<commit_message>
continuacao do valor limite
</commit_message>
<xml_diff>
--- a/casos de teste.docx
+++ b/casos de teste.docx
@@ -57,25 +57,14 @@
         </w:rPr>
         <w:t xml:space="preserve">: </w:t>
       </w:r>
-      <w:proofErr w:type="spellStart"/>
-      <w:r>
-        <w:rPr>
-          <w:rFonts w:ascii="Times New Roman" w:hAnsi="Times New Roman" w:cs="Times New Roman"/>
-          <w:sz w:val="26"/>
-          <w:szCs w:val="26"/>
-        </w:rPr>
-        <w:t>int</w:t>
-      </w:r>
-      <w:proofErr w:type="spellEnd"/>
-      <w:r>
-        <w:rPr>
-          <w:rFonts w:ascii="Times New Roman" w:hAnsi="Times New Roman" w:cs="Times New Roman"/>
-          <w:sz w:val="26"/>
-          <w:szCs w:val="26"/>
-        </w:rPr>
-        <w:t xml:space="preserve">[] </w:t>
-      </w:r>
-      <w:proofErr w:type="spellStart"/>
+      <w:r>
+        <w:rPr>
+          <w:rFonts w:ascii="Times New Roman" w:hAnsi="Times New Roman" w:cs="Times New Roman"/>
+          <w:sz w:val="26"/>
+          <w:szCs w:val="26"/>
+        </w:rPr>
+        <w:t xml:space="preserve">int[] </w:t>
+      </w:r>
       <w:r>
         <w:rPr>
           <w:rFonts w:ascii="Times New Roman" w:hAnsi="Times New Roman" w:cs="Times New Roman"/>
@@ -84,7 +73,6 @@
         </w:rPr>
         <w:t>encomendaCombustivel</w:t>
       </w:r>
-      <w:proofErr w:type="spellEnd"/>
       <w:r>
         <w:rPr>
           <w:rFonts w:ascii="Times New Roman" w:hAnsi="Times New Roman" w:cs="Times New Roman"/>
@@ -93,23 +81,13 @@
         </w:rPr>
         <w:t xml:space="preserve"> (</w:t>
       </w:r>
-      <w:proofErr w:type="spellStart"/>
-      <w:r>
-        <w:rPr>
-          <w:rFonts w:ascii="Times New Roman" w:hAnsi="Times New Roman" w:cs="Times New Roman"/>
-          <w:sz w:val="26"/>
-          <w:szCs w:val="26"/>
-        </w:rPr>
-        <w:t>int</w:t>
-      </w:r>
-      <w:proofErr w:type="spellEnd"/>
-      <w:r>
-        <w:rPr>
-          <w:rFonts w:ascii="Times New Roman" w:hAnsi="Times New Roman" w:cs="Times New Roman"/>
-          <w:sz w:val="26"/>
-          <w:szCs w:val="26"/>
-        </w:rPr>
-        <w:t xml:space="preserve"> </w:t>
+      <w:r>
+        <w:rPr>
+          <w:rFonts w:ascii="Times New Roman" w:hAnsi="Times New Roman" w:cs="Times New Roman"/>
+          <w:sz w:val="26"/>
+          <w:szCs w:val="26"/>
+        </w:rPr>
+        <w:t xml:space="preserve">int </w:t>
       </w:r>
       <w:r>
         <w:rPr>
@@ -126,27 +104,8 @@
           <w:sz w:val="26"/>
           <w:szCs w:val="26"/>
         </w:rPr>
-        <w:t xml:space="preserve">, </w:t>
-      </w:r>
-      <w:proofErr w:type="spellStart"/>
-      <w:r>
-        <w:rPr>
-          <w:rFonts w:ascii="Times New Roman" w:hAnsi="Times New Roman" w:cs="Times New Roman"/>
-          <w:sz w:val="26"/>
-          <w:szCs w:val="26"/>
-        </w:rPr>
-        <w:t>boolean</w:t>
-      </w:r>
-      <w:proofErr w:type="spellEnd"/>
-      <w:r>
-        <w:rPr>
-          <w:rFonts w:ascii="Times New Roman" w:hAnsi="Times New Roman" w:cs="Times New Roman"/>
-          <w:sz w:val="26"/>
-          <w:szCs w:val="26"/>
-        </w:rPr>
-        <w:t xml:space="preserve"> </w:t>
-      </w:r>
-      <w:proofErr w:type="spellStart"/>
+        <w:t xml:space="preserve">, boolean </w:t>
+      </w:r>
       <w:r>
         <w:rPr>
           <w:rFonts w:ascii="Times New Roman" w:hAnsi="Times New Roman" w:cs="Times New Roman"/>
@@ -156,7 +115,6 @@
         </w:rPr>
         <w:t>emergencia</w:t>
       </w:r>
-      <w:proofErr w:type="spellEnd"/>
       <w:r>
         <w:rPr>
           <w:rFonts w:ascii="Times New Roman" w:hAnsi="Times New Roman" w:cs="Times New Roman"/>
@@ -227,7 +185,6 @@
         </w:rPr>
         <w:t xml:space="preserve">Se </w:t>
       </w:r>
-      <w:proofErr w:type="spellStart"/>
       <w:r>
         <w:rPr>
           <w:rFonts w:ascii="Times New Roman" w:hAnsi="Times New Roman" w:cs="Times New Roman"/>
@@ -255,7 +212,6 @@
         </w:rPr>
         <w:t>ncia</w:t>
       </w:r>
-      <w:proofErr w:type="spellEnd"/>
       <w:r>
         <w:rPr>
           <w:rFonts w:ascii="Times New Roman" w:hAnsi="Times New Roman" w:cs="Times New Roman"/>
@@ -686,7 +642,6 @@
         </w:rPr>
         <w:t xml:space="preserve">Se </w:t>
       </w:r>
-      <w:proofErr w:type="spellStart"/>
       <w:r>
         <w:rPr>
           <w:rFonts w:ascii="Times New Roman" w:hAnsi="Times New Roman" w:cs="Times New Roman"/>
@@ -696,7 +651,6 @@
         </w:rPr>
         <w:t>emergencia</w:t>
       </w:r>
-      <w:proofErr w:type="spellEnd"/>
       <w:r>
         <w:rPr>
           <w:rFonts w:ascii="Times New Roman" w:hAnsi="Times New Roman" w:cs="Times New Roman"/>
@@ -1217,15 +1171,7 @@
           <w:sz w:val="26"/>
           <w:szCs w:val="26"/>
         </w:rPr>
-        <w:t xml:space="preserve">; </w:t>
-      </w:r>
-      <w:r>
-        <w:rPr>
-          <w:rFonts w:ascii="Times New Roman" w:hAnsi="Times New Roman" w:cs="Times New Roman"/>
-          <w:sz w:val="26"/>
-          <w:szCs w:val="26"/>
-        </w:rPr>
-        <w:t xml:space="preserve">                    </w:t>
+        <w:t xml:space="preserve">;                     </w:t>
       </w:r>
       <w:r>
         <w:rPr>
@@ -1903,59 +1849,29 @@
         </w:rPr>
         <w:t xml:space="preserve">: </w:t>
       </w:r>
-      <w:proofErr w:type="spellStart"/>
-      <w:r>
-        <w:rPr>
-          <w:rFonts w:ascii="Times New Roman" w:hAnsi="Times New Roman" w:cs="Times New Roman"/>
-          <w:sz w:val="26"/>
-          <w:szCs w:val="26"/>
-        </w:rPr>
-        <w:t>int</w:t>
-      </w:r>
-      <w:proofErr w:type="spellEnd"/>
-      <w:r>
-        <w:rPr>
-          <w:rFonts w:ascii="Times New Roman" w:hAnsi="Times New Roman" w:cs="Times New Roman"/>
-          <w:sz w:val="26"/>
-          <w:szCs w:val="26"/>
-        </w:rPr>
-        <w:t xml:space="preserve"> </w:t>
-      </w:r>
-      <w:proofErr w:type="spellStart"/>
-      <w:r>
-        <w:rPr>
-          <w:rFonts w:ascii="Times New Roman" w:hAnsi="Times New Roman" w:cs="Times New Roman"/>
-          <w:sz w:val="26"/>
-          <w:szCs w:val="26"/>
-        </w:rPr>
-        <w:t>recebeAditivo</w:t>
-      </w:r>
-      <w:proofErr w:type="spellEnd"/>
-      <w:r>
-        <w:rPr>
-          <w:rFonts w:ascii="Times New Roman" w:hAnsi="Times New Roman" w:cs="Times New Roman"/>
-          <w:sz w:val="26"/>
-          <w:szCs w:val="26"/>
-        </w:rPr>
-        <w:t xml:space="preserve"> (</w:t>
-      </w:r>
-      <w:proofErr w:type="spellStart"/>
-      <w:r>
-        <w:rPr>
-          <w:rFonts w:ascii="Times New Roman" w:hAnsi="Times New Roman" w:cs="Times New Roman"/>
-          <w:sz w:val="26"/>
-          <w:szCs w:val="26"/>
-        </w:rPr>
-        <w:t>int</w:t>
-      </w:r>
-      <w:proofErr w:type="spellEnd"/>
-      <w:r>
-        <w:rPr>
-          <w:rFonts w:ascii="Times New Roman" w:hAnsi="Times New Roman" w:cs="Times New Roman"/>
-          <w:sz w:val="26"/>
-          <w:szCs w:val="26"/>
-        </w:rPr>
-        <w:t xml:space="preserve"> </w:t>
+      <w:r>
+        <w:rPr>
+          <w:rFonts w:ascii="Times New Roman" w:hAnsi="Times New Roman" w:cs="Times New Roman"/>
+          <w:sz w:val="26"/>
+          <w:szCs w:val="26"/>
+        </w:rPr>
+        <w:t xml:space="preserve">int </w:t>
+      </w:r>
+      <w:r>
+        <w:rPr>
+          <w:rFonts w:ascii="Times New Roman" w:hAnsi="Times New Roman" w:cs="Times New Roman"/>
+          <w:sz w:val="26"/>
+          <w:szCs w:val="26"/>
+        </w:rPr>
+        <w:t>recebeAditivo (</w:t>
+      </w:r>
+      <w:r>
+        <w:rPr>
+          <w:rFonts w:ascii="Times New Roman" w:hAnsi="Times New Roman" w:cs="Times New Roman"/>
+          <w:sz w:val="26"/>
+          <w:szCs w:val="26"/>
+        </w:rPr>
+        <w:t xml:space="preserve">int </w:t>
       </w:r>
       <w:r>
         <w:rPr>
@@ -2041,67 +1957,29 @@
         </w:rPr>
         <w:t xml:space="preserve">: </w:t>
       </w:r>
-      <w:proofErr w:type="spellStart"/>
-      <w:r>
-        <w:rPr>
-          <w:rFonts w:ascii="Times New Roman" w:hAnsi="Times New Roman" w:cs="Times New Roman"/>
-          <w:sz w:val="26"/>
-          <w:szCs w:val="26"/>
-        </w:rPr>
-        <w:t>int</w:t>
-      </w:r>
-      <w:proofErr w:type="spellEnd"/>
-      <w:r>
-        <w:rPr>
-          <w:rFonts w:ascii="Times New Roman" w:hAnsi="Times New Roman" w:cs="Times New Roman"/>
-          <w:sz w:val="26"/>
-          <w:szCs w:val="26"/>
-        </w:rPr>
-        <w:t xml:space="preserve"> </w:t>
-      </w:r>
-      <w:proofErr w:type="spellStart"/>
-      <w:r>
-        <w:rPr>
-          <w:rFonts w:ascii="Times New Roman" w:hAnsi="Times New Roman" w:cs="Times New Roman"/>
-          <w:sz w:val="26"/>
-          <w:szCs w:val="26"/>
-        </w:rPr>
-        <w:t>recebe</w:t>
-      </w:r>
-      <w:r>
-        <w:rPr>
-          <w:rFonts w:ascii="Times New Roman" w:hAnsi="Times New Roman" w:cs="Times New Roman"/>
-          <w:sz w:val="26"/>
-          <w:szCs w:val="26"/>
-        </w:rPr>
-        <w:t>Gasolina</w:t>
-      </w:r>
-      <w:proofErr w:type="spellEnd"/>
-      <w:r>
-        <w:rPr>
-          <w:rFonts w:ascii="Times New Roman" w:hAnsi="Times New Roman" w:cs="Times New Roman"/>
-          <w:sz w:val="26"/>
-          <w:szCs w:val="26"/>
-        </w:rPr>
-        <w:t xml:space="preserve"> (</w:t>
-      </w:r>
-      <w:proofErr w:type="spellStart"/>
-      <w:r>
-        <w:rPr>
-          <w:rFonts w:ascii="Times New Roman" w:hAnsi="Times New Roman" w:cs="Times New Roman"/>
-          <w:sz w:val="26"/>
-          <w:szCs w:val="26"/>
-        </w:rPr>
-        <w:t>int</w:t>
-      </w:r>
-      <w:proofErr w:type="spellEnd"/>
-      <w:r>
-        <w:rPr>
-          <w:rFonts w:ascii="Times New Roman" w:hAnsi="Times New Roman" w:cs="Times New Roman"/>
-          <w:sz w:val="26"/>
-          <w:szCs w:val="26"/>
-        </w:rPr>
-        <w:t xml:space="preserve"> </w:t>
+      <w:r>
+        <w:rPr>
+          <w:rFonts w:ascii="Times New Roman" w:hAnsi="Times New Roman" w:cs="Times New Roman"/>
+          <w:sz w:val="26"/>
+          <w:szCs w:val="26"/>
+        </w:rPr>
+        <w:t xml:space="preserve">int </w:t>
+      </w:r>
+      <w:r>
+        <w:rPr>
+          <w:rFonts w:ascii="Times New Roman" w:hAnsi="Times New Roman" w:cs="Times New Roman"/>
+          <w:sz w:val="26"/>
+          <w:szCs w:val="26"/>
+        </w:rPr>
+        <w:t>recebeGasolina (</w:t>
+      </w:r>
+      <w:r>
+        <w:rPr>
+          <w:rFonts w:ascii="Times New Roman" w:hAnsi="Times New Roman" w:cs="Times New Roman"/>
+          <w:sz w:val="26"/>
+          <w:szCs w:val="26"/>
+        </w:rPr>
+        <w:t xml:space="preserve">int </w:t>
       </w:r>
       <w:r>
         <w:rPr>
@@ -2187,67 +2065,29 @@
         </w:rPr>
         <w:t xml:space="preserve">: </w:t>
       </w:r>
-      <w:proofErr w:type="spellStart"/>
-      <w:r>
-        <w:rPr>
-          <w:rFonts w:ascii="Times New Roman" w:hAnsi="Times New Roman" w:cs="Times New Roman"/>
-          <w:sz w:val="26"/>
-          <w:szCs w:val="26"/>
-        </w:rPr>
-        <w:t>int</w:t>
-      </w:r>
-      <w:proofErr w:type="spellEnd"/>
-      <w:r>
-        <w:rPr>
-          <w:rFonts w:ascii="Times New Roman" w:hAnsi="Times New Roman" w:cs="Times New Roman"/>
-          <w:sz w:val="26"/>
-          <w:szCs w:val="26"/>
-        </w:rPr>
-        <w:t xml:space="preserve"> </w:t>
-      </w:r>
-      <w:proofErr w:type="spellStart"/>
-      <w:r>
-        <w:rPr>
-          <w:rFonts w:ascii="Times New Roman" w:hAnsi="Times New Roman" w:cs="Times New Roman"/>
-          <w:sz w:val="26"/>
-          <w:szCs w:val="26"/>
-        </w:rPr>
-        <w:t>recebe</w:t>
-      </w:r>
-      <w:r>
-        <w:rPr>
-          <w:rFonts w:ascii="Times New Roman" w:hAnsi="Times New Roman" w:cs="Times New Roman"/>
-          <w:sz w:val="26"/>
-          <w:szCs w:val="26"/>
-        </w:rPr>
-        <w:t>Alcool</w:t>
-      </w:r>
-      <w:proofErr w:type="spellEnd"/>
-      <w:r>
-        <w:rPr>
-          <w:rFonts w:ascii="Times New Roman" w:hAnsi="Times New Roman" w:cs="Times New Roman"/>
-          <w:sz w:val="26"/>
-          <w:szCs w:val="26"/>
-        </w:rPr>
-        <w:t xml:space="preserve"> (</w:t>
-      </w:r>
-      <w:proofErr w:type="spellStart"/>
-      <w:r>
-        <w:rPr>
-          <w:rFonts w:ascii="Times New Roman" w:hAnsi="Times New Roman" w:cs="Times New Roman"/>
-          <w:sz w:val="26"/>
-          <w:szCs w:val="26"/>
-        </w:rPr>
-        <w:t>int</w:t>
-      </w:r>
-      <w:proofErr w:type="spellEnd"/>
-      <w:r>
-        <w:rPr>
-          <w:rFonts w:ascii="Times New Roman" w:hAnsi="Times New Roman" w:cs="Times New Roman"/>
-          <w:sz w:val="26"/>
-          <w:szCs w:val="26"/>
-        </w:rPr>
-        <w:t xml:space="preserve"> </w:t>
+      <w:r>
+        <w:rPr>
+          <w:rFonts w:ascii="Times New Roman" w:hAnsi="Times New Roman" w:cs="Times New Roman"/>
+          <w:sz w:val="26"/>
+          <w:szCs w:val="26"/>
+        </w:rPr>
+        <w:t xml:space="preserve">int </w:t>
+      </w:r>
+      <w:r>
+        <w:rPr>
+          <w:rFonts w:ascii="Times New Roman" w:hAnsi="Times New Roman" w:cs="Times New Roman"/>
+          <w:sz w:val="26"/>
+          <w:szCs w:val="26"/>
+        </w:rPr>
+        <w:t>recebeAlcool (</w:t>
+      </w:r>
+      <w:r>
+        <w:rPr>
+          <w:rFonts w:ascii="Times New Roman" w:hAnsi="Times New Roman" w:cs="Times New Roman"/>
+          <w:sz w:val="26"/>
+          <w:szCs w:val="26"/>
+        </w:rPr>
+        <w:t xml:space="preserve">int </w:t>
       </w:r>
       <w:r>
         <w:rPr>
@@ -2449,18 +2289,8 @@
           <w:sz w:val="26"/>
           <w:szCs w:val="26"/>
         </w:rPr>
-        <w:t xml:space="preserve">: </w:t>
-      </w:r>
-      <w:proofErr w:type="spellStart"/>
-      <w:r>
-        <w:rPr>
-          <w:rFonts w:ascii="Times New Roman" w:hAnsi="Times New Roman" w:cs="Times New Roman"/>
-          <w:sz w:val="26"/>
-          <w:szCs w:val="26"/>
-        </w:rPr>
-        <w:t>encomendaCombustivel</w:t>
-      </w:r>
-      <w:proofErr w:type="spellEnd"/>
+        <w:t>: encomendaCombustivel</w:t>
+      </w:r>
       <w:r>
         <w:rPr>
           <w:rFonts w:ascii="Times New Roman" w:hAnsi="Times New Roman" w:cs="Times New Roman"/>
@@ -2469,23 +2299,13 @@
         </w:rPr>
         <w:t xml:space="preserve"> (</w:t>
       </w:r>
-      <w:proofErr w:type="spellStart"/>
-      <w:r>
-        <w:rPr>
-          <w:rFonts w:ascii="Times New Roman" w:hAnsi="Times New Roman" w:cs="Times New Roman"/>
-          <w:sz w:val="26"/>
-          <w:szCs w:val="26"/>
-        </w:rPr>
-        <w:t>int</w:t>
-      </w:r>
-      <w:proofErr w:type="spellEnd"/>
-      <w:r>
-        <w:rPr>
-          <w:rFonts w:ascii="Times New Roman" w:hAnsi="Times New Roman" w:cs="Times New Roman"/>
-          <w:sz w:val="26"/>
-          <w:szCs w:val="26"/>
-        </w:rPr>
-        <w:t xml:space="preserve"> </w:t>
+      <w:r>
+        <w:rPr>
+          <w:rFonts w:ascii="Times New Roman" w:hAnsi="Times New Roman" w:cs="Times New Roman"/>
+          <w:sz w:val="26"/>
+          <w:szCs w:val="26"/>
+        </w:rPr>
+        <w:t xml:space="preserve">int </w:t>
       </w:r>
       <w:r>
         <w:rPr>
@@ -2502,27 +2322,8 @@
           <w:sz w:val="26"/>
           <w:szCs w:val="26"/>
         </w:rPr>
-        <w:t xml:space="preserve">, </w:t>
-      </w:r>
-      <w:proofErr w:type="spellStart"/>
-      <w:r>
-        <w:rPr>
-          <w:rFonts w:ascii="Times New Roman" w:hAnsi="Times New Roman" w:cs="Times New Roman"/>
-          <w:sz w:val="26"/>
-          <w:szCs w:val="26"/>
-        </w:rPr>
-        <w:t>boolean</w:t>
-      </w:r>
-      <w:proofErr w:type="spellEnd"/>
-      <w:r>
-        <w:rPr>
-          <w:rFonts w:ascii="Times New Roman" w:hAnsi="Times New Roman" w:cs="Times New Roman"/>
-          <w:sz w:val="26"/>
-          <w:szCs w:val="26"/>
-        </w:rPr>
-        <w:t xml:space="preserve"> </w:t>
-      </w:r>
-      <w:proofErr w:type="spellStart"/>
+        <w:t xml:space="preserve">, boolean </w:t>
+      </w:r>
       <w:r>
         <w:rPr>
           <w:rFonts w:ascii="Times New Roman" w:hAnsi="Times New Roman" w:cs="Times New Roman"/>
@@ -2532,7 +2333,6 @@
         </w:rPr>
         <w:t>emergencia</w:t>
       </w:r>
-      <w:proofErr w:type="spellEnd"/>
       <w:r>
         <w:rPr>
           <w:rFonts w:ascii="Times New Roman" w:hAnsi="Times New Roman" w:cs="Times New Roman"/>
@@ -2572,17 +2372,228 @@
           <w:sz w:val="28"/>
           <w:szCs w:val="28"/>
         </w:rPr>
-        <w:t>Matriz para valor limite</w:t>
+        <w:t>Matriz para valor limite:</w:t>
+      </w:r>
+    </w:p>
+    <w:p>
+      <w:pPr>
+        <w:ind w:right="-285"/>
+        <w:jc w:val="both"/>
+        <w:rPr>
+          <w:rFonts w:ascii="Times New Roman" w:hAnsi="Times New Roman" w:cs="Times New Roman"/>
+          <w:sz w:val="26"/>
+          <w:szCs w:val="26"/>
+        </w:rPr>
+      </w:pPr>
+      <w:r>
+        <w:rPr>
+          <w:rFonts w:ascii="Times New Roman" w:hAnsi="Times New Roman" w:cs="Times New Roman"/>
+          <w:sz w:val="26"/>
+          <w:szCs w:val="26"/>
+        </w:rPr>
+        <w:t xml:space="preserve">Se estivermos tratando de </w:t>
       </w:r>
       <w:r>
         <w:rPr>
           <w:rFonts w:ascii="Times New Roman" w:hAnsi="Times New Roman" w:cs="Times New Roman"/>
           <w:b/>
           <w:bCs/>
-          <w:sz w:val="28"/>
-          <w:szCs w:val="28"/>
-        </w:rPr>
-        <w:t>:</w:t>
+          <w:sz w:val="26"/>
+          <w:szCs w:val="26"/>
+        </w:rPr>
+        <w:t>In-points</w:t>
+      </w:r>
+      <w:r>
+        <w:rPr>
+          <w:rFonts w:ascii="Times New Roman" w:hAnsi="Times New Roman" w:cs="Times New Roman"/>
+          <w:sz w:val="26"/>
+          <w:szCs w:val="26"/>
+        </w:rPr>
+        <w:t xml:space="preserve"> vamos considerar o seu tanque cheio, ao contrário</w:t>
+      </w:r>
+      <w:r>
+        <w:rPr>
+          <w:rFonts w:ascii="Times New Roman" w:hAnsi="Times New Roman" w:cs="Times New Roman"/>
+          <w:sz w:val="26"/>
+          <w:szCs w:val="26"/>
+        </w:rPr>
+        <w:t xml:space="preserve"> todos os tanques </w:t>
+      </w:r>
+      <w:r>
+        <w:rPr>
+          <w:rFonts w:ascii="Times New Roman" w:hAnsi="Times New Roman" w:cs="Times New Roman"/>
+          <w:sz w:val="26"/>
+          <w:szCs w:val="26"/>
+        </w:rPr>
+        <w:t>estão</w:t>
+      </w:r>
+      <w:r>
+        <w:rPr>
+          <w:rFonts w:ascii="Times New Roman" w:hAnsi="Times New Roman" w:cs="Times New Roman"/>
+          <w:sz w:val="26"/>
+          <w:szCs w:val="26"/>
+        </w:rPr>
+        <w:t xml:space="preserve"> pela metade (</w:t>
+      </w:r>
+      <w:r>
+        <w:rPr>
+          <w:rFonts w:ascii="Times New Roman" w:hAnsi="Times New Roman" w:cs="Times New Roman"/>
+          <w:sz w:val="26"/>
+          <w:szCs w:val="26"/>
+        </w:rPr>
+        <w:t xml:space="preserve">aditivo = </w:t>
+      </w:r>
+      <w:r>
+        <w:rPr>
+          <w:rFonts w:ascii="Times New Roman" w:hAnsi="Times New Roman" w:cs="Times New Roman"/>
+          <w:b/>
+          <w:bCs/>
+          <w:sz w:val="26"/>
+          <w:szCs w:val="26"/>
+        </w:rPr>
+        <w:t>250</w:t>
+      </w:r>
+      <w:r>
+        <w:rPr>
+          <w:rFonts w:ascii="Times New Roman" w:hAnsi="Times New Roman" w:cs="Times New Roman"/>
+          <w:b/>
+          <w:bCs/>
+          <w:sz w:val="26"/>
+          <w:szCs w:val="26"/>
+        </w:rPr>
+        <w:t>lts</w:t>
+      </w:r>
+      <w:r>
+        <w:rPr>
+          <w:rFonts w:ascii="Times New Roman" w:hAnsi="Times New Roman" w:cs="Times New Roman"/>
+          <w:sz w:val="26"/>
+          <w:szCs w:val="26"/>
+        </w:rPr>
+        <w:t xml:space="preserve">; </w:t>
+      </w:r>
+      <w:r>
+        <w:rPr>
+          <w:rFonts w:ascii="Times New Roman" w:hAnsi="Times New Roman" w:cs="Times New Roman"/>
+          <w:sz w:val="26"/>
+          <w:szCs w:val="26"/>
+        </w:rPr>
+        <w:t xml:space="preserve">gasolina = </w:t>
+      </w:r>
+      <w:r>
+        <w:rPr>
+          <w:rFonts w:ascii="Times New Roman" w:hAnsi="Times New Roman" w:cs="Times New Roman"/>
+          <w:b/>
+          <w:bCs/>
+          <w:sz w:val="26"/>
+          <w:szCs w:val="26"/>
+        </w:rPr>
+        <w:t>5000</w:t>
+      </w:r>
+      <w:r>
+        <w:rPr>
+          <w:rFonts w:ascii="Times New Roman" w:hAnsi="Times New Roman" w:cs="Times New Roman"/>
+          <w:b/>
+          <w:bCs/>
+          <w:sz w:val="26"/>
+          <w:szCs w:val="26"/>
+        </w:rPr>
+        <w:t>lts</w:t>
+      </w:r>
+      <w:r>
+        <w:rPr>
+          <w:rFonts w:ascii="Times New Roman" w:hAnsi="Times New Roman" w:cs="Times New Roman"/>
+          <w:sz w:val="26"/>
+          <w:szCs w:val="26"/>
+        </w:rPr>
+        <w:t>;</w:t>
+      </w:r>
+      <w:r>
+        <w:rPr>
+          <w:rFonts w:ascii="Times New Roman" w:hAnsi="Times New Roman" w:cs="Times New Roman"/>
+          <w:sz w:val="26"/>
+          <w:szCs w:val="26"/>
+        </w:rPr>
+        <w:t xml:space="preserve"> </w:t>
+      </w:r>
+      <w:r>
+        <w:rPr>
+          <w:rFonts w:ascii="Times New Roman" w:hAnsi="Times New Roman" w:cs="Times New Roman"/>
+          <w:sz w:val="26"/>
+          <w:szCs w:val="26"/>
+        </w:rPr>
+        <w:t xml:space="preserve">alcool1 = </w:t>
+      </w:r>
+      <w:r>
+        <w:rPr>
+          <w:rFonts w:ascii="Times New Roman" w:hAnsi="Times New Roman" w:cs="Times New Roman"/>
+          <w:b/>
+          <w:bCs/>
+          <w:sz w:val="26"/>
+          <w:szCs w:val="26"/>
+        </w:rPr>
+        <w:t>625</w:t>
+      </w:r>
+      <w:r>
+        <w:rPr>
+          <w:rFonts w:ascii="Times New Roman" w:hAnsi="Times New Roman" w:cs="Times New Roman"/>
+          <w:b/>
+          <w:bCs/>
+          <w:sz w:val="26"/>
+          <w:szCs w:val="26"/>
+        </w:rPr>
+        <w:t>lts</w:t>
+      </w:r>
+      <w:r>
+        <w:rPr>
+          <w:rFonts w:ascii="Times New Roman" w:hAnsi="Times New Roman" w:cs="Times New Roman"/>
+          <w:sz w:val="26"/>
+          <w:szCs w:val="26"/>
+        </w:rPr>
+        <w:t xml:space="preserve">; alcool2 = </w:t>
+      </w:r>
+      <w:r>
+        <w:rPr>
+          <w:rFonts w:ascii="Times New Roman" w:hAnsi="Times New Roman" w:cs="Times New Roman"/>
+          <w:b/>
+          <w:bCs/>
+          <w:sz w:val="26"/>
+          <w:szCs w:val="26"/>
+        </w:rPr>
+        <w:t>625</w:t>
+      </w:r>
+      <w:r>
+        <w:rPr>
+          <w:rFonts w:ascii="Times New Roman" w:hAnsi="Times New Roman" w:cs="Times New Roman"/>
+          <w:b/>
+          <w:bCs/>
+          <w:sz w:val="26"/>
+          <w:szCs w:val="26"/>
+        </w:rPr>
+        <w:t>lts</w:t>
+      </w:r>
+      <w:r>
+        <w:rPr>
+          <w:rFonts w:ascii="Times New Roman" w:hAnsi="Times New Roman" w:cs="Times New Roman"/>
+          <w:sz w:val="26"/>
+          <w:szCs w:val="26"/>
+        </w:rPr>
+        <w:t>)</w:t>
+      </w:r>
+      <w:r>
+        <w:rPr>
+          <w:rFonts w:ascii="Times New Roman" w:hAnsi="Times New Roman" w:cs="Times New Roman"/>
+          <w:sz w:val="26"/>
+          <w:szCs w:val="26"/>
+        </w:rPr>
+        <w:t>, além disso</w:t>
+      </w:r>
+      <w:r>
+        <w:rPr>
+          <w:rFonts w:ascii="Times New Roman" w:hAnsi="Times New Roman" w:cs="Times New Roman"/>
+          <w:sz w:val="26"/>
+          <w:szCs w:val="26"/>
+        </w:rPr>
+        <w:t xml:space="preserve"> estamos somando os valores dos dois tanques de álcool.</w:t>
       </w:r>
     </w:p>
     <w:p>
@@ -2601,235 +2612,7 @@
           <w:sz w:val="26"/>
           <w:szCs w:val="26"/>
         </w:rPr>
-        <w:t xml:space="preserve">Se estivermos tratando de </w:t>
-      </w:r>
-      <w:proofErr w:type="spellStart"/>
-      <w:r>
-        <w:rPr>
-          <w:rFonts w:ascii="Times New Roman" w:hAnsi="Times New Roman" w:cs="Times New Roman"/>
-          <w:b/>
-          <w:bCs/>
-          <w:sz w:val="26"/>
-          <w:szCs w:val="26"/>
-        </w:rPr>
-        <w:t>In-points</w:t>
-      </w:r>
-      <w:proofErr w:type="spellEnd"/>
-      <w:r>
-        <w:rPr>
-          <w:rFonts w:ascii="Times New Roman" w:hAnsi="Times New Roman" w:cs="Times New Roman"/>
-          <w:sz w:val="26"/>
-          <w:szCs w:val="26"/>
-        </w:rPr>
-        <w:t xml:space="preserve"> vamos considerar o seu tanque cheio, ao contrário</w:t>
-      </w:r>
-      <w:r>
-        <w:rPr>
-          <w:rFonts w:ascii="Times New Roman" w:hAnsi="Times New Roman" w:cs="Times New Roman"/>
-          <w:sz w:val="26"/>
-          <w:szCs w:val="26"/>
-        </w:rPr>
-        <w:t xml:space="preserve"> todos os tanques </w:t>
-      </w:r>
-      <w:r>
-        <w:rPr>
-          <w:rFonts w:ascii="Times New Roman" w:hAnsi="Times New Roman" w:cs="Times New Roman"/>
-          <w:sz w:val="26"/>
-          <w:szCs w:val="26"/>
-        </w:rPr>
-        <w:t>estão</w:t>
-      </w:r>
-      <w:r>
-        <w:rPr>
-          <w:rFonts w:ascii="Times New Roman" w:hAnsi="Times New Roman" w:cs="Times New Roman"/>
-          <w:sz w:val="26"/>
-          <w:szCs w:val="26"/>
-        </w:rPr>
-        <w:t xml:space="preserve"> </w:t>
-      </w:r>
-      <w:r>
-        <w:rPr>
-          <w:rFonts w:ascii="Times New Roman" w:hAnsi="Times New Roman" w:cs="Times New Roman"/>
-          <w:sz w:val="26"/>
-          <w:szCs w:val="26"/>
-        </w:rPr>
-        <w:t>pela metade</w:t>
-      </w:r>
-      <w:r>
-        <w:rPr>
-          <w:rFonts w:ascii="Times New Roman" w:hAnsi="Times New Roman" w:cs="Times New Roman"/>
-          <w:sz w:val="26"/>
-          <w:szCs w:val="26"/>
-        </w:rPr>
-        <w:t xml:space="preserve"> (</w:t>
-      </w:r>
-      <w:r>
-        <w:rPr>
-          <w:rFonts w:ascii="Times New Roman" w:hAnsi="Times New Roman" w:cs="Times New Roman"/>
-          <w:sz w:val="26"/>
-          <w:szCs w:val="26"/>
-        </w:rPr>
-        <w:t xml:space="preserve">aditivo = </w:t>
-      </w:r>
-      <w:r>
-        <w:rPr>
-          <w:rFonts w:ascii="Times New Roman" w:hAnsi="Times New Roman" w:cs="Times New Roman"/>
-          <w:b/>
-          <w:bCs/>
-          <w:sz w:val="26"/>
-          <w:szCs w:val="26"/>
-        </w:rPr>
-        <w:t>250</w:t>
-      </w:r>
-      <w:r>
-        <w:rPr>
-          <w:rFonts w:ascii="Times New Roman" w:hAnsi="Times New Roman" w:cs="Times New Roman"/>
-          <w:b/>
-          <w:bCs/>
-          <w:sz w:val="26"/>
-          <w:szCs w:val="26"/>
-        </w:rPr>
-        <w:t>lts</w:t>
-      </w:r>
-      <w:r>
-        <w:rPr>
-          <w:rFonts w:ascii="Times New Roman" w:hAnsi="Times New Roman" w:cs="Times New Roman"/>
-          <w:sz w:val="26"/>
-          <w:szCs w:val="26"/>
-        </w:rPr>
-        <w:t>;</w:t>
-      </w:r>
-      <w:r>
-        <w:rPr>
-          <w:rFonts w:ascii="Times New Roman" w:hAnsi="Times New Roman" w:cs="Times New Roman"/>
-          <w:sz w:val="26"/>
-          <w:szCs w:val="26"/>
-        </w:rPr>
-        <w:t xml:space="preserve"> </w:t>
-      </w:r>
-      <w:r>
-        <w:rPr>
-          <w:rFonts w:ascii="Times New Roman" w:hAnsi="Times New Roman" w:cs="Times New Roman"/>
-          <w:sz w:val="26"/>
-          <w:szCs w:val="26"/>
-        </w:rPr>
-        <w:t xml:space="preserve">gasolina = </w:t>
-      </w:r>
-      <w:r>
-        <w:rPr>
-          <w:rFonts w:ascii="Times New Roman" w:hAnsi="Times New Roman" w:cs="Times New Roman"/>
-          <w:b/>
-          <w:bCs/>
-          <w:sz w:val="26"/>
-          <w:szCs w:val="26"/>
-        </w:rPr>
-        <w:t>5000</w:t>
-      </w:r>
-      <w:r>
-        <w:rPr>
-          <w:rFonts w:ascii="Times New Roman" w:hAnsi="Times New Roman" w:cs="Times New Roman"/>
-          <w:b/>
-          <w:bCs/>
-          <w:sz w:val="26"/>
-          <w:szCs w:val="26"/>
-        </w:rPr>
-        <w:t>lts</w:t>
-      </w:r>
-      <w:r>
-        <w:rPr>
-          <w:rFonts w:ascii="Times New Roman" w:hAnsi="Times New Roman" w:cs="Times New Roman"/>
-          <w:sz w:val="26"/>
-          <w:szCs w:val="26"/>
-        </w:rPr>
-        <w:t>;</w:t>
-      </w:r>
-      <w:r>
-        <w:rPr>
-          <w:rFonts w:ascii="Times New Roman" w:hAnsi="Times New Roman" w:cs="Times New Roman"/>
-          <w:sz w:val="26"/>
-          <w:szCs w:val="26"/>
-        </w:rPr>
-        <w:t xml:space="preserve"> </w:t>
-      </w:r>
-      <w:r>
-        <w:rPr>
-          <w:rFonts w:ascii="Times New Roman" w:hAnsi="Times New Roman" w:cs="Times New Roman"/>
-          <w:sz w:val="26"/>
-          <w:szCs w:val="26"/>
-        </w:rPr>
-        <w:t xml:space="preserve">alcool1 = </w:t>
-      </w:r>
-      <w:r>
-        <w:rPr>
-          <w:rFonts w:ascii="Times New Roman" w:hAnsi="Times New Roman" w:cs="Times New Roman"/>
-          <w:b/>
-          <w:bCs/>
-          <w:sz w:val="26"/>
-          <w:szCs w:val="26"/>
-        </w:rPr>
-        <w:t>625</w:t>
-      </w:r>
-      <w:r>
-        <w:rPr>
-          <w:rFonts w:ascii="Times New Roman" w:hAnsi="Times New Roman" w:cs="Times New Roman"/>
-          <w:b/>
-          <w:bCs/>
-          <w:sz w:val="26"/>
-          <w:szCs w:val="26"/>
-        </w:rPr>
-        <w:t>lts</w:t>
-      </w:r>
-      <w:r>
-        <w:rPr>
-          <w:rFonts w:ascii="Times New Roman" w:hAnsi="Times New Roman" w:cs="Times New Roman"/>
-          <w:sz w:val="26"/>
-          <w:szCs w:val="26"/>
-        </w:rPr>
-        <w:t xml:space="preserve">; alcool2 = </w:t>
-      </w:r>
-      <w:r>
-        <w:rPr>
-          <w:rFonts w:ascii="Times New Roman" w:hAnsi="Times New Roman" w:cs="Times New Roman"/>
-          <w:b/>
-          <w:bCs/>
-          <w:sz w:val="26"/>
-          <w:szCs w:val="26"/>
-        </w:rPr>
-        <w:t>625</w:t>
-      </w:r>
-      <w:r>
-        <w:rPr>
-          <w:rFonts w:ascii="Times New Roman" w:hAnsi="Times New Roman" w:cs="Times New Roman"/>
-          <w:b/>
-          <w:bCs/>
-          <w:sz w:val="26"/>
-          <w:szCs w:val="26"/>
-        </w:rPr>
-        <w:t>lts</w:t>
-      </w:r>
-      <w:r>
-        <w:rPr>
-          <w:rFonts w:ascii="Times New Roman" w:hAnsi="Times New Roman" w:cs="Times New Roman"/>
-          <w:sz w:val="26"/>
-          <w:szCs w:val="26"/>
-        </w:rPr>
-        <w:t>)</w:t>
-      </w:r>
-      <w:r>
-        <w:rPr>
-          <w:rFonts w:ascii="Times New Roman" w:hAnsi="Times New Roman" w:cs="Times New Roman"/>
-          <w:sz w:val="26"/>
-          <w:szCs w:val="26"/>
-        </w:rPr>
-        <w:t>, além disso</w:t>
-      </w:r>
-      <w:r>
-        <w:rPr>
-          <w:rFonts w:ascii="Times New Roman" w:hAnsi="Times New Roman" w:cs="Times New Roman"/>
-          <w:sz w:val="26"/>
-          <w:szCs w:val="26"/>
-        </w:rPr>
-        <w:t xml:space="preserve"> estamos somando os valores dos dois tanques de álcool.</w:t>
+        <w:t>A única variável é quantidade.</w:t>
       </w:r>
     </w:p>
     <w:p>
@@ -2842,14 +2625,6 @@
           <w:szCs w:val="26"/>
         </w:rPr>
       </w:pPr>
-      <w:r>
-        <w:rPr>
-          <w:rFonts w:ascii="Times New Roman" w:hAnsi="Times New Roman" w:cs="Times New Roman"/>
-          <w:sz w:val="26"/>
-          <w:szCs w:val="26"/>
-        </w:rPr>
-        <w:t>A única variável é quantidade.</w:t>
-      </w:r>
     </w:p>
     <w:p>
       <w:pPr>
@@ -2861,58 +2636,13 @@
           <w:szCs w:val="26"/>
         </w:rPr>
       </w:pPr>
-    </w:p>
-    <w:p>
-      <w:pPr>
-        <w:ind w:right="-285"/>
-        <w:jc w:val="both"/>
-        <w:rPr>
-          <w:rFonts w:ascii="Times New Roman" w:hAnsi="Times New Roman" w:cs="Times New Roman"/>
-          <w:sz w:val="26"/>
-          <w:szCs w:val="26"/>
-        </w:rPr>
-      </w:pPr>
-      <w:r>
-        <w:rPr>
-          <w:rFonts w:ascii="Times New Roman" w:hAnsi="Times New Roman" w:cs="Times New Roman"/>
-          <w:sz w:val="26"/>
-          <w:szCs w:val="26"/>
-        </w:rPr>
-        <w:t xml:space="preserve">Se emergência = </w:t>
-      </w:r>
-      <w:r>
-        <w:rPr>
-          <w:rFonts w:ascii="Times New Roman" w:hAnsi="Times New Roman" w:cs="Times New Roman"/>
-          <w:sz w:val="26"/>
-          <w:szCs w:val="26"/>
-        </w:rPr>
-        <w:t>TRUE</w:t>
-      </w:r>
-      <w:r>
-        <w:rPr>
-          <w:rFonts w:ascii="Times New Roman" w:hAnsi="Times New Roman" w:cs="Times New Roman"/>
-          <w:sz w:val="26"/>
-          <w:szCs w:val="26"/>
-        </w:rPr>
-        <w:t xml:space="preserve">, </w:t>
-      </w:r>
-      <w:proofErr w:type="gramStart"/>
-      <w:r>
-        <w:rPr>
-          <w:rFonts w:ascii="Times New Roman" w:hAnsi="Times New Roman" w:cs="Times New Roman"/>
-          <w:sz w:val="26"/>
-          <w:szCs w:val="26"/>
-        </w:rPr>
-        <w:t>Vende</w:t>
-      </w:r>
-      <w:proofErr w:type="gramEnd"/>
-      <w:r>
-        <w:rPr>
-          <w:rFonts w:ascii="Times New Roman" w:hAnsi="Times New Roman" w:cs="Times New Roman"/>
-          <w:sz w:val="26"/>
-          <w:szCs w:val="26"/>
-        </w:rPr>
-        <w:t xml:space="preserve"> gasolina se:  </w:t>
+      <w:r>
+        <w:rPr>
+          <w:rFonts w:ascii="Times New Roman" w:hAnsi="Times New Roman" w:cs="Times New Roman"/>
+          <w:sz w:val="26"/>
+          <w:szCs w:val="26"/>
+        </w:rPr>
+        <w:t xml:space="preserve">Se emergência = TRUE, Vende gasolina se:  </w:t>
       </w:r>
     </w:p>
     <w:p>
@@ -2959,7 +2689,6 @@
                 <w:szCs w:val="24"/>
               </w:rPr>
             </w:pPr>
-            <w:proofErr w:type="spellStart"/>
             <w:r>
               <w:rPr>
                 <w:rFonts w:ascii="Arial" w:hAnsi="Arial" w:cs="Arial"/>
@@ -2968,7 +2697,6 @@
               </w:rPr>
               <w:t>Condition</w:t>
             </w:r>
-            <w:proofErr w:type="spellEnd"/>
           </w:p>
         </w:tc>
         <w:tc>
@@ -2986,7 +2714,6 @@
                 <w:szCs w:val="24"/>
               </w:rPr>
             </w:pPr>
-            <w:proofErr w:type="spellStart"/>
             <w:r>
               <w:rPr>
                 <w:rFonts w:ascii="Arial" w:hAnsi="Arial" w:cs="Arial"/>
@@ -2995,7 +2722,6 @@
               </w:rPr>
               <w:t>Type</w:t>
             </w:r>
-            <w:proofErr w:type="spellEnd"/>
           </w:p>
         </w:tc>
         <w:tc>
@@ -3165,23 +2891,13 @@
                 <w:szCs w:val="24"/>
               </w:rPr>
             </w:pPr>
-            <w:proofErr w:type="spellStart"/>
-            <w:r>
-              <w:rPr>
-                <w:rFonts w:ascii="Arial" w:hAnsi="Arial" w:cs="Arial"/>
-                <w:sz w:val="24"/>
-                <w:szCs w:val="24"/>
-              </w:rPr>
-              <w:t>t.aditivo</w:t>
-            </w:r>
-            <w:proofErr w:type="spellEnd"/>
-            <w:r>
-              <w:rPr>
-                <w:rFonts w:ascii="Arial" w:hAnsi="Arial" w:cs="Arial"/>
-                <w:sz w:val="24"/>
-                <w:szCs w:val="24"/>
-              </w:rPr>
-              <w:t xml:space="preserve"> - (e*0.05) </w:t>
+            <w:r>
+              <w:rPr>
+                <w:rFonts w:ascii="Arial" w:hAnsi="Arial" w:cs="Arial"/>
+                <w:sz w:val="24"/>
+                <w:szCs w:val="24"/>
+              </w:rPr>
+              <w:t xml:space="preserve">t.aditivo - (e*0.05) </w:t>
             </w:r>
           </w:p>
           <w:p>
@@ -3227,7 +2943,6 @@
                 <w:szCs w:val="24"/>
               </w:rPr>
             </w:pPr>
-            <w:proofErr w:type="spellStart"/>
             <w:r>
               <w:rPr>
                 <w:rFonts w:ascii="Arial" w:hAnsi="Arial" w:cs="Arial"/>
@@ -3236,7 +2951,6 @@
               </w:rPr>
               <w:t>on</w:t>
             </w:r>
-            <w:proofErr w:type="spellEnd"/>
           </w:p>
         </w:tc>
         <w:tc>
@@ -3640,23 +3354,13 @@
                 <w:szCs w:val="24"/>
               </w:rPr>
             </w:pPr>
-            <w:proofErr w:type="spellStart"/>
-            <w:r>
-              <w:rPr>
-                <w:rFonts w:ascii="Arial" w:hAnsi="Arial" w:cs="Arial"/>
-                <w:sz w:val="24"/>
-                <w:szCs w:val="24"/>
-              </w:rPr>
-              <w:t>t.gasolina</w:t>
-            </w:r>
-            <w:proofErr w:type="spellEnd"/>
-            <w:r>
-              <w:rPr>
-                <w:rFonts w:ascii="Arial" w:hAnsi="Arial" w:cs="Arial"/>
-                <w:sz w:val="24"/>
-                <w:szCs w:val="24"/>
-              </w:rPr>
-              <w:t xml:space="preserve"> - (e*0.7) </w:t>
+            <w:r>
+              <w:rPr>
+                <w:rFonts w:ascii="Arial" w:hAnsi="Arial" w:cs="Arial"/>
+                <w:sz w:val="24"/>
+                <w:szCs w:val="24"/>
+              </w:rPr>
+              <w:t xml:space="preserve">t.gasolina - (e*0.7) </w:t>
             </w:r>
           </w:p>
           <w:p>
@@ -3702,7 +3406,6 @@
                 <w:szCs w:val="24"/>
               </w:rPr>
             </w:pPr>
-            <w:proofErr w:type="spellStart"/>
             <w:r>
               <w:rPr>
                 <w:rFonts w:ascii="Arial" w:hAnsi="Arial" w:cs="Arial"/>
@@ -3711,7 +3414,6 @@
               </w:rPr>
               <w:t>on</w:t>
             </w:r>
-            <w:proofErr w:type="spellEnd"/>
           </w:p>
         </w:tc>
         <w:tc>
@@ -4115,23 +3817,13 @@
                 <w:szCs w:val="24"/>
               </w:rPr>
             </w:pPr>
-            <w:proofErr w:type="spellStart"/>
-            <w:r>
-              <w:rPr>
-                <w:rFonts w:ascii="Arial" w:hAnsi="Arial" w:cs="Arial"/>
-                <w:sz w:val="24"/>
-                <w:szCs w:val="24"/>
-              </w:rPr>
-              <w:t>t.alcool</w:t>
-            </w:r>
-            <w:proofErr w:type="spellEnd"/>
-            <w:r>
-              <w:rPr>
-                <w:rFonts w:ascii="Arial" w:hAnsi="Arial" w:cs="Arial"/>
-                <w:sz w:val="24"/>
-                <w:szCs w:val="24"/>
-              </w:rPr>
-              <w:t xml:space="preserve"> - (e*0.25) </w:t>
+            <w:r>
+              <w:rPr>
+                <w:rFonts w:ascii="Arial" w:hAnsi="Arial" w:cs="Arial"/>
+                <w:sz w:val="24"/>
+                <w:szCs w:val="24"/>
+              </w:rPr>
+              <w:t xml:space="preserve">t.alcool - (e*0.25) </w:t>
             </w:r>
           </w:p>
           <w:p>
@@ -4178,7 +3870,6 @@
                 <w:szCs w:val="24"/>
               </w:rPr>
             </w:pPr>
-            <w:proofErr w:type="spellStart"/>
             <w:r>
               <w:rPr>
                 <w:rFonts w:ascii="Arial" w:hAnsi="Arial" w:cs="Arial"/>
@@ -4187,7 +3878,6 @@
               </w:rPr>
               <w:t>on</w:t>
             </w:r>
-            <w:proofErr w:type="spellEnd"/>
           </w:p>
         </w:tc>
         <w:tc>
@@ -4589,6 +4279,108 @@
     </w:p>
     <w:p>
       <w:pPr>
+        <w:rPr>
+          <w:rFonts w:ascii="Arial" w:hAnsi="Arial" w:cs="Arial"/>
+          <w:sz w:val="24"/>
+          <w:szCs w:val="24"/>
+        </w:rPr>
+      </w:pPr>
+      <w:r>
+        <w:rPr>
+          <w:rFonts w:ascii="Arial" w:hAnsi="Arial" w:cs="Arial"/>
+          <w:sz w:val="24"/>
+          <w:szCs w:val="24"/>
+        </w:rPr>
+        <w:t>T1: entrada {2500, FALSE}, saída {[125, 8250, 937, 937]} // ou 936</w:t>
+      </w:r>
+    </w:p>
+    <w:p>
+      <w:pPr>
+        <w:rPr>
+          <w:rFonts w:ascii="Arial" w:hAnsi="Arial" w:cs="Arial"/>
+          <w:sz w:val="24"/>
+          <w:szCs w:val="24"/>
+        </w:rPr>
+      </w:pPr>
+      <w:r>
+        <w:rPr>
+          <w:rFonts w:ascii="Arial" w:hAnsi="Arial" w:cs="Arial"/>
+          <w:sz w:val="24"/>
+          <w:szCs w:val="24"/>
+        </w:rPr>
+        <w:t>T2: entrada {2511, FALSE}, saída {[-1, 0, 0]}</w:t>
+      </w:r>
+    </w:p>
+    <w:p>
+      <w:pPr>
+        <w:rPr>
+          <w:rFonts w:ascii="Arial" w:hAnsi="Arial" w:cs="Arial"/>
+          <w:sz w:val="24"/>
+          <w:szCs w:val="24"/>
+        </w:rPr>
+      </w:pPr>
+      <w:r>
+        <w:rPr>
+          <w:rFonts w:ascii="Arial" w:hAnsi="Arial" w:cs="Arial"/>
+          <w:sz w:val="24"/>
+          <w:szCs w:val="24"/>
+        </w:rPr>
+        <w:t>T3: entrada {3572, FALSE}, saída {[]}</w:t>
+      </w:r>
+    </w:p>
+    <w:p>
+      <w:pPr>
+        <w:rPr>
+          <w:rFonts w:ascii="Arial" w:hAnsi="Arial" w:cs="Arial"/>
+          <w:sz w:val="24"/>
+          <w:szCs w:val="24"/>
+        </w:rPr>
+      </w:pPr>
+      <w:r>
+        <w:rPr>
+          <w:rFonts w:ascii="Arial" w:hAnsi="Arial" w:cs="Arial"/>
+          <w:sz w:val="24"/>
+          <w:szCs w:val="24"/>
+        </w:rPr>
+        <w:t>T4: entrada {3570, FALSE}, saída {[]}</w:t>
+      </w:r>
+    </w:p>
+    <w:p>
+      <w:pPr>
+        <w:rPr>
+          <w:rFonts w:ascii="Arial" w:hAnsi="Arial" w:cs="Arial"/>
+          <w:sz w:val="24"/>
+          <w:szCs w:val="24"/>
+        </w:rPr>
+      </w:pPr>
+      <w:r>
+        <w:rPr>
+          <w:rFonts w:ascii="Arial" w:hAnsi="Arial" w:cs="Arial"/>
+          <w:sz w:val="24"/>
+          <w:szCs w:val="24"/>
+        </w:rPr>
+        <w:t>T5: entrada {, FALSE}, saída {[]}</w:t>
+      </w:r>
+    </w:p>
+    <w:p>
+      <w:pPr>
+        <w:rPr>
+          <w:rFonts w:ascii="Arial" w:hAnsi="Arial" w:cs="Arial"/>
+          <w:sz w:val="24"/>
+          <w:szCs w:val="24"/>
+        </w:rPr>
+      </w:pPr>
+      <w:r>
+        <w:rPr>
+          <w:rFonts w:ascii="Arial" w:hAnsi="Arial" w:cs="Arial"/>
+          <w:sz w:val="24"/>
+          <w:szCs w:val="24"/>
+        </w:rPr>
+        <w:t>T6: entrada {, FALSE}, saída {[]}</w:t>
+      </w:r>
+    </w:p>
+    <w:p>
+      <w:pPr>
         <w:ind w:right="-285"/>
         <w:jc w:val="both"/>
         <w:rPr>
@@ -4608,72 +4400,6 @@
           <w:szCs w:val="26"/>
         </w:rPr>
       </w:pPr>
-    </w:p>
-    <w:p>
-      <w:pPr>
-        <w:ind w:right="-285"/>
-        <w:jc w:val="both"/>
-        <w:rPr>
-          <w:rFonts w:ascii="Times New Roman" w:hAnsi="Times New Roman" w:cs="Times New Roman"/>
-          <w:sz w:val="26"/>
-          <w:szCs w:val="26"/>
-        </w:rPr>
-      </w:pPr>
-    </w:p>
-    <w:p>
-      <w:pPr>
-        <w:ind w:right="-285"/>
-        <w:jc w:val="both"/>
-        <w:rPr>
-          <w:rFonts w:ascii="Times New Roman" w:hAnsi="Times New Roman" w:cs="Times New Roman"/>
-          <w:sz w:val="26"/>
-          <w:szCs w:val="26"/>
-        </w:rPr>
-      </w:pPr>
-    </w:p>
-    <w:p>
-      <w:pPr>
-        <w:ind w:right="-285"/>
-        <w:jc w:val="both"/>
-        <w:rPr>
-          <w:rFonts w:ascii="Times New Roman" w:hAnsi="Times New Roman" w:cs="Times New Roman"/>
-          <w:sz w:val="26"/>
-          <w:szCs w:val="26"/>
-        </w:rPr>
-      </w:pPr>
-    </w:p>
-    <w:p>
-      <w:pPr>
-        <w:ind w:right="-285"/>
-        <w:jc w:val="both"/>
-        <w:rPr>
-          <w:rFonts w:ascii="Times New Roman" w:hAnsi="Times New Roman" w:cs="Times New Roman"/>
-          <w:sz w:val="26"/>
-          <w:szCs w:val="26"/>
-        </w:rPr>
-      </w:pPr>
-    </w:p>
-    <w:p>
-      <w:pPr>
-        <w:ind w:right="-285"/>
-        <w:jc w:val="both"/>
-        <w:rPr>
-          <w:rFonts w:ascii="Times New Roman" w:hAnsi="Times New Roman" w:cs="Times New Roman"/>
-          <w:sz w:val="26"/>
-          <w:szCs w:val="26"/>
-        </w:rPr>
-      </w:pPr>
-    </w:p>
-    <w:p>
-      <w:pPr>
-        <w:ind w:right="-285"/>
-        <w:jc w:val="both"/>
-        <w:rPr>
-          <w:rFonts w:ascii="Times New Roman" w:hAnsi="Times New Roman" w:cs="Times New Roman"/>
-          <w:sz w:val="26"/>
-          <w:szCs w:val="26"/>
-        </w:rPr>
-      </w:pPr>
       <w:r>
         <w:rPr>
           <w:rFonts w:ascii="Times New Roman" w:hAnsi="Times New Roman" w:cs="Times New Roman"/>
@@ -4699,23 +4425,13 @@
         </w:rPr>
         <w:t xml:space="preserve">, </w:t>
       </w:r>
-      <w:proofErr w:type="gramStart"/>
-      <w:r>
-        <w:rPr>
-          <w:rFonts w:ascii="Times New Roman" w:hAnsi="Times New Roman" w:cs="Times New Roman"/>
-          <w:sz w:val="26"/>
-          <w:szCs w:val="26"/>
-        </w:rPr>
-        <w:t>Vende</w:t>
-      </w:r>
-      <w:proofErr w:type="gramEnd"/>
-      <w:r>
-        <w:rPr>
-          <w:rFonts w:ascii="Times New Roman" w:hAnsi="Times New Roman" w:cs="Times New Roman"/>
-          <w:sz w:val="26"/>
-          <w:szCs w:val="26"/>
-        </w:rPr>
-        <w:t xml:space="preserve"> gasolina se:  </w:t>
+      <w:r>
+        <w:rPr>
+          <w:rFonts w:ascii="Times New Roman" w:hAnsi="Times New Roman" w:cs="Times New Roman"/>
+          <w:sz w:val="26"/>
+          <w:szCs w:val="26"/>
+        </w:rPr>
+        <w:t xml:space="preserve">Vende gasolina se:  </w:t>
       </w:r>
     </w:p>
     <w:p>
@@ -4728,134 +4444,14 @@
           <w:szCs w:val="32"/>
         </w:rPr>
       </w:pPr>
-      <w:proofErr w:type="spellStart"/>
       <w:r>
         <w:rPr>
           <w:rFonts w:ascii="Times New Roman" w:hAnsi="Times New Roman" w:cs="Times New Roman"/>
           <w:sz w:val="32"/>
           <w:szCs w:val="32"/>
         </w:rPr>
-        <w:t>t.aditivo</w:t>
-      </w:r>
-      <w:proofErr w:type="spellEnd"/>
-      <w:r>
-        <w:rPr>
-          <w:rFonts w:ascii="Times New Roman" w:hAnsi="Times New Roman" w:cs="Times New Roman"/>
-          <w:sz w:val="32"/>
-          <w:szCs w:val="32"/>
-        </w:rPr>
-        <w:t xml:space="preserve"> &gt;=125 &amp;&amp; </w:t>
-      </w:r>
-      <w:proofErr w:type="spellStart"/>
-      <w:r>
-        <w:rPr>
-          <w:rFonts w:ascii="Times New Roman" w:hAnsi="Times New Roman" w:cs="Times New Roman"/>
-          <w:sz w:val="32"/>
-          <w:szCs w:val="32"/>
-        </w:rPr>
-        <w:t>t.gasolina</w:t>
-      </w:r>
-      <w:proofErr w:type="spellEnd"/>
-      <w:r>
-        <w:rPr>
-          <w:rFonts w:ascii="Times New Roman" w:hAnsi="Times New Roman" w:cs="Times New Roman"/>
-          <w:sz w:val="32"/>
-          <w:szCs w:val="32"/>
-        </w:rPr>
-        <w:t xml:space="preserve"> &gt;=2500 &amp;&amp; </w:t>
-      </w:r>
-      <w:proofErr w:type="spellStart"/>
-      <w:r>
-        <w:rPr>
-          <w:rFonts w:ascii="Times New Roman" w:hAnsi="Times New Roman" w:cs="Times New Roman"/>
-          <w:sz w:val="32"/>
-          <w:szCs w:val="32"/>
-        </w:rPr>
-        <w:t>t.alcool</w:t>
-      </w:r>
-      <w:proofErr w:type="spellEnd"/>
-      <w:r>
-        <w:rPr>
-          <w:rFonts w:ascii="Times New Roman" w:hAnsi="Times New Roman" w:cs="Times New Roman"/>
-          <w:sz w:val="32"/>
-          <w:szCs w:val="32"/>
-        </w:rPr>
-        <w:t xml:space="preserve"> &gt;= 625</w:t>
-      </w:r>
-    </w:p>
-    <w:p>
-      <w:pPr>
-        <w:spacing w:line="360" w:lineRule="auto"/>
-        <w:ind w:left="-284" w:right="-285"/>
-        <w:jc w:val="both"/>
-        <w:rPr>
-          <w:rFonts w:ascii="Times New Roman" w:hAnsi="Times New Roman" w:cs="Times New Roman"/>
-          <w:sz w:val="26"/>
-          <w:szCs w:val="26"/>
-        </w:rPr>
-      </w:pPr>
-      <w:r>
-        <w:rPr>
-          <w:rFonts w:ascii="Times New Roman" w:hAnsi="Times New Roman" w:cs="Times New Roman"/>
-          <w:sz w:val="26"/>
-          <w:szCs w:val="26"/>
-        </w:rPr>
-        <w:t xml:space="preserve">// </w:t>
-      </w:r>
-      <w:proofErr w:type="spellStart"/>
-      <w:r>
-        <w:rPr>
-          <w:rFonts w:ascii="Times New Roman" w:hAnsi="Times New Roman" w:cs="Times New Roman"/>
-          <w:sz w:val="26"/>
-          <w:szCs w:val="26"/>
-        </w:rPr>
-        <w:t>to</w:t>
-      </w:r>
-      <w:proofErr w:type="spellEnd"/>
-      <w:r>
-        <w:rPr>
-          <w:rFonts w:ascii="Times New Roman" w:hAnsi="Times New Roman" w:cs="Times New Roman"/>
-          <w:sz w:val="26"/>
-          <w:szCs w:val="26"/>
-        </w:rPr>
-        <w:t xml:space="preserve"> em dúvida agora de qual método vamos usar para converter pra </w:t>
-      </w:r>
-      <w:proofErr w:type="spellStart"/>
-      <w:r>
-        <w:rPr>
-          <w:rFonts w:ascii="Times New Roman" w:hAnsi="Times New Roman" w:cs="Times New Roman"/>
-          <w:sz w:val="26"/>
-          <w:szCs w:val="26"/>
-        </w:rPr>
-        <w:t>int</w:t>
-      </w:r>
-      <w:proofErr w:type="spellEnd"/>
-      <w:r>
-        <w:rPr>
-          <w:rFonts w:ascii="Times New Roman" w:hAnsi="Times New Roman" w:cs="Times New Roman"/>
-          <w:sz w:val="26"/>
-          <w:szCs w:val="26"/>
-        </w:rPr>
-        <w:t xml:space="preserve"> o </w:t>
-      </w:r>
-      <w:proofErr w:type="gramStart"/>
-      <w:r>
-        <w:rPr>
-          <w:rFonts w:ascii="Times New Roman" w:hAnsi="Times New Roman" w:cs="Times New Roman"/>
-          <w:sz w:val="26"/>
-          <w:szCs w:val="26"/>
-        </w:rPr>
-        <w:t>calcu</w:t>
-      </w:r>
-      <w:r>
-        <w:rPr>
-          <w:rFonts w:ascii="Times New Roman" w:hAnsi="Times New Roman" w:cs="Times New Roman"/>
-          <w:sz w:val="26"/>
-          <w:szCs w:val="26"/>
-        </w:rPr>
-        <w:t>lo</w:t>
-      </w:r>
-      <w:proofErr w:type="gramEnd"/>
+        <w:t>t.aditivo &gt;=125 &amp;&amp; t.gasolina &gt;=2500 &amp;&amp; t.alcool &gt;= 625</w:t>
+      </w:r>
     </w:p>
     <w:p>
       <w:pPr>
@@ -4872,12 +4468,32 @@
       <w:r>
         <w:rPr>
           <w:rFonts w:ascii="Consolas" w:eastAsia="Times New Roman" w:hAnsi="Consolas" w:cs="Times New Roman"/>
-          <w:color w:val="9CDCFE"/>
+          <w:color w:val="D4D4D4"/>
           <w:sz w:val="23"/>
           <w:szCs w:val="23"/>
           <w:lang w:eastAsia="pt-BR"/>
         </w:rPr>
-        <w:t>data</w:t>
+        <w:t>data= </w:t>
+      </w:r>
+      <w:r>
+        <w:rPr>
+          <w:rFonts w:ascii="Consolas" w:eastAsia="Times New Roman" w:hAnsi="Consolas" w:cs="Times New Roman"/>
+          <w:color w:val="B5CEA8"/>
+          <w:sz w:val="23"/>
+          <w:szCs w:val="23"/>
+          <w:lang w:eastAsia="pt-BR"/>
+        </w:rPr>
+        <w:t>3.</w:t>
+      </w:r>
+      <w:r>
+        <w:rPr>
+          <w:rFonts w:ascii="Consolas" w:eastAsia="Times New Roman" w:hAnsi="Consolas" w:cs="Times New Roman"/>
+          <w:color w:val="B5CEA8"/>
+          <w:sz w:val="23"/>
+          <w:szCs w:val="23"/>
+          <w:lang w:eastAsia="pt-BR"/>
+        </w:rPr>
+        <w:t>5</w:t>
       </w:r>
       <w:r>
         <w:rPr>
@@ -4887,19 +4503,13 @@
           <w:szCs w:val="23"/>
           <w:lang w:eastAsia="pt-BR"/>
         </w:rPr>
-        <w:t>= </w:t>
-      </w:r>
-      <w:r>
-        <w:rPr>
-          <w:rFonts w:ascii="Consolas" w:eastAsia="Times New Roman" w:hAnsi="Consolas" w:cs="Times New Roman"/>
-          <w:color w:val="B5CEA8"/>
-          <w:sz w:val="23"/>
-          <w:szCs w:val="23"/>
-          <w:lang w:eastAsia="pt-BR"/>
-        </w:rPr>
-        <w:t>3.9</w:t>
-      </w:r>
-      <w:r>
+        <w:t>;</w:t>
+      </w:r>
+    </w:p>
+    <w:p>
+      <w:pPr>
+        <w:shd w:val="clear" w:color="auto" w:fill="1E1E1E"/>
+        <w:spacing w:after="0" w:line="300" w:lineRule="atLeast"/>
         <w:rPr>
           <w:rFonts w:ascii="Consolas" w:eastAsia="Times New Roman" w:hAnsi="Consolas" w:cs="Times New Roman"/>
           <w:color w:val="D4D4D4"/>
@@ -4907,8 +4517,7 @@
           <w:szCs w:val="23"/>
           <w:lang w:eastAsia="pt-BR"/>
         </w:rPr>
-        <w:t>;</w:t>
-      </w:r>
+      </w:pPr>
     </w:p>
     <w:p>
       <w:pPr>
@@ -4922,11 +4531,7 @@
           <w:lang w:eastAsia="pt-BR"/>
         </w:rPr>
       </w:pPr>
-    </w:p>
-    <w:p>
-      <w:pPr>
-        <w:shd w:val="clear" w:color="auto" w:fill="1E1E1E"/>
-        <w:spacing w:after="0" w:line="300" w:lineRule="atLeast"/>
+      <w:r>
         <w:rPr>
           <w:rFonts w:ascii="Consolas" w:eastAsia="Times New Roman" w:hAnsi="Consolas" w:cs="Times New Roman"/>
           <w:color w:val="D4D4D4"/>
@@ -4934,7 +4539,28 @@
           <w:szCs w:val="23"/>
           <w:lang w:eastAsia="pt-BR"/>
         </w:rPr>
-      </w:pPr>
+        <w:t>inteiro = (</w:t>
+      </w:r>
+      <w:r>
+        <w:rPr>
+          <w:rFonts w:ascii="Consolas" w:eastAsia="Times New Roman" w:hAnsi="Consolas" w:cs="Times New Roman"/>
+          <w:color w:val="4EC9B0"/>
+          <w:sz w:val="23"/>
+          <w:szCs w:val="23"/>
+          <w:lang w:eastAsia="pt-BR"/>
+        </w:rPr>
+        <w:t>int</w:t>
+      </w:r>
+      <w:r>
+        <w:rPr>
+          <w:rFonts w:ascii="Consolas" w:eastAsia="Times New Roman" w:hAnsi="Consolas" w:cs="Times New Roman"/>
+          <w:color w:val="D4D4D4"/>
+          <w:sz w:val="23"/>
+          <w:szCs w:val="23"/>
+          <w:lang w:eastAsia="pt-BR"/>
+        </w:rPr>
+        <w:t>)</w:t>
+      </w:r>
       <w:r>
         <w:rPr>
           <w:rFonts w:ascii="Consolas" w:eastAsia="Times New Roman" w:hAnsi="Consolas" w:cs="Times New Roman"/>
@@ -4943,7 +4569,7 @@
           <w:szCs w:val="23"/>
           <w:lang w:eastAsia="pt-BR"/>
         </w:rPr>
-        <w:t>inteiro</w:t>
+        <w:t>Math</w:t>
       </w:r>
       <w:r>
         <w:rPr>
@@ -4953,20 +4579,18 @@
           <w:szCs w:val="23"/>
           <w:lang w:eastAsia="pt-BR"/>
         </w:rPr>
-        <w:t> = (</w:t>
-      </w:r>
-      <w:proofErr w:type="spellStart"/>
+        <w:t>.</w:t>
+      </w:r>
       <w:r>
         <w:rPr>
           <w:rFonts w:ascii="Consolas" w:eastAsia="Times New Roman" w:hAnsi="Consolas" w:cs="Times New Roman"/>
-          <w:color w:val="4EC9B0"/>
+          <w:color w:val="DCDCAA"/>
           <w:sz w:val="23"/>
           <w:szCs w:val="23"/>
           <w:lang w:eastAsia="pt-BR"/>
         </w:rPr>
-        <w:t>int</w:t>
-      </w:r>
-      <w:proofErr w:type="spellEnd"/>
+        <w:t>round</w:t>
+      </w:r>
       <w:r>
         <w:rPr>
           <w:rFonts w:ascii="Consolas" w:eastAsia="Times New Roman" w:hAnsi="Consolas" w:cs="Times New Roman"/>
@@ -4975,7 +4599,7 @@
           <w:szCs w:val="23"/>
           <w:lang w:eastAsia="pt-BR"/>
         </w:rPr>
-        <w:t>)data;</w:t>
+        <w:t>(data);</w:t>
       </w:r>
       <w:r>
         <w:rPr>
@@ -4985,20 +4609,8 @@
           <w:szCs w:val="23"/>
           <w:lang w:eastAsia="pt-BR"/>
         </w:rPr>
-        <w:t xml:space="preserve"> //3</w:t>
-      </w:r>
-    </w:p>
-    <w:p>
-      <w:pPr>
-        <w:spacing w:line="360" w:lineRule="auto"/>
-        <w:ind w:left="-284" w:right="-285"/>
-        <w:jc w:val="both"/>
-        <w:rPr>
-          <w:rFonts w:ascii="Times New Roman" w:hAnsi="Times New Roman" w:cs="Times New Roman"/>
-          <w:sz w:val="26"/>
-          <w:szCs w:val="26"/>
-        </w:rPr>
-      </w:pPr>
+        <w:t xml:space="preserve"> //4</w:t>
+      </w:r>
     </w:p>
     <w:p>
       <w:pPr>
@@ -5020,138 +4632,7 @@
           <w:szCs w:val="23"/>
           <w:lang w:eastAsia="pt-BR"/>
         </w:rPr>
-        <w:t>data= </w:t>
-      </w:r>
-      <w:r>
-        <w:rPr>
-          <w:rFonts w:ascii="Consolas" w:eastAsia="Times New Roman" w:hAnsi="Consolas" w:cs="Times New Roman"/>
-          <w:color w:val="B5CEA8"/>
-          <w:sz w:val="23"/>
-          <w:szCs w:val="23"/>
-          <w:lang w:eastAsia="pt-BR"/>
-        </w:rPr>
-        <w:t>3.9</w:t>
-      </w:r>
-      <w:r>
-        <w:rPr>
-          <w:rFonts w:ascii="Consolas" w:eastAsia="Times New Roman" w:hAnsi="Consolas" w:cs="Times New Roman"/>
-          <w:color w:val="D4D4D4"/>
-          <w:sz w:val="23"/>
-          <w:szCs w:val="23"/>
-          <w:lang w:eastAsia="pt-BR"/>
-        </w:rPr>
-        <w:t>;</w:t>
-      </w:r>
-    </w:p>
-    <w:p>
-      <w:pPr>
-        <w:shd w:val="clear" w:color="auto" w:fill="1E1E1E"/>
-        <w:spacing w:after="0" w:line="300" w:lineRule="atLeast"/>
-        <w:rPr>
-          <w:rFonts w:ascii="Consolas" w:eastAsia="Times New Roman" w:hAnsi="Consolas" w:cs="Times New Roman"/>
-          <w:color w:val="D4D4D4"/>
-          <w:sz w:val="23"/>
-          <w:szCs w:val="23"/>
-          <w:lang w:eastAsia="pt-BR"/>
-        </w:rPr>
-      </w:pPr>
-    </w:p>
-    <w:p>
-      <w:pPr>
-        <w:shd w:val="clear" w:color="auto" w:fill="1E1E1E"/>
-        <w:spacing w:after="0" w:line="300" w:lineRule="atLeast"/>
-        <w:rPr>
-          <w:rFonts w:ascii="Consolas" w:eastAsia="Times New Roman" w:hAnsi="Consolas" w:cs="Times New Roman"/>
-          <w:color w:val="D4D4D4"/>
-          <w:sz w:val="23"/>
-          <w:szCs w:val="23"/>
-          <w:u w:val="single"/>
-          <w:lang w:eastAsia="pt-BR"/>
-        </w:rPr>
-      </w:pPr>
-      <w:r>
-        <w:rPr>
-          <w:rFonts w:ascii="Consolas" w:eastAsia="Times New Roman" w:hAnsi="Consolas" w:cs="Times New Roman"/>
-          <w:color w:val="D4D4D4"/>
-          <w:sz w:val="23"/>
-          <w:szCs w:val="23"/>
-          <w:lang w:eastAsia="pt-BR"/>
-        </w:rPr>
-        <w:t>inteiro = (</w:t>
-      </w:r>
-      <w:proofErr w:type="spellStart"/>
-      <w:r>
-        <w:rPr>
-          <w:rFonts w:ascii="Consolas" w:eastAsia="Times New Roman" w:hAnsi="Consolas" w:cs="Times New Roman"/>
-          <w:color w:val="4EC9B0"/>
-          <w:sz w:val="23"/>
-          <w:szCs w:val="23"/>
-          <w:lang w:eastAsia="pt-BR"/>
-        </w:rPr>
-        <w:t>int</w:t>
-      </w:r>
-      <w:proofErr w:type="spellEnd"/>
-      <w:r>
-        <w:rPr>
-          <w:rFonts w:ascii="Consolas" w:eastAsia="Times New Roman" w:hAnsi="Consolas" w:cs="Times New Roman"/>
-          <w:color w:val="D4D4D4"/>
-          <w:sz w:val="23"/>
-          <w:szCs w:val="23"/>
-          <w:lang w:eastAsia="pt-BR"/>
-        </w:rPr>
-        <w:t>)</w:t>
-      </w:r>
-      <w:proofErr w:type="spellStart"/>
-      <w:r>
-        <w:rPr>
-          <w:rFonts w:ascii="Consolas" w:eastAsia="Times New Roman" w:hAnsi="Consolas" w:cs="Times New Roman"/>
-          <w:color w:val="9CDCFE"/>
-          <w:sz w:val="23"/>
-          <w:szCs w:val="23"/>
-          <w:lang w:eastAsia="pt-BR"/>
-        </w:rPr>
-        <w:t>Math</w:t>
-      </w:r>
-      <w:r>
-        <w:rPr>
-          <w:rFonts w:ascii="Consolas" w:eastAsia="Times New Roman" w:hAnsi="Consolas" w:cs="Times New Roman"/>
-          <w:color w:val="D4D4D4"/>
-          <w:sz w:val="23"/>
-          <w:szCs w:val="23"/>
-          <w:lang w:eastAsia="pt-BR"/>
-        </w:rPr>
-        <w:t>.</w:t>
-      </w:r>
-      <w:r>
-        <w:rPr>
-          <w:rFonts w:ascii="Consolas" w:eastAsia="Times New Roman" w:hAnsi="Consolas" w:cs="Times New Roman"/>
-          <w:color w:val="DCDCAA"/>
-          <w:sz w:val="23"/>
-          <w:szCs w:val="23"/>
-          <w:lang w:eastAsia="pt-BR"/>
-        </w:rPr>
-        <w:t>round</w:t>
-      </w:r>
-      <w:proofErr w:type="spellEnd"/>
-      <w:r>
-        <w:rPr>
-          <w:rFonts w:ascii="Consolas" w:eastAsia="Times New Roman" w:hAnsi="Consolas" w:cs="Times New Roman"/>
-          <w:color w:val="D4D4D4"/>
-          <w:sz w:val="23"/>
-          <w:szCs w:val="23"/>
-          <w:lang w:eastAsia="pt-BR"/>
-        </w:rPr>
-        <w:t>(data);</w:t>
-      </w:r>
-      <w:r>
-        <w:rPr>
-          <w:rFonts w:ascii="Consolas" w:eastAsia="Times New Roman" w:hAnsi="Consolas" w:cs="Times New Roman"/>
-          <w:color w:val="D4D4D4"/>
-          <w:sz w:val="23"/>
-          <w:szCs w:val="23"/>
-          <w:lang w:eastAsia="pt-BR"/>
-        </w:rPr>
-        <w:t xml:space="preserve"> //4</w:t>
+        <w:t>os valores da tabela são assim pq tamo usando esse metodo</w:t>
       </w:r>
     </w:p>
     <w:p>
@@ -5199,7 +4680,6 @@
                 <w:szCs w:val="24"/>
               </w:rPr>
             </w:pPr>
-            <w:proofErr w:type="spellStart"/>
             <w:r>
               <w:rPr>
                 <w:rFonts w:ascii="Arial" w:hAnsi="Arial" w:cs="Arial"/>
@@ -5208,7 +4688,6 @@
               </w:rPr>
               <w:t>Condition</w:t>
             </w:r>
-            <w:proofErr w:type="spellEnd"/>
           </w:p>
         </w:tc>
         <w:tc>
@@ -5226,7 +4705,6 @@
                 <w:szCs w:val="24"/>
               </w:rPr>
             </w:pPr>
-            <w:proofErr w:type="spellStart"/>
             <w:r>
               <w:rPr>
                 <w:rFonts w:ascii="Arial" w:hAnsi="Arial" w:cs="Arial"/>
@@ -5235,7 +4713,6 @@
               </w:rPr>
               <w:t>Type</w:t>
             </w:r>
-            <w:proofErr w:type="spellEnd"/>
           </w:p>
         </w:tc>
         <w:tc>
@@ -5405,23 +4882,13 @@
                 <w:szCs w:val="24"/>
               </w:rPr>
             </w:pPr>
-            <w:proofErr w:type="spellStart"/>
-            <w:r>
-              <w:rPr>
-                <w:rFonts w:ascii="Arial" w:hAnsi="Arial" w:cs="Arial"/>
-                <w:sz w:val="24"/>
-                <w:szCs w:val="24"/>
-              </w:rPr>
-              <w:t>t.aditivo</w:t>
-            </w:r>
-            <w:proofErr w:type="spellEnd"/>
-            <w:r>
-              <w:rPr>
-                <w:rFonts w:ascii="Arial" w:hAnsi="Arial" w:cs="Arial"/>
-                <w:sz w:val="24"/>
-                <w:szCs w:val="24"/>
-              </w:rPr>
-              <w:t xml:space="preserve"> -</w:t>
+            <w:r>
+              <w:rPr>
+                <w:rFonts w:ascii="Arial" w:hAnsi="Arial" w:cs="Arial"/>
+                <w:sz w:val="24"/>
+                <w:szCs w:val="24"/>
+              </w:rPr>
+              <w:t>t.aditivo -</w:t>
             </w:r>
             <w:r>
               <w:rPr>
@@ -5515,7 +4982,6 @@
                 <w:szCs w:val="24"/>
               </w:rPr>
             </w:pPr>
-            <w:proofErr w:type="spellStart"/>
             <w:r>
               <w:rPr>
                 <w:rFonts w:ascii="Arial" w:hAnsi="Arial" w:cs="Arial"/>
@@ -5524,7 +4990,6 @@
               </w:rPr>
               <w:t>on</w:t>
             </w:r>
-            <w:proofErr w:type="spellEnd"/>
           </w:p>
         </w:tc>
         <w:tc>
@@ -5713,7 +5178,15 @@
                 <w:sz w:val="24"/>
                 <w:szCs w:val="24"/>
               </w:rPr>
-              <w:t>2520</w:t>
+              <w:t>25</w:t>
+            </w:r>
+            <w:r>
+              <w:rPr>
+                <w:rFonts w:ascii="Arial" w:hAnsi="Arial" w:cs="Arial"/>
+                <w:sz w:val="24"/>
+                <w:szCs w:val="24"/>
+              </w:rPr>
+              <w:t>11</w:t>
             </w:r>
           </w:p>
         </w:tc>
@@ -5868,54 +5341,58 @@
         <w:tc>
           <w:tcPr>
             <w:tcW w:w="1002" w:type="dxa"/>
-          </w:tcPr>
-          <w:p>
-            <w:pPr>
-              <w:spacing w:line="360" w:lineRule="auto"/>
-              <w:jc w:val="center"/>
-              <w:rPr>
-                <w:rFonts w:ascii="Arial" w:hAnsi="Arial" w:cs="Arial"/>
-                <w:sz w:val="24"/>
-                <w:szCs w:val="24"/>
-              </w:rPr>
-            </w:pPr>
-          </w:p>
-        </w:tc>
-        <w:tc>
-          <w:tcPr>
-            <w:tcW w:w="1002" w:type="dxa"/>
-          </w:tcPr>
-          <w:p>
-            <w:pPr>
-              <w:spacing w:line="360" w:lineRule="auto"/>
-              <w:jc w:val="center"/>
-              <w:rPr>
-                <w:rFonts w:ascii="Arial" w:hAnsi="Arial" w:cs="Arial"/>
-                <w:sz w:val="24"/>
-                <w:szCs w:val="24"/>
-              </w:rPr>
-            </w:pPr>
-          </w:p>
-        </w:tc>
-        <w:tc>
-          <w:tcPr>
-            <w:tcW w:w="1002" w:type="dxa"/>
-          </w:tcPr>
-          <w:p>
-            <w:pPr>
-              <w:spacing w:line="360" w:lineRule="auto"/>
-              <w:jc w:val="center"/>
-              <w:rPr>
-                <w:rFonts w:ascii="Arial" w:hAnsi="Arial" w:cs="Arial"/>
-                <w:sz w:val="24"/>
-                <w:szCs w:val="24"/>
-              </w:rPr>
-            </w:pPr>
-          </w:p>
-        </w:tc>
-        <w:tc>
-          <w:tcPr>
-            <w:tcW w:w="1002" w:type="dxa"/>
+            <w:shd w:val="clear" w:color="auto" w:fill="8EAADB" w:themeFill="accent1" w:themeFillTint="99"/>
+          </w:tcPr>
+          <w:p>
+            <w:pPr>
+              <w:spacing w:line="360" w:lineRule="auto"/>
+              <w:jc w:val="center"/>
+              <w:rPr>
+                <w:rFonts w:ascii="Arial" w:hAnsi="Arial" w:cs="Arial"/>
+                <w:sz w:val="24"/>
+                <w:szCs w:val="24"/>
+              </w:rPr>
+            </w:pPr>
+          </w:p>
+        </w:tc>
+        <w:tc>
+          <w:tcPr>
+            <w:tcW w:w="1002" w:type="dxa"/>
+            <w:shd w:val="clear" w:color="auto" w:fill="8EAADB" w:themeFill="accent1" w:themeFillTint="99"/>
+          </w:tcPr>
+          <w:p>
+            <w:pPr>
+              <w:spacing w:line="360" w:lineRule="auto"/>
+              <w:jc w:val="center"/>
+              <w:rPr>
+                <w:rFonts w:ascii="Arial" w:hAnsi="Arial" w:cs="Arial"/>
+                <w:sz w:val="24"/>
+                <w:szCs w:val="24"/>
+              </w:rPr>
+            </w:pPr>
+          </w:p>
+        </w:tc>
+        <w:tc>
+          <w:tcPr>
+            <w:tcW w:w="1002" w:type="dxa"/>
+            <w:shd w:val="clear" w:color="auto" w:fill="8EAADB" w:themeFill="accent1" w:themeFillTint="99"/>
+          </w:tcPr>
+          <w:p>
+            <w:pPr>
+              <w:spacing w:line="360" w:lineRule="auto"/>
+              <w:jc w:val="center"/>
+              <w:rPr>
+                <w:rFonts w:ascii="Arial" w:hAnsi="Arial" w:cs="Arial"/>
+                <w:sz w:val="24"/>
+                <w:szCs w:val="24"/>
+              </w:rPr>
+            </w:pPr>
+          </w:p>
+        </w:tc>
+        <w:tc>
+          <w:tcPr>
+            <w:tcW w:w="1002" w:type="dxa"/>
+            <w:shd w:val="clear" w:color="auto" w:fill="8EAADB" w:themeFill="accent1" w:themeFillTint="99"/>
           </w:tcPr>
           <w:p>
             <w:pPr>
@@ -5946,7 +5423,6 @@
                 <w:szCs w:val="24"/>
               </w:rPr>
             </w:pPr>
-            <w:proofErr w:type="spellStart"/>
             <w:r>
               <w:rPr>
                 <w:rFonts w:ascii="Arial" w:hAnsi="Arial" w:cs="Arial"/>
@@ -5955,7 +5431,6 @@
               </w:rPr>
               <w:t>t.gasolina</w:t>
             </w:r>
-            <w:proofErr w:type="spellEnd"/>
             <w:r>
               <w:rPr>
                 <w:rFonts w:ascii="Arial" w:hAnsi="Arial" w:cs="Arial"/>
@@ -6024,7 +5499,6 @@
                 <w:szCs w:val="24"/>
               </w:rPr>
             </w:pPr>
-            <w:proofErr w:type="spellStart"/>
             <w:r>
               <w:rPr>
                 <w:rFonts w:ascii="Arial" w:hAnsi="Arial" w:cs="Arial"/>
@@ -6033,55 +5507,63 @@
               </w:rPr>
               <w:t>on</w:t>
             </w:r>
-            <w:proofErr w:type="spellEnd"/>
-          </w:p>
-        </w:tc>
-        <w:tc>
-          <w:tcPr>
-            <w:tcW w:w="1002" w:type="dxa"/>
-          </w:tcPr>
-          <w:p>
-            <w:pPr>
-              <w:spacing w:line="360" w:lineRule="auto"/>
-              <w:jc w:val="center"/>
-              <w:rPr>
-                <w:rFonts w:ascii="Arial" w:hAnsi="Arial" w:cs="Arial"/>
-                <w:sz w:val="24"/>
-                <w:szCs w:val="24"/>
-              </w:rPr>
-            </w:pPr>
-          </w:p>
-        </w:tc>
-        <w:tc>
-          <w:tcPr>
-            <w:tcW w:w="1002" w:type="dxa"/>
-          </w:tcPr>
-          <w:p>
-            <w:pPr>
-              <w:spacing w:line="360" w:lineRule="auto"/>
-              <w:jc w:val="center"/>
-              <w:rPr>
-                <w:rFonts w:ascii="Arial" w:hAnsi="Arial" w:cs="Arial"/>
-                <w:sz w:val="24"/>
-                <w:szCs w:val="24"/>
-              </w:rPr>
-            </w:pPr>
-          </w:p>
-        </w:tc>
-        <w:tc>
-          <w:tcPr>
-            <w:tcW w:w="1002" w:type="dxa"/>
-          </w:tcPr>
-          <w:p>
-            <w:pPr>
-              <w:spacing w:line="360" w:lineRule="auto"/>
-              <w:jc w:val="center"/>
-              <w:rPr>
-                <w:rFonts w:ascii="Arial" w:hAnsi="Arial" w:cs="Arial"/>
-                <w:sz w:val="24"/>
-                <w:szCs w:val="24"/>
-              </w:rPr>
-            </w:pPr>
+          </w:p>
+        </w:tc>
+        <w:tc>
+          <w:tcPr>
+            <w:tcW w:w="1002" w:type="dxa"/>
+          </w:tcPr>
+          <w:p>
+            <w:pPr>
+              <w:spacing w:line="360" w:lineRule="auto"/>
+              <w:jc w:val="center"/>
+              <w:rPr>
+                <w:rFonts w:ascii="Arial" w:hAnsi="Arial" w:cs="Arial"/>
+                <w:sz w:val="24"/>
+                <w:szCs w:val="24"/>
+              </w:rPr>
+            </w:pPr>
+          </w:p>
+        </w:tc>
+        <w:tc>
+          <w:tcPr>
+            <w:tcW w:w="1002" w:type="dxa"/>
+          </w:tcPr>
+          <w:p>
+            <w:pPr>
+              <w:spacing w:line="360" w:lineRule="auto"/>
+              <w:jc w:val="center"/>
+              <w:rPr>
+                <w:rFonts w:ascii="Arial" w:hAnsi="Arial" w:cs="Arial"/>
+                <w:sz w:val="24"/>
+                <w:szCs w:val="24"/>
+              </w:rPr>
+            </w:pPr>
+          </w:p>
+        </w:tc>
+        <w:tc>
+          <w:tcPr>
+            <w:tcW w:w="1002" w:type="dxa"/>
+            <w:shd w:val="clear" w:color="auto" w:fill="8EAADB" w:themeFill="accent1" w:themeFillTint="99"/>
+          </w:tcPr>
+          <w:p>
+            <w:pPr>
+              <w:spacing w:line="360" w:lineRule="auto"/>
+              <w:jc w:val="center"/>
+              <w:rPr>
+                <w:rFonts w:ascii="Arial" w:hAnsi="Arial" w:cs="Arial"/>
+                <w:sz w:val="24"/>
+                <w:szCs w:val="24"/>
+              </w:rPr>
+            </w:pPr>
+            <w:r>
+              <w:rPr>
+                <w:rFonts w:ascii="Arial" w:hAnsi="Arial" w:cs="Arial"/>
+                <w:sz w:val="24"/>
+                <w:szCs w:val="24"/>
+              </w:rPr>
+              <w:t>3572</w:t>
+            </w:r>
           </w:p>
         </w:tc>
         <w:tc>
@@ -6195,49 +5677,67 @@
         <w:tc>
           <w:tcPr>
             <w:tcW w:w="1002" w:type="dxa"/>
-          </w:tcPr>
-          <w:p>
-            <w:pPr>
-              <w:spacing w:line="360" w:lineRule="auto"/>
-              <w:jc w:val="center"/>
-              <w:rPr>
-                <w:rFonts w:ascii="Arial" w:hAnsi="Arial" w:cs="Arial"/>
-                <w:sz w:val="24"/>
-                <w:szCs w:val="24"/>
-              </w:rPr>
-            </w:pPr>
-          </w:p>
-        </w:tc>
-        <w:tc>
-          <w:tcPr>
-            <w:tcW w:w="1002" w:type="dxa"/>
-          </w:tcPr>
-          <w:p>
-            <w:pPr>
-              <w:spacing w:line="360" w:lineRule="auto"/>
-              <w:jc w:val="center"/>
-              <w:rPr>
-                <w:rFonts w:ascii="Arial" w:hAnsi="Arial" w:cs="Arial"/>
-                <w:sz w:val="24"/>
-                <w:szCs w:val="24"/>
-              </w:rPr>
-            </w:pPr>
-          </w:p>
-        </w:tc>
-        <w:tc>
-          <w:tcPr>
-            <w:tcW w:w="1002" w:type="dxa"/>
-          </w:tcPr>
-          <w:p>
-            <w:pPr>
-              <w:spacing w:line="360" w:lineRule="auto"/>
-              <w:jc w:val="center"/>
-              <w:rPr>
-                <w:rFonts w:ascii="Arial" w:hAnsi="Arial" w:cs="Arial"/>
-                <w:sz w:val="24"/>
-                <w:szCs w:val="24"/>
-              </w:rPr>
-            </w:pPr>
+            <w:shd w:val="clear" w:color="auto" w:fill="FFFFFF" w:themeFill="background1"/>
+          </w:tcPr>
+          <w:p>
+            <w:pPr>
+              <w:spacing w:line="360" w:lineRule="auto"/>
+              <w:jc w:val="center"/>
+              <w:rPr>
+                <w:rFonts w:ascii="Arial" w:hAnsi="Arial" w:cs="Arial"/>
+                <w:sz w:val="24"/>
+                <w:szCs w:val="24"/>
+              </w:rPr>
+            </w:pPr>
+          </w:p>
+        </w:tc>
+        <w:tc>
+          <w:tcPr>
+            <w:tcW w:w="1002" w:type="dxa"/>
+          </w:tcPr>
+          <w:p>
+            <w:pPr>
+              <w:spacing w:line="360" w:lineRule="auto"/>
+              <w:jc w:val="center"/>
+              <w:rPr>
+                <w:rFonts w:ascii="Arial" w:hAnsi="Arial" w:cs="Arial"/>
+                <w:sz w:val="24"/>
+                <w:szCs w:val="24"/>
+              </w:rPr>
+            </w:pPr>
+          </w:p>
+        </w:tc>
+        <w:tc>
+          <w:tcPr>
+            <w:tcW w:w="1002" w:type="dxa"/>
+            <w:shd w:val="clear" w:color="auto" w:fill="8EAADB" w:themeFill="accent1" w:themeFillTint="99"/>
+          </w:tcPr>
+          <w:p>
+            <w:pPr>
+              <w:spacing w:line="360" w:lineRule="auto"/>
+              <w:jc w:val="center"/>
+              <w:rPr>
+                <w:rFonts w:ascii="Arial" w:hAnsi="Arial" w:cs="Arial"/>
+                <w:sz w:val="24"/>
+                <w:szCs w:val="24"/>
+              </w:rPr>
+            </w:pPr>
+            <w:r>
+              <w:rPr>
+                <w:rFonts w:ascii="Arial" w:hAnsi="Arial" w:cs="Arial"/>
+                <w:sz w:val="24"/>
+                <w:szCs w:val="24"/>
+              </w:rPr>
+              <w:t>357</w:t>
+            </w:r>
+            <w:r>
+              <w:rPr>
+                <w:rFonts w:ascii="Arial" w:hAnsi="Arial" w:cs="Arial"/>
+                <w:sz w:val="24"/>
+                <w:szCs w:val="24"/>
+              </w:rPr>
+              <w:t>3</w:t>
+            </w:r>
           </w:p>
         </w:tc>
         <w:tc>
@@ -6393,22 +5893,24 @@
         <w:tc>
           <w:tcPr>
             <w:tcW w:w="1002" w:type="dxa"/>
-          </w:tcPr>
-          <w:p>
-            <w:pPr>
-              <w:spacing w:line="360" w:lineRule="auto"/>
-              <w:jc w:val="center"/>
-              <w:rPr>
-                <w:rFonts w:ascii="Arial" w:hAnsi="Arial" w:cs="Arial"/>
-                <w:sz w:val="24"/>
-                <w:szCs w:val="24"/>
-              </w:rPr>
-            </w:pPr>
-          </w:p>
-        </w:tc>
-        <w:tc>
-          <w:tcPr>
-            <w:tcW w:w="1002" w:type="dxa"/>
+            <w:shd w:val="clear" w:color="auto" w:fill="8EAADB" w:themeFill="accent1" w:themeFillTint="99"/>
+          </w:tcPr>
+          <w:p>
+            <w:pPr>
+              <w:spacing w:line="360" w:lineRule="auto"/>
+              <w:jc w:val="center"/>
+              <w:rPr>
+                <w:rFonts w:ascii="Arial" w:hAnsi="Arial" w:cs="Arial"/>
+                <w:sz w:val="24"/>
+                <w:szCs w:val="24"/>
+              </w:rPr>
+            </w:pPr>
+          </w:p>
+        </w:tc>
+        <w:tc>
+          <w:tcPr>
+            <w:tcW w:w="1002" w:type="dxa"/>
+            <w:shd w:val="clear" w:color="auto" w:fill="8EAADB" w:themeFill="accent1" w:themeFillTint="99"/>
           </w:tcPr>
           <w:p>
             <w:pPr>
@@ -6439,7 +5941,6 @@
                 <w:szCs w:val="24"/>
               </w:rPr>
             </w:pPr>
-            <w:proofErr w:type="spellStart"/>
             <w:r>
               <w:rPr>
                 <w:rFonts w:ascii="Arial" w:hAnsi="Arial" w:cs="Arial"/>
@@ -6448,7 +5949,6 @@
               </w:rPr>
               <w:t>t.alcool</w:t>
             </w:r>
-            <w:proofErr w:type="spellEnd"/>
             <w:r>
               <w:rPr>
                 <w:rFonts w:ascii="Arial" w:hAnsi="Arial" w:cs="Arial"/>
@@ -6482,7 +5982,15 @@
                 <w:sz w:val="24"/>
                 <w:szCs w:val="24"/>
               </w:rPr>
-              <w:t>&gt;= 625</w:t>
+              <w:t>&gt;= 62</w:t>
+            </w:r>
+            <w:r>
+              <w:rPr>
+                <w:rFonts w:ascii="Arial" w:hAnsi="Arial" w:cs="Arial"/>
+                <w:sz w:val="24"/>
+                <w:szCs w:val="24"/>
+              </w:rPr>
+              <w:t>5</w:t>
             </w:r>
           </w:p>
         </w:tc>
@@ -6501,7 +6009,6 @@
                 <w:szCs w:val="24"/>
               </w:rPr>
             </w:pPr>
-            <w:proofErr w:type="spellStart"/>
             <w:r>
               <w:rPr>
                 <w:rFonts w:ascii="Arial" w:hAnsi="Arial" w:cs="Arial"/>
@@ -6510,87 +6017,95 @@
               </w:rPr>
               <w:t>on</w:t>
             </w:r>
-            <w:proofErr w:type="spellEnd"/>
-          </w:p>
-        </w:tc>
-        <w:tc>
-          <w:tcPr>
-            <w:tcW w:w="1002" w:type="dxa"/>
-          </w:tcPr>
-          <w:p>
-            <w:pPr>
-              <w:spacing w:line="360" w:lineRule="auto"/>
-              <w:jc w:val="center"/>
-              <w:rPr>
-                <w:rFonts w:ascii="Arial" w:hAnsi="Arial" w:cs="Arial"/>
-                <w:sz w:val="24"/>
-                <w:szCs w:val="24"/>
-              </w:rPr>
-            </w:pPr>
-          </w:p>
-        </w:tc>
-        <w:tc>
-          <w:tcPr>
-            <w:tcW w:w="1002" w:type="dxa"/>
-          </w:tcPr>
-          <w:p>
-            <w:pPr>
-              <w:spacing w:line="360" w:lineRule="auto"/>
-              <w:jc w:val="center"/>
-              <w:rPr>
-                <w:rFonts w:ascii="Arial" w:hAnsi="Arial" w:cs="Arial"/>
-                <w:sz w:val="24"/>
-                <w:szCs w:val="24"/>
-              </w:rPr>
-            </w:pPr>
-          </w:p>
-        </w:tc>
-        <w:tc>
-          <w:tcPr>
-            <w:tcW w:w="1002" w:type="dxa"/>
-          </w:tcPr>
-          <w:p>
-            <w:pPr>
-              <w:spacing w:line="360" w:lineRule="auto"/>
-              <w:jc w:val="center"/>
-              <w:rPr>
-                <w:rFonts w:ascii="Arial" w:hAnsi="Arial" w:cs="Arial"/>
-                <w:sz w:val="24"/>
-                <w:szCs w:val="24"/>
-              </w:rPr>
-            </w:pPr>
-          </w:p>
-        </w:tc>
-        <w:tc>
-          <w:tcPr>
-            <w:tcW w:w="1002" w:type="dxa"/>
-          </w:tcPr>
-          <w:p>
-            <w:pPr>
-              <w:spacing w:line="360" w:lineRule="auto"/>
-              <w:jc w:val="center"/>
-              <w:rPr>
-                <w:rFonts w:ascii="Arial" w:hAnsi="Arial" w:cs="Arial"/>
-                <w:sz w:val="24"/>
-                <w:szCs w:val="24"/>
-              </w:rPr>
-            </w:pPr>
-          </w:p>
-        </w:tc>
-        <w:tc>
-          <w:tcPr>
-            <w:tcW w:w="1002" w:type="dxa"/>
-          </w:tcPr>
-          <w:p>
-            <w:pPr>
-              <w:spacing w:line="360" w:lineRule="auto"/>
-              <w:jc w:val="center"/>
-              <w:rPr>
-                <w:rFonts w:ascii="Arial" w:hAnsi="Arial" w:cs="Arial"/>
-                <w:sz w:val="24"/>
-                <w:szCs w:val="24"/>
-              </w:rPr>
-            </w:pPr>
+          </w:p>
+        </w:tc>
+        <w:tc>
+          <w:tcPr>
+            <w:tcW w:w="1002" w:type="dxa"/>
+          </w:tcPr>
+          <w:p>
+            <w:pPr>
+              <w:spacing w:line="360" w:lineRule="auto"/>
+              <w:jc w:val="center"/>
+              <w:rPr>
+                <w:rFonts w:ascii="Arial" w:hAnsi="Arial" w:cs="Arial"/>
+                <w:sz w:val="24"/>
+                <w:szCs w:val="24"/>
+              </w:rPr>
+            </w:pPr>
+          </w:p>
+        </w:tc>
+        <w:tc>
+          <w:tcPr>
+            <w:tcW w:w="1002" w:type="dxa"/>
+          </w:tcPr>
+          <w:p>
+            <w:pPr>
+              <w:spacing w:line="360" w:lineRule="auto"/>
+              <w:jc w:val="center"/>
+              <w:rPr>
+                <w:rFonts w:ascii="Arial" w:hAnsi="Arial" w:cs="Arial"/>
+                <w:sz w:val="24"/>
+                <w:szCs w:val="24"/>
+              </w:rPr>
+            </w:pPr>
+          </w:p>
+        </w:tc>
+        <w:tc>
+          <w:tcPr>
+            <w:tcW w:w="1002" w:type="dxa"/>
+          </w:tcPr>
+          <w:p>
+            <w:pPr>
+              <w:spacing w:line="360" w:lineRule="auto"/>
+              <w:jc w:val="center"/>
+              <w:rPr>
+                <w:rFonts w:ascii="Arial" w:hAnsi="Arial" w:cs="Arial"/>
+                <w:sz w:val="24"/>
+                <w:szCs w:val="24"/>
+              </w:rPr>
+            </w:pPr>
+          </w:p>
+        </w:tc>
+        <w:tc>
+          <w:tcPr>
+            <w:tcW w:w="1002" w:type="dxa"/>
+          </w:tcPr>
+          <w:p>
+            <w:pPr>
+              <w:spacing w:line="360" w:lineRule="auto"/>
+              <w:jc w:val="center"/>
+              <w:rPr>
+                <w:rFonts w:ascii="Arial" w:hAnsi="Arial" w:cs="Arial"/>
+                <w:sz w:val="24"/>
+                <w:szCs w:val="24"/>
+              </w:rPr>
+            </w:pPr>
+          </w:p>
+        </w:tc>
+        <w:tc>
+          <w:tcPr>
+            <w:tcW w:w="1002" w:type="dxa"/>
+            <w:shd w:val="clear" w:color="auto" w:fill="8EAADB" w:themeFill="accent1" w:themeFillTint="99"/>
+          </w:tcPr>
+          <w:p>
+            <w:pPr>
+              <w:spacing w:line="360" w:lineRule="auto"/>
+              <w:jc w:val="center"/>
+              <w:rPr>
+                <w:rFonts w:ascii="Arial" w:hAnsi="Arial" w:cs="Arial"/>
+                <w:sz w:val="24"/>
+                <w:szCs w:val="24"/>
+              </w:rPr>
+            </w:pPr>
+            <w:r>
+              <w:rPr>
+                <w:rFonts w:ascii="Arial" w:hAnsi="Arial" w:cs="Arial"/>
+                <w:sz w:val="24"/>
+                <w:szCs w:val="24"/>
+              </w:rPr>
+              <w:t>2500</w:t>
+            </w:r>
           </w:p>
         </w:tc>
         <w:tc>
@@ -6736,17 +6251,26 @@
         <w:tc>
           <w:tcPr>
             <w:tcW w:w="1002" w:type="dxa"/>
-          </w:tcPr>
-          <w:p>
-            <w:pPr>
-              <w:spacing w:line="360" w:lineRule="auto"/>
-              <w:jc w:val="center"/>
-              <w:rPr>
-                <w:rFonts w:ascii="Arial" w:hAnsi="Arial" w:cs="Arial"/>
-                <w:sz w:val="24"/>
-                <w:szCs w:val="24"/>
-              </w:rPr>
-            </w:pPr>
+            <w:shd w:val="clear" w:color="auto" w:fill="8EAADB" w:themeFill="accent1" w:themeFillTint="99"/>
+          </w:tcPr>
+          <w:p>
+            <w:pPr>
+              <w:spacing w:line="360" w:lineRule="auto"/>
+              <w:jc w:val="center"/>
+              <w:rPr>
+                <w:rFonts w:ascii="Arial" w:hAnsi="Arial" w:cs="Arial"/>
+                <w:sz w:val="24"/>
+                <w:szCs w:val="24"/>
+              </w:rPr>
+            </w:pPr>
+            <w:r>
+              <w:rPr>
+                <w:rFonts w:ascii="Arial" w:hAnsi="Arial" w:cs="Arial"/>
+                <w:sz w:val="24"/>
+                <w:szCs w:val="24"/>
+              </w:rPr>
+              <w:t>2503</w:t>
+            </w:r>
           </w:p>
         </w:tc>
       </w:tr>
@@ -6838,22 +6362,24 @@
         <w:tc>
           <w:tcPr>
             <w:tcW w:w="1002" w:type="dxa"/>
-          </w:tcPr>
-          <w:p>
-            <w:pPr>
-              <w:spacing w:line="360" w:lineRule="auto"/>
-              <w:jc w:val="center"/>
-              <w:rPr>
-                <w:rFonts w:ascii="Arial" w:hAnsi="Arial" w:cs="Arial"/>
-                <w:sz w:val="24"/>
-                <w:szCs w:val="24"/>
-              </w:rPr>
-            </w:pPr>
-          </w:p>
-        </w:tc>
-        <w:tc>
-          <w:tcPr>
-            <w:tcW w:w="1002" w:type="dxa"/>
+            <w:shd w:val="clear" w:color="auto" w:fill="8EAADB" w:themeFill="accent1" w:themeFillTint="99"/>
+          </w:tcPr>
+          <w:p>
+            <w:pPr>
+              <w:spacing w:line="360" w:lineRule="auto"/>
+              <w:jc w:val="center"/>
+              <w:rPr>
+                <w:rFonts w:ascii="Arial" w:hAnsi="Arial" w:cs="Arial"/>
+                <w:sz w:val="24"/>
+                <w:szCs w:val="24"/>
+              </w:rPr>
+            </w:pPr>
+          </w:p>
+        </w:tc>
+        <w:tc>
+          <w:tcPr>
+            <w:tcW w:w="1002" w:type="dxa"/>
+            <w:shd w:val="clear" w:color="auto" w:fill="8EAADB" w:themeFill="accent1" w:themeFillTint="99"/>
           </w:tcPr>
           <w:p>
             <w:pPr>
@@ -6904,7 +6430,6 @@
     <w:p>
       <w:pPr>
         <w:spacing w:after="0" w:line="360" w:lineRule="auto"/>
-        <w:cnfStyle w:val="100000000000" w:firstRow="1" w:lastRow="0" w:firstColumn="0" w:lastColumn="0" w:oddVBand="0" w:evenVBand="0" w:oddHBand="0" w:evenHBand="0" w:firstRowFirstColumn="0" w:firstRowLastColumn="0" w:lastRowFirstColumn="0" w:lastRowLastColumn="0"/>
         <w:rPr>
           <w:rFonts w:ascii="Arial" w:hAnsi="Arial" w:cs="Arial"/>
           <w:color w:val="FFFFFF" w:themeColor="background1"/>
@@ -6915,102 +6440,555 @@
     </w:p>
     <w:p>
       <w:pPr>
-        <w:jc w:val="center"/>
         <w:rPr>
           <w:rFonts w:ascii="Arial" w:hAnsi="Arial" w:cs="Arial"/>
           <w:sz w:val="24"/>
           <w:szCs w:val="24"/>
         </w:rPr>
       </w:pPr>
-    </w:p>
-    <w:p>
-      <w:pPr>
-        <w:jc w:val="center"/>
+      <w:r>
         <w:rPr>
           <w:rFonts w:ascii="Arial" w:hAnsi="Arial" w:cs="Arial"/>
           <w:sz w:val="24"/>
           <w:szCs w:val="24"/>
         </w:rPr>
-      </w:pPr>
-    </w:p>
-    <w:p>
-      <w:pPr>
-        <w:jc w:val="center"/>
+        <w:t>T1: entrada {2500, FALSE}, saída {</w:t>
+      </w:r>
+      <w:r>
         <w:rPr>
           <w:rFonts w:ascii="Arial" w:hAnsi="Arial" w:cs="Arial"/>
           <w:sz w:val="24"/>
           <w:szCs w:val="24"/>
         </w:rPr>
-      </w:pPr>
-    </w:p>
-    <w:p>
-      <w:pPr>
-        <w:jc w:val="center"/>
+        <w:t xml:space="preserve">[125, 8250, </w:t>
+      </w:r>
+      <w:r>
         <w:rPr>
           <w:rFonts w:ascii="Arial" w:hAnsi="Arial" w:cs="Arial"/>
           <w:sz w:val="24"/>
           <w:szCs w:val="24"/>
         </w:rPr>
-      </w:pPr>
-    </w:p>
-    <w:p>
-      <w:pPr>
-        <w:jc w:val="center"/>
+        <w:t>937, 937</w:t>
+      </w:r>
+      <w:r>
         <w:rPr>
           <w:rFonts w:ascii="Arial" w:hAnsi="Arial" w:cs="Arial"/>
           <w:sz w:val="24"/>
           <w:szCs w:val="24"/>
         </w:rPr>
-      </w:pPr>
-    </w:p>
-    <w:p>
-      <w:pPr>
-        <w:jc w:val="center"/>
+        <w:t>]</w:t>
+      </w:r>
+      <w:r>
         <w:rPr>
           <w:rFonts w:ascii="Arial" w:hAnsi="Arial" w:cs="Arial"/>
           <w:sz w:val="24"/>
           <w:szCs w:val="24"/>
         </w:rPr>
-      </w:pPr>
-    </w:p>
-    <w:p>
-      <w:pPr>
-        <w:jc w:val="center"/>
+        <w:t>}</w:t>
+      </w:r>
+      <w:r>
         <w:rPr>
           <w:rFonts w:ascii="Arial" w:hAnsi="Arial" w:cs="Arial"/>
           <w:sz w:val="24"/>
           <w:szCs w:val="24"/>
         </w:rPr>
-      </w:pPr>
-    </w:p>
-    <w:p>
-      <w:pPr>
-        <w:jc w:val="center"/>
+        <w:t xml:space="preserve"> // ou 936</w:t>
+      </w:r>
+    </w:p>
+    <w:p>
+      <w:pPr>
         <w:rPr>
           <w:rFonts w:ascii="Arial" w:hAnsi="Arial" w:cs="Arial"/>
           <w:sz w:val="24"/>
           <w:szCs w:val="24"/>
         </w:rPr>
       </w:pPr>
-    </w:p>
-    <w:p>
-      <w:pPr>
-        <w:jc w:val="center"/>
+      <w:r>
         <w:rPr>
           <w:rFonts w:ascii="Arial" w:hAnsi="Arial" w:cs="Arial"/>
           <w:sz w:val="24"/>
           <w:szCs w:val="24"/>
         </w:rPr>
-      </w:pPr>
-    </w:p>
-    <w:p>
-      <w:pPr>
-        <w:jc w:val="center"/>
+        <w:t>T</w:t>
+      </w:r>
+      <w:r>
         <w:rPr>
           <w:rFonts w:ascii="Arial" w:hAnsi="Arial" w:cs="Arial"/>
           <w:sz w:val="24"/>
           <w:szCs w:val="24"/>
         </w:rPr>
+        <w:t>2</w:t>
+      </w:r>
+      <w:r>
+        <w:rPr>
+          <w:rFonts w:ascii="Arial" w:hAnsi="Arial" w:cs="Arial"/>
+          <w:sz w:val="24"/>
+          <w:szCs w:val="24"/>
+        </w:rPr>
+        <w:t>: entrada {</w:t>
+      </w:r>
+      <w:r>
+        <w:rPr>
+          <w:rFonts w:ascii="Arial" w:hAnsi="Arial" w:cs="Arial"/>
+          <w:sz w:val="24"/>
+          <w:szCs w:val="24"/>
+        </w:rPr>
+        <w:t>2511</w:t>
+      </w:r>
+      <w:r>
+        <w:rPr>
+          <w:rFonts w:ascii="Arial" w:hAnsi="Arial" w:cs="Arial"/>
+          <w:sz w:val="24"/>
+          <w:szCs w:val="24"/>
+        </w:rPr>
+        <w:t>, FALSE}, saída {</w:t>
+      </w:r>
+      <w:r>
+        <w:rPr>
+          <w:rFonts w:ascii="Arial" w:hAnsi="Arial" w:cs="Arial"/>
+          <w:sz w:val="24"/>
+          <w:szCs w:val="24"/>
+        </w:rPr>
+        <w:t>[-1, 0, 0]</w:t>
+      </w:r>
+      <w:r>
+        <w:rPr>
+          <w:rFonts w:ascii="Arial" w:hAnsi="Arial" w:cs="Arial"/>
+          <w:sz w:val="24"/>
+          <w:szCs w:val="24"/>
+        </w:rPr>
+        <w:t>}</w:t>
+      </w:r>
+    </w:p>
+    <w:p>
+      <w:pPr>
+        <w:rPr>
+          <w:rFonts w:ascii="Arial" w:hAnsi="Arial" w:cs="Arial"/>
+          <w:sz w:val="24"/>
+          <w:szCs w:val="24"/>
+        </w:rPr>
+      </w:pPr>
+      <w:r>
+        <w:rPr>
+          <w:rFonts w:ascii="Arial" w:hAnsi="Arial" w:cs="Arial"/>
+          <w:sz w:val="24"/>
+          <w:szCs w:val="24"/>
+        </w:rPr>
+        <w:t>T</w:t>
+      </w:r>
+      <w:r>
+        <w:rPr>
+          <w:rFonts w:ascii="Arial" w:hAnsi="Arial" w:cs="Arial"/>
+          <w:sz w:val="24"/>
+          <w:szCs w:val="24"/>
+        </w:rPr>
+        <w:t>3</w:t>
+      </w:r>
+      <w:r>
+        <w:rPr>
+          <w:rFonts w:ascii="Arial" w:hAnsi="Arial" w:cs="Arial"/>
+          <w:sz w:val="24"/>
+          <w:szCs w:val="24"/>
+        </w:rPr>
+        <w:t>: entrada {</w:t>
+      </w:r>
+      <w:r>
+        <w:rPr>
+          <w:rFonts w:ascii="Arial" w:hAnsi="Arial" w:cs="Arial"/>
+          <w:sz w:val="24"/>
+          <w:szCs w:val="24"/>
+        </w:rPr>
+        <w:t>357</w:t>
+      </w:r>
+      <w:r>
+        <w:rPr>
+          <w:rFonts w:ascii="Arial" w:hAnsi="Arial" w:cs="Arial"/>
+          <w:sz w:val="24"/>
+          <w:szCs w:val="24"/>
+        </w:rPr>
+        <w:t>2</w:t>
+      </w:r>
+      <w:r>
+        <w:rPr>
+          <w:rFonts w:ascii="Arial" w:hAnsi="Arial" w:cs="Arial"/>
+          <w:sz w:val="24"/>
+          <w:szCs w:val="24"/>
+        </w:rPr>
+        <w:t>, FALSE}, saída {</w:t>
+      </w:r>
+      <w:r>
+        <w:rPr>
+          <w:rFonts w:ascii="Arial" w:hAnsi="Arial" w:cs="Arial"/>
+          <w:sz w:val="24"/>
+          <w:szCs w:val="24"/>
+        </w:rPr>
+        <w:t>[321, 2500, 803, 803]</w:t>
+      </w:r>
+      <w:r>
+        <w:rPr>
+          <w:rFonts w:ascii="Arial" w:hAnsi="Arial" w:cs="Arial"/>
+          <w:sz w:val="24"/>
+          <w:szCs w:val="24"/>
+        </w:rPr>
+        <w:t>}</w:t>
+      </w:r>
+      <w:r>
+        <w:rPr>
+          <w:rFonts w:ascii="Arial" w:hAnsi="Arial" w:cs="Arial"/>
+          <w:sz w:val="24"/>
+          <w:szCs w:val="24"/>
+        </w:rPr>
+        <w:t xml:space="preserve"> // ou 802</w:t>
+      </w:r>
+    </w:p>
+    <w:p>
+      <w:pPr>
+        <w:rPr>
+          <w:rFonts w:ascii="Arial" w:hAnsi="Arial" w:cs="Arial"/>
+          <w:sz w:val="24"/>
+          <w:szCs w:val="24"/>
+        </w:rPr>
+      </w:pPr>
+      <w:r>
+        <w:rPr>
+          <w:rFonts w:ascii="Arial" w:hAnsi="Arial" w:cs="Arial"/>
+          <w:sz w:val="24"/>
+          <w:szCs w:val="24"/>
+        </w:rPr>
+        <w:t>T</w:t>
+      </w:r>
+      <w:r>
+        <w:rPr>
+          <w:rFonts w:ascii="Arial" w:hAnsi="Arial" w:cs="Arial"/>
+          <w:sz w:val="24"/>
+          <w:szCs w:val="24"/>
+        </w:rPr>
+        <w:t>4</w:t>
+      </w:r>
+      <w:r>
+        <w:rPr>
+          <w:rFonts w:ascii="Arial" w:hAnsi="Arial" w:cs="Arial"/>
+          <w:sz w:val="24"/>
+          <w:szCs w:val="24"/>
+        </w:rPr>
+        <w:t>: entrada {</w:t>
+      </w:r>
+      <w:r>
+        <w:rPr>
+          <w:rFonts w:ascii="Arial" w:hAnsi="Arial" w:cs="Arial"/>
+          <w:sz w:val="24"/>
+          <w:szCs w:val="24"/>
+        </w:rPr>
+        <w:t>357</w:t>
+      </w:r>
+      <w:r>
+        <w:rPr>
+          <w:rFonts w:ascii="Arial" w:hAnsi="Arial" w:cs="Arial"/>
+          <w:sz w:val="24"/>
+          <w:szCs w:val="24"/>
+        </w:rPr>
+        <w:t>3</w:t>
+      </w:r>
+      <w:r>
+        <w:rPr>
+          <w:rFonts w:ascii="Arial" w:hAnsi="Arial" w:cs="Arial"/>
+          <w:sz w:val="24"/>
+          <w:szCs w:val="24"/>
+        </w:rPr>
+        <w:t>, FALSE}, saída {</w:t>
+      </w:r>
+      <w:r>
+        <w:rPr>
+          <w:rFonts w:ascii="Arial" w:hAnsi="Arial" w:cs="Arial"/>
+          <w:sz w:val="24"/>
+          <w:szCs w:val="24"/>
+        </w:rPr>
+        <w:t>[</w:t>
+      </w:r>
+      <w:r>
+        <w:rPr>
+          <w:rFonts w:ascii="Arial" w:hAnsi="Arial" w:cs="Arial"/>
+          <w:sz w:val="24"/>
+          <w:szCs w:val="24"/>
+        </w:rPr>
+        <w:t>0, -1, 0</w:t>
+      </w:r>
+      <w:r>
+        <w:rPr>
+          <w:rFonts w:ascii="Arial" w:hAnsi="Arial" w:cs="Arial"/>
+          <w:sz w:val="24"/>
+          <w:szCs w:val="24"/>
+        </w:rPr>
+        <w:t>]</w:t>
+      </w:r>
+      <w:r>
+        <w:rPr>
+          <w:rFonts w:ascii="Arial" w:hAnsi="Arial" w:cs="Arial"/>
+          <w:sz w:val="24"/>
+          <w:szCs w:val="24"/>
+        </w:rPr>
+        <w:t>}</w:t>
+      </w:r>
+    </w:p>
+    <w:p>
+      <w:pPr>
+        <w:rPr>
+          <w:rFonts w:ascii="Arial" w:hAnsi="Arial" w:cs="Arial"/>
+          <w:sz w:val="24"/>
+          <w:szCs w:val="24"/>
+        </w:rPr>
+      </w:pPr>
+      <w:r>
+        <w:rPr>
+          <w:rFonts w:ascii="Arial" w:hAnsi="Arial" w:cs="Arial"/>
+          <w:sz w:val="24"/>
+          <w:szCs w:val="24"/>
+        </w:rPr>
+        <w:t>T</w:t>
+      </w:r>
+      <w:r>
+        <w:rPr>
+          <w:rFonts w:ascii="Arial" w:hAnsi="Arial" w:cs="Arial"/>
+          <w:sz w:val="24"/>
+          <w:szCs w:val="24"/>
+        </w:rPr>
+        <w:t>5</w:t>
+      </w:r>
+      <w:r>
+        <w:rPr>
+          <w:rFonts w:ascii="Arial" w:hAnsi="Arial" w:cs="Arial"/>
+          <w:sz w:val="24"/>
+          <w:szCs w:val="24"/>
+        </w:rPr>
+        <w:t>: entrada {, FALSE}, saída {</w:t>
+      </w:r>
+      <w:r>
+        <w:rPr>
+          <w:rFonts w:ascii="Arial" w:hAnsi="Arial" w:cs="Arial"/>
+          <w:sz w:val="24"/>
+          <w:szCs w:val="24"/>
+        </w:rPr>
+        <w:t>[</w:t>
+      </w:r>
+      <w:r>
+        <w:rPr>
+          <w:rFonts w:ascii="Arial" w:hAnsi="Arial" w:cs="Arial"/>
+          <w:sz w:val="24"/>
+          <w:szCs w:val="24"/>
+        </w:rPr>
+        <w:t xml:space="preserve">375, </w:t>
+      </w:r>
+      <w:r>
+        <w:rPr>
+          <w:rFonts w:ascii="Arial" w:hAnsi="Arial" w:cs="Arial"/>
+          <w:sz w:val="24"/>
+          <w:szCs w:val="24"/>
+        </w:rPr>
+        <w:t>8250</w:t>
+      </w:r>
+      <w:r>
+        <w:rPr>
+          <w:rFonts w:ascii="Arial" w:hAnsi="Arial" w:cs="Arial"/>
+          <w:sz w:val="24"/>
+          <w:szCs w:val="24"/>
+        </w:rPr>
+        <w:t xml:space="preserve">, </w:t>
+      </w:r>
+      <w:r>
+        <w:rPr>
+          <w:rFonts w:ascii="Arial" w:hAnsi="Arial" w:cs="Arial"/>
+          <w:sz w:val="24"/>
+          <w:szCs w:val="24"/>
+        </w:rPr>
+        <w:t>313</w:t>
+      </w:r>
+      <w:r>
+        <w:rPr>
+          <w:rFonts w:ascii="Arial" w:hAnsi="Arial" w:cs="Arial"/>
+          <w:sz w:val="24"/>
+          <w:szCs w:val="24"/>
+        </w:rPr>
+        <w:t>]</w:t>
+      </w:r>
+      <w:r>
+        <w:rPr>
+          <w:rFonts w:ascii="Arial" w:hAnsi="Arial" w:cs="Arial"/>
+          <w:sz w:val="24"/>
+          <w:szCs w:val="24"/>
+        </w:rPr>
+        <w:t>}</w:t>
+      </w:r>
+      <w:r>
+        <w:rPr>
+          <w:rFonts w:ascii="Arial" w:hAnsi="Arial" w:cs="Arial"/>
+          <w:sz w:val="24"/>
+          <w:szCs w:val="24"/>
+        </w:rPr>
+        <w:t xml:space="preserve"> // tem que ver o 313</w:t>
+      </w:r>
+    </w:p>
+    <w:p>
+      <w:pPr>
+        <w:rPr>
+          <w:rFonts w:ascii="Arial" w:hAnsi="Arial" w:cs="Arial"/>
+          <w:sz w:val="24"/>
+          <w:szCs w:val="24"/>
+        </w:rPr>
+      </w:pPr>
+      <w:r>
+        <w:rPr>
+          <w:rFonts w:ascii="Arial" w:hAnsi="Arial" w:cs="Arial"/>
+          <w:sz w:val="24"/>
+          <w:szCs w:val="24"/>
+        </w:rPr>
+        <w:t>T</w:t>
+      </w:r>
+      <w:r>
+        <w:rPr>
+          <w:rFonts w:ascii="Arial" w:hAnsi="Arial" w:cs="Arial"/>
+          <w:sz w:val="24"/>
+          <w:szCs w:val="24"/>
+        </w:rPr>
+        <w:t>6</w:t>
+      </w:r>
+      <w:r>
+        <w:rPr>
+          <w:rFonts w:ascii="Arial" w:hAnsi="Arial" w:cs="Arial"/>
+          <w:sz w:val="24"/>
+          <w:szCs w:val="24"/>
+        </w:rPr>
+        <w:t>: entrada {, FALSE}, saída {</w:t>
+      </w:r>
+      <w:r>
+        <w:rPr>
+          <w:rFonts w:ascii="Arial" w:hAnsi="Arial" w:cs="Arial"/>
+          <w:sz w:val="24"/>
+          <w:szCs w:val="24"/>
+        </w:rPr>
+        <w:t>[</w:t>
+      </w:r>
+      <w:r>
+        <w:rPr>
+          <w:rFonts w:ascii="Arial" w:hAnsi="Arial" w:cs="Arial"/>
+          <w:sz w:val="24"/>
+          <w:szCs w:val="24"/>
+        </w:rPr>
+        <w:t>0, 0, -1</w:t>
+      </w:r>
+      <w:r>
+        <w:rPr>
+          <w:rFonts w:ascii="Arial" w:hAnsi="Arial" w:cs="Arial"/>
+          <w:sz w:val="24"/>
+          <w:szCs w:val="24"/>
+        </w:rPr>
+        <w:t>]</w:t>
+      </w:r>
+      <w:r>
+        <w:rPr>
+          <w:rFonts w:ascii="Arial" w:hAnsi="Arial" w:cs="Arial"/>
+          <w:sz w:val="24"/>
+          <w:szCs w:val="24"/>
+        </w:rPr>
+        <w:t>}</w:t>
+      </w:r>
+    </w:p>
+    <w:p>
+      <w:pPr>
+        <w:rPr>
+          <w:rFonts w:ascii="Arial" w:hAnsi="Arial" w:cs="Arial"/>
+          <w:sz w:val="24"/>
+          <w:szCs w:val="24"/>
+        </w:rPr>
+      </w:pPr>
+    </w:p>
+    <w:p>
+      <w:pPr>
+        <w:jc w:val="center"/>
+        <w:rPr>
+          <w:rFonts w:ascii="Arial" w:hAnsi="Arial" w:cs="Arial"/>
+          <w:sz w:val="24"/>
+          <w:szCs w:val="24"/>
+        </w:rPr>
+      </w:pPr>
+    </w:p>
+    <w:p>
+      <w:pPr>
+        <w:jc w:val="center"/>
+        <w:rPr>
+          <w:rFonts w:ascii="Arial" w:hAnsi="Arial" w:cs="Arial"/>
+          <w:sz w:val="24"/>
+          <w:szCs w:val="24"/>
+        </w:rPr>
+      </w:pPr>
+    </w:p>
+    <w:p>
+      <w:pPr>
+        <w:jc w:val="center"/>
+        <w:rPr>
+          <w:rFonts w:ascii="Arial" w:hAnsi="Arial" w:cs="Arial"/>
+          <w:sz w:val="24"/>
+          <w:szCs w:val="24"/>
+        </w:rPr>
+      </w:pPr>
+    </w:p>
+    <w:p>
+      <w:pPr>
+        <w:jc w:val="center"/>
+        <w:rPr>
+          <w:rFonts w:ascii="Arial" w:hAnsi="Arial" w:cs="Arial"/>
+          <w:sz w:val="24"/>
+          <w:szCs w:val="24"/>
+        </w:rPr>
+      </w:pPr>
+    </w:p>
+    <w:p>
+      <w:pPr>
+        <w:jc w:val="center"/>
+        <w:rPr>
+          <w:rFonts w:ascii="Arial" w:hAnsi="Arial" w:cs="Arial"/>
+          <w:sz w:val="24"/>
+          <w:szCs w:val="24"/>
+        </w:rPr>
+      </w:pPr>
+    </w:p>
+    <w:p>
+      <w:pPr>
+        <w:jc w:val="center"/>
+        <w:rPr>
+          <w:rFonts w:ascii="Arial" w:hAnsi="Arial" w:cs="Arial"/>
+          <w:sz w:val="24"/>
+          <w:szCs w:val="24"/>
+        </w:rPr>
+      </w:pPr>
+    </w:p>
+    <w:p>
+      <w:pPr>
+        <w:jc w:val="center"/>
+        <w:rPr>
+          <w:rFonts w:ascii="Arial" w:hAnsi="Arial" w:cs="Arial"/>
+          <w:sz w:val="24"/>
+          <w:szCs w:val="24"/>
+        </w:rPr>
+      </w:pPr>
+    </w:p>
+    <w:p>
+      <w:pPr>
+        <w:jc w:val="center"/>
+        <w:rPr>
+          <w:rFonts w:ascii="Arial" w:hAnsi="Arial" w:cs="Arial"/>
+          <w:sz w:val="24"/>
+          <w:szCs w:val="24"/>
+        </w:rPr>
+      </w:pPr>
+    </w:p>
+    <w:p>
+      <w:pPr>
+        <w:jc w:val="center"/>
+        <w:rPr>
+          <w:rFonts w:ascii="Arial" w:hAnsi="Arial" w:cs="Arial"/>
+          <w:sz w:val="24"/>
+          <w:szCs w:val="24"/>
+        </w:rPr>
       </w:pPr>
     </w:p>
     <w:p>
@@ -7031,7 +7009,6 @@
           <w:sz w:val="26"/>
           <w:szCs w:val="26"/>
         </w:rPr>
-        <w:lastRenderedPageBreak/>
         <w:t>Método</w:t>
       </w:r>
       <w:r>
@@ -7042,59 +7019,21 @@
         </w:rPr>
         <w:t xml:space="preserve">: </w:t>
       </w:r>
-      <w:proofErr w:type="spellStart"/>
-      <w:r>
-        <w:rPr>
-          <w:rFonts w:ascii="Times New Roman" w:hAnsi="Times New Roman" w:cs="Times New Roman"/>
-          <w:sz w:val="26"/>
-          <w:szCs w:val="26"/>
-        </w:rPr>
-        <w:t>int</w:t>
-      </w:r>
-      <w:proofErr w:type="spellEnd"/>
-      <w:r>
-        <w:rPr>
-          <w:rFonts w:ascii="Times New Roman" w:hAnsi="Times New Roman" w:cs="Times New Roman"/>
-          <w:sz w:val="26"/>
-          <w:szCs w:val="26"/>
-        </w:rPr>
-        <w:t xml:space="preserve"> </w:t>
-      </w:r>
-      <w:proofErr w:type="spellStart"/>
-      <w:r>
-        <w:rPr>
-          <w:rFonts w:ascii="Times New Roman" w:hAnsi="Times New Roman" w:cs="Times New Roman"/>
-          <w:sz w:val="26"/>
-          <w:szCs w:val="26"/>
-        </w:rPr>
-        <w:t>recebeAditivo</w:t>
-      </w:r>
-      <w:proofErr w:type="spellEnd"/>
-      <w:r>
-        <w:rPr>
-          <w:rFonts w:ascii="Times New Roman" w:hAnsi="Times New Roman" w:cs="Times New Roman"/>
-          <w:sz w:val="26"/>
-          <w:szCs w:val="26"/>
-        </w:rPr>
-        <w:t xml:space="preserve"> (</w:t>
-      </w:r>
-      <w:proofErr w:type="spellStart"/>
-      <w:r>
-        <w:rPr>
-          <w:rFonts w:ascii="Times New Roman" w:hAnsi="Times New Roman" w:cs="Times New Roman"/>
-          <w:sz w:val="26"/>
-          <w:szCs w:val="26"/>
-        </w:rPr>
-        <w:t>int</w:t>
-      </w:r>
-      <w:proofErr w:type="spellEnd"/>
-      <w:r>
-        <w:rPr>
-          <w:rFonts w:ascii="Times New Roman" w:hAnsi="Times New Roman" w:cs="Times New Roman"/>
-          <w:sz w:val="26"/>
-          <w:szCs w:val="26"/>
-        </w:rPr>
-        <w:t xml:space="preserve"> </w:t>
+      <w:r>
+        <w:rPr>
+          <w:rFonts w:ascii="Times New Roman" w:hAnsi="Times New Roman" w:cs="Times New Roman"/>
+          <w:sz w:val="26"/>
+          <w:szCs w:val="26"/>
+        </w:rPr>
+        <w:t>int recebeAditivo (</w:t>
+      </w:r>
+      <w:r>
+        <w:rPr>
+          <w:rFonts w:ascii="Times New Roman" w:hAnsi="Times New Roman" w:cs="Times New Roman"/>
+          <w:sz w:val="26"/>
+          <w:szCs w:val="26"/>
+        </w:rPr>
+        <w:t xml:space="preserve">int </w:t>
       </w:r>
       <w:r>
         <w:rPr>
@@ -7180,59 +7119,21 @@
         </w:rPr>
         <w:t xml:space="preserve">: </w:t>
       </w:r>
-      <w:proofErr w:type="spellStart"/>
-      <w:r>
-        <w:rPr>
-          <w:rFonts w:ascii="Times New Roman" w:hAnsi="Times New Roman" w:cs="Times New Roman"/>
-          <w:sz w:val="26"/>
-          <w:szCs w:val="26"/>
-        </w:rPr>
-        <w:t>int</w:t>
-      </w:r>
-      <w:proofErr w:type="spellEnd"/>
-      <w:r>
-        <w:rPr>
-          <w:rFonts w:ascii="Times New Roman" w:hAnsi="Times New Roman" w:cs="Times New Roman"/>
-          <w:sz w:val="26"/>
-          <w:szCs w:val="26"/>
-        </w:rPr>
-        <w:t xml:space="preserve"> </w:t>
-      </w:r>
-      <w:proofErr w:type="spellStart"/>
-      <w:r>
-        <w:rPr>
-          <w:rFonts w:ascii="Times New Roman" w:hAnsi="Times New Roman" w:cs="Times New Roman"/>
-          <w:sz w:val="26"/>
-          <w:szCs w:val="26"/>
-        </w:rPr>
-        <w:t>recebeGasolina</w:t>
-      </w:r>
-      <w:proofErr w:type="spellEnd"/>
-      <w:r>
-        <w:rPr>
-          <w:rFonts w:ascii="Times New Roman" w:hAnsi="Times New Roman" w:cs="Times New Roman"/>
-          <w:sz w:val="26"/>
-          <w:szCs w:val="26"/>
-        </w:rPr>
-        <w:t xml:space="preserve"> (</w:t>
-      </w:r>
-      <w:proofErr w:type="spellStart"/>
-      <w:r>
-        <w:rPr>
-          <w:rFonts w:ascii="Times New Roman" w:hAnsi="Times New Roman" w:cs="Times New Roman"/>
-          <w:sz w:val="26"/>
-          <w:szCs w:val="26"/>
-        </w:rPr>
-        <w:t>int</w:t>
-      </w:r>
-      <w:proofErr w:type="spellEnd"/>
-      <w:r>
-        <w:rPr>
-          <w:rFonts w:ascii="Times New Roman" w:hAnsi="Times New Roman" w:cs="Times New Roman"/>
-          <w:sz w:val="26"/>
-          <w:szCs w:val="26"/>
-        </w:rPr>
-        <w:t xml:space="preserve"> </w:t>
+      <w:r>
+        <w:rPr>
+          <w:rFonts w:ascii="Times New Roman" w:hAnsi="Times New Roman" w:cs="Times New Roman"/>
+          <w:sz w:val="26"/>
+          <w:szCs w:val="26"/>
+        </w:rPr>
+        <w:t>int recebeGasolina (</w:t>
+      </w:r>
+      <w:r>
+        <w:rPr>
+          <w:rFonts w:ascii="Times New Roman" w:hAnsi="Times New Roman" w:cs="Times New Roman"/>
+          <w:sz w:val="26"/>
+          <w:szCs w:val="26"/>
+        </w:rPr>
+        <w:t xml:space="preserve">int </w:t>
       </w:r>
       <w:r>
         <w:rPr>
@@ -7318,59 +7219,21 @@
         </w:rPr>
         <w:t xml:space="preserve">: </w:t>
       </w:r>
-      <w:proofErr w:type="spellStart"/>
-      <w:r>
-        <w:rPr>
-          <w:rFonts w:ascii="Times New Roman" w:hAnsi="Times New Roman" w:cs="Times New Roman"/>
-          <w:sz w:val="26"/>
-          <w:szCs w:val="26"/>
-        </w:rPr>
-        <w:t>int</w:t>
-      </w:r>
-      <w:proofErr w:type="spellEnd"/>
-      <w:r>
-        <w:rPr>
-          <w:rFonts w:ascii="Times New Roman" w:hAnsi="Times New Roman" w:cs="Times New Roman"/>
-          <w:sz w:val="26"/>
-          <w:szCs w:val="26"/>
-        </w:rPr>
-        <w:t xml:space="preserve"> </w:t>
-      </w:r>
-      <w:proofErr w:type="spellStart"/>
-      <w:r>
-        <w:rPr>
-          <w:rFonts w:ascii="Times New Roman" w:hAnsi="Times New Roman" w:cs="Times New Roman"/>
-          <w:sz w:val="26"/>
-          <w:szCs w:val="26"/>
-        </w:rPr>
-        <w:t>recebeAlcool</w:t>
-      </w:r>
-      <w:proofErr w:type="spellEnd"/>
-      <w:r>
-        <w:rPr>
-          <w:rFonts w:ascii="Times New Roman" w:hAnsi="Times New Roman" w:cs="Times New Roman"/>
-          <w:sz w:val="26"/>
-          <w:szCs w:val="26"/>
-        </w:rPr>
-        <w:t xml:space="preserve"> (</w:t>
-      </w:r>
-      <w:proofErr w:type="spellStart"/>
-      <w:r>
-        <w:rPr>
-          <w:rFonts w:ascii="Times New Roman" w:hAnsi="Times New Roman" w:cs="Times New Roman"/>
-          <w:sz w:val="26"/>
-          <w:szCs w:val="26"/>
-        </w:rPr>
-        <w:t>int</w:t>
-      </w:r>
-      <w:proofErr w:type="spellEnd"/>
-      <w:r>
-        <w:rPr>
-          <w:rFonts w:ascii="Times New Roman" w:hAnsi="Times New Roman" w:cs="Times New Roman"/>
-          <w:sz w:val="26"/>
-          <w:szCs w:val="26"/>
-        </w:rPr>
-        <w:t xml:space="preserve"> </w:t>
+      <w:r>
+        <w:rPr>
+          <w:rFonts w:ascii="Times New Roman" w:hAnsi="Times New Roman" w:cs="Times New Roman"/>
+          <w:sz w:val="26"/>
+          <w:szCs w:val="26"/>
+        </w:rPr>
+        <w:t>int recebeAlcool (</w:t>
+      </w:r>
+      <w:r>
+        <w:rPr>
+          <w:rFonts w:ascii="Times New Roman" w:hAnsi="Times New Roman" w:cs="Times New Roman"/>
+          <w:sz w:val="26"/>
+          <w:szCs w:val="26"/>
+        </w:rPr>
+        <w:t xml:space="preserve">int </w:t>
       </w:r>
       <w:r>
         <w:rPr>

</xml_diff>

<commit_message>
comecei o relatorio no word mesmo
</commit_message>
<xml_diff>
--- a/casos de teste.docx
+++ b/casos de teste.docx
@@ -22,6 +22,7 @@
     </w:p>
     <w:p>
       <w:pPr>
+        <w:jc w:val="center"/>
         <w:rPr>
           <w:rFonts w:ascii="Times New Roman" w:hAnsi="Times New Roman" w:cs="Times New Roman"/>
           <w:sz w:val="32"/>
@@ -31,6 +32,15 @@
     </w:p>
     <w:p>
       <w:pPr>
+        <w:rPr>
+          <w:rFonts w:ascii="Times New Roman" w:hAnsi="Times New Roman" w:cs="Times New Roman"/>
+          <w:sz w:val="32"/>
+          <w:szCs w:val="32"/>
+        </w:rPr>
+      </w:pPr>
+    </w:p>
+    <w:p>
+      <w:pPr>
         <w:ind w:left="-284" w:right="-285"/>
         <w:jc w:val="both"/>
         <w:rPr>
@@ -126,38 +136,7 @@
     </w:p>
     <w:p>
       <w:pPr>
-        <w:ind w:left="-284" w:right="-285"/>
-        <w:jc w:val="both"/>
-        <w:rPr>
-          <w:rFonts w:ascii="Times New Roman" w:hAnsi="Times New Roman" w:cs="Times New Roman"/>
-          <w:sz w:val="26"/>
-          <w:szCs w:val="26"/>
-        </w:rPr>
-      </w:pPr>
-    </w:p>
-    <w:p>
-      <w:pPr>
-        <w:spacing w:line="360" w:lineRule="auto"/>
-        <w:ind w:left="-284" w:right="-285" w:firstLine="568"/>
-        <w:jc w:val="both"/>
-        <w:rPr>
-          <w:rFonts w:ascii="Times New Roman" w:hAnsi="Times New Roman" w:cs="Times New Roman"/>
-          <w:sz w:val="26"/>
-          <w:szCs w:val="26"/>
-        </w:rPr>
-      </w:pPr>
-      <w:r>
-        <w:rPr>
-          <w:rFonts w:ascii="Times New Roman" w:hAnsi="Times New Roman" w:cs="Times New Roman"/>
-          <w:sz w:val="26"/>
-          <w:szCs w:val="26"/>
-        </w:rPr>
-        <w:t>Em uma linguagem orientada a objetos, além de usarmos os parâmetros para explorar classes de equivalência, devemos considerar também o estado dos atributos do objeto.</w:t>
-      </w:r>
-    </w:p>
-    <w:p>
-      <w:pPr>
-        <w:ind w:left="-284" w:right="-285"/>
+        <w:ind w:right="-285"/>
         <w:jc w:val="both"/>
         <w:rPr>
           <w:rFonts w:ascii="Times New Roman" w:hAnsi="Times New Roman" w:cs="Times New Roman"/>
@@ -1076,7 +1055,8 @@
     </w:p>
     <w:p>
       <w:pPr>
-        <w:ind w:right="-285"/>
+        <w:spacing w:line="360" w:lineRule="auto"/>
+        <w:ind w:left="-284" w:right="-285" w:firstLine="284"/>
         <w:jc w:val="both"/>
         <w:rPr>
           <w:rFonts w:ascii="Times New Roman" w:hAnsi="Times New Roman" w:cs="Times New Roman"/>
@@ -1087,18 +1067,7 @@
     </w:p>
     <w:p>
       <w:pPr>
-        <w:ind w:right="-285"/>
-        <w:jc w:val="both"/>
-        <w:rPr>
-          <w:rFonts w:ascii="Times New Roman" w:hAnsi="Times New Roman" w:cs="Times New Roman"/>
-          <w:sz w:val="26"/>
-          <w:szCs w:val="26"/>
-        </w:rPr>
-      </w:pPr>
-    </w:p>
-    <w:p>
-      <w:pPr>
-        <w:ind w:right="-285"/>
+        <w:ind w:left="-284" w:right="-285"/>
         <w:rPr>
           <w:rFonts w:ascii="Times New Roman" w:hAnsi="Times New Roman" w:cs="Times New Roman"/>
           <w:b/>
@@ -1115,7 +1084,6 @@
           <w:sz w:val="28"/>
           <w:szCs w:val="28"/>
         </w:rPr>
-        <w:lastRenderedPageBreak/>
         <w:t>Classes de equivalência</w:t>
       </w:r>
       <w:r>
@@ -1131,7 +1099,7 @@
     </w:p>
     <w:p>
       <w:pPr>
-        <w:ind w:right="-285"/>
+        <w:ind w:right="-285" w:firstLine="708"/>
         <w:jc w:val="both"/>
         <w:rPr>
           <w:rFonts w:ascii="Times New Roman" w:hAnsi="Times New Roman" w:cs="Times New Roman"/>
@@ -1145,7 +1113,15 @@
           <w:sz w:val="26"/>
           <w:szCs w:val="26"/>
         </w:rPr>
-        <w:t>Considerando que todos os tanques estejam cheios (</w:t>
+        <w:t>Vamos considerar</w:t>
+      </w:r>
+      <w:r>
+        <w:rPr>
+          <w:rFonts w:ascii="Times New Roman" w:hAnsi="Times New Roman" w:cs="Times New Roman"/>
+          <w:sz w:val="26"/>
+          <w:szCs w:val="26"/>
+        </w:rPr>
+        <w:t xml:space="preserve"> que todos os tanques estejam cheios (</w:t>
       </w:r>
       <w:r>
         <w:rPr>
@@ -1243,29 +1219,17 @@
         </w:rPr>
         <w:t xml:space="preserve"> e que estamos somando os valores dos dois tanques de álcool.</w:t>
       </w:r>
-    </w:p>
-    <w:p>
-      <w:pPr>
-        <w:spacing w:line="360" w:lineRule="auto"/>
-        <w:ind w:left="-284" w:right="-285" w:firstLine="568"/>
-        <w:jc w:val="both"/>
-        <w:rPr>
-          <w:rFonts w:ascii="Times New Roman" w:hAnsi="Times New Roman" w:cs="Times New Roman"/>
-          <w:sz w:val="26"/>
-          <w:szCs w:val="26"/>
-        </w:rPr>
-      </w:pPr>
     </w:p>
     <w:tbl>
       <w:tblPr>
         <w:tblStyle w:val="TabeladeGrade4-nfase5"/>
-        <w:tblW w:w="8533" w:type="dxa"/>
+        <w:tblW w:w="5000" w:type="pct"/>
         <w:tblLook w:val="0620" w:firstRow="1" w:lastRow="0" w:firstColumn="0" w:lastColumn="0" w:noHBand="1" w:noVBand="1"/>
       </w:tblPr>
       <w:tblGrid>
-        <w:gridCol w:w="2844"/>
-        <w:gridCol w:w="2844"/>
-        <w:gridCol w:w="2845"/>
+        <w:gridCol w:w="2381"/>
+        <w:gridCol w:w="2321"/>
+        <w:gridCol w:w="3792"/>
       </w:tblGrid>
       <w:tr>
         <w:trPr>
@@ -1274,31 +1238,32 @@
         </w:trPr>
         <w:tc>
           <w:tcPr>
-            <w:tcW w:w="2844" w:type="dxa"/>
-          </w:tcPr>
-          <w:p>
-            <w:pPr>
-              <w:spacing w:line="360" w:lineRule="auto"/>
-              <w:jc w:val="center"/>
-              <w:rPr>
-                <w:rFonts w:ascii="Arial" w:hAnsi="Arial" w:cs="Arial"/>
-                <w:sz w:val="24"/>
-                <w:szCs w:val="24"/>
-              </w:rPr>
-            </w:pPr>
-            <w:r>
-              <w:rPr>
-                <w:rFonts w:ascii="Arial" w:hAnsi="Arial" w:cs="Arial"/>
-                <w:sz w:val="24"/>
-                <w:szCs w:val="24"/>
-              </w:rPr>
+            <w:tcW w:w="1402" w:type="pct"/>
+          </w:tcPr>
+          <w:p>
+            <w:pPr>
+              <w:spacing w:line="360" w:lineRule="auto"/>
+              <w:jc w:val="center"/>
+              <w:rPr>
+                <w:rFonts w:ascii="Arial" w:hAnsi="Arial" w:cs="Arial"/>
+                <w:sz w:val="24"/>
+                <w:szCs w:val="24"/>
+              </w:rPr>
+            </w:pPr>
+            <w:r>
+              <w:rPr>
+                <w:rFonts w:ascii="Arial" w:hAnsi="Arial" w:cs="Arial"/>
+                <w:sz w:val="24"/>
+                <w:szCs w:val="24"/>
+              </w:rPr>
+              <w:lastRenderedPageBreak/>
               <w:t>Emergência</w:t>
             </w:r>
           </w:p>
         </w:tc>
         <w:tc>
           <w:tcPr>
-            <w:tcW w:w="2844" w:type="dxa"/>
+            <w:tcW w:w="1366" w:type="pct"/>
           </w:tcPr>
           <w:p>
             <w:pPr>
@@ -1322,7 +1287,7 @@
         </w:tc>
         <w:tc>
           <w:tcPr>
-            <w:tcW w:w="2845" w:type="dxa"/>
+            <w:tcW w:w="2232" w:type="pct"/>
           </w:tcPr>
           <w:p>
             <w:pPr>
@@ -1351,7 +1316,7 @@
         </w:trPr>
         <w:tc>
           <w:tcPr>
-            <w:tcW w:w="2844" w:type="dxa"/>
+            <w:tcW w:w="1402" w:type="pct"/>
           </w:tcPr>
           <w:p>
             <w:pPr>
@@ -1375,7 +1340,7 @@
         </w:tc>
         <w:tc>
           <w:tcPr>
-            <w:tcW w:w="2844" w:type="dxa"/>
+            <w:tcW w:w="1366" w:type="pct"/>
           </w:tcPr>
           <w:p>
             <w:pPr>
@@ -1399,7 +1364,7 @@
         </w:tc>
         <w:tc>
           <w:tcPr>
-            <w:tcW w:w="2845" w:type="dxa"/>
+            <w:tcW w:w="2232" w:type="pct"/>
           </w:tcPr>
           <w:p>
             <w:pPr>
@@ -1428,7 +1393,7 @@
         </w:trPr>
         <w:tc>
           <w:tcPr>
-            <w:tcW w:w="2844" w:type="dxa"/>
+            <w:tcW w:w="1402" w:type="pct"/>
           </w:tcPr>
           <w:p>
             <w:pPr>
@@ -1452,7 +1417,7 @@
         </w:tc>
         <w:tc>
           <w:tcPr>
-            <w:tcW w:w="2844" w:type="dxa"/>
+            <w:tcW w:w="1366" w:type="pct"/>
           </w:tcPr>
           <w:p>
             <w:pPr>
@@ -1492,7 +1457,7 @@
         </w:tc>
         <w:tc>
           <w:tcPr>
-            <w:tcW w:w="2845" w:type="dxa"/>
+            <w:tcW w:w="2232" w:type="pct"/>
           </w:tcPr>
           <w:p>
             <w:pPr>
@@ -1553,7 +1518,7 @@
         </w:trPr>
         <w:tc>
           <w:tcPr>
-            <w:tcW w:w="2844" w:type="dxa"/>
+            <w:tcW w:w="1402" w:type="pct"/>
           </w:tcPr>
           <w:p>
             <w:pPr>
@@ -1577,7 +1542,7 @@
         </w:tc>
         <w:tc>
           <w:tcPr>
-            <w:tcW w:w="2844" w:type="dxa"/>
+            <w:tcW w:w="1366" w:type="pct"/>
           </w:tcPr>
           <w:p>
             <w:pPr>
@@ -1601,7 +1566,7 @@
         </w:tc>
         <w:tc>
           <w:tcPr>
-            <w:tcW w:w="2845" w:type="dxa"/>
+            <w:tcW w:w="2232" w:type="pct"/>
           </w:tcPr>
           <w:p>
             <w:pPr>
@@ -1646,7 +1611,7 @@
         </w:trPr>
         <w:tc>
           <w:tcPr>
-            <w:tcW w:w="2844" w:type="dxa"/>
+            <w:tcW w:w="1402" w:type="pct"/>
           </w:tcPr>
           <w:p>
             <w:pPr>
@@ -1670,7 +1635,7 @@
         </w:tc>
         <w:tc>
           <w:tcPr>
-            <w:tcW w:w="2844" w:type="dxa"/>
+            <w:tcW w:w="1366" w:type="pct"/>
           </w:tcPr>
           <w:p>
             <w:pPr>
@@ -1694,7 +1659,7 @@
         </w:tc>
         <w:tc>
           <w:tcPr>
-            <w:tcW w:w="2845" w:type="dxa"/>
+            <w:tcW w:w="2232" w:type="pct"/>
           </w:tcPr>
           <w:p>
             <w:pPr>
@@ -1739,7 +1704,7 @@
         </w:trPr>
         <w:tc>
           <w:tcPr>
-            <w:tcW w:w="2844" w:type="dxa"/>
+            <w:tcW w:w="1402" w:type="pct"/>
           </w:tcPr>
           <w:p>
             <w:pPr>
@@ -1763,7 +1728,7 @@
         </w:tc>
         <w:tc>
           <w:tcPr>
-            <w:tcW w:w="2844" w:type="dxa"/>
+            <w:tcW w:w="1366" w:type="pct"/>
           </w:tcPr>
           <w:p>
             <w:pPr>
@@ -1787,7 +1752,7 @@
         </w:tc>
         <w:tc>
           <w:tcPr>
-            <w:tcW w:w="2845" w:type="dxa"/>
+            <w:tcW w:w="2232" w:type="pct"/>
           </w:tcPr>
           <w:p>
             <w:pPr>
@@ -1823,6 +1788,44 @@
     </w:p>
     <w:p>
       <w:pPr>
+        <w:jc w:val="center"/>
+        <w:rPr>
+          <w:rFonts w:ascii="Times New Roman" w:hAnsi="Times New Roman" w:cs="Times New Roman"/>
+          <w:sz w:val="26"/>
+          <w:szCs w:val="26"/>
+        </w:rPr>
+      </w:pPr>
+    </w:p>
+    <w:p>
+      <w:pPr>
+        <w:jc w:val="center"/>
+        <w:rPr>
+          <w:rFonts w:ascii="Times New Roman" w:hAnsi="Times New Roman" w:cs="Times New Roman"/>
+          <w:sz w:val="26"/>
+          <w:szCs w:val="26"/>
+        </w:rPr>
+      </w:pPr>
+      <w:r>
+        <w:rPr>
+          <w:rFonts w:ascii="Times New Roman" w:hAnsi="Times New Roman" w:cs="Times New Roman"/>
+          <w:sz w:val="26"/>
+          <w:szCs w:val="26"/>
+        </w:rPr>
+        <w:t>Explicar as condições para os métodos de abastecer a seguir</w:t>
+      </w:r>
+    </w:p>
+    <w:p>
+      <w:pPr>
+        <w:jc w:val="center"/>
+        <w:rPr>
+          <w:rFonts w:ascii="Times New Roman" w:hAnsi="Times New Roman" w:cs="Times New Roman"/>
+          <w:sz w:val="26"/>
+          <w:szCs w:val="26"/>
+        </w:rPr>
+      </w:pPr>
+    </w:p>
+    <w:p>
+      <w:pPr>
         <w:ind w:left="-284" w:right="-285"/>
         <w:jc w:val="both"/>
         <w:rPr>
@@ -1894,6 +1897,209 @@
     <w:p>
       <w:pPr>
         <w:ind w:left="-284" w:right="-285"/>
+        <w:jc w:val="center"/>
+        <w:rPr>
+          <w:rFonts w:ascii="Times New Roman" w:hAnsi="Times New Roman" w:cs="Times New Roman"/>
+          <w:sz w:val="26"/>
+          <w:szCs w:val="26"/>
+        </w:rPr>
+      </w:pPr>
+    </w:p>
+    <w:tbl>
+      <w:tblPr>
+        <w:tblStyle w:val="TabeladeGrade4-nfase5"/>
+        <w:tblW w:w="5000" w:type="pct"/>
+        <w:tblLook w:val="0620" w:firstRow="1" w:lastRow="0" w:firstColumn="0" w:lastColumn="0" w:noHBand="1" w:noVBand="1"/>
+      </w:tblPr>
+      <w:tblGrid>
+        <w:gridCol w:w="4247"/>
+        <w:gridCol w:w="4247"/>
+      </w:tblGrid>
+      <w:tr>
+        <w:trPr>
+          <w:cnfStyle w:val="100000000000" w:firstRow="1" w:lastRow="0" w:firstColumn="0" w:lastColumn="0" w:oddVBand="0" w:evenVBand="0" w:oddHBand="0" w:evenHBand="0" w:firstRowFirstColumn="0" w:firstRowLastColumn="0" w:lastRowFirstColumn="0" w:lastRowLastColumn="0"/>
+          <w:trHeight w:val="313"/>
+        </w:trPr>
+        <w:tc>
+          <w:tcPr>
+            <w:tcW w:w="2500" w:type="pct"/>
+            <w:vAlign w:val="center"/>
+          </w:tcPr>
+          <w:p>
+            <w:pPr>
+              <w:spacing w:line="360" w:lineRule="auto"/>
+              <w:jc w:val="center"/>
+              <w:rPr>
+                <w:rFonts w:ascii="Arial" w:hAnsi="Arial" w:cs="Arial"/>
+                <w:sz w:val="24"/>
+                <w:szCs w:val="24"/>
+              </w:rPr>
+            </w:pPr>
+            <w:r>
+              <w:rPr>
+                <w:rFonts w:ascii="Arial" w:hAnsi="Arial" w:cs="Arial"/>
+                <w:sz w:val="24"/>
+                <w:szCs w:val="24"/>
+              </w:rPr>
+              <w:t>Quantidade</w:t>
+            </w:r>
+          </w:p>
+        </w:tc>
+        <w:tc>
+          <w:tcPr>
+            <w:tcW w:w="2500" w:type="pct"/>
+            <w:vAlign w:val="center"/>
+          </w:tcPr>
+          <w:p>
+            <w:pPr>
+              <w:spacing w:line="360" w:lineRule="auto"/>
+              <w:jc w:val="center"/>
+              <w:rPr>
+                <w:rFonts w:ascii="Arial" w:hAnsi="Arial" w:cs="Arial"/>
+                <w:sz w:val="24"/>
+                <w:szCs w:val="24"/>
+              </w:rPr>
+            </w:pPr>
+            <w:r>
+              <w:rPr>
+                <w:rFonts w:ascii="Arial" w:hAnsi="Arial" w:cs="Arial"/>
+                <w:sz w:val="24"/>
+                <w:szCs w:val="24"/>
+              </w:rPr>
+              <w:t>Resultado esperado</w:t>
+            </w:r>
+          </w:p>
+        </w:tc>
+      </w:tr>
+      <w:tr>
+        <w:trPr>
+          <w:trHeight w:val="313"/>
+        </w:trPr>
+        <w:tc>
+          <w:tcPr>
+            <w:tcW w:w="2500" w:type="pct"/>
+            <w:vAlign w:val="center"/>
+          </w:tcPr>
+          <w:p>
+            <w:pPr>
+              <w:spacing w:line="360" w:lineRule="auto"/>
+              <w:jc w:val="center"/>
+              <w:rPr>
+                <w:rFonts w:ascii="Arial" w:hAnsi="Arial" w:cs="Arial"/>
+                <w:sz w:val="24"/>
+                <w:szCs w:val="24"/>
+              </w:rPr>
+            </w:pPr>
+          </w:p>
+        </w:tc>
+        <w:tc>
+          <w:tcPr>
+            <w:tcW w:w="2500" w:type="pct"/>
+            <w:vAlign w:val="center"/>
+          </w:tcPr>
+          <w:p>
+            <w:pPr>
+              <w:spacing w:line="360" w:lineRule="auto"/>
+              <w:jc w:val="center"/>
+              <w:rPr>
+                <w:rFonts w:ascii="Arial" w:hAnsi="Arial" w:cs="Arial"/>
+                <w:sz w:val="24"/>
+                <w:szCs w:val="24"/>
+              </w:rPr>
+            </w:pPr>
+          </w:p>
+        </w:tc>
+      </w:tr>
+      <w:tr>
+        <w:trPr>
+          <w:trHeight w:val="313"/>
+        </w:trPr>
+        <w:tc>
+          <w:tcPr>
+            <w:tcW w:w="2500" w:type="pct"/>
+            <w:vAlign w:val="center"/>
+          </w:tcPr>
+          <w:p>
+            <w:pPr>
+              <w:spacing w:line="360" w:lineRule="auto"/>
+              <w:jc w:val="center"/>
+              <w:rPr>
+                <w:rFonts w:ascii="Arial" w:hAnsi="Arial" w:cs="Arial"/>
+                <w:sz w:val="24"/>
+                <w:szCs w:val="24"/>
+              </w:rPr>
+            </w:pPr>
+          </w:p>
+        </w:tc>
+        <w:tc>
+          <w:tcPr>
+            <w:tcW w:w="2500" w:type="pct"/>
+            <w:vAlign w:val="center"/>
+          </w:tcPr>
+          <w:p>
+            <w:pPr>
+              <w:spacing w:line="360" w:lineRule="auto"/>
+              <w:jc w:val="center"/>
+              <w:rPr>
+                <w:rFonts w:ascii="Arial" w:hAnsi="Arial" w:cs="Arial"/>
+                <w:sz w:val="24"/>
+                <w:szCs w:val="24"/>
+              </w:rPr>
+            </w:pPr>
+          </w:p>
+        </w:tc>
+      </w:tr>
+      <w:tr>
+        <w:trPr>
+          <w:trHeight w:val="313"/>
+        </w:trPr>
+        <w:tc>
+          <w:tcPr>
+            <w:tcW w:w="2500" w:type="pct"/>
+            <w:vAlign w:val="center"/>
+          </w:tcPr>
+          <w:p>
+            <w:pPr>
+              <w:spacing w:line="360" w:lineRule="auto"/>
+              <w:jc w:val="center"/>
+              <w:rPr>
+                <w:rFonts w:ascii="Arial" w:hAnsi="Arial" w:cs="Arial"/>
+                <w:sz w:val="24"/>
+                <w:szCs w:val="24"/>
+              </w:rPr>
+            </w:pPr>
+          </w:p>
+        </w:tc>
+        <w:tc>
+          <w:tcPr>
+            <w:tcW w:w="2500" w:type="pct"/>
+            <w:vAlign w:val="center"/>
+          </w:tcPr>
+          <w:p>
+            <w:pPr>
+              <w:spacing w:line="360" w:lineRule="auto"/>
+              <w:jc w:val="center"/>
+              <w:rPr>
+                <w:rFonts w:ascii="Arial" w:hAnsi="Arial" w:cs="Arial"/>
+                <w:sz w:val="24"/>
+                <w:szCs w:val="24"/>
+              </w:rPr>
+            </w:pPr>
+            <w:r>
+              <w:rPr>
+                <w:rFonts w:ascii="Arial" w:hAnsi="Arial" w:cs="Arial"/>
+                <w:sz w:val="24"/>
+                <w:szCs w:val="24"/>
+              </w:rPr>
+              <w:t>exceção</w:t>
+            </w:r>
+          </w:p>
+        </w:tc>
+      </w:tr>
+    </w:tbl>
+    <w:p>
+      <w:pPr>
+        <w:ind w:right="-285"/>
         <w:jc w:val="both"/>
         <w:rPr>
           <w:rFonts w:ascii="Times New Roman" w:hAnsi="Times New Roman" w:cs="Times New Roman"/>
@@ -1901,22 +2107,6 @@
           <w:szCs w:val="26"/>
         </w:rPr>
       </w:pPr>
-      <w:r>
-        <w:rPr>
-          <w:rFonts w:ascii="Times New Roman" w:hAnsi="Times New Roman" w:cs="Times New Roman"/>
-          <w:sz w:val="26"/>
-          <w:szCs w:val="26"/>
-        </w:rPr>
-        <w:t>.</w:t>
-      </w:r>
-      <w:r>
-        <w:rPr>
-          <w:rFonts w:ascii="Times New Roman" w:hAnsi="Times New Roman" w:cs="Times New Roman"/>
-          <w:sz w:val="26"/>
-          <w:szCs w:val="26"/>
-        </w:rPr>
-        <w:t>..</w:t>
-      </w:r>
     </w:p>
     <w:p>
       <w:pPr>
@@ -2009,23 +2199,199 @@
           <w:szCs w:val="26"/>
         </w:rPr>
       </w:pPr>
-      <w:r>
-        <w:rPr>
-          <w:rFonts w:ascii="Times New Roman" w:hAnsi="Times New Roman" w:cs="Times New Roman"/>
-          <w:sz w:val="26"/>
-          <w:szCs w:val="26"/>
-        </w:rPr>
-        <w:t>.</w:t>
-      </w:r>
-      <w:r>
-        <w:rPr>
-          <w:rFonts w:ascii="Times New Roman" w:hAnsi="Times New Roman" w:cs="Times New Roman"/>
-          <w:sz w:val="26"/>
-          <w:szCs w:val="26"/>
-        </w:rPr>
-        <w:t>..</w:t>
-      </w:r>
-    </w:p>
+    </w:p>
+    <w:tbl>
+      <w:tblPr>
+        <w:tblStyle w:val="TabeladeGrade4-nfase5"/>
+        <w:tblW w:w="5000" w:type="pct"/>
+        <w:tblLook w:val="0620" w:firstRow="1" w:lastRow="0" w:firstColumn="0" w:lastColumn="0" w:noHBand="1" w:noVBand="1"/>
+      </w:tblPr>
+      <w:tblGrid>
+        <w:gridCol w:w="4247"/>
+        <w:gridCol w:w="4247"/>
+      </w:tblGrid>
+      <w:tr>
+        <w:trPr>
+          <w:cnfStyle w:val="100000000000" w:firstRow="1" w:lastRow="0" w:firstColumn="0" w:lastColumn="0" w:oddVBand="0" w:evenVBand="0" w:oddHBand="0" w:evenHBand="0" w:firstRowFirstColumn="0" w:firstRowLastColumn="0" w:lastRowFirstColumn="0" w:lastRowLastColumn="0"/>
+          <w:trHeight w:val="313"/>
+        </w:trPr>
+        <w:tc>
+          <w:tcPr>
+            <w:tcW w:w="2500" w:type="pct"/>
+            <w:vAlign w:val="center"/>
+          </w:tcPr>
+          <w:p>
+            <w:pPr>
+              <w:spacing w:line="360" w:lineRule="auto"/>
+              <w:jc w:val="center"/>
+              <w:rPr>
+                <w:rFonts w:ascii="Arial" w:hAnsi="Arial" w:cs="Arial"/>
+                <w:sz w:val="24"/>
+                <w:szCs w:val="24"/>
+              </w:rPr>
+            </w:pPr>
+            <w:r>
+              <w:rPr>
+                <w:rFonts w:ascii="Arial" w:hAnsi="Arial" w:cs="Arial"/>
+                <w:sz w:val="24"/>
+                <w:szCs w:val="24"/>
+              </w:rPr>
+              <w:t>Quantidade</w:t>
+            </w:r>
+          </w:p>
+        </w:tc>
+        <w:tc>
+          <w:tcPr>
+            <w:tcW w:w="2500" w:type="pct"/>
+            <w:vAlign w:val="center"/>
+          </w:tcPr>
+          <w:p>
+            <w:pPr>
+              <w:spacing w:line="360" w:lineRule="auto"/>
+              <w:jc w:val="center"/>
+              <w:rPr>
+                <w:rFonts w:ascii="Arial" w:hAnsi="Arial" w:cs="Arial"/>
+                <w:sz w:val="24"/>
+                <w:szCs w:val="24"/>
+              </w:rPr>
+            </w:pPr>
+            <w:r>
+              <w:rPr>
+                <w:rFonts w:ascii="Arial" w:hAnsi="Arial" w:cs="Arial"/>
+                <w:sz w:val="24"/>
+                <w:szCs w:val="24"/>
+              </w:rPr>
+              <w:t>Resultado esperado</w:t>
+            </w:r>
+          </w:p>
+        </w:tc>
+      </w:tr>
+      <w:tr>
+        <w:trPr>
+          <w:trHeight w:val="313"/>
+        </w:trPr>
+        <w:tc>
+          <w:tcPr>
+            <w:tcW w:w="2500" w:type="pct"/>
+            <w:vAlign w:val="center"/>
+          </w:tcPr>
+          <w:p>
+            <w:pPr>
+              <w:spacing w:line="360" w:lineRule="auto"/>
+              <w:jc w:val="center"/>
+              <w:rPr>
+                <w:rFonts w:ascii="Arial" w:hAnsi="Arial" w:cs="Arial"/>
+                <w:sz w:val="24"/>
+                <w:szCs w:val="24"/>
+              </w:rPr>
+            </w:pPr>
+          </w:p>
+        </w:tc>
+        <w:tc>
+          <w:tcPr>
+            <w:tcW w:w="2500" w:type="pct"/>
+            <w:vAlign w:val="center"/>
+          </w:tcPr>
+          <w:p>
+            <w:pPr>
+              <w:spacing w:line="360" w:lineRule="auto"/>
+              <w:jc w:val="center"/>
+              <w:rPr>
+                <w:rFonts w:ascii="Arial" w:hAnsi="Arial" w:cs="Arial"/>
+                <w:sz w:val="24"/>
+                <w:szCs w:val="24"/>
+              </w:rPr>
+            </w:pPr>
+          </w:p>
+        </w:tc>
+      </w:tr>
+      <w:tr>
+        <w:trPr>
+          <w:trHeight w:val="313"/>
+        </w:trPr>
+        <w:tc>
+          <w:tcPr>
+            <w:tcW w:w="2500" w:type="pct"/>
+            <w:vAlign w:val="center"/>
+          </w:tcPr>
+          <w:p>
+            <w:pPr>
+              <w:spacing w:line="360" w:lineRule="auto"/>
+              <w:jc w:val="center"/>
+              <w:rPr>
+                <w:rFonts w:ascii="Arial" w:hAnsi="Arial" w:cs="Arial"/>
+                <w:sz w:val="24"/>
+                <w:szCs w:val="24"/>
+              </w:rPr>
+            </w:pPr>
+          </w:p>
+        </w:tc>
+        <w:tc>
+          <w:tcPr>
+            <w:tcW w:w="2500" w:type="pct"/>
+            <w:vAlign w:val="center"/>
+          </w:tcPr>
+          <w:p>
+            <w:pPr>
+              <w:spacing w:line="360" w:lineRule="auto"/>
+              <w:jc w:val="center"/>
+              <w:rPr>
+                <w:rFonts w:ascii="Arial" w:hAnsi="Arial" w:cs="Arial"/>
+                <w:sz w:val="24"/>
+                <w:szCs w:val="24"/>
+              </w:rPr>
+            </w:pPr>
+          </w:p>
+        </w:tc>
+      </w:tr>
+      <w:tr>
+        <w:trPr>
+          <w:trHeight w:val="313"/>
+        </w:trPr>
+        <w:tc>
+          <w:tcPr>
+            <w:tcW w:w="2500" w:type="pct"/>
+            <w:vAlign w:val="center"/>
+          </w:tcPr>
+          <w:p>
+            <w:pPr>
+              <w:spacing w:line="360" w:lineRule="auto"/>
+              <w:jc w:val="center"/>
+              <w:rPr>
+                <w:rFonts w:ascii="Arial" w:hAnsi="Arial" w:cs="Arial"/>
+                <w:sz w:val="24"/>
+                <w:szCs w:val="24"/>
+              </w:rPr>
+            </w:pPr>
+          </w:p>
+        </w:tc>
+        <w:tc>
+          <w:tcPr>
+            <w:tcW w:w="2500" w:type="pct"/>
+            <w:vAlign w:val="center"/>
+          </w:tcPr>
+          <w:p>
+            <w:pPr>
+              <w:spacing w:line="360" w:lineRule="auto"/>
+              <w:jc w:val="center"/>
+              <w:rPr>
+                <w:rFonts w:ascii="Arial" w:hAnsi="Arial" w:cs="Arial"/>
+                <w:sz w:val="24"/>
+                <w:szCs w:val="24"/>
+              </w:rPr>
+            </w:pPr>
+            <w:r>
+              <w:rPr>
+                <w:rFonts w:ascii="Arial" w:hAnsi="Arial" w:cs="Arial"/>
+                <w:sz w:val="24"/>
+                <w:szCs w:val="24"/>
+              </w:rPr>
+              <w:t>exceção</w:t>
+            </w:r>
+          </w:p>
+        </w:tc>
+      </w:tr>
+    </w:tbl>
     <w:p>
       <w:pPr>
         <w:ind w:right="-285"/>
@@ -2117,22 +2483,235 @@
           <w:szCs w:val="26"/>
         </w:rPr>
       </w:pPr>
-      <w:r>
-        <w:rPr>
-          <w:rFonts w:ascii="Times New Roman" w:hAnsi="Times New Roman" w:cs="Times New Roman"/>
-          <w:sz w:val="26"/>
-          <w:szCs w:val="26"/>
-        </w:rPr>
-        <w:t>.</w:t>
-      </w:r>
-      <w:r>
-        <w:rPr>
-          <w:rFonts w:ascii="Times New Roman" w:hAnsi="Times New Roman" w:cs="Times New Roman"/>
-          <w:sz w:val="26"/>
-          <w:szCs w:val="26"/>
-        </w:rPr>
-        <w:t>..</w:t>
-      </w:r>
+    </w:p>
+    <w:tbl>
+      <w:tblPr>
+        <w:tblStyle w:val="TabeladeGrade4-nfase5"/>
+        <w:tblW w:w="5000" w:type="pct"/>
+        <w:tblLook w:val="0620" w:firstRow="1" w:lastRow="0" w:firstColumn="0" w:lastColumn="0" w:noHBand="1" w:noVBand="1"/>
+      </w:tblPr>
+      <w:tblGrid>
+        <w:gridCol w:w="4247"/>
+        <w:gridCol w:w="4247"/>
+      </w:tblGrid>
+      <w:tr>
+        <w:trPr>
+          <w:cnfStyle w:val="100000000000" w:firstRow="1" w:lastRow="0" w:firstColumn="0" w:lastColumn="0" w:oddVBand="0" w:evenVBand="0" w:oddHBand="0" w:evenHBand="0" w:firstRowFirstColumn="0" w:firstRowLastColumn="0" w:lastRowFirstColumn="0" w:lastRowLastColumn="0"/>
+          <w:trHeight w:val="313"/>
+        </w:trPr>
+        <w:tc>
+          <w:tcPr>
+            <w:tcW w:w="2500" w:type="pct"/>
+            <w:vAlign w:val="center"/>
+          </w:tcPr>
+          <w:p>
+            <w:pPr>
+              <w:spacing w:line="360" w:lineRule="auto"/>
+              <w:jc w:val="center"/>
+              <w:rPr>
+                <w:rFonts w:ascii="Arial" w:hAnsi="Arial" w:cs="Arial"/>
+                <w:sz w:val="24"/>
+                <w:szCs w:val="24"/>
+              </w:rPr>
+            </w:pPr>
+            <w:r>
+              <w:rPr>
+                <w:rFonts w:ascii="Arial" w:hAnsi="Arial" w:cs="Arial"/>
+                <w:sz w:val="24"/>
+                <w:szCs w:val="24"/>
+              </w:rPr>
+              <w:t>Quantidade</w:t>
+            </w:r>
+          </w:p>
+        </w:tc>
+        <w:tc>
+          <w:tcPr>
+            <w:tcW w:w="2500" w:type="pct"/>
+            <w:vAlign w:val="center"/>
+          </w:tcPr>
+          <w:p>
+            <w:pPr>
+              <w:spacing w:line="360" w:lineRule="auto"/>
+              <w:jc w:val="center"/>
+              <w:rPr>
+                <w:rFonts w:ascii="Arial" w:hAnsi="Arial" w:cs="Arial"/>
+                <w:sz w:val="24"/>
+                <w:szCs w:val="24"/>
+              </w:rPr>
+            </w:pPr>
+            <w:r>
+              <w:rPr>
+                <w:rFonts w:ascii="Arial" w:hAnsi="Arial" w:cs="Arial"/>
+                <w:sz w:val="24"/>
+                <w:szCs w:val="24"/>
+              </w:rPr>
+              <w:t>Resultado esperado</w:t>
+            </w:r>
+          </w:p>
+        </w:tc>
+      </w:tr>
+      <w:tr>
+        <w:trPr>
+          <w:trHeight w:val="313"/>
+        </w:trPr>
+        <w:tc>
+          <w:tcPr>
+            <w:tcW w:w="2500" w:type="pct"/>
+            <w:vAlign w:val="center"/>
+          </w:tcPr>
+          <w:p>
+            <w:pPr>
+              <w:spacing w:line="360" w:lineRule="auto"/>
+              <w:jc w:val="center"/>
+              <w:rPr>
+                <w:rFonts w:ascii="Arial" w:hAnsi="Arial" w:cs="Arial"/>
+                <w:sz w:val="24"/>
+                <w:szCs w:val="24"/>
+              </w:rPr>
+            </w:pPr>
+          </w:p>
+        </w:tc>
+        <w:tc>
+          <w:tcPr>
+            <w:tcW w:w="2500" w:type="pct"/>
+            <w:vAlign w:val="center"/>
+          </w:tcPr>
+          <w:p>
+            <w:pPr>
+              <w:spacing w:line="360" w:lineRule="auto"/>
+              <w:jc w:val="center"/>
+              <w:rPr>
+                <w:rFonts w:ascii="Arial" w:hAnsi="Arial" w:cs="Arial"/>
+                <w:sz w:val="24"/>
+                <w:szCs w:val="24"/>
+              </w:rPr>
+            </w:pPr>
+          </w:p>
+        </w:tc>
+      </w:tr>
+      <w:tr>
+        <w:trPr>
+          <w:trHeight w:val="313"/>
+        </w:trPr>
+        <w:tc>
+          <w:tcPr>
+            <w:tcW w:w="2500" w:type="pct"/>
+            <w:vAlign w:val="center"/>
+          </w:tcPr>
+          <w:p>
+            <w:pPr>
+              <w:spacing w:line="360" w:lineRule="auto"/>
+              <w:jc w:val="center"/>
+              <w:rPr>
+                <w:rFonts w:ascii="Arial" w:hAnsi="Arial" w:cs="Arial"/>
+                <w:sz w:val="24"/>
+                <w:szCs w:val="24"/>
+              </w:rPr>
+            </w:pPr>
+          </w:p>
+        </w:tc>
+        <w:tc>
+          <w:tcPr>
+            <w:tcW w:w="2500" w:type="pct"/>
+            <w:vAlign w:val="center"/>
+          </w:tcPr>
+          <w:p>
+            <w:pPr>
+              <w:spacing w:line="360" w:lineRule="auto"/>
+              <w:jc w:val="center"/>
+              <w:rPr>
+                <w:rFonts w:ascii="Arial" w:hAnsi="Arial" w:cs="Arial"/>
+                <w:sz w:val="24"/>
+                <w:szCs w:val="24"/>
+              </w:rPr>
+            </w:pPr>
+          </w:p>
+        </w:tc>
+      </w:tr>
+      <w:tr>
+        <w:trPr>
+          <w:trHeight w:val="313"/>
+        </w:trPr>
+        <w:tc>
+          <w:tcPr>
+            <w:tcW w:w="2500" w:type="pct"/>
+            <w:vAlign w:val="center"/>
+          </w:tcPr>
+          <w:p>
+            <w:pPr>
+              <w:spacing w:line="360" w:lineRule="auto"/>
+              <w:jc w:val="center"/>
+              <w:rPr>
+                <w:rFonts w:ascii="Arial" w:hAnsi="Arial" w:cs="Arial"/>
+                <w:sz w:val="24"/>
+                <w:szCs w:val="24"/>
+              </w:rPr>
+            </w:pPr>
+          </w:p>
+        </w:tc>
+        <w:tc>
+          <w:tcPr>
+            <w:tcW w:w="2500" w:type="pct"/>
+            <w:vAlign w:val="center"/>
+          </w:tcPr>
+          <w:p>
+            <w:pPr>
+              <w:spacing w:line="360" w:lineRule="auto"/>
+              <w:jc w:val="center"/>
+              <w:rPr>
+                <w:rFonts w:ascii="Arial" w:hAnsi="Arial" w:cs="Arial"/>
+                <w:sz w:val="24"/>
+                <w:szCs w:val="24"/>
+              </w:rPr>
+            </w:pPr>
+            <w:r>
+              <w:rPr>
+                <w:rFonts w:ascii="Arial" w:hAnsi="Arial" w:cs="Arial"/>
+                <w:sz w:val="24"/>
+                <w:szCs w:val="24"/>
+              </w:rPr>
+              <w:t>exceção</w:t>
+            </w:r>
+          </w:p>
+        </w:tc>
+      </w:tr>
+    </w:tbl>
+    <w:p>
+      <w:pPr>
+        <w:jc w:val="center"/>
+        <w:rPr>
+          <w:rFonts w:ascii="Times New Roman" w:hAnsi="Times New Roman" w:cs="Times New Roman"/>
+          <w:sz w:val="32"/>
+          <w:szCs w:val="32"/>
+        </w:rPr>
+      </w:pPr>
+      <w:r>
+        <w:rPr>
+          <w:rFonts w:ascii="Times New Roman" w:hAnsi="Times New Roman" w:cs="Times New Roman"/>
+          <w:sz w:val="32"/>
+          <w:szCs w:val="32"/>
+        </w:rPr>
+        <w:lastRenderedPageBreak/>
+        <w:t xml:space="preserve">Técnica </w:t>
+      </w:r>
+      <w:r>
+        <w:rPr>
+          <w:rFonts w:ascii="Times New Roman" w:hAnsi="Times New Roman" w:cs="Times New Roman"/>
+          <w:sz w:val="32"/>
+          <w:szCs w:val="32"/>
+        </w:rPr>
+        <w:t>do valor limite</w:t>
+      </w:r>
+    </w:p>
+    <w:p>
+      <w:pPr>
+        <w:jc w:val="center"/>
+        <w:rPr>
+          <w:rFonts w:ascii="Times New Roman" w:hAnsi="Times New Roman" w:cs="Times New Roman"/>
+          <w:sz w:val="32"/>
+          <w:szCs w:val="32"/>
+        </w:rPr>
+      </w:pPr>
     </w:p>
     <w:p>
       <w:pPr>
@@ -2144,124 +2723,74 @@
           <w:szCs w:val="26"/>
         </w:rPr>
       </w:pPr>
-    </w:p>
-    <w:p>
-      <w:pPr>
-        <w:rPr>
-          <w:rFonts w:ascii="Times New Roman" w:hAnsi="Times New Roman" w:cs="Times New Roman"/>
-          <w:sz w:val="26"/>
-          <w:szCs w:val="26"/>
-        </w:rPr>
-      </w:pPr>
-    </w:p>
-    <w:p>
-      <w:pPr>
-        <w:rPr>
-          <w:rFonts w:ascii="Arial" w:hAnsi="Arial" w:cs="Arial"/>
-          <w:sz w:val="24"/>
-          <w:szCs w:val="24"/>
-        </w:rPr>
-      </w:pPr>
-    </w:p>
-    <w:p>
-      <w:pPr>
-        <w:rPr>
-          <w:rFonts w:ascii="Arial" w:hAnsi="Arial" w:cs="Arial"/>
-          <w:sz w:val="24"/>
-          <w:szCs w:val="24"/>
-        </w:rPr>
-      </w:pPr>
-    </w:p>
-    <w:p>
-      <w:pPr>
-        <w:rPr>
-          <w:rFonts w:ascii="Arial" w:hAnsi="Arial" w:cs="Arial"/>
-          <w:sz w:val="24"/>
-          <w:szCs w:val="24"/>
-        </w:rPr>
-      </w:pPr>
-    </w:p>
-    <w:p>
-      <w:pPr>
-        <w:rPr>
-          <w:rFonts w:ascii="Arial" w:hAnsi="Arial" w:cs="Arial"/>
-          <w:sz w:val="24"/>
-          <w:szCs w:val="24"/>
-        </w:rPr>
-      </w:pPr>
-    </w:p>
-    <w:p>
-      <w:pPr>
-        <w:rPr>
-          <w:rFonts w:ascii="Arial" w:hAnsi="Arial" w:cs="Arial"/>
-          <w:sz w:val="24"/>
-          <w:szCs w:val="24"/>
-        </w:rPr>
-      </w:pPr>
-    </w:p>
-    <w:p>
-      <w:pPr>
-        <w:rPr>
-          <w:rFonts w:ascii="Arial" w:hAnsi="Arial" w:cs="Arial"/>
-          <w:sz w:val="24"/>
-          <w:szCs w:val="24"/>
-        </w:rPr>
-      </w:pPr>
-    </w:p>
-    <w:p>
-      <w:pPr>
-        <w:rPr>
-          <w:rFonts w:ascii="Arial" w:hAnsi="Arial" w:cs="Arial"/>
-          <w:sz w:val="24"/>
-          <w:szCs w:val="24"/>
-        </w:rPr>
-      </w:pPr>
-    </w:p>
-    <w:p>
-      <w:pPr>
-        <w:rPr>
-          <w:rFonts w:ascii="Arial" w:hAnsi="Arial" w:cs="Arial"/>
-          <w:sz w:val="24"/>
-          <w:szCs w:val="24"/>
-        </w:rPr>
-      </w:pPr>
-    </w:p>
-    <w:p>
-      <w:pPr>
-        <w:jc w:val="center"/>
-        <w:rPr>
-          <w:rFonts w:ascii="Times New Roman" w:hAnsi="Times New Roman" w:cs="Times New Roman"/>
-          <w:sz w:val="32"/>
-          <w:szCs w:val="32"/>
-        </w:rPr>
-      </w:pPr>
-      <w:r>
-        <w:rPr>
-          <w:rFonts w:ascii="Times New Roman" w:hAnsi="Times New Roman" w:cs="Times New Roman"/>
-          <w:sz w:val="32"/>
-          <w:szCs w:val="32"/>
-        </w:rPr>
-        <w:lastRenderedPageBreak/>
-        <w:t xml:space="preserve">Técnica </w:t>
-      </w:r>
-      <w:r>
-        <w:rPr>
-          <w:rFonts w:ascii="Times New Roman" w:hAnsi="Times New Roman" w:cs="Times New Roman"/>
-          <w:sz w:val="32"/>
-          <w:szCs w:val="32"/>
-        </w:rPr>
-        <w:t>do valor limite</w:t>
-      </w:r>
-    </w:p>
-    <w:p>
-      <w:pPr>
-        <w:jc w:val="center"/>
-        <w:rPr>
-          <w:rFonts w:ascii="Times New Roman" w:hAnsi="Times New Roman" w:cs="Times New Roman"/>
-          <w:sz w:val="32"/>
-          <w:szCs w:val="32"/>
-        </w:rPr>
-      </w:pPr>
+      <w:r>
+        <w:rPr>
+          <w:rFonts w:ascii="Times New Roman" w:hAnsi="Times New Roman" w:cs="Times New Roman"/>
+          <w:b/>
+          <w:bCs/>
+          <w:sz w:val="26"/>
+          <w:szCs w:val="26"/>
+        </w:rPr>
+        <w:t>Método</w:t>
+      </w:r>
+      <w:r>
+        <w:rPr>
+          <w:rFonts w:ascii="Times New Roman" w:hAnsi="Times New Roman" w:cs="Times New Roman"/>
+          <w:sz w:val="26"/>
+          <w:szCs w:val="26"/>
+        </w:rPr>
+        <w:t>: encomendaCombustivel</w:t>
+      </w:r>
+      <w:r>
+        <w:rPr>
+          <w:rFonts w:ascii="Times New Roman" w:hAnsi="Times New Roman" w:cs="Times New Roman"/>
+          <w:sz w:val="26"/>
+          <w:szCs w:val="26"/>
+        </w:rPr>
+        <w:t xml:space="preserve"> (</w:t>
+      </w:r>
+      <w:r>
+        <w:rPr>
+          <w:rFonts w:ascii="Times New Roman" w:hAnsi="Times New Roman" w:cs="Times New Roman"/>
+          <w:sz w:val="26"/>
+          <w:szCs w:val="26"/>
+        </w:rPr>
+        <w:t xml:space="preserve">int </w:t>
+      </w:r>
+      <w:r>
+        <w:rPr>
+          <w:rFonts w:ascii="Times New Roman" w:hAnsi="Times New Roman" w:cs="Times New Roman"/>
+          <w:sz w:val="26"/>
+          <w:szCs w:val="26"/>
+          <w:highlight w:val="green"/>
+        </w:rPr>
+        <w:t>quantidade</w:t>
+      </w:r>
+      <w:r>
+        <w:rPr>
+          <w:rFonts w:ascii="Times New Roman" w:hAnsi="Times New Roman" w:cs="Times New Roman"/>
+          <w:sz w:val="26"/>
+          <w:szCs w:val="26"/>
+        </w:rPr>
+        <w:t xml:space="preserve">, boolean </w:t>
+      </w:r>
+      <w:r>
+        <w:rPr>
+          <w:rFonts w:ascii="Times New Roman" w:hAnsi="Times New Roman" w:cs="Times New Roman"/>
+          <w:sz w:val="26"/>
+          <w:szCs w:val="26"/>
+          <w:highlight w:val="yellow"/>
+        </w:rPr>
+        <w:t>emergencia</w:t>
+      </w:r>
+      <w:r>
+        <w:rPr>
+          <w:rFonts w:ascii="Times New Roman" w:hAnsi="Times New Roman" w:cs="Times New Roman"/>
+          <w:sz w:val="26"/>
+          <w:szCs w:val="26"/>
+        </w:rPr>
+        <w:t>)</w:t>
+      </w:r>
     </w:p>
     <w:p>
       <w:pPr>
@@ -2273,89 +2802,10 @@
           <w:szCs w:val="26"/>
         </w:rPr>
       </w:pPr>
-      <w:r>
-        <w:rPr>
-          <w:rFonts w:ascii="Times New Roman" w:hAnsi="Times New Roman" w:cs="Times New Roman"/>
-          <w:b/>
-          <w:bCs/>
-          <w:sz w:val="26"/>
-          <w:szCs w:val="26"/>
-        </w:rPr>
-        <w:t>Método</w:t>
-      </w:r>
-      <w:r>
-        <w:rPr>
-          <w:rFonts w:ascii="Times New Roman" w:hAnsi="Times New Roman" w:cs="Times New Roman"/>
-          <w:sz w:val="26"/>
-          <w:szCs w:val="26"/>
-        </w:rPr>
-        <w:t>: encomendaCombustivel</w:t>
-      </w:r>
-      <w:r>
-        <w:rPr>
-          <w:rFonts w:ascii="Times New Roman" w:hAnsi="Times New Roman" w:cs="Times New Roman"/>
-          <w:sz w:val="26"/>
-          <w:szCs w:val="26"/>
-        </w:rPr>
-        <w:t xml:space="preserve"> (</w:t>
-      </w:r>
-      <w:r>
-        <w:rPr>
-          <w:rFonts w:ascii="Times New Roman" w:hAnsi="Times New Roman" w:cs="Times New Roman"/>
-          <w:sz w:val="26"/>
-          <w:szCs w:val="26"/>
-        </w:rPr>
-        <w:t xml:space="preserve">int </w:t>
-      </w:r>
-      <w:r>
-        <w:rPr>
-          <w:rFonts w:ascii="Times New Roman" w:hAnsi="Times New Roman" w:cs="Times New Roman"/>
-          <w:sz w:val="26"/>
-          <w:szCs w:val="26"/>
-          <w:highlight w:val="green"/>
-        </w:rPr>
-        <w:t>quantidade</w:t>
-      </w:r>
-      <w:r>
-        <w:rPr>
-          <w:rFonts w:ascii="Times New Roman" w:hAnsi="Times New Roman" w:cs="Times New Roman"/>
-          <w:sz w:val="26"/>
-          <w:szCs w:val="26"/>
-        </w:rPr>
-        <w:t xml:space="preserve">, boolean </w:t>
-      </w:r>
-      <w:r>
-        <w:rPr>
-          <w:rFonts w:ascii="Times New Roman" w:hAnsi="Times New Roman" w:cs="Times New Roman"/>
-          <w:sz w:val="26"/>
-          <w:szCs w:val="26"/>
-          <w:highlight w:val="yellow"/>
-        </w:rPr>
-        <w:t>emergencia</w:t>
-      </w:r>
-      <w:r>
-        <w:rPr>
-          <w:rFonts w:ascii="Times New Roman" w:hAnsi="Times New Roman" w:cs="Times New Roman"/>
-          <w:sz w:val="26"/>
-          <w:szCs w:val="26"/>
-        </w:rPr>
-        <w:t>)</w:t>
-      </w:r>
     </w:p>
     <w:p>
       <w:pPr>
         <w:ind w:left="-284" w:right="-285"/>
-        <w:jc w:val="both"/>
-        <w:rPr>
-          <w:rFonts w:ascii="Times New Roman" w:hAnsi="Times New Roman" w:cs="Times New Roman"/>
-          <w:sz w:val="26"/>
-          <w:szCs w:val="26"/>
-        </w:rPr>
-      </w:pPr>
-    </w:p>
-    <w:p>
-      <w:pPr>
-        <w:ind w:right="-285"/>
         <w:rPr>
           <w:rFonts w:ascii="Times New Roman" w:hAnsi="Times New Roman" w:cs="Times New Roman"/>
           <w:b/>
@@ -2377,6 +2827,273 @@
     </w:p>
     <w:p>
       <w:pPr>
+        <w:ind w:right="-285" w:firstLine="708"/>
+        <w:jc w:val="both"/>
+        <w:rPr>
+          <w:rFonts w:ascii="Times New Roman" w:hAnsi="Times New Roman" w:cs="Times New Roman"/>
+          <w:sz w:val="26"/>
+          <w:szCs w:val="26"/>
+        </w:rPr>
+      </w:pPr>
+      <w:r>
+        <w:rPr>
+          <w:rFonts w:ascii="Times New Roman" w:hAnsi="Times New Roman" w:cs="Times New Roman"/>
+          <w:sz w:val="26"/>
+          <w:szCs w:val="26"/>
+        </w:rPr>
+        <w:t>Vamos considerar que todos os tanques estejam</w:t>
+      </w:r>
+      <w:r>
+        <w:rPr>
+          <w:rFonts w:ascii="Times New Roman" w:hAnsi="Times New Roman" w:cs="Times New Roman"/>
+          <w:sz w:val="26"/>
+          <w:szCs w:val="26"/>
+        </w:rPr>
+        <w:t xml:space="preserve"> pela metade (</w:t>
+      </w:r>
+      <w:r>
+        <w:rPr>
+          <w:rFonts w:ascii="Times New Roman" w:hAnsi="Times New Roman" w:cs="Times New Roman"/>
+          <w:sz w:val="26"/>
+          <w:szCs w:val="26"/>
+        </w:rPr>
+        <w:t xml:space="preserve">aditivo = </w:t>
+      </w:r>
+      <w:r>
+        <w:rPr>
+          <w:rFonts w:ascii="Times New Roman" w:hAnsi="Times New Roman" w:cs="Times New Roman"/>
+          <w:b/>
+          <w:bCs/>
+          <w:sz w:val="26"/>
+          <w:szCs w:val="26"/>
+        </w:rPr>
+        <w:t>250</w:t>
+      </w:r>
+      <w:r>
+        <w:rPr>
+          <w:rFonts w:ascii="Times New Roman" w:hAnsi="Times New Roman" w:cs="Times New Roman"/>
+          <w:b/>
+          <w:bCs/>
+          <w:sz w:val="26"/>
+          <w:szCs w:val="26"/>
+        </w:rPr>
+        <w:t>lts</w:t>
+      </w:r>
+      <w:r>
+        <w:rPr>
+          <w:rFonts w:ascii="Times New Roman" w:hAnsi="Times New Roman" w:cs="Times New Roman"/>
+          <w:sz w:val="26"/>
+          <w:szCs w:val="26"/>
+        </w:rPr>
+        <w:t xml:space="preserve">; </w:t>
+      </w:r>
+      <w:r>
+        <w:rPr>
+          <w:rFonts w:ascii="Times New Roman" w:hAnsi="Times New Roman" w:cs="Times New Roman"/>
+          <w:sz w:val="26"/>
+          <w:szCs w:val="26"/>
+        </w:rPr>
+        <w:t xml:space="preserve">gasolina = </w:t>
+      </w:r>
+      <w:r>
+        <w:rPr>
+          <w:rFonts w:ascii="Times New Roman" w:hAnsi="Times New Roman" w:cs="Times New Roman"/>
+          <w:b/>
+          <w:bCs/>
+          <w:sz w:val="26"/>
+          <w:szCs w:val="26"/>
+        </w:rPr>
+        <w:t>5000</w:t>
+      </w:r>
+      <w:r>
+        <w:rPr>
+          <w:rFonts w:ascii="Times New Roman" w:hAnsi="Times New Roman" w:cs="Times New Roman"/>
+          <w:b/>
+          <w:bCs/>
+          <w:sz w:val="26"/>
+          <w:szCs w:val="26"/>
+        </w:rPr>
+        <w:t>lts</w:t>
+      </w:r>
+      <w:r>
+        <w:rPr>
+          <w:rFonts w:ascii="Times New Roman" w:hAnsi="Times New Roman" w:cs="Times New Roman"/>
+          <w:sz w:val="26"/>
+          <w:szCs w:val="26"/>
+        </w:rPr>
+        <w:t>;</w:t>
+      </w:r>
+      <w:r>
+        <w:rPr>
+          <w:rFonts w:ascii="Times New Roman" w:hAnsi="Times New Roman" w:cs="Times New Roman"/>
+          <w:sz w:val="26"/>
+          <w:szCs w:val="26"/>
+        </w:rPr>
+        <w:t xml:space="preserve"> </w:t>
+      </w:r>
+      <w:r>
+        <w:rPr>
+          <w:rFonts w:ascii="Times New Roman" w:hAnsi="Times New Roman" w:cs="Times New Roman"/>
+          <w:sz w:val="26"/>
+          <w:szCs w:val="26"/>
+        </w:rPr>
+        <w:t xml:space="preserve">alcool1 = </w:t>
+      </w:r>
+      <w:r>
+        <w:rPr>
+          <w:rFonts w:ascii="Times New Roman" w:hAnsi="Times New Roman" w:cs="Times New Roman"/>
+          <w:b/>
+          <w:bCs/>
+          <w:sz w:val="26"/>
+          <w:szCs w:val="26"/>
+        </w:rPr>
+        <w:t>625</w:t>
+      </w:r>
+      <w:r>
+        <w:rPr>
+          <w:rFonts w:ascii="Times New Roman" w:hAnsi="Times New Roman" w:cs="Times New Roman"/>
+          <w:b/>
+          <w:bCs/>
+          <w:sz w:val="26"/>
+          <w:szCs w:val="26"/>
+        </w:rPr>
+        <w:t>lts</w:t>
+      </w:r>
+      <w:r>
+        <w:rPr>
+          <w:rFonts w:ascii="Times New Roman" w:hAnsi="Times New Roman" w:cs="Times New Roman"/>
+          <w:sz w:val="26"/>
+          <w:szCs w:val="26"/>
+        </w:rPr>
+        <w:t xml:space="preserve">; alcool2 = </w:t>
+      </w:r>
+      <w:r>
+        <w:rPr>
+          <w:rFonts w:ascii="Times New Roman" w:hAnsi="Times New Roman" w:cs="Times New Roman"/>
+          <w:b/>
+          <w:bCs/>
+          <w:sz w:val="26"/>
+          <w:szCs w:val="26"/>
+        </w:rPr>
+        <w:t>625</w:t>
+      </w:r>
+      <w:r>
+        <w:rPr>
+          <w:rFonts w:ascii="Times New Roman" w:hAnsi="Times New Roman" w:cs="Times New Roman"/>
+          <w:b/>
+          <w:bCs/>
+          <w:sz w:val="26"/>
+          <w:szCs w:val="26"/>
+        </w:rPr>
+        <w:t>lts</w:t>
+      </w:r>
+      <w:r>
+        <w:rPr>
+          <w:rFonts w:ascii="Times New Roman" w:hAnsi="Times New Roman" w:cs="Times New Roman"/>
+          <w:sz w:val="26"/>
+          <w:szCs w:val="26"/>
+        </w:rPr>
+        <w:t>)</w:t>
+      </w:r>
+      <w:r>
+        <w:rPr>
+          <w:rFonts w:ascii="Times New Roman" w:hAnsi="Times New Roman" w:cs="Times New Roman"/>
+          <w:sz w:val="26"/>
+          <w:szCs w:val="26"/>
+        </w:rPr>
+        <w:t xml:space="preserve">. </w:t>
+      </w:r>
+      <w:r>
+        <w:rPr>
+          <w:rFonts w:ascii="Times New Roman" w:hAnsi="Times New Roman" w:cs="Times New Roman"/>
+          <w:sz w:val="26"/>
+          <w:szCs w:val="26"/>
+        </w:rPr>
+        <w:t xml:space="preserve">Se estivermos tratando de </w:t>
+      </w:r>
+      <w:r>
+        <w:rPr>
+          <w:rFonts w:ascii="Times New Roman" w:hAnsi="Times New Roman" w:cs="Times New Roman"/>
+          <w:b/>
+          <w:bCs/>
+          <w:sz w:val="26"/>
+          <w:szCs w:val="26"/>
+        </w:rPr>
+        <w:t>i</w:t>
+      </w:r>
+      <w:r>
+        <w:rPr>
+          <w:rFonts w:ascii="Times New Roman" w:hAnsi="Times New Roman" w:cs="Times New Roman"/>
+          <w:b/>
+          <w:bCs/>
+          <w:sz w:val="26"/>
+          <w:szCs w:val="26"/>
+        </w:rPr>
+        <w:t>n-points</w:t>
+      </w:r>
+      <w:r>
+        <w:rPr>
+          <w:rFonts w:ascii="Times New Roman" w:hAnsi="Times New Roman" w:cs="Times New Roman"/>
+          <w:sz w:val="26"/>
+          <w:szCs w:val="26"/>
+        </w:rPr>
+        <w:t xml:space="preserve"> vamos presumir que o tanque da condição esteja cheio.</w:t>
+      </w:r>
+    </w:p>
+    <w:p>
+      <w:pPr>
+        <w:ind w:right="-285" w:firstLine="708"/>
+        <w:jc w:val="both"/>
+        <w:rPr>
+          <w:rFonts w:ascii="Times New Roman" w:hAnsi="Times New Roman" w:cs="Times New Roman"/>
+          <w:sz w:val="26"/>
+          <w:szCs w:val="26"/>
+        </w:rPr>
+      </w:pPr>
+      <w:r>
+        <w:rPr>
+          <w:rFonts w:ascii="Times New Roman" w:hAnsi="Times New Roman" w:cs="Times New Roman"/>
+          <w:sz w:val="26"/>
+          <w:szCs w:val="26"/>
+        </w:rPr>
+        <w:t>O único parâmetro avaliado na matriz é a</w:t>
+      </w:r>
+      <w:r>
+        <w:rPr>
+          <w:rFonts w:ascii="Times New Roman" w:hAnsi="Times New Roman" w:cs="Times New Roman"/>
+          <w:sz w:val="26"/>
+          <w:szCs w:val="26"/>
+        </w:rPr>
+        <w:t xml:space="preserve"> </w:t>
+      </w:r>
+      <w:r>
+        <w:rPr>
+          <w:rFonts w:ascii="Times New Roman" w:hAnsi="Times New Roman" w:cs="Times New Roman"/>
+          <w:sz w:val="26"/>
+          <w:szCs w:val="26"/>
+          <w:highlight w:val="green"/>
+        </w:rPr>
+        <w:t>quantidade</w:t>
+      </w:r>
+      <w:r>
+        <w:rPr>
+          <w:rFonts w:ascii="Times New Roman" w:hAnsi="Times New Roman" w:cs="Times New Roman"/>
+          <w:sz w:val="26"/>
+          <w:szCs w:val="26"/>
+        </w:rPr>
+        <w:t>, a</w:t>
+      </w:r>
+      <w:r>
+        <w:rPr>
+          <w:rFonts w:ascii="Times New Roman" w:hAnsi="Times New Roman" w:cs="Times New Roman"/>
+          <w:sz w:val="26"/>
+          <w:szCs w:val="26"/>
+        </w:rPr>
+        <w:t>lém disso estamos somando os valores dos dois tanques de álcool.</w:t>
+      </w:r>
+    </w:p>
+    <w:p>
+      <w:pPr>
         <w:ind w:right="-285"/>
         <w:jc w:val="both"/>
         <w:rPr>
@@ -2385,274 +3102,142 @@
           <w:szCs w:val="26"/>
         </w:rPr>
       </w:pPr>
-      <w:r>
-        <w:rPr>
-          <w:rFonts w:ascii="Times New Roman" w:hAnsi="Times New Roman" w:cs="Times New Roman"/>
-          <w:sz w:val="26"/>
-          <w:szCs w:val="26"/>
-        </w:rPr>
-        <w:t xml:space="preserve">Se estivermos tratando de </w:t>
+    </w:p>
+    <w:p>
+      <w:pPr>
+        <w:spacing w:line="276" w:lineRule="auto"/>
+        <w:ind w:left="-284" w:right="-285"/>
+        <w:jc w:val="both"/>
+        <w:rPr>
+          <w:rFonts w:ascii="Times New Roman" w:hAnsi="Times New Roman" w:cs="Times New Roman"/>
+          <w:sz w:val="26"/>
+          <w:szCs w:val="26"/>
+        </w:rPr>
+      </w:pPr>
+      <w:r>
+        <w:rPr>
+          <w:rFonts w:ascii="Times New Roman" w:hAnsi="Times New Roman" w:cs="Times New Roman"/>
+          <w:sz w:val="26"/>
+          <w:szCs w:val="26"/>
+        </w:rPr>
+        <w:t xml:space="preserve">Se </w:t>
+      </w:r>
+      <w:r>
+        <w:rPr>
+          <w:rFonts w:ascii="Times New Roman" w:hAnsi="Times New Roman" w:cs="Times New Roman"/>
+          <w:sz w:val="26"/>
+          <w:szCs w:val="26"/>
+          <w:highlight w:val="yellow"/>
+        </w:rPr>
+        <w:t>emergencia</w:t>
+      </w:r>
+      <w:r>
+        <w:rPr>
+          <w:rFonts w:ascii="Times New Roman" w:hAnsi="Times New Roman" w:cs="Times New Roman"/>
+          <w:sz w:val="26"/>
+          <w:szCs w:val="26"/>
+        </w:rPr>
+        <w:t xml:space="preserve"> = </w:t>
       </w:r>
       <w:r>
         <w:rPr>
           <w:rFonts w:ascii="Times New Roman" w:hAnsi="Times New Roman" w:cs="Times New Roman"/>
           <w:b/>
           <w:bCs/>
-          <w:sz w:val="26"/>
-          <w:szCs w:val="26"/>
-        </w:rPr>
-        <w:t>In-points</w:t>
-      </w:r>
-      <w:r>
-        <w:rPr>
-          <w:rFonts w:ascii="Times New Roman" w:hAnsi="Times New Roman" w:cs="Times New Roman"/>
-          <w:sz w:val="26"/>
-          <w:szCs w:val="26"/>
-        </w:rPr>
-        <w:t xml:space="preserve"> vamos considerar o seu tanque cheio, ao contrário</w:t>
-      </w:r>
-      <w:r>
-        <w:rPr>
-          <w:rFonts w:ascii="Times New Roman" w:hAnsi="Times New Roman" w:cs="Times New Roman"/>
-          <w:sz w:val="26"/>
-          <w:szCs w:val="26"/>
-        </w:rPr>
-        <w:t xml:space="preserve"> todos os tanques </w:t>
-      </w:r>
-      <w:r>
-        <w:rPr>
-          <w:rFonts w:ascii="Times New Roman" w:hAnsi="Times New Roman" w:cs="Times New Roman"/>
-          <w:sz w:val="26"/>
-          <w:szCs w:val="26"/>
-        </w:rPr>
-        <w:t>estão</w:t>
-      </w:r>
-      <w:r>
-        <w:rPr>
-          <w:rFonts w:ascii="Times New Roman" w:hAnsi="Times New Roman" w:cs="Times New Roman"/>
-          <w:sz w:val="26"/>
-          <w:szCs w:val="26"/>
-        </w:rPr>
-        <w:t xml:space="preserve"> pela metade (</w:t>
-      </w:r>
-      <w:r>
-        <w:rPr>
-          <w:rFonts w:ascii="Times New Roman" w:hAnsi="Times New Roman" w:cs="Times New Roman"/>
-          <w:sz w:val="26"/>
-          <w:szCs w:val="26"/>
-        </w:rPr>
-        <w:t xml:space="preserve">aditivo = </w:t>
-      </w:r>
-      <w:r>
-        <w:rPr>
-          <w:rFonts w:ascii="Times New Roman" w:hAnsi="Times New Roman" w:cs="Times New Roman"/>
-          <w:b/>
-          <w:bCs/>
-          <w:sz w:val="26"/>
-          <w:szCs w:val="26"/>
-        </w:rPr>
-        <w:t>250</w:t>
-      </w:r>
-      <w:r>
-        <w:rPr>
-          <w:rFonts w:ascii="Times New Roman" w:hAnsi="Times New Roman" w:cs="Times New Roman"/>
-          <w:b/>
-          <w:bCs/>
-          <w:sz w:val="26"/>
-          <w:szCs w:val="26"/>
-        </w:rPr>
-        <w:t>lts</w:t>
-      </w:r>
-      <w:r>
-        <w:rPr>
-          <w:rFonts w:ascii="Times New Roman" w:hAnsi="Times New Roman" w:cs="Times New Roman"/>
-          <w:sz w:val="26"/>
-          <w:szCs w:val="26"/>
-        </w:rPr>
-        <w:t xml:space="preserve">; </w:t>
-      </w:r>
-      <w:r>
-        <w:rPr>
-          <w:rFonts w:ascii="Times New Roman" w:hAnsi="Times New Roman" w:cs="Times New Roman"/>
-          <w:sz w:val="26"/>
-          <w:szCs w:val="26"/>
-        </w:rPr>
-        <w:t xml:space="preserve">gasolina = </w:t>
-      </w:r>
-      <w:r>
-        <w:rPr>
-          <w:rFonts w:ascii="Times New Roman" w:hAnsi="Times New Roman" w:cs="Times New Roman"/>
-          <w:b/>
-          <w:bCs/>
-          <w:sz w:val="26"/>
-          <w:szCs w:val="26"/>
-        </w:rPr>
-        <w:t>5000</w:t>
-      </w:r>
-      <w:r>
-        <w:rPr>
-          <w:rFonts w:ascii="Times New Roman" w:hAnsi="Times New Roman" w:cs="Times New Roman"/>
-          <w:b/>
-          <w:bCs/>
-          <w:sz w:val="26"/>
-          <w:szCs w:val="26"/>
-        </w:rPr>
-        <w:t>lts</w:t>
-      </w:r>
-      <w:r>
-        <w:rPr>
-          <w:rFonts w:ascii="Times New Roman" w:hAnsi="Times New Roman" w:cs="Times New Roman"/>
-          <w:sz w:val="26"/>
-          <w:szCs w:val="26"/>
-        </w:rPr>
-        <w:t>;</w:t>
-      </w:r>
-      <w:r>
-        <w:rPr>
-          <w:rFonts w:ascii="Times New Roman" w:hAnsi="Times New Roman" w:cs="Times New Roman"/>
-          <w:sz w:val="26"/>
-          <w:szCs w:val="26"/>
+          <w:color w:val="7030A0"/>
+          <w:sz w:val="26"/>
+          <w:szCs w:val="26"/>
+        </w:rPr>
+        <w:t>TRUE</w:t>
+      </w:r>
+    </w:p>
+    <w:p>
+      <w:pPr>
+        <w:spacing w:line="276" w:lineRule="auto"/>
+        <w:ind w:left="-284" w:right="-285"/>
+        <w:jc w:val="both"/>
+        <w:rPr>
+          <w:rFonts w:ascii="Times New Roman" w:hAnsi="Times New Roman" w:cs="Times New Roman"/>
+          <w:sz w:val="26"/>
+          <w:szCs w:val="26"/>
+        </w:rPr>
+      </w:pPr>
+      <w:r>
+        <w:rPr>
+          <w:rFonts w:ascii="Times New Roman" w:hAnsi="Times New Roman" w:cs="Times New Roman"/>
+          <w:sz w:val="26"/>
+          <w:szCs w:val="26"/>
+        </w:rPr>
+        <w:t>A gasolina só é vendida se:</w:t>
+      </w:r>
+    </w:p>
+    <w:p>
+      <w:pPr>
+        <w:ind w:right="-285"/>
+        <w:jc w:val="center"/>
+        <w:rPr>
+          <w:rFonts w:ascii="Typewriter_Condensed" w:hAnsi="Typewriter_Condensed" w:cs="Times New Roman"/>
+          <w:sz w:val="32"/>
+          <w:szCs w:val="32"/>
+        </w:rPr>
+      </w:pPr>
+      <w:r>
+        <w:rPr>
+          <w:rFonts w:ascii="Typewriter_Condensed" w:hAnsi="Typewriter_Condensed" w:cs="Times New Roman"/>
+          <w:sz w:val="32"/>
+          <w:szCs w:val="32"/>
+        </w:rPr>
+        <w:t>t.aditivo &gt;=</w:t>
+      </w:r>
+      <w:r>
+        <w:rPr>
+          <w:rFonts w:ascii="Typewriter_Condensed" w:hAnsi="Typewriter_Condensed" w:cs="Times New Roman"/>
+          <w:sz w:val="32"/>
+          <w:szCs w:val="32"/>
+        </w:rPr>
+        <w:t xml:space="preserve"> 0</w:t>
+      </w:r>
+      <w:r>
+        <w:rPr>
+          <w:rFonts w:ascii="Typewriter_Condensed" w:hAnsi="Typewriter_Condensed" w:cs="Times New Roman"/>
+          <w:sz w:val="32"/>
+          <w:szCs w:val="32"/>
+        </w:rPr>
+        <w:t xml:space="preserve"> &amp;&amp; t.gasolina &gt;=</w:t>
+      </w:r>
+      <w:r>
+        <w:rPr>
+          <w:rFonts w:ascii="Typewriter_Condensed" w:hAnsi="Typewriter_Condensed" w:cs="Times New Roman"/>
+          <w:sz w:val="32"/>
+          <w:szCs w:val="32"/>
         </w:rPr>
         <w:t xml:space="preserve"> </w:t>
       </w:r>
       <w:r>
         <w:rPr>
-          <w:rFonts w:ascii="Times New Roman" w:hAnsi="Times New Roman" w:cs="Times New Roman"/>
-          <w:sz w:val="26"/>
-          <w:szCs w:val="26"/>
-        </w:rPr>
-        <w:t xml:space="preserve">alcool1 = </w:t>
-      </w:r>
-      <w:r>
-        <w:rPr>
-          <w:rFonts w:ascii="Times New Roman" w:hAnsi="Times New Roman" w:cs="Times New Roman"/>
-          <w:b/>
-          <w:bCs/>
-          <w:sz w:val="26"/>
-          <w:szCs w:val="26"/>
-        </w:rPr>
-        <w:t>625</w:t>
-      </w:r>
-      <w:r>
-        <w:rPr>
-          <w:rFonts w:ascii="Times New Roman" w:hAnsi="Times New Roman" w:cs="Times New Roman"/>
-          <w:b/>
-          <w:bCs/>
-          <w:sz w:val="26"/>
-          <w:szCs w:val="26"/>
-        </w:rPr>
-        <w:t>lts</w:t>
-      </w:r>
-      <w:r>
-        <w:rPr>
-          <w:rFonts w:ascii="Times New Roman" w:hAnsi="Times New Roman" w:cs="Times New Roman"/>
-          <w:sz w:val="26"/>
-          <w:szCs w:val="26"/>
-        </w:rPr>
-        <w:t xml:space="preserve">; alcool2 = </w:t>
-      </w:r>
-      <w:r>
-        <w:rPr>
-          <w:rFonts w:ascii="Times New Roman" w:hAnsi="Times New Roman" w:cs="Times New Roman"/>
-          <w:b/>
-          <w:bCs/>
-          <w:sz w:val="26"/>
-          <w:szCs w:val="26"/>
-        </w:rPr>
-        <w:t>625</w:t>
-      </w:r>
-      <w:r>
-        <w:rPr>
-          <w:rFonts w:ascii="Times New Roman" w:hAnsi="Times New Roman" w:cs="Times New Roman"/>
-          <w:b/>
-          <w:bCs/>
-          <w:sz w:val="26"/>
-          <w:szCs w:val="26"/>
-        </w:rPr>
-        <w:t>lts</w:t>
-      </w:r>
-      <w:r>
-        <w:rPr>
-          <w:rFonts w:ascii="Times New Roman" w:hAnsi="Times New Roman" w:cs="Times New Roman"/>
-          <w:sz w:val="26"/>
-          <w:szCs w:val="26"/>
-        </w:rPr>
-        <w:t>)</w:t>
-      </w:r>
-      <w:r>
-        <w:rPr>
-          <w:rFonts w:ascii="Times New Roman" w:hAnsi="Times New Roman" w:cs="Times New Roman"/>
-          <w:sz w:val="26"/>
-          <w:szCs w:val="26"/>
-        </w:rPr>
-        <w:t>, além disso</w:t>
-      </w:r>
-      <w:r>
-        <w:rPr>
-          <w:rFonts w:ascii="Times New Roman" w:hAnsi="Times New Roman" w:cs="Times New Roman"/>
-          <w:sz w:val="26"/>
-          <w:szCs w:val="26"/>
-        </w:rPr>
-        <w:t xml:space="preserve"> estamos somando os valores dos dois tanques de álcool.</w:t>
+          <w:rFonts w:ascii="Typewriter_Condensed" w:hAnsi="Typewriter_Condensed" w:cs="Times New Roman"/>
+          <w:sz w:val="32"/>
+          <w:szCs w:val="32"/>
+        </w:rPr>
+        <w:t xml:space="preserve">0 &amp;&amp; t.alcool &gt;= </w:t>
+      </w:r>
+      <w:r>
+        <w:rPr>
+          <w:rFonts w:ascii="Typewriter_Condensed" w:hAnsi="Typewriter_Condensed" w:cs="Times New Roman"/>
+          <w:sz w:val="32"/>
+          <w:szCs w:val="32"/>
+        </w:rPr>
+        <w:t>0</w:t>
       </w:r>
     </w:p>
     <w:p>
       <w:pPr>
         <w:ind w:right="-285"/>
-        <w:jc w:val="both"/>
-        <w:rPr>
-          <w:rFonts w:ascii="Times New Roman" w:hAnsi="Times New Roman" w:cs="Times New Roman"/>
-          <w:sz w:val="26"/>
-          <w:szCs w:val="26"/>
-        </w:rPr>
-      </w:pPr>
-      <w:r>
-        <w:rPr>
-          <w:rFonts w:ascii="Times New Roman" w:hAnsi="Times New Roman" w:cs="Times New Roman"/>
-          <w:sz w:val="26"/>
-          <w:szCs w:val="26"/>
-        </w:rPr>
-        <w:t>A única variável é quantidade.</w:t>
-      </w:r>
-    </w:p>
-    <w:p>
-      <w:pPr>
-        <w:ind w:right="-285"/>
-        <w:jc w:val="both"/>
-        <w:rPr>
-          <w:rFonts w:ascii="Times New Roman" w:hAnsi="Times New Roman" w:cs="Times New Roman"/>
-          <w:sz w:val="26"/>
-          <w:szCs w:val="26"/>
-        </w:rPr>
-      </w:pPr>
-    </w:p>
-    <w:p>
-      <w:pPr>
-        <w:ind w:right="-285"/>
-        <w:jc w:val="both"/>
-        <w:rPr>
-          <w:rFonts w:ascii="Times New Roman" w:hAnsi="Times New Roman" w:cs="Times New Roman"/>
-          <w:sz w:val="26"/>
-          <w:szCs w:val="26"/>
-        </w:rPr>
-      </w:pPr>
-      <w:r>
-        <w:rPr>
-          <w:rFonts w:ascii="Times New Roman" w:hAnsi="Times New Roman" w:cs="Times New Roman"/>
-          <w:sz w:val="26"/>
-          <w:szCs w:val="26"/>
-        </w:rPr>
-        <w:t xml:space="preserve">Se emergência = TRUE, Vende gasolina se:  </w:t>
-      </w:r>
-    </w:p>
-    <w:p>
-      <w:pPr>
-        <w:ind w:right="-285"/>
-        <w:jc w:val="both"/>
-        <w:rPr>
-          <w:rFonts w:ascii="Times New Roman" w:hAnsi="Times New Roman" w:cs="Times New Roman"/>
-          <w:sz w:val="26"/>
-          <w:szCs w:val="26"/>
+        <w:jc w:val="center"/>
+        <w:rPr>
+          <w:rFonts w:ascii="Typewriter_Condensed" w:hAnsi="Typewriter_Condensed" w:cs="Times New Roman"/>
+          <w:sz w:val="32"/>
+          <w:szCs w:val="32"/>
         </w:rPr>
       </w:pPr>
     </w:p>
@@ -2956,6 +3541,7 @@
         <w:tc>
           <w:tcPr>
             <w:tcW w:w="1002" w:type="dxa"/>
+            <w:shd w:val="clear" w:color="auto" w:fill="8EAADB" w:themeFill="accent1" w:themeFillTint="99"/>
           </w:tcPr>
           <w:p>
             <w:pPr>
@@ -3112,6 +3698,7 @@
         <w:tc>
           <w:tcPr>
             <w:tcW w:w="1002" w:type="dxa"/>
+            <w:shd w:val="clear" w:color="auto" w:fill="8EAADB" w:themeFill="accent1" w:themeFillTint="99"/>
           </w:tcPr>
           <w:p>
             <w:pPr>
@@ -3276,54 +3863,58 @@
         <w:tc>
           <w:tcPr>
             <w:tcW w:w="1002" w:type="dxa"/>
-          </w:tcPr>
-          <w:p>
-            <w:pPr>
-              <w:spacing w:line="360" w:lineRule="auto"/>
-              <w:jc w:val="center"/>
-              <w:rPr>
-                <w:rFonts w:ascii="Arial" w:hAnsi="Arial" w:cs="Arial"/>
-                <w:sz w:val="24"/>
-                <w:szCs w:val="24"/>
-              </w:rPr>
-            </w:pPr>
-          </w:p>
-        </w:tc>
-        <w:tc>
-          <w:tcPr>
-            <w:tcW w:w="1002" w:type="dxa"/>
-          </w:tcPr>
-          <w:p>
-            <w:pPr>
-              <w:spacing w:line="360" w:lineRule="auto"/>
-              <w:jc w:val="center"/>
-              <w:rPr>
-                <w:rFonts w:ascii="Arial" w:hAnsi="Arial" w:cs="Arial"/>
-                <w:sz w:val="24"/>
-                <w:szCs w:val="24"/>
-              </w:rPr>
-            </w:pPr>
-          </w:p>
-        </w:tc>
-        <w:tc>
-          <w:tcPr>
-            <w:tcW w:w="1002" w:type="dxa"/>
-          </w:tcPr>
-          <w:p>
-            <w:pPr>
-              <w:spacing w:line="360" w:lineRule="auto"/>
-              <w:jc w:val="center"/>
-              <w:rPr>
-                <w:rFonts w:ascii="Arial" w:hAnsi="Arial" w:cs="Arial"/>
-                <w:sz w:val="24"/>
-                <w:szCs w:val="24"/>
-              </w:rPr>
-            </w:pPr>
-          </w:p>
-        </w:tc>
-        <w:tc>
-          <w:tcPr>
-            <w:tcW w:w="1002" w:type="dxa"/>
+            <w:shd w:val="clear" w:color="auto" w:fill="8EAADB" w:themeFill="accent1" w:themeFillTint="99"/>
+          </w:tcPr>
+          <w:p>
+            <w:pPr>
+              <w:spacing w:line="360" w:lineRule="auto"/>
+              <w:jc w:val="center"/>
+              <w:rPr>
+                <w:rFonts w:ascii="Arial" w:hAnsi="Arial" w:cs="Arial"/>
+                <w:sz w:val="24"/>
+                <w:szCs w:val="24"/>
+              </w:rPr>
+            </w:pPr>
+          </w:p>
+        </w:tc>
+        <w:tc>
+          <w:tcPr>
+            <w:tcW w:w="1002" w:type="dxa"/>
+            <w:shd w:val="clear" w:color="auto" w:fill="8EAADB" w:themeFill="accent1" w:themeFillTint="99"/>
+          </w:tcPr>
+          <w:p>
+            <w:pPr>
+              <w:spacing w:line="360" w:lineRule="auto"/>
+              <w:jc w:val="center"/>
+              <w:rPr>
+                <w:rFonts w:ascii="Arial" w:hAnsi="Arial" w:cs="Arial"/>
+                <w:sz w:val="24"/>
+                <w:szCs w:val="24"/>
+              </w:rPr>
+            </w:pPr>
+          </w:p>
+        </w:tc>
+        <w:tc>
+          <w:tcPr>
+            <w:tcW w:w="1002" w:type="dxa"/>
+            <w:shd w:val="clear" w:color="auto" w:fill="8EAADB" w:themeFill="accent1" w:themeFillTint="99"/>
+          </w:tcPr>
+          <w:p>
+            <w:pPr>
+              <w:spacing w:line="360" w:lineRule="auto"/>
+              <w:jc w:val="center"/>
+              <w:rPr>
+                <w:rFonts w:ascii="Arial" w:hAnsi="Arial" w:cs="Arial"/>
+                <w:sz w:val="24"/>
+                <w:szCs w:val="24"/>
+              </w:rPr>
+            </w:pPr>
+          </w:p>
+        </w:tc>
+        <w:tc>
+          <w:tcPr>
+            <w:tcW w:w="1002" w:type="dxa"/>
+            <w:shd w:val="clear" w:color="auto" w:fill="8EAADB" w:themeFill="accent1" w:themeFillTint="99"/>
           </w:tcPr>
           <w:p>
             <w:pPr>
@@ -3451,6 +4042,7 @@
         <w:tc>
           <w:tcPr>
             <w:tcW w:w="1002" w:type="dxa"/>
+            <w:shd w:val="clear" w:color="auto" w:fill="8EAADB" w:themeFill="accent1" w:themeFillTint="99"/>
           </w:tcPr>
           <w:p>
             <w:pPr>
@@ -3607,6 +4199,7 @@
         <w:tc>
           <w:tcPr>
             <w:tcW w:w="1002" w:type="dxa"/>
+            <w:shd w:val="clear" w:color="auto" w:fill="8EAADB" w:themeFill="accent1" w:themeFillTint="99"/>
           </w:tcPr>
           <w:p>
             <w:pPr>
@@ -3707,86 +4300,90 @@
         <w:tc>
           <w:tcPr>
             <w:tcW w:w="1002" w:type="dxa"/>
-          </w:tcPr>
-          <w:p>
-            <w:pPr>
-              <w:spacing w:line="360" w:lineRule="auto"/>
-              <w:jc w:val="center"/>
-              <w:rPr>
-                <w:rFonts w:ascii="Arial" w:hAnsi="Arial" w:cs="Arial"/>
-                <w:sz w:val="24"/>
-                <w:szCs w:val="24"/>
-              </w:rPr>
-            </w:pPr>
-          </w:p>
-        </w:tc>
-        <w:tc>
-          <w:tcPr>
-            <w:tcW w:w="1002" w:type="dxa"/>
-          </w:tcPr>
-          <w:p>
-            <w:pPr>
-              <w:spacing w:line="360" w:lineRule="auto"/>
-              <w:jc w:val="center"/>
-              <w:rPr>
-                <w:rFonts w:ascii="Arial" w:hAnsi="Arial" w:cs="Arial"/>
-                <w:sz w:val="24"/>
-                <w:szCs w:val="24"/>
-              </w:rPr>
-            </w:pPr>
-          </w:p>
-        </w:tc>
-        <w:tc>
-          <w:tcPr>
-            <w:tcW w:w="1002" w:type="dxa"/>
-          </w:tcPr>
-          <w:p>
-            <w:pPr>
-              <w:spacing w:line="360" w:lineRule="auto"/>
-              <w:jc w:val="center"/>
-              <w:rPr>
-                <w:rFonts w:ascii="Arial" w:hAnsi="Arial" w:cs="Arial"/>
-                <w:sz w:val="24"/>
-                <w:szCs w:val="24"/>
-              </w:rPr>
-            </w:pPr>
-          </w:p>
-        </w:tc>
-        <w:tc>
-          <w:tcPr>
-            <w:tcW w:w="1002" w:type="dxa"/>
-          </w:tcPr>
-          <w:p>
-            <w:pPr>
-              <w:spacing w:line="360" w:lineRule="auto"/>
-              <w:jc w:val="center"/>
-              <w:rPr>
-                <w:rFonts w:ascii="Arial" w:hAnsi="Arial" w:cs="Arial"/>
-                <w:sz w:val="24"/>
-                <w:szCs w:val="24"/>
-              </w:rPr>
-            </w:pPr>
-          </w:p>
-        </w:tc>
-        <w:tc>
-          <w:tcPr>
-            <w:tcW w:w="1002" w:type="dxa"/>
-          </w:tcPr>
-          <w:p>
-            <w:pPr>
-              <w:spacing w:line="360" w:lineRule="auto"/>
-              <w:jc w:val="center"/>
-              <w:rPr>
-                <w:rFonts w:ascii="Arial" w:hAnsi="Arial" w:cs="Arial"/>
-                <w:sz w:val="24"/>
-                <w:szCs w:val="24"/>
-              </w:rPr>
-            </w:pPr>
-          </w:p>
-        </w:tc>
-        <w:tc>
-          <w:tcPr>
-            <w:tcW w:w="1002" w:type="dxa"/>
+            <w:shd w:val="clear" w:color="auto" w:fill="8EAADB" w:themeFill="accent1" w:themeFillTint="99"/>
+          </w:tcPr>
+          <w:p>
+            <w:pPr>
+              <w:spacing w:line="360" w:lineRule="auto"/>
+              <w:jc w:val="center"/>
+              <w:rPr>
+                <w:rFonts w:ascii="Arial" w:hAnsi="Arial" w:cs="Arial"/>
+                <w:sz w:val="24"/>
+                <w:szCs w:val="24"/>
+              </w:rPr>
+            </w:pPr>
+          </w:p>
+        </w:tc>
+        <w:tc>
+          <w:tcPr>
+            <w:tcW w:w="1002" w:type="dxa"/>
+            <w:shd w:val="clear" w:color="auto" w:fill="8EAADB" w:themeFill="accent1" w:themeFillTint="99"/>
+          </w:tcPr>
+          <w:p>
+            <w:pPr>
+              <w:spacing w:line="360" w:lineRule="auto"/>
+              <w:jc w:val="center"/>
+              <w:rPr>
+                <w:rFonts w:ascii="Arial" w:hAnsi="Arial" w:cs="Arial"/>
+                <w:sz w:val="24"/>
+                <w:szCs w:val="24"/>
+              </w:rPr>
+            </w:pPr>
+          </w:p>
+        </w:tc>
+        <w:tc>
+          <w:tcPr>
+            <w:tcW w:w="1002" w:type="dxa"/>
+          </w:tcPr>
+          <w:p>
+            <w:pPr>
+              <w:spacing w:line="360" w:lineRule="auto"/>
+              <w:jc w:val="center"/>
+              <w:rPr>
+                <w:rFonts w:ascii="Arial" w:hAnsi="Arial" w:cs="Arial"/>
+                <w:sz w:val="24"/>
+                <w:szCs w:val="24"/>
+              </w:rPr>
+            </w:pPr>
+          </w:p>
+        </w:tc>
+        <w:tc>
+          <w:tcPr>
+            <w:tcW w:w="1002" w:type="dxa"/>
+          </w:tcPr>
+          <w:p>
+            <w:pPr>
+              <w:spacing w:line="360" w:lineRule="auto"/>
+              <w:jc w:val="center"/>
+              <w:rPr>
+                <w:rFonts w:ascii="Arial" w:hAnsi="Arial" w:cs="Arial"/>
+                <w:sz w:val="24"/>
+                <w:szCs w:val="24"/>
+              </w:rPr>
+            </w:pPr>
+          </w:p>
+        </w:tc>
+        <w:tc>
+          <w:tcPr>
+            <w:tcW w:w="1002" w:type="dxa"/>
+            <w:shd w:val="clear" w:color="auto" w:fill="8EAADB" w:themeFill="accent1" w:themeFillTint="99"/>
+          </w:tcPr>
+          <w:p>
+            <w:pPr>
+              <w:spacing w:line="360" w:lineRule="auto"/>
+              <w:jc w:val="center"/>
+              <w:rPr>
+                <w:rFonts w:ascii="Arial" w:hAnsi="Arial" w:cs="Arial"/>
+                <w:sz w:val="24"/>
+                <w:szCs w:val="24"/>
+              </w:rPr>
+            </w:pPr>
+          </w:p>
+        </w:tc>
+        <w:tc>
+          <w:tcPr>
+            <w:tcW w:w="1002" w:type="dxa"/>
+            <w:shd w:val="clear" w:color="auto" w:fill="8EAADB" w:themeFill="accent1" w:themeFillTint="99"/>
           </w:tcPr>
           <w:p>
             <w:pPr>
@@ -3947,6 +4544,7 @@
         <w:tc>
           <w:tcPr>
             <w:tcW w:w="1002" w:type="dxa"/>
+            <w:shd w:val="clear" w:color="auto" w:fill="8EAADB" w:themeFill="accent1" w:themeFillTint="99"/>
           </w:tcPr>
           <w:p>
             <w:pPr>
@@ -4103,6 +4701,7 @@
         <w:tc>
           <w:tcPr>
             <w:tcW w:w="1002" w:type="dxa"/>
+            <w:shd w:val="clear" w:color="auto" w:fill="8EAADB" w:themeFill="accent1" w:themeFillTint="99"/>
           </w:tcPr>
           <w:p>
             <w:pPr>
@@ -4171,54 +4770,58 @@
         <w:tc>
           <w:tcPr>
             <w:tcW w:w="1002" w:type="dxa"/>
-          </w:tcPr>
-          <w:p>
-            <w:pPr>
-              <w:spacing w:line="360" w:lineRule="auto"/>
-              <w:jc w:val="center"/>
-              <w:rPr>
-                <w:rFonts w:ascii="Arial" w:hAnsi="Arial" w:cs="Arial"/>
-                <w:sz w:val="24"/>
-                <w:szCs w:val="24"/>
-              </w:rPr>
-            </w:pPr>
-          </w:p>
-        </w:tc>
-        <w:tc>
-          <w:tcPr>
-            <w:tcW w:w="1002" w:type="dxa"/>
-          </w:tcPr>
-          <w:p>
-            <w:pPr>
-              <w:spacing w:line="360" w:lineRule="auto"/>
-              <w:jc w:val="center"/>
-              <w:rPr>
-                <w:rFonts w:ascii="Arial" w:hAnsi="Arial" w:cs="Arial"/>
-                <w:sz w:val="24"/>
-                <w:szCs w:val="24"/>
-              </w:rPr>
-            </w:pPr>
-          </w:p>
-        </w:tc>
-        <w:tc>
-          <w:tcPr>
-            <w:tcW w:w="1002" w:type="dxa"/>
-          </w:tcPr>
-          <w:p>
-            <w:pPr>
-              <w:spacing w:line="360" w:lineRule="auto"/>
-              <w:jc w:val="center"/>
-              <w:rPr>
-                <w:rFonts w:ascii="Arial" w:hAnsi="Arial" w:cs="Arial"/>
-                <w:sz w:val="24"/>
-                <w:szCs w:val="24"/>
-              </w:rPr>
-            </w:pPr>
-          </w:p>
-        </w:tc>
-        <w:tc>
-          <w:tcPr>
-            <w:tcW w:w="1002" w:type="dxa"/>
+            <w:shd w:val="clear" w:color="auto" w:fill="8EAADB" w:themeFill="accent1" w:themeFillTint="99"/>
+          </w:tcPr>
+          <w:p>
+            <w:pPr>
+              <w:spacing w:line="360" w:lineRule="auto"/>
+              <w:jc w:val="center"/>
+              <w:rPr>
+                <w:rFonts w:ascii="Arial" w:hAnsi="Arial" w:cs="Arial"/>
+                <w:sz w:val="24"/>
+                <w:szCs w:val="24"/>
+              </w:rPr>
+            </w:pPr>
+          </w:p>
+        </w:tc>
+        <w:tc>
+          <w:tcPr>
+            <w:tcW w:w="1002" w:type="dxa"/>
+            <w:shd w:val="clear" w:color="auto" w:fill="8EAADB" w:themeFill="accent1" w:themeFillTint="99"/>
+          </w:tcPr>
+          <w:p>
+            <w:pPr>
+              <w:spacing w:line="360" w:lineRule="auto"/>
+              <w:jc w:val="center"/>
+              <w:rPr>
+                <w:rFonts w:ascii="Arial" w:hAnsi="Arial" w:cs="Arial"/>
+                <w:sz w:val="24"/>
+                <w:szCs w:val="24"/>
+              </w:rPr>
+            </w:pPr>
+          </w:p>
+        </w:tc>
+        <w:tc>
+          <w:tcPr>
+            <w:tcW w:w="1002" w:type="dxa"/>
+            <w:shd w:val="clear" w:color="auto" w:fill="8EAADB" w:themeFill="accent1" w:themeFillTint="99"/>
+          </w:tcPr>
+          <w:p>
+            <w:pPr>
+              <w:spacing w:line="360" w:lineRule="auto"/>
+              <w:jc w:val="center"/>
+              <w:rPr>
+                <w:rFonts w:ascii="Arial" w:hAnsi="Arial" w:cs="Arial"/>
+                <w:sz w:val="24"/>
+                <w:szCs w:val="24"/>
+              </w:rPr>
+            </w:pPr>
+          </w:p>
+        </w:tc>
+        <w:tc>
+          <w:tcPr>
+            <w:tcW w:w="1002" w:type="dxa"/>
+            <w:shd w:val="clear" w:color="auto" w:fill="8EAADB" w:themeFill="accent1" w:themeFillTint="99"/>
           </w:tcPr>
           <w:p>
             <w:pPr>
@@ -4359,6 +4962,7 @@
           <w:sz w:val="24"/>
           <w:szCs w:val="24"/>
         </w:rPr>
+        <w:lastRenderedPageBreak/>
         <w:t>T5: entrada {, FALSE}, saída {[]}</w:t>
       </w:r>
     </w:p>
@@ -4381,7 +4985,26 @@
     </w:p>
     <w:p>
       <w:pPr>
-        <w:ind w:right="-285"/>
+        <w:rPr>
+          <w:rFonts w:ascii="Arial" w:hAnsi="Arial" w:cs="Arial"/>
+          <w:sz w:val="24"/>
+          <w:szCs w:val="24"/>
+        </w:rPr>
+      </w:pPr>
+    </w:p>
+    <w:p>
+      <w:pPr>
+        <w:rPr>
+          <w:rFonts w:ascii="Arial" w:hAnsi="Arial" w:cs="Arial"/>
+          <w:sz w:val="24"/>
+          <w:szCs w:val="24"/>
+        </w:rPr>
+      </w:pPr>
+    </w:p>
+    <w:p>
+      <w:pPr>
+        <w:spacing w:line="276" w:lineRule="auto"/>
+        <w:ind w:left="-284" w:right="-285"/>
         <w:jc w:val="both"/>
         <w:rPr>
           <w:rFonts w:ascii="Times New Roman" w:hAnsi="Times New Roman" w:cs="Times New Roman"/>
@@ -4389,10 +5012,47 @@
           <w:szCs w:val="26"/>
         </w:rPr>
       </w:pPr>
-    </w:p>
-    <w:p>
-      <w:pPr>
-        <w:ind w:right="-285"/>
+      <w:r>
+        <w:rPr>
+          <w:rFonts w:ascii="Times New Roman" w:hAnsi="Times New Roman" w:cs="Times New Roman"/>
+          <w:sz w:val="26"/>
+          <w:szCs w:val="26"/>
+        </w:rPr>
+        <w:t xml:space="preserve">Se </w:t>
+      </w:r>
+      <w:r>
+        <w:rPr>
+          <w:rFonts w:ascii="Times New Roman" w:hAnsi="Times New Roman" w:cs="Times New Roman"/>
+          <w:sz w:val="26"/>
+          <w:szCs w:val="26"/>
+          <w:highlight w:val="yellow"/>
+        </w:rPr>
+        <w:t>emergencia</w:t>
+      </w:r>
+      <w:r>
+        <w:rPr>
+          <w:rFonts w:ascii="Times New Roman" w:hAnsi="Times New Roman" w:cs="Times New Roman"/>
+          <w:sz w:val="26"/>
+          <w:szCs w:val="26"/>
+        </w:rPr>
+        <w:t xml:space="preserve"> = </w:t>
+      </w:r>
+      <w:r>
+        <w:rPr>
+          <w:rFonts w:ascii="Times New Roman" w:hAnsi="Times New Roman" w:cs="Times New Roman"/>
+          <w:b/>
+          <w:bCs/>
+          <w:color w:val="7030A0"/>
+          <w:sz w:val="26"/>
+          <w:szCs w:val="26"/>
+        </w:rPr>
+        <w:t>FALSE</w:t>
+      </w:r>
+    </w:p>
+    <w:p>
+      <w:pPr>
+        <w:spacing w:line="276" w:lineRule="auto"/>
+        <w:ind w:left="-284" w:right="-285"/>
         <w:jc w:val="both"/>
         <w:rPr>
           <w:rFonts w:ascii="Times New Roman" w:hAnsi="Times New Roman" w:cs="Times New Roman"/>
@@ -4406,32 +5066,7 @@
           <w:sz w:val="26"/>
           <w:szCs w:val="26"/>
         </w:rPr>
-        <w:lastRenderedPageBreak/>
-        <w:t xml:space="preserve">Se emergência = </w:t>
-      </w:r>
-      <w:r>
-        <w:rPr>
-          <w:rFonts w:ascii="Times New Roman" w:hAnsi="Times New Roman" w:cs="Times New Roman"/>
-          <w:sz w:val="26"/>
-          <w:szCs w:val="26"/>
-        </w:rPr>
-        <w:t>FALSE</w:t>
-      </w:r>
-      <w:r>
-        <w:rPr>
-          <w:rFonts w:ascii="Times New Roman" w:hAnsi="Times New Roman" w:cs="Times New Roman"/>
-          <w:sz w:val="26"/>
-          <w:szCs w:val="26"/>
-        </w:rPr>
-        <w:t xml:space="preserve">, </w:t>
-      </w:r>
-      <w:r>
-        <w:rPr>
-          <w:rFonts w:ascii="Times New Roman" w:hAnsi="Times New Roman" w:cs="Times New Roman"/>
-          <w:sz w:val="26"/>
-          <w:szCs w:val="26"/>
-        </w:rPr>
-        <w:t xml:space="preserve">Vende gasolina se:  </w:t>
+        <w:t>A gasolina só é vendida se:</w:t>
       </w:r>
     </w:p>
     <w:p>
@@ -4439,14 +5074,14 @@
         <w:ind w:right="-285"/>
         <w:jc w:val="center"/>
         <w:rPr>
-          <w:rFonts w:ascii="Times New Roman" w:hAnsi="Times New Roman" w:cs="Times New Roman"/>
+          <w:rFonts w:ascii="Typewriter_Condensed" w:hAnsi="Typewriter_Condensed" w:cs="Times New Roman"/>
           <w:sz w:val="32"/>
           <w:szCs w:val="32"/>
         </w:rPr>
       </w:pPr>
       <w:r>
         <w:rPr>
-          <w:rFonts w:ascii="Times New Roman" w:hAnsi="Times New Roman" w:cs="Times New Roman"/>
+          <w:rFonts w:ascii="Typewriter_Condensed" w:hAnsi="Typewriter_Condensed" w:cs="Times New Roman"/>
           <w:sz w:val="32"/>
           <w:szCs w:val="32"/>
         </w:rPr>
@@ -4455,195 +5090,12 @@
     </w:p>
     <w:p>
       <w:pPr>
-        <w:shd w:val="clear" w:color="auto" w:fill="1E1E1E"/>
-        <w:spacing w:after="0" w:line="300" w:lineRule="atLeast"/>
-        <w:rPr>
-          <w:rFonts w:ascii="Consolas" w:eastAsia="Times New Roman" w:hAnsi="Consolas" w:cs="Times New Roman"/>
-          <w:color w:val="D4D4D4"/>
-          <w:sz w:val="23"/>
-          <w:szCs w:val="23"/>
-          <w:lang w:eastAsia="pt-BR"/>
-        </w:rPr>
-      </w:pPr>
-      <w:r>
-        <w:rPr>
-          <w:rFonts w:ascii="Consolas" w:eastAsia="Times New Roman" w:hAnsi="Consolas" w:cs="Times New Roman"/>
-          <w:color w:val="D4D4D4"/>
-          <w:sz w:val="23"/>
-          <w:szCs w:val="23"/>
-          <w:lang w:eastAsia="pt-BR"/>
-        </w:rPr>
-        <w:t>data= </w:t>
-      </w:r>
-      <w:r>
-        <w:rPr>
-          <w:rFonts w:ascii="Consolas" w:eastAsia="Times New Roman" w:hAnsi="Consolas" w:cs="Times New Roman"/>
-          <w:color w:val="B5CEA8"/>
-          <w:sz w:val="23"/>
-          <w:szCs w:val="23"/>
-          <w:lang w:eastAsia="pt-BR"/>
-        </w:rPr>
-        <w:t>3.</w:t>
-      </w:r>
-      <w:r>
-        <w:rPr>
-          <w:rFonts w:ascii="Consolas" w:eastAsia="Times New Roman" w:hAnsi="Consolas" w:cs="Times New Roman"/>
-          <w:color w:val="B5CEA8"/>
-          <w:sz w:val="23"/>
-          <w:szCs w:val="23"/>
-          <w:lang w:eastAsia="pt-BR"/>
-        </w:rPr>
-        <w:t>5</w:t>
-      </w:r>
-      <w:r>
-        <w:rPr>
-          <w:rFonts w:ascii="Consolas" w:eastAsia="Times New Roman" w:hAnsi="Consolas" w:cs="Times New Roman"/>
-          <w:color w:val="D4D4D4"/>
-          <w:sz w:val="23"/>
-          <w:szCs w:val="23"/>
-          <w:lang w:eastAsia="pt-BR"/>
-        </w:rPr>
-        <w:t>;</w:t>
-      </w:r>
-    </w:p>
-    <w:p>
-      <w:pPr>
-        <w:shd w:val="clear" w:color="auto" w:fill="1E1E1E"/>
-        <w:spacing w:after="0" w:line="300" w:lineRule="atLeast"/>
-        <w:rPr>
-          <w:rFonts w:ascii="Consolas" w:eastAsia="Times New Roman" w:hAnsi="Consolas" w:cs="Times New Roman"/>
-          <w:color w:val="D4D4D4"/>
-          <w:sz w:val="23"/>
-          <w:szCs w:val="23"/>
-          <w:lang w:eastAsia="pt-BR"/>
-        </w:rPr>
-      </w:pPr>
-    </w:p>
-    <w:p>
-      <w:pPr>
-        <w:shd w:val="clear" w:color="auto" w:fill="1E1E1E"/>
-        <w:spacing w:after="0" w:line="300" w:lineRule="atLeast"/>
-        <w:rPr>
-          <w:rFonts w:ascii="Consolas" w:eastAsia="Times New Roman" w:hAnsi="Consolas" w:cs="Times New Roman"/>
-          <w:color w:val="D4D4D4"/>
-          <w:sz w:val="23"/>
-          <w:szCs w:val="23"/>
-          <w:lang w:eastAsia="pt-BR"/>
-        </w:rPr>
-      </w:pPr>
-      <w:r>
-        <w:rPr>
-          <w:rFonts w:ascii="Consolas" w:eastAsia="Times New Roman" w:hAnsi="Consolas" w:cs="Times New Roman"/>
-          <w:color w:val="D4D4D4"/>
-          <w:sz w:val="23"/>
-          <w:szCs w:val="23"/>
-          <w:lang w:eastAsia="pt-BR"/>
-        </w:rPr>
-        <w:t>inteiro = (</w:t>
-      </w:r>
-      <w:r>
-        <w:rPr>
-          <w:rFonts w:ascii="Consolas" w:eastAsia="Times New Roman" w:hAnsi="Consolas" w:cs="Times New Roman"/>
-          <w:color w:val="4EC9B0"/>
-          <w:sz w:val="23"/>
-          <w:szCs w:val="23"/>
-          <w:lang w:eastAsia="pt-BR"/>
-        </w:rPr>
-        <w:t>int</w:t>
-      </w:r>
-      <w:r>
-        <w:rPr>
-          <w:rFonts w:ascii="Consolas" w:eastAsia="Times New Roman" w:hAnsi="Consolas" w:cs="Times New Roman"/>
-          <w:color w:val="D4D4D4"/>
-          <w:sz w:val="23"/>
-          <w:szCs w:val="23"/>
-          <w:lang w:eastAsia="pt-BR"/>
-        </w:rPr>
-        <w:t>)</w:t>
-      </w:r>
-      <w:r>
-        <w:rPr>
-          <w:rFonts w:ascii="Consolas" w:eastAsia="Times New Roman" w:hAnsi="Consolas" w:cs="Times New Roman"/>
-          <w:color w:val="9CDCFE"/>
-          <w:sz w:val="23"/>
-          <w:szCs w:val="23"/>
-          <w:lang w:eastAsia="pt-BR"/>
-        </w:rPr>
-        <w:t>Math</w:t>
-      </w:r>
-      <w:r>
-        <w:rPr>
-          <w:rFonts w:ascii="Consolas" w:eastAsia="Times New Roman" w:hAnsi="Consolas" w:cs="Times New Roman"/>
-          <w:color w:val="D4D4D4"/>
-          <w:sz w:val="23"/>
-          <w:szCs w:val="23"/>
-          <w:lang w:eastAsia="pt-BR"/>
-        </w:rPr>
-        <w:t>.</w:t>
-      </w:r>
-      <w:r>
-        <w:rPr>
-          <w:rFonts w:ascii="Consolas" w:eastAsia="Times New Roman" w:hAnsi="Consolas" w:cs="Times New Roman"/>
-          <w:color w:val="DCDCAA"/>
-          <w:sz w:val="23"/>
-          <w:szCs w:val="23"/>
-          <w:lang w:eastAsia="pt-BR"/>
-        </w:rPr>
-        <w:t>round</w:t>
-      </w:r>
-      <w:r>
-        <w:rPr>
-          <w:rFonts w:ascii="Consolas" w:eastAsia="Times New Roman" w:hAnsi="Consolas" w:cs="Times New Roman"/>
-          <w:color w:val="D4D4D4"/>
-          <w:sz w:val="23"/>
-          <w:szCs w:val="23"/>
-          <w:lang w:eastAsia="pt-BR"/>
-        </w:rPr>
-        <w:t>(data);</w:t>
-      </w:r>
-      <w:r>
-        <w:rPr>
-          <w:rFonts w:ascii="Consolas" w:eastAsia="Times New Roman" w:hAnsi="Consolas" w:cs="Times New Roman"/>
-          <w:color w:val="D4D4D4"/>
-          <w:sz w:val="23"/>
-          <w:szCs w:val="23"/>
-          <w:lang w:eastAsia="pt-BR"/>
-        </w:rPr>
-        <w:t xml:space="preserve"> //4</w:t>
-      </w:r>
-    </w:p>
-    <w:p>
-      <w:pPr>
-        <w:shd w:val="clear" w:color="auto" w:fill="1E1E1E"/>
-        <w:spacing w:after="0" w:line="300" w:lineRule="atLeast"/>
-        <w:rPr>
-          <w:rFonts w:ascii="Consolas" w:eastAsia="Times New Roman" w:hAnsi="Consolas" w:cs="Times New Roman"/>
-          <w:color w:val="D4D4D4"/>
-          <w:sz w:val="23"/>
-          <w:szCs w:val="23"/>
-          <w:lang w:eastAsia="pt-BR"/>
-        </w:rPr>
-      </w:pPr>
-      <w:r>
-        <w:rPr>
-          <w:rFonts w:ascii="Consolas" w:eastAsia="Times New Roman" w:hAnsi="Consolas" w:cs="Times New Roman"/>
-          <w:color w:val="D4D4D4"/>
-          <w:sz w:val="23"/>
-          <w:szCs w:val="23"/>
-          <w:lang w:eastAsia="pt-BR"/>
-        </w:rPr>
-        <w:t>os valores da tabela são assim pq tamo usando esse metodo</w:t>
-      </w:r>
-    </w:p>
-    <w:p>
-      <w:pPr>
-        <w:spacing w:line="360" w:lineRule="auto"/>
-        <w:ind w:left="-284" w:right="-285"/>
-        <w:jc w:val="both"/>
-        <w:rPr>
-          <w:rFonts w:ascii="Times New Roman" w:hAnsi="Times New Roman" w:cs="Times New Roman"/>
-          <w:sz w:val="26"/>
-          <w:szCs w:val="26"/>
+        <w:ind w:right="-285"/>
+        <w:jc w:val="center"/>
+        <w:rPr>
+          <w:rFonts w:ascii="Typewriter_Condensed" w:hAnsi="Typewriter_Condensed" w:cs="Times New Roman"/>
+          <w:sz w:val="32"/>
+          <w:szCs w:val="32"/>
         </w:rPr>
       </w:pPr>
     </w:p>
@@ -6509,7 +6961,7 @@
           <w:sz w:val="24"/>
           <w:szCs w:val="24"/>
         </w:rPr>
-        <w:t>T</w:t>
+        <w:t>T2: entrada {2511, FALSE}, saída {</w:t>
       </w:r>
       <w:r>
         <w:rPr>
@@ -6517,7 +6969,7 @@
           <w:sz w:val="24"/>
           <w:szCs w:val="24"/>
         </w:rPr>
-        <w:t>2</w:t>
+        <w:t>[-1, 0, 0]</w:t>
       </w:r>
       <w:r>
         <w:rPr>
@@ -6525,23 +6977,24 @@
           <w:sz w:val="24"/>
           <w:szCs w:val="24"/>
         </w:rPr>
-        <w:t>: entrada {</w:t>
-      </w:r>
-      <w:r>
+        <w:t>}</w:t>
+      </w:r>
+    </w:p>
+    <w:p>
+      <w:pPr>
         <w:rPr>
           <w:rFonts w:ascii="Arial" w:hAnsi="Arial" w:cs="Arial"/>
           <w:sz w:val="24"/>
           <w:szCs w:val="24"/>
         </w:rPr>
-        <w:t>2511</w:t>
-      </w:r>
+      </w:pPr>
       <w:r>
         <w:rPr>
           <w:rFonts w:ascii="Arial" w:hAnsi="Arial" w:cs="Arial"/>
           <w:sz w:val="24"/>
           <w:szCs w:val="24"/>
         </w:rPr>
-        <w:t>, FALSE}, saída {</w:t>
+        <w:t>T3: entrada {357</w:t>
       </w:r>
       <w:r>
         <w:rPr>
@@ -6549,7 +7002,7 @@
           <w:sz w:val="24"/>
           <w:szCs w:val="24"/>
         </w:rPr>
-        <w:t>[-1, 0, 0]</w:t>
+        <w:t>2</w:t>
       </w:r>
       <w:r>
         <w:rPr>
@@ -6557,24 +7010,23 @@
           <w:sz w:val="24"/>
           <w:szCs w:val="24"/>
         </w:rPr>
-        <w:t>}</w:t>
-      </w:r>
-    </w:p>
-    <w:p>
-      <w:pPr>
+        <w:t>, FALSE}, saída {</w:t>
+      </w:r>
+      <w:r>
         <w:rPr>
           <w:rFonts w:ascii="Arial" w:hAnsi="Arial" w:cs="Arial"/>
           <w:sz w:val="24"/>
           <w:szCs w:val="24"/>
         </w:rPr>
-      </w:pPr>
+        <w:t>[321, 2500, 803, 803]</w:t>
+      </w:r>
       <w:r>
         <w:rPr>
           <w:rFonts w:ascii="Arial" w:hAnsi="Arial" w:cs="Arial"/>
           <w:sz w:val="24"/>
           <w:szCs w:val="24"/>
         </w:rPr>
-        <w:t>T</w:t>
+        <w:t>}</w:t>
       </w:r>
       <w:r>
         <w:rPr>
@@ -6582,23 +7034,24 @@
           <w:sz w:val="24"/>
           <w:szCs w:val="24"/>
         </w:rPr>
-        <w:t>3</w:t>
-      </w:r>
-      <w:r>
+        <w:t xml:space="preserve"> // ou 802</w:t>
+      </w:r>
+    </w:p>
+    <w:p>
+      <w:pPr>
         <w:rPr>
           <w:rFonts w:ascii="Arial" w:hAnsi="Arial" w:cs="Arial"/>
           <w:sz w:val="24"/>
           <w:szCs w:val="24"/>
         </w:rPr>
-        <w:t>: entrada {</w:t>
-      </w:r>
+      </w:pPr>
       <w:r>
         <w:rPr>
           <w:rFonts w:ascii="Arial" w:hAnsi="Arial" w:cs="Arial"/>
           <w:sz w:val="24"/>
           <w:szCs w:val="24"/>
         </w:rPr>
-        <w:t>357</w:t>
+        <w:t>T4: entrada {357</w:t>
       </w:r>
       <w:r>
         <w:rPr>
@@ -6606,7 +7059,7 @@
           <w:sz w:val="24"/>
           <w:szCs w:val="24"/>
         </w:rPr>
-        <w:t>2</w:t>
+        <w:t>3</w:t>
       </w:r>
       <w:r>
         <w:rPr>
@@ -6622,7 +7075,7 @@
           <w:sz w:val="24"/>
           <w:szCs w:val="24"/>
         </w:rPr>
-        <w:t>[321, 2500, 803, 803]</w:t>
+        <w:t>[</w:t>
       </w:r>
       <w:r>
         <w:rPr>
@@ -6630,7 +7083,7 @@
           <w:sz w:val="24"/>
           <w:szCs w:val="24"/>
         </w:rPr>
-        <w:t>}</w:t>
+        <w:t>0, -1, 0</w:t>
       </w:r>
       <w:r>
         <w:rPr>
@@ -6638,32 +7091,32 @@
           <w:sz w:val="24"/>
           <w:szCs w:val="24"/>
         </w:rPr>
-        <w:t xml:space="preserve"> // ou 802</w:t>
-      </w:r>
-    </w:p>
-    <w:p>
-      <w:pPr>
+        <w:t>]</w:t>
+      </w:r>
+      <w:r>
         <w:rPr>
           <w:rFonts w:ascii="Arial" w:hAnsi="Arial" w:cs="Arial"/>
           <w:sz w:val="24"/>
           <w:szCs w:val="24"/>
         </w:rPr>
-      </w:pPr>
-      <w:r>
+        <w:t>}</w:t>
+      </w:r>
+    </w:p>
+    <w:p>
+      <w:pPr>
         <w:rPr>
           <w:rFonts w:ascii="Arial" w:hAnsi="Arial" w:cs="Arial"/>
           <w:sz w:val="24"/>
           <w:szCs w:val="24"/>
         </w:rPr>
-        <w:t>T</w:t>
-      </w:r>
+      </w:pPr>
       <w:r>
         <w:rPr>
           <w:rFonts w:ascii="Arial" w:hAnsi="Arial" w:cs="Arial"/>
           <w:sz w:val="24"/>
           <w:szCs w:val="24"/>
         </w:rPr>
-        <w:t>4</w:t>
+        <w:t>T5: entrada {, FALSE}, saída {</w:t>
       </w:r>
       <w:r>
         <w:rPr>
@@ -6671,7 +7124,7 @@
           <w:sz w:val="24"/>
           <w:szCs w:val="24"/>
         </w:rPr>
-        <w:t>: entrada {</w:t>
+        <w:t>[</w:t>
       </w:r>
       <w:r>
         <w:rPr>
@@ -6679,7 +7132,7 @@
           <w:sz w:val="24"/>
           <w:szCs w:val="24"/>
         </w:rPr>
-        <w:t>357</w:t>
+        <w:t xml:space="preserve">375, 8250, </w:t>
       </w:r>
       <w:r>
         <w:rPr>
@@ -6687,7 +7140,7 @@
           <w:sz w:val="24"/>
           <w:szCs w:val="24"/>
         </w:rPr>
-        <w:t>3</w:t>
+        <w:t>313</w:t>
       </w:r>
       <w:r>
         <w:rPr>
@@ -6695,7 +7148,7 @@
           <w:sz w:val="24"/>
           <w:szCs w:val="24"/>
         </w:rPr>
-        <w:t>, FALSE}, saída {</w:t>
+        <w:t>]</w:t>
       </w:r>
       <w:r>
         <w:rPr>
@@ -6703,7 +7156,7 @@
           <w:sz w:val="24"/>
           <w:szCs w:val="24"/>
         </w:rPr>
-        <w:t>[</w:t>
+        <w:t>}</w:t>
       </w:r>
       <w:r>
         <w:rPr>
@@ -6711,40 +7164,40 @@
           <w:sz w:val="24"/>
           <w:szCs w:val="24"/>
         </w:rPr>
-        <w:t>0, -1, 0</w:t>
-      </w:r>
-      <w:r>
+        <w:t xml:space="preserve"> // tem que ver o 313</w:t>
+      </w:r>
+    </w:p>
+    <w:p>
+      <w:pPr>
         <w:rPr>
           <w:rFonts w:ascii="Arial" w:hAnsi="Arial" w:cs="Arial"/>
           <w:sz w:val="24"/>
           <w:szCs w:val="24"/>
         </w:rPr>
-        <w:t>]</w:t>
-      </w:r>
+      </w:pPr>
       <w:r>
         <w:rPr>
           <w:rFonts w:ascii="Arial" w:hAnsi="Arial" w:cs="Arial"/>
           <w:sz w:val="24"/>
           <w:szCs w:val="24"/>
         </w:rPr>
-        <w:t>}</w:t>
-      </w:r>
-    </w:p>
-    <w:p>
-      <w:pPr>
+        <w:t>T6: entrada {, FALSE}, saída {</w:t>
+      </w:r>
+      <w:r>
         <w:rPr>
           <w:rFonts w:ascii="Arial" w:hAnsi="Arial" w:cs="Arial"/>
           <w:sz w:val="24"/>
           <w:szCs w:val="24"/>
         </w:rPr>
-      </w:pPr>
+        <w:t>[</w:t>
+      </w:r>
       <w:r>
         <w:rPr>
           <w:rFonts w:ascii="Arial" w:hAnsi="Arial" w:cs="Arial"/>
           <w:sz w:val="24"/>
           <w:szCs w:val="24"/>
         </w:rPr>
-        <w:t>T</w:t>
+        <w:t>0, 0, -1</w:t>
       </w:r>
       <w:r>
         <w:rPr>
@@ -6752,7 +7205,7 @@
           <w:sz w:val="24"/>
           <w:szCs w:val="24"/>
         </w:rPr>
-        <w:t>5</w:t>
+        <w:t>]</w:t>
       </w:r>
       <w:r>
         <w:rPr>
@@ -6760,235 +7213,56 @@
           <w:sz w:val="24"/>
           <w:szCs w:val="24"/>
         </w:rPr>
-        <w:t>: entrada {, FALSE}, saída {</w:t>
-      </w:r>
-      <w:r>
+        <w:t>}</w:t>
+      </w:r>
+    </w:p>
+    <w:p>
+      <w:pPr>
         <w:rPr>
           <w:rFonts w:ascii="Arial" w:hAnsi="Arial" w:cs="Arial"/>
           <w:sz w:val="24"/>
           <w:szCs w:val="24"/>
         </w:rPr>
-        <w:t>[</w:t>
-      </w:r>
-      <w:r>
+      </w:pPr>
+    </w:p>
+    <w:p>
+      <w:pPr>
+        <w:jc w:val="center"/>
         <w:rPr>
           <w:rFonts w:ascii="Arial" w:hAnsi="Arial" w:cs="Arial"/>
           <w:sz w:val="24"/>
           <w:szCs w:val="24"/>
         </w:rPr>
-        <w:t xml:space="preserve">375, </w:t>
-      </w:r>
-      <w:r>
+      </w:pPr>
+    </w:p>
+    <w:p>
+      <w:pPr>
+        <w:jc w:val="center"/>
         <w:rPr>
           <w:rFonts w:ascii="Arial" w:hAnsi="Arial" w:cs="Arial"/>
           <w:sz w:val="24"/>
           <w:szCs w:val="24"/>
         </w:rPr>
-        <w:t>8250</w:t>
-      </w:r>
-      <w:r>
+      </w:pPr>
+    </w:p>
+    <w:p>
+      <w:pPr>
+        <w:jc w:val="center"/>
         <w:rPr>
           <w:rFonts w:ascii="Arial" w:hAnsi="Arial" w:cs="Arial"/>
           <w:sz w:val="24"/>
           <w:szCs w:val="24"/>
         </w:rPr>
-        <w:t xml:space="preserve">, </w:t>
-      </w:r>
-      <w:r>
+      </w:pPr>
+    </w:p>
+    <w:p>
+      <w:pPr>
+        <w:jc w:val="center"/>
         <w:rPr>
           <w:rFonts w:ascii="Arial" w:hAnsi="Arial" w:cs="Arial"/>
           <w:sz w:val="24"/>
           <w:szCs w:val="24"/>
         </w:rPr>
-        <w:t>313</w:t>
-      </w:r>
-      <w:r>
-        <w:rPr>
-          <w:rFonts w:ascii="Arial" w:hAnsi="Arial" w:cs="Arial"/>
-          <w:sz w:val="24"/>
-          <w:szCs w:val="24"/>
-        </w:rPr>
-        <w:t>]</w:t>
-      </w:r>
-      <w:r>
-        <w:rPr>
-          <w:rFonts w:ascii="Arial" w:hAnsi="Arial" w:cs="Arial"/>
-          <w:sz w:val="24"/>
-          <w:szCs w:val="24"/>
-        </w:rPr>
-        <w:t>}</w:t>
-      </w:r>
-      <w:r>
-        <w:rPr>
-          <w:rFonts w:ascii="Arial" w:hAnsi="Arial" w:cs="Arial"/>
-          <w:sz w:val="24"/>
-          <w:szCs w:val="24"/>
-        </w:rPr>
-        <w:t xml:space="preserve"> // tem que ver o 313</w:t>
-      </w:r>
-    </w:p>
-    <w:p>
-      <w:pPr>
-        <w:rPr>
-          <w:rFonts w:ascii="Arial" w:hAnsi="Arial" w:cs="Arial"/>
-          <w:sz w:val="24"/>
-          <w:szCs w:val="24"/>
-        </w:rPr>
-      </w:pPr>
-      <w:r>
-        <w:rPr>
-          <w:rFonts w:ascii="Arial" w:hAnsi="Arial" w:cs="Arial"/>
-          <w:sz w:val="24"/>
-          <w:szCs w:val="24"/>
-        </w:rPr>
-        <w:t>T</w:t>
-      </w:r>
-      <w:r>
-        <w:rPr>
-          <w:rFonts w:ascii="Arial" w:hAnsi="Arial" w:cs="Arial"/>
-          <w:sz w:val="24"/>
-          <w:szCs w:val="24"/>
-        </w:rPr>
-        <w:t>6</w:t>
-      </w:r>
-      <w:r>
-        <w:rPr>
-          <w:rFonts w:ascii="Arial" w:hAnsi="Arial" w:cs="Arial"/>
-          <w:sz w:val="24"/>
-          <w:szCs w:val="24"/>
-        </w:rPr>
-        <w:t>: entrada {, FALSE}, saída {</w:t>
-      </w:r>
-      <w:r>
-        <w:rPr>
-          <w:rFonts w:ascii="Arial" w:hAnsi="Arial" w:cs="Arial"/>
-          <w:sz w:val="24"/>
-          <w:szCs w:val="24"/>
-        </w:rPr>
-        <w:t>[</w:t>
-      </w:r>
-      <w:r>
-        <w:rPr>
-          <w:rFonts w:ascii="Arial" w:hAnsi="Arial" w:cs="Arial"/>
-          <w:sz w:val="24"/>
-          <w:szCs w:val="24"/>
-        </w:rPr>
-        <w:t>0, 0, -1</w:t>
-      </w:r>
-      <w:r>
-        <w:rPr>
-          <w:rFonts w:ascii="Arial" w:hAnsi="Arial" w:cs="Arial"/>
-          <w:sz w:val="24"/>
-          <w:szCs w:val="24"/>
-        </w:rPr>
-        <w:t>]</w:t>
-      </w:r>
-      <w:r>
-        <w:rPr>
-          <w:rFonts w:ascii="Arial" w:hAnsi="Arial" w:cs="Arial"/>
-          <w:sz w:val="24"/>
-          <w:szCs w:val="24"/>
-        </w:rPr>
-        <w:t>}</w:t>
-      </w:r>
-    </w:p>
-    <w:p>
-      <w:pPr>
-        <w:rPr>
-          <w:rFonts w:ascii="Arial" w:hAnsi="Arial" w:cs="Arial"/>
-          <w:sz w:val="24"/>
-          <w:szCs w:val="24"/>
-        </w:rPr>
-      </w:pPr>
-    </w:p>
-    <w:p>
-      <w:pPr>
-        <w:jc w:val="center"/>
-        <w:rPr>
-          <w:rFonts w:ascii="Arial" w:hAnsi="Arial" w:cs="Arial"/>
-          <w:sz w:val="24"/>
-          <w:szCs w:val="24"/>
-        </w:rPr>
-      </w:pPr>
-    </w:p>
-    <w:p>
-      <w:pPr>
-        <w:jc w:val="center"/>
-        <w:rPr>
-          <w:rFonts w:ascii="Arial" w:hAnsi="Arial" w:cs="Arial"/>
-          <w:sz w:val="24"/>
-          <w:szCs w:val="24"/>
-        </w:rPr>
-      </w:pPr>
-    </w:p>
-    <w:p>
-      <w:pPr>
-        <w:jc w:val="center"/>
-        <w:rPr>
-          <w:rFonts w:ascii="Arial" w:hAnsi="Arial" w:cs="Arial"/>
-          <w:sz w:val="24"/>
-          <w:szCs w:val="24"/>
-        </w:rPr>
-      </w:pPr>
-    </w:p>
-    <w:p>
-      <w:pPr>
-        <w:jc w:val="center"/>
-        <w:rPr>
-          <w:rFonts w:ascii="Arial" w:hAnsi="Arial" w:cs="Arial"/>
-          <w:sz w:val="24"/>
-          <w:szCs w:val="24"/>
-        </w:rPr>
-      </w:pPr>
-    </w:p>
-    <w:p>
-      <w:pPr>
-        <w:jc w:val="center"/>
-        <w:rPr>
-          <w:rFonts w:ascii="Arial" w:hAnsi="Arial" w:cs="Arial"/>
-          <w:sz w:val="24"/>
-          <w:szCs w:val="24"/>
-        </w:rPr>
-      </w:pPr>
-    </w:p>
-    <w:p>
-      <w:pPr>
-        <w:jc w:val="center"/>
-        <w:rPr>
-          <w:rFonts w:ascii="Arial" w:hAnsi="Arial" w:cs="Arial"/>
-          <w:sz w:val="24"/>
-          <w:szCs w:val="24"/>
-        </w:rPr>
-      </w:pPr>
-    </w:p>
-    <w:p>
-      <w:pPr>
-        <w:jc w:val="center"/>
-        <w:rPr>
-          <w:rFonts w:ascii="Arial" w:hAnsi="Arial" w:cs="Arial"/>
-          <w:sz w:val="24"/>
-          <w:szCs w:val="24"/>
-        </w:rPr>
-      </w:pPr>
-    </w:p>
-    <w:p>
-      <w:pPr>
-        <w:jc w:val="center"/>
-        <w:rPr>
-          <w:rFonts w:ascii="Arial" w:hAnsi="Arial" w:cs="Arial"/>
-          <w:sz w:val="24"/>
-          <w:szCs w:val="24"/>
-        </w:rPr>
-      </w:pPr>
-    </w:p>
-    <w:p>
-      <w:pPr>
-        <w:jc w:val="center"/>
-        <w:rPr>
-          <w:rFonts w:ascii="Arial" w:hAnsi="Arial" w:cs="Arial"/>
-          <w:sz w:val="24"/>
-          <w:szCs w:val="24"/>
-        </w:rPr>
       </w:pPr>
     </w:p>
     <w:p>
@@ -7009,6 +7283,7 @@
           <w:sz w:val="26"/>
           <w:szCs w:val="26"/>
         </w:rPr>
+        <w:lastRenderedPageBreak/>
         <w:t>Método</w:t>
       </w:r>
       <w:r>
@@ -7282,12 +7557,889 @@
     </w:p>
     <w:p>
       <w:pPr>
-        <w:rPr>
-          <w:rFonts w:ascii="Arial" w:hAnsi="Arial" w:cs="Arial"/>
-          <w:sz w:val="24"/>
-          <w:szCs w:val="24"/>
-        </w:rPr>
-      </w:pPr>
+        <w:ind w:left="-284" w:right="-285"/>
+        <w:jc w:val="both"/>
+        <w:rPr>
+          <w:rFonts w:ascii="Times New Roman" w:hAnsi="Times New Roman" w:cs="Times New Roman"/>
+          <w:sz w:val="26"/>
+          <w:szCs w:val="26"/>
+        </w:rPr>
+      </w:pPr>
+    </w:p>
+    <w:p>
+      <w:pPr>
+        <w:ind w:left="-284" w:right="-285"/>
+        <w:jc w:val="both"/>
+        <w:rPr>
+          <w:rFonts w:ascii="Times New Roman" w:hAnsi="Times New Roman" w:cs="Times New Roman"/>
+          <w:sz w:val="26"/>
+          <w:szCs w:val="26"/>
+        </w:rPr>
+      </w:pPr>
+    </w:p>
+    <w:p>
+      <w:pPr>
+        <w:ind w:left="-284" w:right="-285"/>
+        <w:jc w:val="both"/>
+        <w:rPr>
+          <w:rFonts w:ascii="Times New Roman" w:hAnsi="Times New Roman" w:cs="Times New Roman"/>
+          <w:sz w:val="26"/>
+          <w:szCs w:val="26"/>
+        </w:rPr>
+      </w:pPr>
+    </w:p>
+    <w:p>
+      <w:pPr>
+        <w:ind w:left="-284" w:right="-285"/>
+        <w:jc w:val="both"/>
+        <w:rPr>
+          <w:rFonts w:ascii="Times New Roman" w:hAnsi="Times New Roman" w:cs="Times New Roman"/>
+          <w:sz w:val="26"/>
+          <w:szCs w:val="26"/>
+        </w:rPr>
+      </w:pPr>
+    </w:p>
+    <w:p>
+      <w:pPr>
+        <w:ind w:left="-284" w:right="-285"/>
+        <w:jc w:val="both"/>
+        <w:rPr>
+          <w:rFonts w:ascii="Times New Roman" w:hAnsi="Times New Roman" w:cs="Times New Roman"/>
+          <w:sz w:val="26"/>
+          <w:szCs w:val="26"/>
+        </w:rPr>
+      </w:pPr>
+    </w:p>
+    <w:p>
+      <w:pPr>
+        <w:ind w:left="-284" w:right="-285"/>
+        <w:jc w:val="both"/>
+        <w:rPr>
+          <w:rFonts w:ascii="Times New Roman" w:hAnsi="Times New Roman" w:cs="Times New Roman"/>
+          <w:sz w:val="26"/>
+          <w:szCs w:val="26"/>
+        </w:rPr>
+      </w:pPr>
+    </w:p>
+    <w:p>
+      <w:pPr>
+        <w:ind w:left="-284" w:right="-285"/>
+        <w:jc w:val="both"/>
+        <w:rPr>
+          <w:rFonts w:ascii="Times New Roman" w:hAnsi="Times New Roman" w:cs="Times New Roman"/>
+          <w:sz w:val="26"/>
+          <w:szCs w:val="26"/>
+        </w:rPr>
+      </w:pPr>
+    </w:p>
+    <w:p>
+      <w:pPr>
+        <w:ind w:left="-284" w:right="-285"/>
+        <w:jc w:val="both"/>
+        <w:rPr>
+          <w:rFonts w:ascii="Times New Roman" w:hAnsi="Times New Roman" w:cs="Times New Roman"/>
+          <w:sz w:val="26"/>
+          <w:szCs w:val="26"/>
+        </w:rPr>
+      </w:pPr>
+    </w:p>
+    <w:p>
+      <w:pPr>
+        <w:ind w:left="-284" w:right="-285"/>
+        <w:jc w:val="both"/>
+        <w:rPr>
+          <w:rFonts w:ascii="Times New Roman" w:hAnsi="Times New Roman" w:cs="Times New Roman"/>
+          <w:sz w:val="26"/>
+          <w:szCs w:val="26"/>
+        </w:rPr>
+      </w:pPr>
+    </w:p>
+    <w:p>
+      <w:pPr>
+        <w:ind w:left="-284" w:right="-285"/>
+        <w:jc w:val="both"/>
+        <w:rPr>
+          <w:rFonts w:ascii="Times New Roman" w:hAnsi="Times New Roman" w:cs="Times New Roman"/>
+          <w:sz w:val="26"/>
+          <w:szCs w:val="26"/>
+        </w:rPr>
+      </w:pPr>
+    </w:p>
+    <w:p>
+      <w:pPr>
+        <w:ind w:left="-284" w:right="-285"/>
+        <w:jc w:val="both"/>
+        <w:rPr>
+          <w:rFonts w:ascii="Times New Roman" w:hAnsi="Times New Roman" w:cs="Times New Roman"/>
+          <w:sz w:val="26"/>
+          <w:szCs w:val="26"/>
+        </w:rPr>
+      </w:pPr>
+    </w:p>
+    <w:p>
+      <w:pPr>
+        <w:ind w:left="-284" w:right="-285"/>
+        <w:jc w:val="both"/>
+        <w:rPr>
+          <w:rFonts w:ascii="Times New Roman" w:hAnsi="Times New Roman" w:cs="Times New Roman"/>
+          <w:sz w:val="26"/>
+          <w:szCs w:val="26"/>
+        </w:rPr>
+      </w:pPr>
+    </w:p>
+    <w:p>
+      <w:pPr>
+        <w:ind w:left="-284" w:right="-285"/>
+        <w:jc w:val="both"/>
+        <w:rPr>
+          <w:rFonts w:ascii="Times New Roman" w:hAnsi="Times New Roman" w:cs="Times New Roman"/>
+          <w:sz w:val="26"/>
+          <w:szCs w:val="26"/>
+        </w:rPr>
+      </w:pPr>
+    </w:p>
+    <w:p>
+      <w:pPr>
+        <w:ind w:left="-284" w:right="-285"/>
+        <w:jc w:val="both"/>
+        <w:rPr>
+          <w:rFonts w:ascii="Times New Roman" w:hAnsi="Times New Roman" w:cs="Times New Roman"/>
+          <w:sz w:val="26"/>
+          <w:szCs w:val="26"/>
+        </w:rPr>
+      </w:pPr>
+    </w:p>
+    <w:p>
+      <w:pPr>
+        <w:ind w:left="-284" w:right="-285"/>
+        <w:jc w:val="both"/>
+        <w:rPr>
+          <w:rFonts w:ascii="Times New Roman" w:hAnsi="Times New Roman" w:cs="Times New Roman"/>
+          <w:sz w:val="26"/>
+          <w:szCs w:val="26"/>
+        </w:rPr>
+      </w:pPr>
+    </w:p>
+    <w:p>
+      <w:pPr>
+        <w:ind w:left="-284" w:right="-285"/>
+        <w:jc w:val="both"/>
+        <w:rPr>
+          <w:rFonts w:ascii="Times New Roman" w:hAnsi="Times New Roman" w:cs="Times New Roman"/>
+          <w:sz w:val="26"/>
+          <w:szCs w:val="26"/>
+        </w:rPr>
+      </w:pPr>
+    </w:p>
+    <w:p>
+      <w:pPr>
+        <w:ind w:left="-284" w:right="-285"/>
+        <w:jc w:val="both"/>
+        <w:rPr>
+          <w:rFonts w:ascii="Times New Roman" w:hAnsi="Times New Roman" w:cs="Times New Roman"/>
+          <w:sz w:val="26"/>
+          <w:szCs w:val="26"/>
+        </w:rPr>
+      </w:pPr>
+    </w:p>
+    <w:p>
+      <w:pPr>
+        <w:ind w:left="-284" w:right="-285"/>
+        <w:jc w:val="both"/>
+        <w:rPr>
+          <w:rFonts w:ascii="Times New Roman" w:hAnsi="Times New Roman" w:cs="Times New Roman"/>
+          <w:sz w:val="26"/>
+          <w:szCs w:val="26"/>
+        </w:rPr>
+      </w:pPr>
+    </w:p>
+    <w:p>
+      <w:pPr>
+        <w:ind w:left="-284" w:right="-285"/>
+        <w:jc w:val="both"/>
+        <w:rPr>
+          <w:rFonts w:ascii="Times New Roman" w:hAnsi="Times New Roman" w:cs="Times New Roman"/>
+          <w:sz w:val="26"/>
+          <w:szCs w:val="26"/>
+        </w:rPr>
+      </w:pPr>
+    </w:p>
+    <w:p>
+      <w:pPr>
+        <w:ind w:left="-284" w:right="-285"/>
+        <w:jc w:val="both"/>
+        <w:rPr>
+          <w:rFonts w:ascii="Times New Roman" w:hAnsi="Times New Roman" w:cs="Times New Roman"/>
+          <w:sz w:val="26"/>
+          <w:szCs w:val="26"/>
+        </w:rPr>
+      </w:pPr>
+    </w:p>
+    <w:p>
+      <w:pPr>
+        <w:ind w:left="-284" w:right="-285"/>
+        <w:jc w:val="both"/>
+        <w:rPr>
+          <w:rFonts w:ascii="Times New Roman" w:hAnsi="Times New Roman" w:cs="Times New Roman"/>
+          <w:sz w:val="26"/>
+          <w:szCs w:val="26"/>
+        </w:rPr>
+      </w:pPr>
+    </w:p>
+    <w:p>
+      <w:pPr>
+        <w:ind w:left="-284" w:right="-285"/>
+        <w:jc w:val="both"/>
+        <w:rPr>
+          <w:rFonts w:ascii="Times New Roman" w:hAnsi="Times New Roman" w:cs="Times New Roman"/>
+          <w:sz w:val="26"/>
+          <w:szCs w:val="26"/>
+        </w:rPr>
+      </w:pPr>
+    </w:p>
+    <w:p>
+      <w:pPr>
+        <w:ind w:left="-284" w:right="-285"/>
+        <w:jc w:val="both"/>
+        <w:rPr>
+          <w:rFonts w:ascii="Times New Roman" w:hAnsi="Times New Roman" w:cs="Times New Roman"/>
+          <w:sz w:val="26"/>
+          <w:szCs w:val="26"/>
+        </w:rPr>
+      </w:pPr>
+    </w:p>
+    <w:p>
+      <w:pPr>
+        <w:ind w:left="-284" w:right="-285"/>
+        <w:jc w:val="both"/>
+        <w:rPr>
+          <w:rFonts w:ascii="Times New Roman" w:hAnsi="Times New Roman" w:cs="Times New Roman"/>
+          <w:sz w:val="26"/>
+          <w:szCs w:val="26"/>
+        </w:rPr>
+      </w:pPr>
+    </w:p>
+    <w:p>
+      <w:pPr>
+        <w:ind w:left="-284" w:right="-285"/>
+        <w:jc w:val="both"/>
+        <w:rPr>
+          <w:rFonts w:ascii="Times New Roman" w:hAnsi="Times New Roman" w:cs="Times New Roman"/>
+          <w:sz w:val="26"/>
+          <w:szCs w:val="26"/>
+        </w:rPr>
+      </w:pPr>
+    </w:p>
+    <w:p>
+      <w:pPr>
+        <w:ind w:left="-284" w:right="-285"/>
+        <w:jc w:val="both"/>
+        <w:rPr>
+          <w:rFonts w:ascii="Times New Roman" w:hAnsi="Times New Roman" w:cs="Times New Roman"/>
+          <w:sz w:val="26"/>
+          <w:szCs w:val="26"/>
+        </w:rPr>
+      </w:pPr>
+    </w:p>
+    <w:p>
+      <w:pPr>
+        <w:ind w:left="-284" w:right="-285"/>
+        <w:jc w:val="both"/>
+        <w:rPr>
+          <w:rFonts w:ascii="Times New Roman" w:hAnsi="Times New Roman" w:cs="Times New Roman"/>
+          <w:sz w:val="26"/>
+          <w:szCs w:val="26"/>
+        </w:rPr>
+      </w:pPr>
+    </w:p>
+    <w:p>
+      <w:pPr>
+        <w:ind w:left="-284" w:right="-285"/>
+        <w:jc w:val="both"/>
+        <w:rPr>
+          <w:rFonts w:ascii="Times New Roman" w:hAnsi="Times New Roman" w:cs="Times New Roman"/>
+          <w:sz w:val="26"/>
+          <w:szCs w:val="26"/>
+        </w:rPr>
+      </w:pPr>
+    </w:p>
+    <w:p>
+      <w:pPr>
+        <w:ind w:left="-284" w:right="-285"/>
+        <w:jc w:val="both"/>
+        <w:rPr>
+          <w:rFonts w:ascii="Times New Roman" w:hAnsi="Times New Roman" w:cs="Times New Roman"/>
+          <w:sz w:val="26"/>
+          <w:szCs w:val="26"/>
+        </w:rPr>
+      </w:pPr>
+    </w:p>
+    <w:p>
+      <w:pPr>
+        <w:ind w:left="-284" w:right="-285"/>
+        <w:jc w:val="both"/>
+        <w:rPr>
+          <w:rFonts w:ascii="Times New Roman" w:hAnsi="Times New Roman" w:cs="Times New Roman"/>
+          <w:sz w:val="26"/>
+          <w:szCs w:val="26"/>
+        </w:rPr>
+      </w:pPr>
+    </w:p>
+    <w:p>
+      <w:pPr>
+        <w:ind w:left="-284" w:right="-285"/>
+        <w:jc w:val="both"/>
+        <w:rPr>
+          <w:rFonts w:ascii="Times New Roman" w:hAnsi="Times New Roman" w:cs="Times New Roman"/>
+          <w:sz w:val="26"/>
+          <w:szCs w:val="26"/>
+        </w:rPr>
+      </w:pPr>
+    </w:p>
+    <w:p>
+      <w:pPr>
+        <w:ind w:left="-284" w:right="-285"/>
+        <w:jc w:val="both"/>
+        <w:rPr>
+          <w:rFonts w:ascii="Times New Roman" w:hAnsi="Times New Roman" w:cs="Times New Roman"/>
+          <w:sz w:val="26"/>
+          <w:szCs w:val="26"/>
+        </w:rPr>
+      </w:pPr>
+    </w:p>
+    <w:p>
+      <w:pPr>
+        <w:ind w:left="-284" w:right="-285"/>
+        <w:jc w:val="both"/>
+        <w:rPr>
+          <w:rFonts w:ascii="Times New Roman" w:hAnsi="Times New Roman" w:cs="Times New Roman"/>
+          <w:sz w:val="26"/>
+          <w:szCs w:val="26"/>
+        </w:rPr>
+      </w:pPr>
+    </w:p>
+    <w:p>
+      <w:pPr>
+        <w:ind w:left="-284" w:right="-285"/>
+        <w:jc w:val="both"/>
+        <w:rPr>
+          <w:rFonts w:ascii="Times New Roman" w:hAnsi="Times New Roman" w:cs="Times New Roman"/>
+          <w:sz w:val="26"/>
+          <w:szCs w:val="26"/>
+        </w:rPr>
+      </w:pPr>
+    </w:p>
+    <w:p>
+      <w:pPr>
+        <w:ind w:left="-284" w:right="-285"/>
+        <w:jc w:val="both"/>
+        <w:rPr>
+          <w:rFonts w:ascii="Times New Roman" w:hAnsi="Times New Roman" w:cs="Times New Roman"/>
+          <w:sz w:val="26"/>
+          <w:szCs w:val="26"/>
+        </w:rPr>
+      </w:pPr>
+    </w:p>
+    <w:p>
+      <w:pPr>
+        <w:ind w:left="-284" w:right="-285"/>
+        <w:jc w:val="both"/>
+        <w:rPr>
+          <w:rFonts w:ascii="Times New Roman" w:hAnsi="Times New Roman" w:cs="Times New Roman"/>
+          <w:sz w:val="26"/>
+          <w:szCs w:val="26"/>
+        </w:rPr>
+      </w:pPr>
+    </w:p>
+    <w:p>
+      <w:pPr>
+        <w:ind w:left="-284" w:right="-285"/>
+        <w:jc w:val="both"/>
+        <w:rPr>
+          <w:rFonts w:ascii="Times New Roman" w:hAnsi="Times New Roman" w:cs="Times New Roman"/>
+          <w:sz w:val="26"/>
+          <w:szCs w:val="26"/>
+        </w:rPr>
+      </w:pPr>
+    </w:p>
+    <w:p>
+      <w:pPr>
+        <w:ind w:left="-284" w:right="-285"/>
+        <w:jc w:val="both"/>
+        <w:rPr>
+          <w:rFonts w:ascii="Times New Roman" w:hAnsi="Times New Roman" w:cs="Times New Roman"/>
+          <w:sz w:val="26"/>
+          <w:szCs w:val="26"/>
+        </w:rPr>
+      </w:pPr>
+    </w:p>
+    <w:p>
+      <w:pPr>
+        <w:ind w:left="-284" w:right="-285"/>
+        <w:jc w:val="both"/>
+        <w:rPr>
+          <w:rFonts w:ascii="Times New Roman" w:hAnsi="Times New Roman" w:cs="Times New Roman"/>
+          <w:sz w:val="26"/>
+          <w:szCs w:val="26"/>
+        </w:rPr>
+      </w:pPr>
+    </w:p>
+    <w:p>
+      <w:pPr>
+        <w:ind w:left="-284" w:right="-285"/>
+        <w:jc w:val="both"/>
+        <w:rPr>
+          <w:rFonts w:ascii="Times New Roman" w:hAnsi="Times New Roman" w:cs="Times New Roman"/>
+          <w:sz w:val="26"/>
+          <w:szCs w:val="26"/>
+        </w:rPr>
+      </w:pPr>
+    </w:p>
+    <w:p>
+      <w:pPr>
+        <w:ind w:left="-284" w:right="-285"/>
+        <w:jc w:val="both"/>
+        <w:rPr>
+          <w:rFonts w:ascii="Times New Roman" w:hAnsi="Times New Roman" w:cs="Times New Roman"/>
+          <w:sz w:val="26"/>
+          <w:szCs w:val="26"/>
+        </w:rPr>
+      </w:pPr>
+    </w:p>
+    <w:p>
+      <w:pPr>
+        <w:ind w:left="-284" w:right="-285"/>
+        <w:jc w:val="both"/>
+        <w:rPr>
+          <w:rFonts w:ascii="Times New Roman" w:hAnsi="Times New Roman" w:cs="Times New Roman"/>
+          <w:sz w:val="26"/>
+          <w:szCs w:val="26"/>
+        </w:rPr>
+      </w:pPr>
+    </w:p>
+    <w:p>
+      <w:pPr>
+        <w:ind w:left="-284" w:right="-285"/>
+        <w:jc w:val="both"/>
+        <w:rPr>
+          <w:rFonts w:ascii="Times New Roman" w:hAnsi="Times New Roman" w:cs="Times New Roman"/>
+          <w:sz w:val="26"/>
+          <w:szCs w:val="26"/>
+        </w:rPr>
+      </w:pPr>
+    </w:p>
+    <w:p>
+      <w:pPr>
+        <w:ind w:left="-284" w:right="-285"/>
+        <w:jc w:val="both"/>
+        <w:rPr>
+          <w:rFonts w:ascii="Times New Roman" w:hAnsi="Times New Roman" w:cs="Times New Roman"/>
+          <w:sz w:val="26"/>
+          <w:szCs w:val="26"/>
+        </w:rPr>
+      </w:pPr>
+    </w:p>
+    <w:p>
+      <w:pPr>
+        <w:ind w:left="-284" w:right="-285"/>
+        <w:jc w:val="both"/>
+        <w:rPr>
+          <w:rFonts w:ascii="Times New Roman" w:hAnsi="Times New Roman" w:cs="Times New Roman"/>
+          <w:sz w:val="26"/>
+          <w:szCs w:val="26"/>
+        </w:rPr>
+      </w:pPr>
+    </w:p>
+    <w:p>
+      <w:pPr>
+        <w:ind w:left="-284" w:right="-285"/>
+        <w:jc w:val="both"/>
+        <w:rPr>
+          <w:rFonts w:ascii="Times New Roman" w:hAnsi="Times New Roman" w:cs="Times New Roman"/>
+          <w:sz w:val="26"/>
+          <w:szCs w:val="26"/>
+        </w:rPr>
+      </w:pPr>
+    </w:p>
+    <w:p>
+      <w:pPr>
+        <w:ind w:left="-284" w:right="-285"/>
+        <w:jc w:val="both"/>
+        <w:rPr>
+          <w:rFonts w:ascii="Times New Roman" w:hAnsi="Times New Roman" w:cs="Times New Roman"/>
+          <w:sz w:val="26"/>
+          <w:szCs w:val="26"/>
+        </w:rPr>
+      </w:pPr>
+    </w:p>
+    <w:p>
+      <w:pPr>
+        <w:ind w:left="-284" w:right="-285"/>
+        <w:jc w:val="both"/>
+        <w:rPr>
+          <w:rFonts w:ascii="Times New Roman" w:hAnsi="Times New Roman" w:cs="Times New Roman"/>
+          <w:sz w:val="26"/>
+          <w:szCs w:val="26"/>
+        </w:rPr>
+      </w:pPr>
+    </w:p>
+    <w:p>
+      <w:pPr>
+        <w:ind w:left="-284" w:right="-285"/>
+        <w:jc w:val="both"/>
+        <w:rPr>
+          <w:rFonts w:ascii="Times New Roman" w:hAnsi="Times New Roman" w:cs="Times New Roman"/>
+          <w:sz w:val="26"/>
+          <w:szCs w:val="26"/>
+        </w:rPr>
+      </w:pPr>
+    </w:p>
+    <w:p>
+      <w:pPr>
+        <w:ind w:left="-284" w:right="-285"/>
+        <w:jc w:val="both"/>
+        <w:rPr>
+          <w:rFonts w:ascii="Times New Roman" w:hAnsi="Times New Roman" w:cs="Times New Roman"/>
+          <w:sz w:val="26"/>
+          <w:szCs w:val="26"/>
+        </w:rPr>
+      </w:pPr>
+    </w:p>
+    <w:p>
+      <w:pPr>
+        <w:ind w:left="-284" w:right="-285"/>
+        <w:jc w:val="both"/>
+        <w:rPr>
+          <w:rFonts w:ascii="Times New Roman" w:hAnsi="Times New Roman" w:cs="Times New Roman"/>
+          <w:sz w:val="26"/>
+          <w:szCs w:val="26"/>
+        </w:rPr>
+      </w:pPr>
+      <w:r>
+        <w:rPr>
+          <w:rFonts w:ascii="Times New Roman" w:hAnsi="Times New Roman" w:cs="Times New Roman"/>
+          <w:sz w:val="26"/>
+          <w:szCs w:val="26"/>
+        </w:rPr>
+        <w:lastRenderedPageBreak/>
+        <w:t>Coisas pra escrever no relatório:</w:t>
+      </w:r>
+    </w:p>
+    <w:p>
+      <w:pPr>
+        <w:ind w:left="-284" w:right="-285"/>
+        <w:jc w:val="both"/>
+        <w:rPr>
+          <w:rFonts w:ascii="Times New Roman" w:hAnsi="Times New Roman" w:cs="Times New Roman"/>
+          <w:sz w:val="26"/>
+          <w:szCs w:val="26"/>
+        </w:rPr>
+      </w:pPr>
+    </w:p>
+    <w:p>
+      <w:pPr>
+        <w:spacing w:line="360" w:lineRule="auto"/>
+        <w:ind w:left="-284" w:right="-285" w:firstLine="568"/>
+        <w:jc w:val="both"/>
+        <w:rPr>
+          <w:rFonts w:ascii="Times New Roman" w:hAnsi="Times New Roman" w:cs="Times New Roman"/>
+          <w:sz w:val="26"/>
+          <w:szCs w:val="26"/>
+        </w:rPr>
+      </w:pPr>
+      <w:r>
+        <w:rPr>
+          <w:rFonts w:ascii="Times New Roman" w:hAnsi="Times New Roman" w:cs="Times New Roman"/>
+          <w:sz w:val="26"/>
+          <w:szCs w:val="26"/>
+        </w:rPr>
+        <w:t>Em uma linguagem orientada a objetos, além de usarmos os parâmetros para explorar classes de equivalência, devemos considerar também o estado dos atributos do objeto.</w:t>
+      </w:r>
+    </w:p>
+    <w:p>
+      <w:pPr>
+        <w:ind w:left="-284" w:right="-285"/>
+        <w:jc w:val="both"/>
+        <w:rPr>
+          <w:rFonts w:ascii="Times New Roman" w:hAnsi="Times New Roman" w:cs="Times New Roman"/>
+          <w:sz w:val="26"/>
+          <w:szCs w:val="26"/>
+        </w:rPr>
+      </w:pPr>
+      <w:r>
+        <w:rPr>
+          <w:rFonts w:ascii="Times New Roman" w:hAnsi="Times New Roman" w:cs="Times New Roman"/>
+          <w:sz w:val="26"/>
+          <w:szCs w:val="26"/>
+        </w:rPr>
+        <w:t>Pensando nisso, resolvemos usar valores diferentes no estado dos tanques antes de rodar cada técnica de teste.</w:t>
+      </w:r>
+    </w:p>
+    <w:p>
+      <w:pPr>
+        <w:ind w:left="-284" w:right="-285"/>
+        <w:jc w:val="both"/>
+        <w:rPr>
+          <w:rFonts w:ascii="Times New Roman" w:hAnsi="Times New Roman" w:cs="Times New Roman"/>
+          <w:sz w:val="26"/>
+          <w:szCs w:val="26"/>
+        </w:rPr>
+      </w:pPr>
+    </w:p>
+    <w:p>
+      <w:pPr>
+        <w:shd w:val="clear" w:color="auto" w:fill="1E1E1E"/>
+        <w:spacing w:after="0" w:line="300" w:lineRule="atLeast"/>
+        <w:rPr>
+          <w:rFonts w:ascii="Consolas" w:eastAsia="Times New Roman" w:hAnsi="Consolas" w:cs="Times New Roman"/>
+          <w:color w:val="D4D4D4"/>
+          <w:sz w:val="23"/>
+          <w:szCs w:val="23"/>
+          <w:lang w:eastAsia="pt-BR"/>
+        </w:rPr>
+      </w:pPr>
+      <w:r>
+        <w:rPr>
+          <w:rFonts w:ascii="Consolas" w:eastAsia="Times New Roman" w:hAnsi="Consolas" w:cs="Times New Roman"/>
+          <w:color w:val="D4D4D4"/>
+          <w:sz w:val="23"/>
+          <w:szCs w:val="23"/>
+          <w:lang w:eastAsia="pt-BR"/>
+        </w:rPr>
+        <w:t>data= </w:t>
+      </w:r>
+      <w:r>
+        <w:rPr>
+          <w:rFonts w:ascii="Consolas" w:eastAsia="Times New Roman" w:hAnsi="Consolas" w:cs="Times New Roman"/>
+          <w:color w:val="B5CEA8"/>
+          <w:sz w:val="23"/>
+          <w:szCs w:val="23"/>
+          <w:lang w:eastAsia="pt-BR"/>
+        </w:rPr>
+        <w:t>3.</w:t>
+      </w:r>
+      <w:r>
+        <w:rPr>
+          <w:rFonts w:ascii="Consolas" w:eastAsia="Times New Roman" w:hAnsi="Consolas" w:cs="Times New Roman"/>
+          <w:color w:val="B5CEA8"/>
+          <w:sz w:val="23"/>
+          <w:szCs w:val="23"/>
+          <w:lang w:eastAsia="pt-BR"/>
+        </w:rPr>
+        <w:t>5</w:t>
+      </w:r>
+      <w:r>
+        <w:rPr>
+          <w:rFonts w:ascii="Consolas" w:eastAsia="Times New Roman" w:hAnsi="Consolas" w:cs="Times New Roman"/>
+          <w:color w:val="D4D4D4"/>
+          <w:sz w:val="23"/>
+          <w:szCs w:val="23"/>
+          <w:lang w:eastAsia="pt-BR"/>
+        </w:rPr>
+        <w:t>;</w:t>
+      </w:r>
+    </w:p>
+    <w:p>
+      <w:pPr>
+        <w:shd w:val="clear" w:color="auto" w:fill="1E1E1E"/>
+        <w:spacing w:after="0" w:line="300" w:lineRule="atLeast"/>
+        <w:rPr>
+          <w:rFonts w:ascii="Consolas" w:eastAsia="Times New Roman" w:hAnsi="Consolas" w:cs="Times New Roman"/>
+          <w:color w:val="D4D4D4"/>
+          <w:sz w:val="23"/>
+          <w:szCs w:val="23"/>
+          <w:lang w:eastAsia="pt-BR"/>
+        </w:rPr>
+      </w:pPr>
+    </w:p>
+    <w:p>
+      <w:pPr>
+        <w:shd w:val="clear" w:color="auto" w:fill="1E1E1E"/>
+        <w:spacing w:after="0" w:line="300" w:lineRule="atLeast"/>
+        <w:rPr>
+          <w:rFonts w:ascii="Consolas" w:eastAsia="Times New Roman" w:hAnsi="Consolas" w:cs="Times New Roman"/>
+          <w:color w:val="D4D4D4"/>
+          <w:sz w:val="23"/>
+          <w:szCs w:val="23"/>
+          <w:lang w:eastAsia="pt-BR"/>
+        </w:rPr>
+      </w:pPr>
+      <w:r>
+        <w:rPr>
+          <w:rFonts w:ascii="Consolas" w:eastAsia="Times New Roman" w:hAnsi="Consolas" w:cs="Times New Roman"/>
+          <w:color w:val="D4D4D4"/>
+          <w:sz w:val="23"/>
+          <w:szCs w:val="23"/>
+          <w:lang w:eastAsia="pt-BR"/>
+        </w:rPr>
+        <w:t>inteiro = (</w:t>
+      </w:r>
+      <w:r>
+        <w:rPr>
+          <w:rFonts w:ascii="Consolas" w:eastAsia="Times New Roman" w:hAnsi="Consolas" w:cs="Times New Roman"/>
+          <w:color w:val="4EC9B0"/>
+          <w:sz w:val="23"/>
+          <w:szCs w:val="23"/>
+          <w:lang w:eastAsia="pt-BR"/>
+        </w:rPr>
+        <w:t>int</w:t>
+      </w:r>
+      <w:r>
+        <w:rPr>
+          <w:rFonts w:ascii="Consolas" w:eastAsia="Times New Roman" w:hAnsi="Consolas" w:cs="Times New Roman"/>
+          <w:color w:val="D4D4D4"/>
+          <w:sz w:val="23"/>
+          <w:szCs w:val="23"/>
+          <w:lang w:eastAsia="pt-BR"/>
+        </w:rPr>
+        <w:t>)</w:t>
+      </w:r>
+      <w:r>
+        <w:rPr>
+          <w:rFonts w:ascii="Consolas" w:eastAsia="Times New Roman" w:hAnsi="Consolas" w:cs="Times New Roman"/>
+          <w:color w:val="9CDCFE"/>
+          <w:sz w:val="23"/>
+          <w:szCs w:val="23"/>
+          <w:lang w:eastAsia="pt-BR"/>
+        </w:rPr>
+        <w:t>Math</w:t>
+      </w:r>
+      <w:r>
+        <w:rPr>
+          <w:rFonts w:ascii="Consolas" w:eastAsia="Times New Roman" w:hAnsi="Consolas" w:cs="Times New Roman"/>
+          <w:color w:val="D4D4D4"/>
+          <w:sz w:val="23"/>
+          <w:szCs w:val="23"/>
+          <w:lang w:eastAsia="pt-BR"/>
+        </w:rPr>
+        <w:t>.</w:t>
+      </w:r>
+      <w:r>
+        <w:rPr>
+          <w:rFonts w:ascii="Consolas" w:eastAsia="Times New Roman" w:hAnsi="Consolas" w:cs="Times New Roman"/>
+          <w:color w:val="DCDCAA"/>
+          <w:sz w:val="23"/>
+          <w:szCs w:val="23"/>
+          <w:lang w:eastAsia="pt-BR"/>
+        </w:rPr>
+        <w:t>round</w:t>
+      </w:r>
+      <w:r>
+        <w:rPr>
+          <w:rFonts w:ascii="Consolas" w:eastAsia="Times New Roman" w:hAnsi="Consolas" w:cs="Times New Roman"/>
+          <w:color w:val="D4D4D4"/>
+          <w:sz w:val="23"/>
+          <w:szCs w:val="23"/>
+          <w:lang w:eastAsia="pt-BR"/>
+        </w:rPr>
+        <w:t>(data);</w:t>
+      </w:r>
+      <w:r>
+        <w:rPr>
+          <w:rFonts w:ascii="Consolas" w:eastAsia="Times New Roman" w:hAnsi="Consolas" w:cs="Times New Roman"/>
+          <w:color w:val="D4D4D4"/>
+          <w:sz w:val="23"/>
+          <w:szCs w:val="23"/>
+          <w:lang w:eastAsia="pt-BR"/>
+        </w:rPr>
+        <w:t xml:space="preserve"> //4</w:t>
+      </w:r>
+    </w:p>
+    <w:p>
+      <w:pPr>
+        <w:shd w:val="clear" w:color="auto" w:fill="1E1E1E"/>
+        <w:spacing w:after="0" w:line="300" w:lineRule="atLeast"/>
+        <w:rPr>
+          <w:rFonts w:ascii="Consolas" w:eastAsia="Times New Roman" w:hAnsi="Consolas" w:cs="Times New Roman"/>
+          <w:color w:val="D4D4D4"/>
+          <w:sz w:val="23"/>
+          <w:szCs w:val="23"/>
+          <w:lang w:eastAsia="pt-BR"/>
+        </w:rPr>
+      </w:pPr>
+      <w:r>
+        <w:rPr>
+          <w:rFonts w:ascii="Consolas" w:eastAsia="Times New Roman" w:hAnsi="Consolas" w:cs="Times New Roman"/>
+          <w:color w:val="D4D4D4"/>
+          <w:sz w:val="23"/>
+          <w:szCs w:val="23"/>
+          <w:lang w:eastAsia="pt-BR"/>
+        </w:rPr>
+        <w:t>os valores da tabela são assim pq tamo usando esse metodo</w:t>
+      </w:r>
+    </w:p>
+    <w:p>
+      <w:pPr>
+        <w:ind w:left="-284" w:right="-285"/>
+        <w:jc w:val="both"/>
+        <w:rPr>
+          <w:rFonts w:ascii="Times New Roman" w:hAnsi="Times New Roman" w:cs="Times New Roman"/>
+          <w:sz w:val="26"/>
+          <w:szCs w:val="26"/>
+        </w:rPr>
+      </w:pPr>
+    </w:p>
+    <w:p>
+      <w:pPr>
+        <w:ind w:left="-284" w:right="-285"/>
+        <w:jc w:val="both"/>
+        <w:rPr>
+          <w:rFonts w:ascii="Times New Roman" w:hAnsi="Times New Roman" w:cs="Times New Roman"/>
+          <w:sz w:val="26"/>
+          <w:szCs w:val="26"/>
+        </w:rPr>
+      </w:pPr>
+      <w:r>
+        <w:rPr>
+          <w:rFonts w:ascii="Times New Roman" w:hAnsi="Times New Roman" w:cs="Times New Roman"/>
+          <w:sz w:val="26"/>
+          <w:szCs w:val="26"/>
+        </w:rPr>
+        <w:t xml:space="preserve">como temos três condições no método de vender gasolina, o numero de combinações de teste pode crescer rapidamente, logo devemos usar a estratégia do domínio simplicado onde utilizamos uma matriz para facilitar a criação de casos de teste. </w:t>
+      </w:r>
+    </w:p>
+    <w:p>
+      <w:pPr>
+        <w:ind w:left="-284" w:right="-285"/>
+        <w:jc w:val="both"/>
+        <w:rPr>
+          <w:rFonts w:ascii="Times New Roman" w:hAnsi="Times New Roman" w:cs="Times New Roman"/>
+          <w:sz w:val="26"/>
+          <w:szCs w:val="26"/>
+        </w:rPr>
+      </w:pPr>
+      <w:r>
+        <w:rPr>
+          <w:rFonts w:ascii="Times New Roman" w:hAnsi="Times New Roman" w:cs="Times New Roman"/>
+          <w:sz w:val="26"/>
+          <w:szCs w:val="26"/>
+        </w:rPr>
+        <w:t>A</w:t>
+      </w:r>
+      <w:r>
+        <w:rPr>
+          <w:rFonts w:ascii="Times New Roman" w:hAnsi="Times New Roman" w:cs="Times New Roman"/>
+          <w:sz w:val="26"/>
+          <w:szCs w:val="26"/>
+        </w:rPr>
+        <w:t xml:space="preserve"> fim de seguir a estratégia proposta decidimos variar os in-points nos diferentes testes</w:t>
+      </w:r>
+      <w:r>
+        <w:rPr>
+          <w:rFonts w:ascii="Times New Roman" w:hAnsi="Times New Roman" w:cs="Times New Roman"/>
+          <w:sz w:val="26"/>
+          <w:szCs w:val="26"/>
+        </w:rPr>
+        <w:t>(quando é true ou false na emergencia)</w:t>
+      </w:r>
+      <w:r>
+        <w:rPr>
+          <w:rFonts w:ascii="Times New Roman" w:hAnsi="Times New Roman" w:cs="Times New Roman"/>
+          <w:sz w:val="26"/>
+          <w:szCs w:val="26"/>
+        </w:rPr>
+        <w:t>. Isso permite verificar se o programa fornece resultados corretos para vários in-points.</w:t>
+      </w:r>
     </w:p>
     <w:sectPr>
       <w:pgSz w:w="11906" w:h="16838"/>

</xml_diff>

<commit_message>
arrumei os erros dos metodos e os casos de especificao estao rodando com sucesso
</commit_message>
<xml_diff>
--- a/casos de teste.docx
+++ b/casos de teste.docx
@@ -1067,6 +1067,42 @@
     </w:p>
     <w:p>
       <w:pPr>
+        <w:spacing w:line="360" w:lineRule="auto"/>
+        <w:ind w:left="-284" w:right="-285" w:firstLine="284"/>
+        <w:jc w:val="both"/>
+        <w:rPr>
+          <w:rFonts w:ascii="Times New Roman" w:hAnsi="Times New Roman" w:cs="Times New Roman"/>
+          <w:sz w:val="26"/>
+          <w:szCs w:val="26"/>
+        </w:rPr>
+      </w:pPr>
+    </w:p>
+    <w:p>
+      <w:pPr>
+        <w:spacing w:line="360" w:lineRule="auto"/>
+        <w:ind w:left="-284" w:right="-285" w:firstLine="284"/>
+        <w:jc w:val="both"/>
+        <w:rPr>
+          <w:rFonts w:ascii="Times New Roman" w:hAnsi="Times New Roman" w:cs="Times New Roman"/>
+          <w:sz w:val="26"/>
+          <w:szCs w:val="26"/>
+        </w:rPr>
+      </w:pPr>
+    </w:p>
+    <w:p>
+      <w:pPr>
+        <w:spacing w:line="360" w:lineRule="auto"/>
+        <w:ind w:left="-284" w:right="-285" w:firstLine="284"/>
+        <w:jc w:val="both"/>
+        <w:rPr>
+          <w:rFonts w:ascii="Times New Roman" w:hAnsi="Times New Roman" w:cs="Times New Roman"/>
+          <w:sz w:val="26"/>
+          <w:szCs w:val="26"/>
+        </w:rPr>
+      </w:pPr>
+    </w:p>
+    <w:p>
+      <w:pPr>
         <w:ind w:left="-284" w:right="-285"/>
         <w:rPr>
           <w:rFonts w:ascii="Times New Roman" w:hAnsi="Times New Roman" w:cs="Times New Roman"/>
@@ -1084,6 +1120,7 @@
           <w:sz w:val="28"/>
           <w:szCs w:val="28"/>
         </w:rPr>
+        <w:lastRenderedPageBreak/>
         <w:t>Classes de equivalência</w:t>
       </w:r>
       <w:r>
@@ -1099,63 +1136,49 @@
     </w:p>
     <w:p>
       <w:pPr>
-        <w:ind w:right="-285" w:firstLine="708"/>
-        <w:jc w:val="both"/>
-        <w:rPr>
-          <w:rFonts w:ascii="Times New Roman" w:hAnsi="Times New Roman" w:cs="Times New Roman"/>
-          <w:sz w:val="26"/>
-          <w:szCs w:val="26"/>
-        </w:rPr>
-      </w:pPr>
-      <w:r>
-        <w:rPr>
-          <w:rFonts w:ascii="Times New Roman" w:hAnsi="Times New Roman" w:cs="Times New Roman"/>
-          <w:sz w:val="26"/>
-          <w:szCs w:val="26"/>
-        </w:rPr>
-        <w:t>Vamos considerar</w:t>
-      </w:r>
-      <w:r>
-        <w:rPr>
-          <w:rFonts w:ascii="Times New Roman" w:hAnsi="Times New Roman" w:cs="Times New Roman"/>
-          <w:sz w:val="26"/>
-          <w:szCs w:val="26"/>
-        </w:rPr>
-        <w:t xml:space="preserve"> que todos os tanques estejam cheios (</w:t>
-      </w:r>
-      <w:r>
-        <w:rPr>
-          <w:rFonts w:ascii="Times New Roman" w:hAnsi="Times New Roman" w:cs="Times New Roman"/>
-          <w:sz w:val="26"/>
-          <w:szCs w:val="26"/>
-        </w:rPr>
-        <w:t xml:space="preserve">aditivo = </w:t>
-      </w:r>
-      <w:r>
+        <w:ind w:left="-284" w:right="-285"/>
         <w:rPr>
           <w:rFonts w:ascii="Times New Roman" w:hAnsi="Times New Roman" w:cs="Times New Roman"/>
           <w:b/>
           <w:bCs/>
-          <w:sz w:val="26"/>
-          <w:szCs w:val="26"/>
-        </w:rPr>
-        <w:t>500lts</w:t>
-      </w:r>
-      <w:r>
-        <w:rPr>
-          <w:rFonts w:ascii="Times New Roman" w:hAnsi="Times New Roman" w:cs="Times New Roman"/>
-          <w:sz w:val="26"/>
-          <w:szCs w:val="26"/>
-        </w:rPr>
-        <w:t xml:space="preserve">;                     </w:t>
-      </w:r>
-      <w:r>
-        <w:rPr>
-          <w:rFonts w:ascii="Times New Roman" w:hAnsi="Times New Roman" w:cs="Times New Roman"/>
-          <w:sz w:val="26"/>
-          <w:szCs w:val="26"/>
-        </w:rPr>
-        <w:t xml:space="preserve">gasolina = </w:t>
+          <w:sz w:val="28"/>
+          <w:szCs w:val="28"/>
+        </w:rPr>
+      </w:pPr>
+    </w:p>
+    <w:p>
+      <w:pPr>
+        <w:ind w:right="-285" w:firstLine="708"/>
+        <w:jc w:val="both"/>
+        <w:rPr>
+          <w:rFonts w:ascii="Times New Roman" w:hAnsi="Times New Roman" w:cs="Times New Roman"/>
+          <w:sz w:val="26"/>
+          <w:szCs w:val="26"/>
+        </w:rPr>
+      </w:pPr>
+      <w:r>
+        <w:rPr>
+          <w:rFonts w:ascii="Times New Roman" w:hAnsi="Times New Roman" w:cs="Times New Roman"/>
+          <w:sz w:val="26"/>
+          <w:szCs w:val="26"/>
+        </w:rPr>
+        <w:t>Vamos considerar</w:t>
+      </w:r>
+      <w:r>
+        <w:rPr>
+          <w:rFonts w:ascii="Times New Roman" w:hAnsi="Times New Roman" w:cs="Times New Roman"/>
+          <w:sz w:val="26"/>
+          <w:szCs w:val="26"/>
+        </w:rPr>
+        <w:t xml:space="preserve"> que todos os tanques estejam cheios (</w:t>
+      </w:r>
+      <w:r>
+        <w:rPr>
+          <w:rFonts w:ascii="Times New Roman" w:hAnsi="Times New Roman" w:cs="Times New Roman"/>
+          <w:sz w:val="26"/>
+          <w:szCs w:val="26"/>
+        </w:rPr>
+        <w:t xml:space="preserve">aditivo = </w:t>
       </w:r>
       <w:r>
         <w:rPr>
@@ -1165,15 +1188,23 @@
           <w:sz w:val="26"/>
           <w:szCs w:val="26"/>
         </w:rPr>
-        <w:t>10000lts</w:t>
-      </w:r>
-      <w:r>
-        <w:rPr>
-          <w:rFonts w:ascii="Times New Roman" w:hAnsi="Times New Roman" w:cs="Times New Roman"/>
-          <w:sz w:val="26"/>
-          <w:szCs w:val="26"/>
-        </w:rPr>
-        <w:t xml:space="preserve">; alcool1 = </w:t>
+        <w:t>500lts</w:t>
+      </w:r>
+      <w:r>
+        <w:rPr>
+          <w:rFonts w:ascii="Times New Roman" w:hAnsi="Times New Roman" w:cs="Times New Roman"/>
+          <w:sz w:val="26"/>
+          <w:szCs w:val="26"/>
+        </w:rPr>
+        <w:t xml:space="preserve">;                     </w:t>
+      </w:r>
+      <w:r>
+        <w:rPr>
+          <w:rFonts w:ascii="Times New Roman" w:hAnsi="Times New Roman" w:cs="Times New Roman"/>
+          <w:sz w:val="26"/>
+          <w:szCs w:val="26"/>
+        </w:rPr>
+        <w:t xml:space="preserve">gasolina = </w:t>
       </w:r>
       <w:r>
         <w:rPr>
@@ -1183,15 +1214,15 @@
           <w:sz w:val="26"/>
           <w:szCs w:val="26"/>
         </w:rPr>
-        <w:t>1250lts</w:t>
-      </w:r>
-      <w:r>
-        <w:rPr>
-          <w:rFonts w:ascii="Times New Roman" w:hAnsi="Times New Roman" w:cs="Times New Roman"/>
-          <w:sz w:val="26"/>
-          <w:szCs w:val="26"/>
-        </w:rPr>
-        <w:t xml:space="preserve">; alcool2 = </w:t>
+        <w:t>10000lts</w:t>
+      </w:r>
+      <w:r>
+        <w:rPr>
+          <w:rFonts w:ascii="Times New Roman" w:hAnsi="Times New Roman" w:cs="Times New Roman"/>
+          <w:sz w:val="26"/>
+          <w:szCs w:val="26"/>
+        </w:rPr>
+        <w:t xml:space="preserve">; alcool1 = </w:t>
       </w:r>
       <w:r>
         <w:rPr>
@@ -1209,6 +1240,24 @@
           <w:sz w:val="26"/>
           <w:szCs w:val="26"/>
         </w:rPr>
+        <w:t xml:space="preserve">; alcool2 = </w:t>
+      </w:r>
+      <w:r>
+        <w:rPr>
+          <w:rFonts w:ascii="Times New Roman" w:hAnsi="Times New Roman" w:cs="Times New Roman"/>
+          <w:b/>
+          <w:bCs/>
+          <w:sz w:val="26"/>
+          <w:szCs w:val="26"/>
+        </w:rPr>
+        <w:t>1250lts</w:t>
+      </w:r>
+      <w:r>
+        <w:rPr>
+          <w:rFonts w:ascii="Times New Roman" w:hAnsi="Times New Roman" w:cs="Times New Roman"/>
+          <w:sz w:val="26"/>
+          <w:szCs w:val="26"/>
+        </w:rPr>
         <w:t>)</w:t>
       </w:r>
       <w:r>
@@ -1219,6 +1268,17 @@
         </w:rPr>
         <w:t xml:space="preserve"> e que estamos somando os valores dos dois tanques de álcool.</w:t>
       </w:r>
+    </w:p>
+    <w:p>
+      <w:pPr>
+        <w:ind w:right="-285" w:firstLine="708"/>
+        <w:jc w:val="both"/>
+        <w:rPr>
+          <w:rFonts w:ascii="Times New Roman" w:hAnsi="Times New Roman" w:cs="Times New Roman"/>
+          <w:sz w:val="26"/>
+          <w:szCs w:val="26"/>
+        </w:rPr>
+      </w:pPr>
     </w:p>
     <w:tbl>
       <w:tblPr>
@@ -1256,7 +1316,6 @@
                 <w:sz w:val="24"/>
                 <w:szCs w:val="24"/>
               </w:rPr>
-              <w:lastRenderedPageBreak/>
               <w:t>Emergência</w:t>
             </w:r>
           </w:p>
@@ -1592,7 +1651,7 @@
                 <w:sz w:val="24"/>
                 <w:szCs w:val="24"/>
               </w:rPr>
-              <w:t>?</w:t>
+              <w:t>1063, 1063</w:t>
             </w:r>
             <w:r>
               <w:rPr>
@@ -1805,13 +1864,175 @@
           <w:szCs w:val="26"/>
         </w:rPr>
       </w:pPr>
-      <w:r>
-        <w:rPr>
-          <w:rFonts w:ascii="Times New Roman" w:hAnsi="Times New Roman" w:cs="Times New Roman"/>
-          <w:sz w:val="26"/>
-          <w:szCs w:val="26"/>
-        </w:rPr>
-        <w:t>Explicar as condições para os métodos de abastecer a seguir</w:t>
+    </w:p>
+    <w:p>
+      <w:pPr>
+        <w:jc w:val="center"/>
+        <w:rPr>
+          <w:rFonts w:ascii="Times New Roman" w:hAnsi="Times New Roman" w:cs="Times New Roman"/>
+          <w:sz w:val="26"/>
+          <w:szCs w:val="26"/>
+        </w:rPr>
+      </w:pPr>
+    </w:p>
+    <w:p>
+      <w:pPr>
+        <w:jc w:val="center"/>
+        <w:rPr>
+          <w:rFonts w:ascii="Times New Roman" w:hAnsi="Times New Roman" w:cs="Times New Roman"/>
+          <w:sz w:val="26"/>
+          <w:szCs w:val="26"/>
+        </w:rPr>
+      </w:pPr>
+    </w:p>
+    <w:p>
+      <w:pPr>
+        <w:jc w:val="center"/>
+        <w:rPr>
+          <w:rFonts w:ascii="Times New Roman" w:hAnsi="Times New Roman" w:cs="Times New Roman"/>
+          <w:sz w:val="26"/>
+          <w:szCs w:val="26"/>
+        </w:rPr>
+      </w:pPr>
+    </w:p>
+    <w:p>
+      <w:pPr>
+        <w:jc w:val="center"/>
+        <w:rPr>
+          <w:rFonts w:ascii="Times New Roman" w:hAnsi="Times New Roman" w:cs="Times New Roman"/>
+          <w:sz w:val="26"/>
+          <w:szCs w:val="26"/>
+        </w:rPr>
+      </w:pPr>
+    </w:p>
+    <w:p>
+      <w:pPr>
+        <w:jc w:val="center"/>
+        <w:rPr>
+          <w:rFonts w:ascii="Times New Roman" w:hAnsi="Times New Roman" w:cs="Times New Roman"/>
+          <w:sz w:val="26"/>
+          <w:szCs w:val="26"/>
+        </w:rPr>
+      </w:pPr>
+    </w:p>
+    <w:p>
+      <w:pPr>
+        <w:jc w:val="center"/>
+        <w:rPr>
+          <w:rFonts w:ascii="Times New Roman" w:hAnsi="Times New Roman" w:cs="Times New Roman"/>
+          <w:sz w:val="26"/>
+          <w:szCs w:val="26"/>
+        </w:rPr>
+      </w:pPr>
+    </w:p>
+    <w:p>
+      <w:pPr>
+        <w:jc w:val="center"/>
+        <w:rPr>
+          <w:rFonts w:ascii="Times New Roman" w:hAnsi="Times New Roman" w:cs="Times New Roman"/>
+          <w:sz w:val="26"/>
+          <w:szCs w:val="26"/>
+        </w:rPr>
+      </w:pPr>
+    </w:p>
+    <w:p>
+      <w:pPr>
+        <w:jc w:val="center"/>
+        <w:rPr>
+          <w:rFonts w:ascii="Times New Roman" w:hAnsi="Times New Roman" w:cs="Times New Roman"/>
+          <w:sz w:val="26"/>
+          <w:szCs w:val="26"/>
+        </w:rPr>
+      </w:pPr>
+    </w:p>
+    <w:p>
+      <w:pPr>
+        <w:jc w:val="center"/>
+        <w:rPr>
+          <w:rFonts w:ascii="Times New Roman" w:hAnsi="Times New Roman" w:cs="Times New Roman"/>
+          <w:sz w:val="26"/>
+          <w:szCs w:val="26"/>
+        </w:rPr>
+      </w:pPr>
+    </w:p>
+    <w:p>
+      <w:pPr>
+        <w:jc w:val="center"/>
+        <w:rPr>
+          <w:rFonts w:ascii="Times New Roman" w:hAnsi="Times New Roman" w:cs="Times New Roman"/>
+          <w:sz w:val="26"/>
+          <w:szCs w:val="26"/>
+        </w:rPr>
+      </w:pPr>
+    </w:p>
+    <w:p>
+      <w:pPr>
+        <w:jc w:val="center"/>
+        <w:rPr>
+          <w:rFonts w:ascii="Times New Roman" w:hAnsi="Times New Roman" w:cs="Times New Roman"/>
+          <w:sz w:val="26"/>
+          <w:szCs w:val="26"/>
+        </w:rPr>
+      </w:pPr>
+    </w:p>
+    <w:p>
+      <w:pPr>
+        <w:jc w:val="center"/>
+        <w:rPr>
+          <w:rFonts w:ascii="Times New Roman" w:hAnsi="Times New Roman" w:cs="Times New Roman"/>
+          <w:sz w:val="26"/>
+          <w:szCs w:val="26"/>
+        </w:rPr>
+      </w:pPr>
+    </w:p>
+    <w:p>
+      <w:pPr>
+        <w:jc w:val="center"/>
+        <w:rPr>
+          <w:rFonts w:ascii="Times New Roman" w:hAnsi="Times New Roman" w:cs="Times New Roman"/>
+          <w:sz w:val="26"/>
+          <w:szCs w:val="26"/>
+        </w:rPr>
+      </w:pPr>
+    </w:p>
+    <w:p>
+      <w:pPr>
+        <w:jc w:val="center"/>
+        <w:rPr>
+          <w:rFonts w:ascii="Times New Roman" w:hAnsi="Times New Roman" w:cs="Times New Roman"/>
+          <w:sz w:val="26"/>
+          <w:szCs w:val="26"/>
+        </w:rPr>
+      </w:pPr>
+    </w:p>
+    <w:p>
+      <w:pPr>
+        <w:jc w:val="center"/>
+        <w:rPr>
+          <w:rFonts w:ascii="Times New Roman" w:hAnsi="Times New Roman" w:cs="Times New Roman"/>
+          <w:sz w:val="26"/>
+          <w:szCs w:val="26"/>
+        </w:rPr>
+      </w:pPr>
+    </w:p>
+    <w:p>
+      <w:pPr>
+        <w:ind w:firstLine="708"/>
+        <w:jc w:val="both"/>
+        <w:rPr>
+          <w:rFonts w:ascii="Times New Roman" w:hAnsi="Times New Roman" w:cs="Times New Roman"/>
+          <w:sz w:val="26"/>
+          <w:szCs w:val="26"/>
+        </w:rPr>
+      </w:pPr>
+      <w:r>
+        <w:rPr>
+          <w:rFonts w:ascii="Times New Roman" w:hAnsi="Times New Roman" w:cs="Times New Roman"/>
+          <w:sz w:val="26"/>
+          <w:szCs w:val="26"/>
+        </w:rPr>
+        <w:lastRenderedPageBreak/>
+        <w:t>Nos métodos que enchem os tanques devemos analisar a quantidade que cada tanque já tinha para retornar o quanto foi possível ser abastecido. Para isso vamos usar valores diferentes dos anteriores.</w:t>
       </w:r>
     </w:p>
     <w:p>
@@ -1897,7 +2118,48 @@
     <w:p>
       <w:pPr>
         <w:ind w:left="-284" w:right="-285"/>
-        <w:jc w:val="center"/>
+        <w:rPr>
+          <w:rFonts w:ascii="Times New Roman" w:hAnsi="Times New Roman" w:cs="Times New Roman"/>
+          <w:sz w:val="26"/>
+          <w:szCs w:val="26"/>
+        </w:rPr>
+      </w:pPr>
+      <w:r>
+        <w:rPr>
+          <w:rFonts w:ascii="Times New Roman" w:hAnsi="Times New Roman" w:cs="Times New Roman"/>
+          <w:sz w:val="26"/>
+          <w:szCs w:val="26"/>
+        </w:rPr>
+        <w:tab/>
+      </w:r>
+      <w:r>
+        <w:rPr>
+          <w:rFonts w:ascii="Times New Roman" w:hAnsi="Times New Roman" w:cs="Times New Roman"/>
+          <w:sz w:val="26"/>
+          <w:szCs w:val="26"/>
+        </w:rPr>
+        <w:t>Quantidade pr</w:t>
+      </w:r>
+      <w:r>
+        <w:rPr>
+          <w:rFonts w:ascii="Times New Roman" w:hAnsi="Times New Roman" w:cs="Times New Roman"/>
+          <w:sz w:val="26"/>
+          <w:szCs w:val="26"/>
+        </w:rPr>
+        <w:t>évia do tanque de aditivo:</w:t>
+      </w:r>
+      <w:r>
+        <w:rPr>
+          <w:rFonts w:ascii="Times New Roman" w:hAnsi="Times New Roman" w:cs="Times New Roman"/>
+          <w:sz w:val="26"/>
+          <w:szCs w:val="26"/>
+        </w:rPr>
+        <w:t xml:space="preserve"> 200</w:t>
+      </w:r>
+    </w:p>
+    <w:p>
+      <w:pPr>
+        <w:ind w:left="-284" w:right="-285"/>
         <w:rPr>
           <w:rFonts w:ascii="Times New Roman" w:hAnsi="Times New Roman" w:cs="Times New Roman"/>
           <w:sz w:val="26"/>
@@ -1990,6 +2252,14 @@
                 <w:szCs w:val="24"/>
               </w:rPr>
             </w:pPr>
+            <w:r>
+              <w:rPr>
+                <w:rFonts w:ascii="Arial" w:hAnsi="Arial" w:cs="Arial"/>
+                <w:sz w:val="24"/>
+                <w:szCs w:val="24"/>
+              </w:rPr>
+              <w:t>500</w:t>
+            </w:r>
           </w:p>
         </w:tc>
         <w:tc>
@@ -2007,6 +2277,14 @@
                 <w:szCs w:val="24"/>
               </w:rPr>
             </w:pPr>
+            <w:r>
+              <w:rPr>
+                <w:rFonts w:ascii="Arial" w:hAnsi="Arial" w:cs="Arial"/>
+                <w:sz w:val="24"/>
+                <w:szCs w:val="24"/>
+              </w:rPr>
+              <w:t>300</w:t>
+            </w:r>
           </w:p>
         </w:tc>
       </w:tr>
@@ -2029,6 +2307,14 @@
                 <w:szCs w:val="24"/>
               </w:rPr>
             </w:pPr>
+            <w:r>
+              <w:rPr>
+                <w:rFonts w:ascii="Arial" w:hAnsi="Arial" w:cs="Arial"/>
+                <w:sz w:val="24"/>
+                <w:szCs w:val="24"/>
+              </w:rPr>
+              <w:t>-1</w:t>
+            </w:r>
           </w:p>
         </w:tc>
         <w:tc>
@@ -2046,52 +2332,13 @@
                 <w:szCs w:val="24"/>
               </w:rPr>
             </w:pPr>
-          </w:p>
-        </w:tc>
-      </w:tr>
-      <w:tr>
-        <w:trPr>
-          <w:trHeight w:val="313"/>
-        </w:trPr>
-        <w:tc>
-          <w:tcPr>
-            <w:tcW w:w="2500" w:type="pct"/>
-            <w:vAlign w:val="center"/>
-          </w:tcPr>
-          <w:p>
-            <w:pPr>
-              <w:spacing w:line="360" w:lineRule="auto"/>
-              <w:jc w:val="center"/>
-              <w:rPr>
-                <w:rFonts w:ascii="Arial" w:hAnsi="Arial" w:cs="Arial"/>
-                <w:sz w:val="24"/>
-                <w:szCs w:val="24"/>
-              </w:rPr>
-            </w:pPr>
-          </w:p>
-        </w:tc>
-        <w:tc>
-          <w:tcPr>
-            <w:tcW w:w="2500" w:type="pct"/>
-            <w:vAlign w:val="center"/>
-          </w:tcPr>
-          <w:p>
-            <w:pPr>
-              <w:spacing w:line="360" w:lineRule="auto"/>
-              <w:jc w:val="center"/>
-              <w:rPr>
-                <w:rFonts w:ascii="Arial" w:hAnsi="Arial" w:cs="Arial"/>
-                <w:sz w:val="24"/>
-                <w:szCs w:val="24"/>
-              </w:rPr>
-            </w:pPr>
-            <w:r>
-              <w:rPr>
-                <w:rFonts w:ascii="Arial" w:hAnsi="Arial" w:cs="Arial"/>
-                <w:sz w:val="24"/>
-                <w:szCs w:val="24"/>
-              </w:rPr>
-              <w:t>exceção</w:t>
+            <w:r>
+              <w:rPr>
+                <w:rFonts w:ascii="Arial" w:hAnsi="Arial" w:cs="Arial"/>
+                <w:sz w:val="24"/>
+                <w:szCs w:val="24"/>
+              </w:rPr>
+              <w:t>-1</w:t>
             </w:r>
           </w:p>
         </w:tc>
@@ -2118,17 +2365,6 @@
           <w:szCs w:val="26"/>
         </w:rPr>
       </w:pPr>
-    </w:p>
-    <w:p>
-      <w:pPr>
-        <w:ind w:left="-284" w:right="-285"/>
-        <w:jc w:val="both"/>
-        <w:rPr>
-          <w:rFonts w:ascii="Times New Roman" w:hAnsi="Times New Roman" w:cs="Times New Roman"/>
-          <w:sz w:val="26"/>
-          <w:szCs w:val="26"/>
-        </w:rPr>
-      </w:pPr>
       <w:r>
         <w:rPr>
           <w:rFonts w:ascii="Times New Roman" w:hAnsi="Times New Roman" w:cs="Times New Roman"/>
@@ -2187,6 +2423,67 @@
           <w:szCs w:val="26"/>
         </w:rPr>
         <w:t>)</w:t>
+      </w:r>
+    </w:p>
+    <w:p>
+      <w:pPr>
+        <w:ind w:left="-284" w:right="-285"/>
+        <w:jc w:val="both"/>
+        <w:rPr>
+          <w:rFonts w:ascii="Times New Roman" w:hAnsi="Times New Roman" w:cs="Times New Roman"/>
+          <w:sz w:val="26"/>
+          <w:szCs w:val="26"/>
+        </w:rPr>
+      </w:pPr>
+      <w:r>
+        <w:rPr>
+          <w:rFonts w:ascii="Times New Roman" w:hAnsi="Times New Roman" w:cs="Times New Roman"/>
+          <w:b/>
+          <w:bCs/>
+          <w:sz w:val="26"/>
+          <w:szCs w:val="26"/>
+        </w:rPr>
+        <w:tab/>
+      </w:r>
+      <w:r>
+        <w:rPr>
+          <w:rFonts w:ascii="Times New Roman" w:hAnsi="Times New Roman" w:cs="Times New Roman"/>
+          <w:sz w:val="26"/>
+          <w:szCs w:val="26"/>
+        </w:rPr>
+        <w:t xml:space="preserve">Quantidade prévia do tanque de </w:t>
+      </w:r>
+      <w:r>
+        <w:rPr>
+          <w:rFonts w:ascii="Times New Roman" w:hAnsi="Times New Roman" w:cs="Times New Roman"/>
+          <w:sz w:val="26"/>
+          <w:szCs w:val="26"/>
+        </w:rPr>
+        <w:t>gasolina</w:t>
+      </w:r>
+      <w:r>
+        <w:rPr>
+          <w:rFonts w:ascii="Times New Roman" w:hAnsi="Times New Roman" w:cs="Times New Roman"/>
+          <w:sz w:val="26"/>
+          <w:szCs w:val="26"/>
+        </w:rPr>
+        <w:t>:</w:t>
+      </w:r>
+      <w:r>
+        <w:rPr>
+          <w:rFonts w:ascii="Times New Roman" w:hAnsi="Times New Roman" w:cs="Times New Roman"/>
+          <w:sz w:val="26"/>
+          <w:szCs w:val="26"/>
+        </w:rPr>
+        <w:t xml:space="preserve"> </w:t>
+      </w:r>
+      <w:r>
+        <w:rPr>
+          <w:rFonts w:ascii="Times New Roman" w:hAnsi="Times New Roman" w:cs="Times New Roman"/>
+          <w:sz w:val="26"/>
+          <w:szCs w:val="26"/>
+        </w:rPr>
+        <w:t>7000</w:t>
       </w:r>
     </w:p>
     <w:p>
@@ -2285,6 +2582,14 @@
                 <w:szCs w:val="24"/>
               </w:rPr>
             </w:pPr>
+            <w:r>
+              <w:rPr>
+                <w:rFonts w:ascii="Arial" w:hAnsi="Arial" w:cs="Arial"/>
+                <w:sz w:val="24"/>
+                <w:szCs w:val="24"/>
+              </w:rPr>
+              <w:t>10000</w:t>
+            </w:r>
           </w:p>
         </w:tc>
         <w:tc>
@@ -2302,6 +2607,14 @@
                 <w:szCs w:val="24"/>
               </w:rPr>
             </w:pPr>
+            <w:r>
+              <w:rPr>
+                <w:rFonts w:ascii="Arial" w:hAnsi="Arial" w:cs="Arial"/>
+                <w:sz w:val="24"/>
+                <w:szCs w:val="24"/>
+              </w:rPr>
+              <w:t>3000</w:t>
+            </w:r>
           </w:p>
         </w:tc>
       </w:tr>
@@ -2324,6 +2637,14 @@
                 <w:szCs w:val="24"/>
               </w:rPr>
             </w:pPr>
+            <w:r>
+              <w:rPr>
+                <w:rFonts w:ascii="Arial" w:hAnsi="Arial" w:cs="Arial"/>
+                <w:sz w:val="24"/>
+                <w:szCs w:val="24"/>
+              </w:rPr>
+              <w:t>-10</w:t>
+            </w:r>
           </w:p>
         </w:tc>
         <w:tc>
@@ -2341,52 +2662,13 @@
                 <w:szCs w:val="24"/>
               </w:rPr>
             </w:pPr>
-          </w:p>
-        </w:tc>
-      </w:tr>
-      <w:tr>
-        <w:trPr>
-          <w:trHeight w:val="313"/>
-        </w:trPr>
-        <w:tc>
-          <w:tcPr>
-            <w:tcW w:w="2500" w:type="pct"/>
-            <w:vAlign w:val="center"/>
-          </w:tcPr>
-          <w:p>
-            <w:pPr>
-              <w:spacing w:line="360" w:lineRule="auto"/>
-              <w:jc w:val="center"/>
-              <w:rPr>
-                <w:rFonts w:ascii="Arial" w:hAnsi="Arial" w:cs="Arial"/>
-                <w:sz w:val="24"/>
-                <w:szCs w:val="24"/>
-              </w:rPr>
-            </w:pPr>
-          </w:p>
-        </w:tc>
-        <w:tc>
-          <w:tcPr>
-            <w:tcW w:w="2500" w:type="pct"/>
-            <w:vAlign w:val="center"/>
-          </w:tcPr>
-          <w:p>
-            <w:pPr>
-              <w:spacing w:line="360" w:lineRule="auto"/>
-              <w:jc w:val="center"/>
-              <w:rPr>
-                <w:rFonts w:ascii="Arial" w:hAnsi="Arial" w:cs="Arial"/>
-                <w:sz w:val="24"/>
-                <w:szCs w:val="24"/>
-              </w:rPr>
-            </w:pPr>
-            <w:r>
-              <w:rPr>
-                <w:rFonts w:ascii="Arial" w:hAnsi="Arial" w:cs="Arial"/>
-                <w:sz w:val="24"/>
-                <w:szCs w:val="24"/>
-              </w:rPr>
-              <w:t>exceção</w:t>
+            <w:r>
+              <w:rPr>
+                <w:rFonts w:ascii="Arial" w:hAnsi="Arial" w:cs="Arial"/>
+                <w:sz w:val="24"/>
+                <w:szCs w:val="24"/>
+              </w:rPr>
+              <w:t>-1</w:t>
             </w:r>
           </w:p>
         </w:tc>
@@ -2471,6 +2753,83 @@
           <w:szCs w:val="26"/>
         </w:rPr>
         <w:t>)</w:t>
+      </w:r>
+    </w:p>
+    <w:p>
+      <w:pPr>
+        <w:ind w:left="-284" w:right="-285"/>
+        <w:jc w:val="both"/>
+        <w:rPr>
+          <w:rFonts w:ascii="Times New Roman" w:hAnsi="Times New Roman" w:cs="Times New Roman"/>
+          <w:sz w:val="26"/>
+          <w:szCs w:val="26"/>
+        </w:rPr>
+      </w:pPr>
+      <w:r>
+        <w:rPr>
+          <w:rFonts w:ascii="Times New Roman" w:hAnsi="Times New Roman" w:cs="Times New Roman"/>
+          <w:b/>
+          <w:bCs/>
+          <w:sz w:val="26"/>
+          <w:szCs w:val="26"/>
+        </w:rPr>
+        <w:tab/>
+      </w:r>
+      <w:r>
+        <w:rPr>
+          <w:rFonts w:ascii="Times New Roman" w:hAnsi="Times New Roman" w:cs="Times New Roman"/>
+          <w:sz w:val="26"/>
+          <w:szCs w:val="26"/>
+        </w:rPr>
+        <w:t xml:space="preserve">Quantidade prévia </w:t>
+      </w:r>
+      <w:r>
+        <w:rPr>
+          <w:rFonts w:ascii="Times New Roman" w:hAnsi="Times New Roman" w:cs="Times New Roman"/>
+          <w:sz w:val="26"/>
+          <w:szCs w:val="26"/>
+        </w:rPr>
+        <w:t>de cada</w:t>
+      </w:r>
+      <w:r>
+        <w:rPr>
+          <w:rFonts w:ascii="Times New Roman" w:hAnsi="Times New Roman" w:cs="Times New Roman"/>
+          <w:sz w:val="26"/>
+          <w:szCs w:val="26"/>
+        </w:rPr>
+        <w:t xml:space="preserve"> tanque de </w:t>
+      </w:r>
+      <w:r>
+        <w:rPr>
+          <w:rFonts w:ascii="Times New Roman" w:hAnsi="Times New Roman" w:cs="Times New Roman"/>
+          <w:sz w:val="26"/>
+          <w:szCs w:val="26"/>
+        </w:rPr>
+        <w:t>álcool</w:t>
+      </w:r>
+      <w:r>
+        <w:rPr>
+          <w:rFonts w:ascii="Times New Roman" w:hAnsi="Times New Roman" w:cs="Times New Roman"/>
+          <w:sz w:val="26"/>
+          <w:szCs w:val="26"/>
+        </w:rPr>
+        <w:t>:</w:t>
+      </w:r>
+      <w:r>
+        <w:rPr>
+          <w:rFonts w:ascii="Times New Roman" w:hAnsi="Times New Roman" w:cs="Times New Roman"/>
+          <w:sz w:val="26"/>
+          <w:szCs w:val="26"/>
+        </w:rPr>
+        <w:t xml:space="preserve"> </w:t>
+      </w:r>
+      <w:r>
+        <w:rPr>
+          <w:rFonts w:ascii="Times New Roman" w:hAnsi="Times New Roman" w:cs="Times New Roman"/>
+          <w:sz w:val="26"/>
+          <w:szCs w:val="26"/>
+        </w:rPr>
+        <w:t>50</w:t>
       </w:r>
     </w:p>
     <w:p>
@@ -2569,6 +2928,14 @@
                 <w:szCs w:val="24"/>
               </w:rPr>
             </w:pPr>
+            <w:r>
+              <w:rPr>
+                <w:rFonts w:ascii="Arial" w:hAnsi="Arial" w:cs="Arial"/>
+                <w:sz w:val="24"/>
+                <w:szCs w:val="24"/>
+              </w:rPr>
+              <w:t>2500</w:t>
+            </w:r>
           </w:p>
         </w:tc>
         <w:tc>
@@ -2586,6 +2953,22 @@
                 <w:szCs w:val="24"/>
               </w:rPr>
             </w:pPr>
+            <w:r>
+              <w:rPr>
+                <w:rFonts w:ascii="Arial" w:hAnsi="Arial" w:cs="Arial"/>
+                <w:sz w:val="24"/>
+                <w:szCs w:val="24"/>
+              </w:rPr>
+              <w:t>24</w:t>
+            </w:r>
+            <w:r>
+              <w:rPr>
+                <w:rFonts w:ascii="Arial" w:hAnsi="Arial" w:cs="Arial"/>
+                <w:sz w:val="24"/>
+                <w:szCs w:val="24"/>
+              </w:rPr>
+              <w:t>00</w:t>
+            </w:r>
           </w:p>
         </w:tc>
       </w:tr>
@@ -2608,6 +2991,14 @@
                 <w:szCs w:val="24"/>
               </w:rPr>
             </w:pPr>
+            <w:r>
+              <w:rPr>
+                <w:rFonts w:ascii="Arial" w:hAnsi="Arial" w:cs="Arial"/>
+                <w:sz w:val="24"/>
+                <w:szCs w:val="24"/>
+              </w:rPr>
+              <w:t>-100</w:t>
+            </w:r>
           </w:p>
         </w:tc>
         <w:tc>
@@ -2625,57 +3016,78 @@
                 <w:szCs w:val="24"/>
               </w:rPr>
             </w:pPr>
-          </w:p>
-        </w:tc>
-      </w:tr>
-      <w:tr>
-        <w:trPr>
-          <w:trHeight w:val="313"/>
-        </w:trPr>
-        <w:tc>
-          <w:tcPr>
-            <w:tcW w:w="2500" w:type="pct"/>
-            <w:vAlign w:val="center"/>
-          </w:tcPr>
-          <w:p>
-            <w:pPr>
-              <w:spacing w:line="360" w:lineRule="auto"/>
-              <w:jc w:val="center"/>
-              <w:rPr>
-                <w:rFonts w:ascii="Arial" w:hAnsi="Arial" w:cs="Arial"/>
-                <w:sz w:val="24"/>
-                <w:szCs w:val="24"/>
-              </w:rPr>
-            </w:pPr>
-          </w:p>
-        </w:tc>
-        <w:tc>
-          <w:tcPr>
-            <w:tcW w:w="2500" w:type="pct"/>
-            <w:vAlign w:val="center"/>
-          </w:tcPr>
-          <w:p>
-            <w:pPr>
-              <w:spacing w:line="360" w:lineRule="auto"/>
-              <w:jc w:val="center"/>
-              <w:rPr>
-                <w:rFonts w:ascii="Arial" w:hAnsi="Arial" w:cs="Arial"/>
-                <w:sz w:val="24"/>
-                <w:szCs w:val="24"/>
-              </w:rPr>
-            </w:pPr>
-            <w:r>
-              <w:rPr>
-                <w:rFonts w:ascii="Arial" w:hAnsi="Arial" w:cs="Arial"/>
-                <w:sz w:val="24"/>
-                <w:szCs w:val="24"/>
-              </w:rPr>
-              <w:t>exceção</w:t>
+            <w:r>
+              <w:rPr>
+                <w:rFonts w:ascii="Arial" w:hAnsi="Arial" w:cs="Arial"/>
+                <w:sz w:val="24"/>
+                <w:szCs w:val="24"/>
+              </w:rPr>
+              <w:t>-1</w:t>
             </w:r>
           </w:p>
         </w:tc>
       </w:tr>
     </w:tbl>
+    <w:p>
+      <w:pPr>
+        <w:jc w:val="center"/>
+        <w:rPr>
+          <w:rFonts w:ascii="Times New Roman" w:hAnsi="Times New Roman" w:cs="Times New Roman"/>
+          <w:sz w:val="32"/>
+          <w:szCs w:val="32"/>
+        </w:rPr>
+      </w:pPr>
+    </w:p>
+    <w:p>
+      <w:pPr>
+        <w:jc w:val="center"/>
+        <w:rPr>
+          <w:rFonts w:ascii="Times New Roman" w:hAnsi="Times New Roman" w:cs="Times New Roman"/>
+          <w:sz w:val="32"/>
+          <w:szCs w:val="32"/>
+        </w:rPr>
+      </w:pPr>
+    </w:p>
+    <w:p>
+      <w:pPr>
+        <w:jc w:val="center"/>
+        <w:rPr>
+          <w:rFonts w:ascii="Times New Roman" w:hAnsi="Times New Roman" w:cs="Times New Roman"/>
+          <w:sz w:val="32"/>
+          <w:szCs w:val="32"/>
+        </w:rPr>
+      </w:pPr>
+    </w:p>
+    <w:p>
+      <w:pPr>
+        <w:jc w:val="center"/>
+        <w:rPr>
+          <w:rFonts w:ascii="Times New Roman" w:hAnsi="Times New Roman" w:cs="Times New Roman"/>
+          <w:sz w:val="32"/>
+          <w:szCs w:val="32"/>
+        </w:rPr>
+      </w:pPr>
+    </w:p>
+    <w:p>
+      <w:pPr>
+        <w:jc w:val="center"/>
+        <w:rPr>
+          <w:rFonts w:ascii="Times New Roman" w:hAnsi="Times New Roman" w:cs="Times New Roman"/>
+          <w:sz w:val="32"/>
+          <w:szCs w:val="32"/>
+        </w:rPr>
+      </w:pPr>
+    </w:p>
+    <w:p>
+      <w:pPr>
+        <w:jc w:val="center"/>
+        <w:rPr>
+          <w:rFonts w:ascii="Times New Roman" w:hAnsi="Times New Roman" w:cs="Times New Roman"/>
+          <w:sz w:val="32"/>
+          <w:szCs w:val="32"/>
+        </w:rPr>
+      </w:pPr>
+    </w:p>
     <w:p>
       <w:pPr>
         <w:jc w:val="center"/>
@@ -3001,15 +3413,7 @@
           <w:sz w:val="26"/>
           <w:szCs w:val="26"/>
         </w:rPr>
-        <w:t xml:space="preserve">. </w:t>
-      </w:r>
-      <w:r>
-        <w:rPr>
-          <w:rFonts w:ascii="Times New Roman" w:hAnsi="Times New Roman" w:cs="Times New Roman"/>
-          <w:sz w:val="26"/>
-          <w:szCs w:val="26"/>
-        </w:rPr>
-        <w:t xml:space="preserve">Se estivermos tratando de </w:t>
+        <w:t xml:space="preserve">. Se estivermos tratando de </w:t>
       </w:r>
       <w:r>
         <w:rPr>
@@ -3081,15 +3485,7 @@
           <w:sz w:val="26"/>
           <w:szCs w:val="26"/>
         </w:rPr>
-        <w:t>, a</w:t>
-      </w:r>
-      <w:r>
-        <w:rPr>
-          <w:rFonts w:ascii="Times New Roman" w:hAnsi="Times New Roman" w:cs="Times New Roman"/>
-          <w:sz w:val="26"/>
-          <w:szCs w:val="26"/>
-        </w:rPr>
-        <w:t>lém disso estamos somando os valores dos dois tanques de álcool.</w:t>
+        <w:t>, além disso estamos somando os valores dos dois tanques de álcool.</w:t>
       </w:r>
     </w:p>
     <w:p>
@@ -3187,47 +3583,7 @@
           <w:sz w:val="32"/>
           <w:szCs w:val="32"/>
         </w:rPr>
-        <w:t>t.aditivo &gt;=</w:t>
-      </w:r>
-      <w:r>
-        <w:rPr>
-          <w:rFonts w:ascii="Typewriter_Condensed" w:hAnsi="Typewriter_Condensed" w:cs="Times New Roman"/>
-          <w:sz w:val="32"/>
-          <w:szCs w:val="32"/>
-        </w:rPr>
-        <w:t xml:space="preserve"> 0</w:t>
-      </w:r>
-      <w:r>
-        <w:rPr>
-          <w:rFonts w:ascii="Typewriter_Condensed" w:hAnsi="Typewriter_Condensed" w:cs="Times New Roman"/>
-          <w:sz w:val="32"/>
-          <w:szCs w:val="32"/>
-        </w:rPr>
-        <w:t xml:space="preserve"> &amp;&amp; t.gasolina &gt;=</w:t>
-      </w:r>
-      <w:r>
-        <w:rPr>
-          <w:rFonts w:ascii="Typewriter_Condensed" w:hAnsi="Typewriter_Condensed" w:cs="Times New Roman"/>
-          <w:sz w:val="32"/>
-          <w:szCs w:val="32"/>
-        </w:rPr>
-        <w:t xml:space="preserve"> </w:t>
-      </w:r>
-      <w:r>
-        <w:rPr>
-          <w:rFonts w:ascii="Typewriter_Condensed" w:hAnsi="Typewriter_Condensed" w:cs="Times New Roman"/>
-          <w:sz w:val="32"/>
-          <w:szCs w:val="32"/>
-        </w:rPr>
-        <w:t xml:space="preserve">0 &amp;&amp; t.alcool &gt;= </w:t>
-      </w:r>
-      <w:r>
-        <w:rPr>
-          <w:rFonts w:ascii="Typewriter_Condensed" w:hAnsi="Typewriter_Condensed" w:cs="Times New Roman"/>
-          <w:sz w:val="32"/>
-          <w:szCs w:val="32"/>
-        </w:rPr>
-        <w:t>0</w:t>
+        <w:t>t.aditivo &gt;= 0 &amp;&amp; t.gasolina &gt;= 0 &amp;&amp; t.alcool &gt;= 0</w:t>
       </w:r>
     </w:p>
     <w:p>
@@ -7788,6 +8144,89 @@
     </w:p>
     <w:p>
       <w:pPr>
+        <w:jc w:val="center"/>
+        <w:rPr>
+          <w:rFonts w:ascii="Times New Roman" w:hAnsi="Times New Roman" w:cs="Times New Roman"/>
+          <w:sz w:val="32"/>
+          <w:szCs w:val="32"/>
+        </w:rPr>
+      </w:pPr>
+      <w:r>
+        <w:rPr>
+          <w:rFonts w:ascii="Times New Roman" w:hAnsi="Times New Roman" w:cs="Times New Roman"/>
+          <w:sz w:val="32"/>
+          <w:szCs w:val="32"/>
+        </w:rPr>
+        <w:lastRenderedPageBreak/>
+        <w:t>T</w:t>
+      </w:r>
+      <w:r>
+        <w:rPr>
+          <w:rFonts w:ascii="Times New Roman" w:hAnsi="Times New Roman" w:cs="Times New Roman"/>
+          <w:sz w:val="32"/>
+          <w:szCs w:val="32"/>
+        </w:rPr>
+        <w:t>este estrutural</w:t>
+      </w:r>
+    </w:p>
+    <w:p>
+      <w:pPr>
+        <w:jc w:val="center"/>
+        <w:rPr>
+          <w:rFonts w:ascii="Times New Roman" w:hAnsi="Times New Roman" w:cs="Times New Roman"/>
+          <w:sz w:val="32"/>
+          <w:szCs w:val="32"/>
+        </w:rPr>
+      </w:pPr>
+    </w:p>
+    <w:p>
+      <w:pPr>
+        <w:jc w:val="both"/>
+        <w:rPr>
+          <w:rFonts w:ascii="Times New Roman" w:hAnsi="Times New Roman" w:cs="Times New Roman"/>
+          <w:sz w:val="26"/>
+          <w:szCs w:val="26"/>
+        </w:rPr>
+      </w:pPr>
+      <w:r>
+        <w:rPr>
+          <w:rFonts w:ascii="Times New Roman" w:hAnsi="Times New Roman" w:cs="Times New Roman"/>
+          <w:sz w:val="26"/>
+          <w:szCs w:val="26"/>
+        </w:rPr>
+        <w:t>Primeiramente devemos garantir que nossos casos de testes baseados na especificação cubram todas as linhas dos nossos métodos.</w:t>
+      </w:r>
+    </w:p>
+    <w:p>
+      <w:pPr>
+        <w:jc w:val="both"/>
+        <w:rPr>
+          <w:rFonts w:ascii="Times New Roman" w:hAnsi="Times New Roman" w:cs="Times New Roman"/>
+          <w:sz w:val="26"/>
+          <w:szCs w:val="26"/>
+        </w:rPr>
+      </w:pPr>
+    </w:p>
+    <w:p>
+      <w:pPr>
+        <w:jc w:val="both"/>
+        <w:rPr>
+          <w:rFonts w:ascii="Times New Roman" w:hAnsi="Times New Roman" w:cs="Times New Roman"/>
+          <w:sz w:val="26"/>
+          <w:szCs w:val="26"/>
+        </w:rPr>
+      </w:pPr>
+      <w:r>
+        <w:rPr>
+          <w:rFonts w:ascii="Times New Roman" w:hAnsi="Times New Roman" w:cs="Times New Roman"/>
+          <w:sz w:val="26"/>
+          <w:szCs w:val="26"/>
+        </w:rPr>
+        <w:t>Nos métodos de adicionar combustível faltava uma condiçao</w:t>
+      </w:r>
+    </w:p>
+    <w:p>
+      <w:pPr>
         <w:ind w:left="-284" w:right="-285"/>
         <w:jc w:val="both"/>
         <w:rPr>
@@ -8121,7 +8560,6 @@
           <w:sz w:val="26"/>
           <w:szCs w:val="26"/>
         </w:rPr>
-        <w:lastRenderedPageBreak/>
         <w:t>Coisas pra escrever no relatório:</w:t>
       </w:r>
     </w:p>
@@ -8439,6 +8877,134 @@
           <w:szCs w:val="26"/>
         </w:rPr>
         <w:t>. Isso permite verificar se o programa fornece resultados corretos para vários in-points.</w:t>
+      </w:r>
+    </w:p>
+    <w:p>
+      <w:pPr>
+        <w:ind w:left="-284" w:right="-285"/>
+        <w:jc w:val="both"/>
+        <w:rPr>
+          <w:rFonts w:ascii="Times New Roman" w:hAnsi="Times New Roman" w:cs="Times New Roman"/>
+          <w:sz w:val="26"/>
+          <w:szCs w:val="26"/>
+        </w:rPr>
+      </w:pPr>
+    </w:p>
+    <w:p>
+      <w:pPr>
+        <w:ind w:left="-284" w:right="-285"/>
+        <w:jc w:val="both"/>
+        <w:rPr>
+          <w:rFonts w:ascii="Times New Roman" w:hAnsi="Times New Roman" w:cs="Times New Roman"/>
+          <w:sz w:val="26"/>
+          <w:szCs w:val="26"/>
+        </w:rPr>
+      </w:pPr>
+    </w:p>
+    <w:p>
+      <w:pPr>
+        <w:ind w:left="-284"/>
+        <w:jc w:val="both"/>
+        <w:rPr>
+          <w:rFonts w:ascii="Times New Roman" w:hAnsi="Times New Roman" w:cs="Times New Roman"/>
+          <w:sz w:val="26"/>
+          <w:szCs w:val="26"/>
+        </w:rPr>
+      </w:pPr>
+      <w:r>
+        <w:rPr>
+          <w:rFonts w:ascii="Times New Roman" w:hAnsi="Times New Roman" w:cs="Times New Roman"/>
+          <w:sz w:val="26"/>
+          <w:szCs w:val="26"/>
+        </w:rPr>
+        <w:t>Como o teste estrutural pode chegar a testar todas as combinações de decisões de um determinado script, devemos ser muito criteriosos pois a quantidade de casos de teste cresce exponencialmente.</w:t>
+      </w:r>
+    </w:p>
+    <w:p>
+      <w:pPr>
+        <w:ind w:left="-284"/>
+        <w:jc w:val="both"/>
+        <w:rPr>
+          <w:rFonts w:ascii="Times New Roman" w:hAnsi="Times New Roman" w:cs="Times New Roman"/>
+          <w:sz w:val="26"/>
+          <w:szCs w:val="26"/>
+        </w:rPr>
+      </w:pPr>
+      <w:r>
+        <w:rPr>
+          <w:rFonts w:ascii="Times New Roman" w:hAnsi="Times New Roman" w:cs="Times New Roman"/>
+          <w:sz w:val="26"/>
+          <w:szCs w:val="26"/>
+        </w:rPr>
+        <w:t>Pensando nisso, decidimos</w:t>
+      </w:r>
+      <w:r>
+        <w:rPr>
+          <w:rFonts w:ascii="Times New Roman" w:hAnsi="Times New Roman" w:cs="Times New Roman"/>
+          <w:sz w:val="26"/>
+          <w:szCs w:val="26"/>
+        </w:rPr>
+        <w:t xml:space="preserve"> primeiramente garantir que os casos já criados com base na especificação cubram todas as linhas do nosso código. Após isso devemos focar nossa atenção nos pontos mais críticos, analisando suas condições.</w:t>
+      </w:r>
+    </w:p>
+    <w:p>
+      <w:pPr>
+        <w:ind w:right="-285"/>
+        <w:jc w:val="both"/>
+        <w:rPr>
+          <w:rFonts w:ascii="Times New Roman" w:hAnsi="Times New Roman" w:cs="Times New Roman"/>
+          <w:sz w:val="26"/>
+          <w:szCs w:val="26"/>
+        </w:rPr>
+      </w:pPr>
+    </w:p>
+    <w:p>
+      <w:pPr>
+        <w:ind w:left="-284" w:right="-285"/>
+        <w:jc w:val="both"/>
+        <w:rPr>
+          <w:rFonts w:ascii="Times New Roman" w:hAnsi="Times New Roman" w:cs="Times New Roman"/>
+          <w:sz w:val="26"/>
+          <w:szCs w:val="26"/>
+        </w:rPr>
+      </w:pPr>
+      <w:r>
+        <w:rPr>
+          <w:rFonts w:ascii="Times New Roman" w:hAnsi="Times New Roman" w:cs="Times New Roman"/>
+          <w:sz w:val="26"/>
+          <w:szCs w:val="26"/>
+        </w:rPr>
+        <w:t>Tbm pq não tínhamos loops</w:t>
+      </w:r>
+    </w:p>
+    <w:p>
+      <w:pPr>
+        <w:ind w:left="-284" w:right="-285"/>
+        <w:jc w:val="both"/>
+        <w:rPr>
+          <w:rFonts w:ascii="Times New Roman" w:hAnsi="Times New Roman" w:cs="Times New Roman"/>
+          <w:sz w:val="26"/>
+          <w:szCs w:val="26"/>
+        </w:rPr>
+      </w:pPr>
+    </w:p>
+    <w:p>
+      <w:pPr>
+        <w:ind w:left="-284" w:right="-285"/>
+        <w:jc w:val="both"/>
+        <w:rPr>
+          <w:rFonts w:ascii="Times New Roman" w:hAnsi="Times New Roman" w:cs="Times New Roman"/>
+          <w:sz w:val="26"/>
+          <w:szCs w:val="26"/>
+        </w:rPr>
+      </w:pPr>
+      <w:r>
+        <w:rPr>
+          <w:rFonts w:ascii="Times New Roman" w:hAnsi="Times New Roman" w:cs="Times New Roman"/>
+          <w:sz w:val="26"/>
+          <w:szCs w:val="26"/>
+        </w:rPr>
+        <w:t>Usar ferramenta de analise de cobertura</w:t>
       </w:r>
     </w:p>
     <w:sectPr>

</xml_diff>

<commit_message>
testes de valor limite rodando com sucesso
</commit_message>
<xml_diff>
--- a/casos de teste.docx
+++ b/casos de teste.docx
@@ -1448,7 +1448,7 @@
       </w:tr>
       <w:tr>
         <w:trPr>
-          <w:trHeight w:val="313"/>
+          <w:trHeight w:val="50"/>
         </w:trPr>
         <w:tc>
           <w:tcPr>
@@ -1651,7 +1651,31 @@
                 <w:sz w:val="24"/>
                 <w:szCs w:val="24"/>
               </w:rPr>
-              <w:t>1063, 1063</w:t>
+              <w:t>106</w:t>
+            </w:r>
+            <w:r>
+              <w:rPr>
+                <w:rFonts w:ascii="Arial" w:hAnsi="Arial" w:cs="Arial"/>
+                <w:sz w:val="24"/>
+                <w:szCs w:val="24"/>
+              </w:rPr>
+              <w:t>2</w:t>
+            </w:r>
+            <w:r>
+              <w:rPr>
+                <w:rFonts w:ascii="Arial" w:hAnsi="Arial" w:cs="Arial"/>
+                <w:sz w:val="24"/>
+                <w:szCs w:val="24"/>
+              </w:rPr>
+              <w:t>, 106</w:t>
+            </w:r>
+            <w:r>
+              <w:rPr>
+                <w:rFonts w:ascii="Arial" w:hAnsi="Arial" w:cs="Arial"/>
+                <w:sz w:val="24"/>
+                <w:szCs w:val="24"/>
+              </w:rPr>
+              <w:t>2</w:t>
             </w:r>
             <w:r>
               <w:rPr>
@@ -2032,7 +2056,39 @@
           <w:szCs w:val="26"/>
         </w:rPr>
         <w:lastRenderedPageBreak/>
-        <w:t>Nos métodos que enchem os tanques devemos analisar a quantidade que cada tanque já tinha para retornar o quanto foi possível ser abastecido. Para isso vamos usar valores diferentes dos anteriores.</w:t>
+        <w:t xml:space="preserve">Já </w:t>
+      </w:r>
+      <w:r>
+        <w:rPr>
+          <w:rFonts w:ascii="Times New Roman" w:hAnsi="Times New Roman" w:cs="Times New Roman"/>
+          <w:sz w:val="26"/>
+          <w:szCs w:val="26"/>
+        </w:rPr>
+        <w:t xml:space="preserve">para criar as classes de equivalência </w:t>
+      </w:r>
+      <w:r>
+        <w:rPr>
+          <w:rFonts w:ascii="Times New Roman" w:hAnsi="Times New Roman" w:cs="Times New Roman"/>
+          <w:sz w:val="26"/>
+          <w:szCs w:val="26"/>
+        </w:rPr>
+        <w:t>n</w:t>
+      </w:r>
+      <w:r>
+        <w:rPr>
+          <w:rFonts w:ascii="Times New Roman" w:hAnsi="Times New Roman" w:cs="Times New Roman"/>
+          <w:sz w:val="26"/>
+          <w:szCs w:val="26"/>
+        </w:rPr>
+        <w:t xml:space="preserve">os métodos que enchem os tanques devemos analisar a quantidade que cada tanque já tinha para retornar o quanto foi possível ser abastecido. </w:t>
+      </w:r>
+      <w:r>
+        <w:rPr>
+          <w:rFonts w:ascii="Times New Roman" w:hAnsi="Times New Roman" w:cs="Times New Roman"/>
+          <w:sz w:val="26"/>
+          <w:szCs w:val="26"/>
+        </w:rPr>
+        <w:t>Segundo a especificação do problema, existe um caso onde será abastecido o quanto der e outro caso em que se passa uma quantidade inválida por parâmetro.</w:t>
       </w:r>
     </w:p>
     <w:p>
@@ -2154,7 +2210,27 @@
           <w:sz w:val="26"/>
           <w:szCs w:val="26"/>
         </w:rPr>
-        <w:t xml:space="preserve"> 200</w:t>
+        <w:t xml:space="preserve"> </w:t>
+      </w:r>
+      <w:r>
+        <w:rPr>
+          <w:rFonts w:ascii="Times New Roman" w:hAnsi="Times New Roman" w:cs="Times New Roman"/>
+          <w:b/>
+          <w:bCs/>
+          <w:sz w:val="26"/>
+          <w:szCs w:val="26"/>
+        </w:rPr>
+        <w:t>200</w:t>
+      </w:r>
+      <w:r>
+        <w:rPr>
+          <w:rFonts w:ascii="Times New Roman" w:hAnsi="Times New Roman" w:cs="Times New Roman"/>
+          <w:b/>
+          <w:bCs/>
+          <w:sz w:val="26"/>
+          <w:szCs w:val="26"/>
+        </w:rPr>
+        <w:t>lts</w:t>
       </w:r>
     </w:p>
     <w:p>
@@ -2480,10 +2556,22 @@
       <w:r>
         <w:rPr>
           <w:rFonts w:ascii="Times New Roman" w:hAnsi="Times New Roman" w:cs="Times New Roman"/>
+          <w:b/>
+          <w:bCs/>
           <w:sz w:val="26"/>
           <w:szCs w:val="26"/>
         </w:rPr>
         <w:t>7000</w:t>
+      </w:r>
+      <w:r>
+        <w:rPr>
+          <w:rFonts w:ascii="Times New Roman" w:hAnsi="Times New Roman" w:cs="Times New Roman"/>
+          <w:b/>
+          <w:bCs/>
+          <w:sz w:val="26"/>
+          <w:szCs w:val="26"/>
+        </w:rPr>
+        <w:t>lts</w:t>
       </w:r>
     </w:p>
     <w:p>
@@ -2826,10 +2914,22 @@
       <w:r>
         <w:rPr>
           <w:rFonts w:ascii="Times New Roman" w:hAnsi="Times New Roman" w:cs="Times New Roman"/>
+          <w:b/>
+          <w:bCs/>
           <w:sz w:val="26"/>
           <w:szCs w:val="26"/>
         </w:rPr>
         <w:t>50</w:t>
+      </w:r>
+      <w:r>
+        <w:rPr>
+          <w:rFonts w:ascii="Times New Roman" w:hAnsi="Times New Roman" w:cs="Times New Roman"/>
+          <w:b/>
+          <w:bCs/>
+          <w:sz w:val="26"/>
+          <w:szCs w:val="26"/>
+        </w:rPr>
+        <w:t>lts</w:t>
       </w:r>
     </w:p>
     <w:p>
@@ -3060,27 +3160,6 @@
     </w:p>
     <w:p>
       <w:pPr>
-        <w:jc w:val="center"/>
-        <w:rPr>
-          <w:rFonts w:ascii="Times New Roman" w:hAnsi="Times New Roman" w:cs="Times New Roman"/>
-          <w:sz w:val="32"/>
-          <w:szCs w:val="32"/>
-        </w:rPr>
-      </w:pPr>
-    </w:p>
-    <w:p>
-      <w:pPr>
-        <w:jc w:val="center"/>
-        <w:rPr>
-          <w:rFonts w:ascii="Times New Roman" w:hAnsi="Times New Roman" w:cs="Times New Roman"/>
-          <w:sz w:val="32"/>
-          <w:szCs w:val="32"/>
-        </w:rPr>
-      </w:pPr>
-    </w:p>
-    <w:p>
-      <w:pPr>
-        <w:jc w:val="center"/>
         <w:rPr>
           <w:rFonts w:ascii="Times New Roman" w:hAnsi="Times New Roman" w:cs="Times New Roman"/>
           <w:sz w:val="32"/>
@@ -3441,7 +3520,63 @@
           <w:sz w:val="26"/>
           <w:szCs w:val="26"/>
         </w:rPr>
-        <w:t xml:space="preserve"> vamos presumir que o tanque da condição esteja cheio.</w:t>
+        <w:t xml:space="preserve"> vamos </w:t>
+      </w:r>
+      <w:r>
+        <w:rPr>
+          <w:rFonts w:ascii="Times New Roman" w:hAnsi="Times New Roman" w:cs="Times New Roman"/>
+          <w:sz w:val="26"/>
+          <w:szCs w:val="26"/>
+        </w:rPr>
+        <w:t>presumir</w:t>
+      </w:r>
+      <w:r>
+        <w:rPr>
+          <w:rFonts w:ascii="Times New Roman" w:hAnsi="Times New Roman" w:cs="Times New Roman"/>
+          <w:sz w:val="26"/>
+          <w:szCs w:val="26"/>
+        </w:rPr>
+        <w:t xml:space="preserve"> dois casos, onde um </w:t>
+      </w:r>
+      <w:r>
+        <w:rPr>
+          <w:rFonts w:ascii="Times New Roman" w:hAnsi="Times New Roman" w:cs="Times New Roman"/>
+          <w:sz w:val="26"/>
+          <w:szCs w:val="26"/>
+        </w:rPr>
+        <w:t xml:space="preserve">os respectivos tanques estejam cheios </w:t>
+      </w:r>
+      <w:r>
+        <w:rPr>
+          <w:rFonts w:ascii="Times New Roman" w:hAnsi="Times New Roman" w:cs="Times New Roman"/>
+          <w:sz w:val="26"/>
+          <w:szCs w:val="26"/>
+        </w:rPr>
+        <w:t>e outro com 90%</w:t>
+      </w:r>
+      <w:r>
+        <w:rPr>
+          <w:rFonts w:ascii="Times New Roman" w:hAnsi="Times New Roman" w:cs="Times New Roman"/>
+          <w:sz w:val="26"/>
+          <w:szCs w:val="26"/>
+        </w:rPr>
+        <w:t xml:space="preserve"> </w:t>
+      </w:r>
+      <w:r>
+        <w:rPr>
+          <w:rFonts w:ascii="Times New Roman" w:hAnsi="Times New Roman" w:cs="Times New Roman"/>
+          <w:sz w:val="26"/>
+          <w:szCs w:val="26"/>
+        </w:rPr>
+        <w:t>da capacidade cheio</w:t>
+      </w:r>
+      <w:r>
+        <w:rPr>
+          <w:rFonts w:ascii="Times New Roman" w:hAnsi="Times New Roman" w:cs="Times New Roman"/>
+          <w:sz w:val="26"/>
+          <w:szCs w:val="26"/>
+        </w:rPr>
+        <w:t>.</w:t>
       </w:r>
     </w:p>
     <w:p>
@@ -3600,12 +3735,12 @@
     <w:tbl>
       <w:tblPr>
         <w:tblStyle w:val="Tabelacomgrade"/>
-        <w:tblW w:w="9067" w:type="dxa"/>
-        <w:tblInd w:w="-289" w:type="dxa"/>
+        <w:tblW w:w="9209" w:type="dxa"/>
+        <w:tblInd w:w="-431" w:type="dxa"/>
         <w:tblLook w:val="04A0" w:firstRow="1" w:lastRow="0" w:firstColumn="1" w:lastColumn="0" w:noHBand="0" w:noVBand="1"/>
       </w:tblPr>
       <w:tblGrid>
-        <w:gridCol w:w="2269"/>
+        <w:gridCol w:w="2411"/>
         <w:gridCol w:w="786"/>
         <w:gridCol w:w="1002"/>
         <w:gridCol w:w="1002"/>
@@ -3617,7 +3752,7 @@
       <w:tr>
         <w:tc>
           <w:tcPr>
-            <w:tcW w:w="2269" w:type="dxa"/>
+            <w:tcW w:w="2411" w:type="dxa"/>
             <w:shd w:val="clear" w:color="auto" w:fill="FFC000" w:themeFill="accent4"/>
           </w:tcPr>
           <w:p>
@@ -3819,7 +3954,7 @@
       <w:tr>
         <w:tc>
           <w:tcPr>
-            <w:tcW w:w="2269" w:type="dxa"/>
+            <w:tcW w:w="2411" w:type="dxa"/>
             <w:vMerge w:val="restart"/>
           </w:tcPr>
           <w:p>
@@ -3909,6 +4044,14 @@
                 <w:szCs w:val="24"/>
               </w:rPr>
             </w:pPr>
+            <w:r>
+              <w:rPr>
+                <w:rFonts w:ascii="Arial" w:hAnsi="Arial" w:cs="Arial"/>
+                <w:sz w:val="24"/>
+                <w:szCs w:val="24"/>
+              </w:rPr>
+              <w:t>5000</w:t>
+            </w:r>
           </w:p>
         </w:tc>
         <w:tc>
@@ -3995,7 +4138,7 @@
       <w:tr>
         <w:tc>
           <w:tcPr>
-            <w:tcW w:w="2269" w:type="dxa"/>
+            <w:tcW w:w="2411" w:type="dxa"/>
             <w:vMerge/>
           </w:tcPr>
           <w:p>
@@ -4066,6 +4209,14 @@
                 <w:szCs w:val="24"/>
               </w:rPr>
             </w:pPr>
+            <w:r>
+              <w:rPr>
+                <w:rFonts w:ascii="Arial" w:hAnsi="Arial" w:cs="Arial"/>
+                <w:sz w:val="24"/>
+                <w:szCs w:val="24"/>
+              </w:rPr>
+              <w:t>5001</w:t>
+            </w:r>
           </w:p>
         </w:tc>
         <w:tc>
@@ -4136,7 +4287,7 @@
       <w:tr>
         <w:tc>
           <w:tcPr>
-            <w:tcW w:w="2269" w:type="dxa"/>
+            <w:tcW w:w="2411" w:type="dxa"/>
             <w:shd w:val="clear" w:color="auto" w:fill="C5E0B3" w:themeFill="accent6" w:themeFillTint="66"/>
           </w:tcPr>
           <w:p>
@@ -4231,6 +4382,14 @@
                 <w:szCs w:val="24"/>
               </w:rPr>
             </w:pPr>
+            <w:r>
+              <w:rPr>
+                <w:rFonts w:ascii="Arial" w:hAnsi="Arial" w:cs="Arial"/>
+                <w:sz w:val="24"/>
+                <w:szCs w:val="24"/>
+              </w:rPr>
+              <w:t>500</w:t>
+            </w:r>
           </w:p>
         </w:tc>
         <w:tc>
@@ -4248,6 +4407,14 @@
                 <w:szCs w:val="24"/>
               </w:rPr>
             </w:pPr>
+            <w:r>
+              <w:rPr>
+                <w:rFonts w:ascii="Arial" w:hAnsi="Arial" w:cs="Arial"/>
+                <w:sz w:val="24"/>
+                <w:szCs w:val="24"/>
+              </w:rPr>
+              <w:t>500</w:t>
+            </w:r>
           </w:p>
         </w:tc>
         <w:tc>
@@ -4265,6 +4432,14 @@
                 <w:szCs w:val="24"/>
               </w:rPr>
             </w:pPr>
+            <w:r>
+              <w:rPr>
+                <w:rFonts w:ascii="Arial" w:hAnsi="Arial" w:cs="Arial"/>
+                <w:sz w:val="24"/>
+                <w:szCs w:val="24"/>
+              </w:rPr>
+              <w:t>500</w:t>
+            </w:r>
           </w:p>
         </w:tc>
         <w:tc>
@@ -4282,13 +4457,21 @@
                 <w:szCs w:val="24"/>
               </w:rPr>
             </w:pPr>
+            <w:r>
+              <w:rPr>
+                <w:rFonts w:ascii="Arial" w:hAnsi="Arial" w:cs="Arial"/>
+                <w:sz w:val="24"/>
+                <w:szCs w:val="24"/>
+              </w:rPr>
+              <w:t>500</w:t>
+            </w:r>
           </w:p>
         </w:tc>
       </w:tr>
       <w:tr>
         <w:tc>
           <w:tcPr>
-            <w:tcW w:w="2269" w:type="dxa"/>
+            <w:tcW w:w="2411" w:type="dxa"/>
             <w:vMerge w:val="restart"/>
           </w:tcPr>
           <w:p>
@@ -4410,6 +4593,14 @@
                 <w:szCs w:val="24"/>
               </w:rPr>
             </w:pPr>
+            <w:r>
+              <w:rPr>
+                <w:rFonts w:ascii="Arial" w:hAnsi="Arial" w:cs="Arial"/>
+                <w:sz w:val="24"/>
+                <w:szCs w:val="24"/>
+              </w:rPr>
+              <w:t>7142</w:t>
+            </w:r>
           </w:p>
         </w:tc>
         <w:tc>
@@ -4464,7 +4655,7 @@
       <w:tr>
         <w:tc>
           <w:tcPr>
-            <w:tcW w:w="2269" w:type="dxa"/>
+            <w:tcW w:w="2411" w:type="dxa"/>
             <w:vMerge/>
           </w:tcPr>
           <w:p>
@@ -4567,6 +4758,14 @@
                 <w:szCs w:val="24"/>
               </w:rPr>
             </w:pPr>
+            <w:r>
+              <w:rPr>
+                <w:rFonts w:ascii="Arial" w:hAnsi="Arial" w:cs="Arial"/>
+                <w:sz w:val="24"/>
+                <w:szCs w:val="24"/>
+              </w:rPr>
+              <w:t>7143</w:t>
+            </w:r>
           </w:p>
         </w:tc>
         <w:tc>
@@ -4605,7 +4804,7 @@
       <w:tr>
         <w:tc>
           <w:tcPr>
-            <w:tcW w:w="2269" w:type="dxa"/>
+            <w:tcW w:w="2411" w:type="dxa"/>
             <w:shd w:val="clear" w:color="auto" w:fill="C5E0B3" w:themeFill="accent6" w:themeFillTint="66"/>
           </w:tcPr>
           <w:p>
@@ -4668,6 +4867,14 @@
                 <w:szCs w:val="24"/>
               </w:rPr>
             </w:pPr>
+            <w:r>
+              <w:rPr>
+                <w:rFonts w:ascii="Arial" w:hAnsi="Arial" w:cs="Arial"/>
+                <w:sz w:val="24"/>
+                <w:szCs w:val="24"/>
+              </w:rPr>
+              <w:t>10000</w:t>
+            </w:r>
           </w:p>
         </w:tc>
         <w:tc>
@@ -4685,6 +4892,14 @@
                 <w:szCs w:val="24"/>
               </w:rPr>
             </w:pPr>
+            <w:r>
+              <w:rPr>
+                <w:rFonts w:ascii="Arial" w:hAnsi="Arial" w:cs="Arial"/>
+                <w:sz w:val="24"/>
+                <w:szCs w:val="24"/>
+              </w:rPr>
+              <w:t>10000</w:t>
+            </w:r>
           </w:p>
         </w:tc>
         <w:tc>
@@ -4734,6 +4949,14 @@
                 <w:szCs w:val="24"/>
               </w:rPr>
             </w:pPr>
+            <w:r>
+              <w:rPr>
+                <w:rFonts w:ascii="Arial" w:hAnsi="Arial" w:cs="Arial"/>
+                <w:sz w:val="24"/>
+                <w:szCs w:val="24"/>
+              </w:rPr>
+              <w:t>10000</w:t>
+            </w:r>
           </w:p>
         </w:tc>
         <w:tc>
@@ -4751,13 +4974,21 @@
                 <w:szCs w:val="24"/>
               </w:rPr>
             </w:pPr>
+            <w:r>
+              <w:rPr>
+                <w:rFonts w:ascii="Arial" w:hAnsi="Arial" w:cs="Arial"/>
+                <w:sz w:val="24"/>
+                <w:szCs w:val="24"/>
+              </w:rPr>
+              <w:t>10000</w:t>
+            </w:r>
           </w:p>
         </w:tc>
       </w:tr>
       <w:tr>
         <w:tc>
           <w:tcPr>
-            <w:tcW w:w="2269" w:type="dxa"/>
+            <w:tcW w:w="2411" w:type="dxa"/>
             <w:vMerge w:val="restart"/>
           </w:tcPr>
           <w:p>
@@ -4912,6 +5143,14 @@
                 <w:szCs w:val="24"/>
               </w:rPr>
             </w:pPr>
+            <w:r>
+              <w:rPr>
+                <w:rFonts w:ascii="Arial" w:hAnsi="Arial" w:cs="Arial"/>
+                <w:sz w:val="24"/>
+                <w:szCs w:val="24"/>
+              </w:rPr>
+              <w:t>5000</w:t>
+            </w:r>
           </w:p>
         </w:tc>
         <w:tc>
@@ -4934,7 +5173,7 @@
       <w:tr>
         <w:tc>
           <w:tcPr>
-            <w:tcW w:w="2269" w:type="dxa"/>
+            <w:tcW w:w="2411" w:type="dxa"/>
             <w:vMerge/>
           </w:tcPr>
           <w:p>
@@ -5069,13 +5308,21 @@
                 <w:szCs w:val="24"/>
               </w:rPr>
             </w:pPr>
+            <w:r>
+              <w:rPr>
+                <w:rFonts w:ascii="Arial" w:hAnsi="Arial" w:cs="Arial"/>
+                <w:sz w:val="24"/>
+                <w:szCs w:val="24"/>
+              </w:rPr>
+              <w:t>5001</w:t>
+            </w:r>
           </w:p>
         </w:tc>
       </w:tr>
       <w:tr>
         <w:tc>
           <w:tcPr>
-            <w:tcW w:w="2269" w:type="dxa"/>
+            <w:tcW w:w="2411" w:type="dxa"/>
             <w:shd w:val="clear" w:color="auto" w:fill="C5E0B3" w:themeFill="accent6" w:themeFillTint="66"/>
           </w:tcPr>
           <w:p>
@@ -5138,6 +5385,14 @@
                 <w:szCs w:val="24"/>
               </w:rPr>
             </w:pPr>
+            <w:r>
+              <w:rPr>
+                <w:rFonts w:ascii="Arial" w:hAnsi="Arial" w:cs="Arial"/>
+                <w:sz w:val="24"/>
+                <w:szCs w:val="24"/>
+              </w:rPr>
+              <w:t>2500</w:t>
+            </w:r>
           </w:p>
         </w:tc>
         <w:tc>
@@ -5155,6 +5410,14 @@
                 <w:szCs w:val="24"/>
               </w:rPr>
             </w:pPr>
+            <w:r>
+              <w:rPr>
+                <w:rFonts w:ascii="Arial" w:hAnsi="Arial" w:cs="Arial"/>
+                <w:sz w:val="24"/>
+                <w:szCs w:val="24"/>
+              </w:rPr>
+              <w:t>2500</w:t>
+            </w:r>
           </w:p>
         </w:tc>
         <w:tc>
@@ -5172,6 +5435,14 @@
                 <w:szCs w:val="24"/>
               </w:rPr>
             </w:pPr>
+            <w:r>
+              <w:rPr>
+                <w:rFonts w:ascii="Arial" w:hAnsi="Arial" w:cs="Arial"/>
+                <w:sz w:val="24"/>
+                <w:szCs w:val="24"/>
+              </w:rPr>
+              <w:t>2500</w:t>
+            </w:r>
           </w:p>
         </w:tc>
         <w:tc>
@@ -5189,6 +5460,14 @@
                 <w:szCs w:val="24"/>
               </w:rPr>
             </w:pPr>
+            <w:r>
+              <w:rPr>
+                <w:rFonts w:ascii="Arial" w:hAnsi="Arial" w:cs="Arial"/>
+                <w:sz w:val="24"/>
+                <w:szCs w:val="24"/>
+              </w:rPr>
+              <w:t>2500</w:t>
+            </w:r>
           </w:p>
         </w:tc>
         <w:tc>
@@ -5250,58 +5529,55 @@
           <w:sz w:val="24"/>
           <w:szCs w:val="24"/>
         </w:rPr>
-        <w:t>T1: entrada {2500, FALSE}, saída {[125, 8250, 937, 937]} // ou 936</w:t>
-      </w:r>
-    </w:p>
-    <w:p>
-      <w:pPr>
+        <w:t>T1: entrada {</w:t>
+      </w:r>
+      <w:r>
         <w:rPr>
           <w:rFonts w:ascii="Arial" w:hAnsi="Arial" w:cs="Arial"/>
           <w:sz w:val="24"/>
           <w:szCs w:val="24"/>
         </w:rPr>
-      </w:pPr>
+        <w:t>5000</w:t>
+      </w:r>
       <w:r>
         <w:rPr>
           <w:rFonts w:ascii="Arial" w:hAnsi="Arial" w:cs="Arial"/>
           <w:sz w:val="24"/>
           <w:szCs w:val="24"/>
         </w:rPr>
-        <w:t>T2: entrada {2511, FALSE}, saída {[-1, 0, 0]}</w:t>
-      </w:r>
-    </w:p>
-    <w:p>
-      <w:pPr>
+        <w:t xml:space="preserve">, </w:t>
+      </w:r>
+      <w:r>
         <w:rPr>
           <w:rFonts w:ascii="Arial" w:hAnsi="Arial" w:cs="Arial"/>
           <w:sz w:val="24"/>
           <w:szCs w:val="24"/>
         </w:rPr>
-      </w:pPr>
+        <w:t>TRUE</w:t>
+      </w:r>
       <w:r>
         <w:rPr>
           <w:rFonts w:ascii="Arial" w:hAnsi="Arial" w:cs="Arial"/>
           <w:sz w:val="24"/>
           <w:szCs w:val="24"/>
         </w:rPr>
-        <w:t>T3: entrada {3572, FALSE}, saída {[]}</w:t>
-      </w:r>
-    </w:p>
-    <w:p>
-      <w:pPr>
+        <w:t xml:space="preserve">}, saída </w:t>
+      </w:r>
+      <w:r>
         <w:rPr>
           <w:rFonts w:ascii="Arial" w:hAnsi="Arial" w:cs="Arial"/>
           <w:sz w:val="24"/>
           <w:szCs w:val="24"/>
         </w:rPr>
-      </w:pPr>
+        <w:t>{0, 6500, 625, 625</w:t>
+      </w:r>
       <w:r>
         <w:rPr>
           <w:rFonts w:ascii="Arial" w:hAnsi="Arial" w:cs="Arial"/>
           <w:sz w:val="24"/>
           <w:szCs w:val="24"/>
         </w:rPr>
-        <w:t>T4: entrada {3570, FALSE}, saída {[]}</w:t>
+        <w:t>}</w:t>
       </w:r>
     </w:p>
     <w:p>
@@ -5318,43 +5594,318 @@
           <w:sz w:val="24"/>
           <w:szCs w:val="24"/>
         </w:rPr>
-        <w:lastRenderedPageBreak/>
-        <w:t>T5: entrada {, FALSE}, saída {[]}</w:t>
-      </w:r>
-    </w:p>
-    <w:p>
-      <w:pPr>
+        <w:t>T2: entrada {</w:t>
+      </w:r>
+      <w:r>
         <w:rPr>
           <w:rFonts w:ascii="Arial" w:hAnsi="Arial" w:cs="Arial"/>
           <w:sz w:val="24"/>
           <w:szCs w:val="24"/>
         </w:rPr>
-      </w:pPr>
+        <w:t>500</w:t>
+      </w:r>
       <w:r>
         <w:rPr>
           <w:rFonts w:ascii="Arial" w:hAnsi="Arial" w:cs="Arial"/>
           <w:sz w:val="24"/>
           <w:szCs w:val="24"/>
         </w:rPr>
-        <w:t>T6: entrada {, FALSE}, saída {[]}</w:t>
-      </w:r>
-    </w:p>
-    <w:p>
-      <w:pPr>
+        <w:t xml:space="preserve">1, </w:t>
+      </w:r>
+      <w:r>
         <w:rPr>
           <w:rFonts w:ascii="Arial" w:hAnsi="Arial" w:cs="Arial"/>
           <w:sz w:val="24"/>
           <w:szCs w:val="24"/>
         </w:rPr>
-      </w:pPr>
-    </w:p>
-    <w:p>
-      <w:pPr>
+        <w:t>TRUE</w:t>
+      </w:r>
+      <w:r>
         <w:rPr>
           <w:rFonts w:ascii="Arial" w:hAnsi="Arial" w:cs="Arial"/>
           <w:sz w:val="24"/>
           <w:szCs w:val="24"/>
         </w:rPr>
+        <w:t>}, saída {-1, 0, 0}</w:t>
+      </w:r>
+    </w:p>
+    <w:p>
+      <w:pPr>
+        <w:rPr>
+          <w:rFonts w:ascii="Arial" w:hAnsi="Arial" w:cs="Arial"/>
+          <w:sz w:val="24"/>
+          <w:szCs w:val="24"/>
+        </w:rPr>
+      </w:pPr>
+      <w:r>
+        <w:rPr>
+          <w:rFonts w:ascii="Arial" w:hAnsi="Arial" w:cs="Arial"/>
+          <w:sz w:val="24"/>
+          <w:szCs w:val="24"/>
+        </w:rPr>
+        <w:t>T3: entrada {</w:t>
+      </w:r>
+      <w:r>
+        <w:rPr>
+          <w:rFonts w:ascii="Arial" w:hAnsi="Arial" w:cs="Arial"/>
+          <w:sz w:val="24"/>
+          <w:szCs w:val="24"/>
+        </w:rPr>
+        <w:t>714</w:t>
+      </w:r>
+      <w:r>
+        <w:rPr>
+          <w:rFonts w:ascii="Arial" w:hAnsi="Arial" w:cs="Arial"/>
+          <w:sz w:val="24"/>
+          <w:szCs w:val="24"/>
+        </w:rPr>
+        <w:t xml:space="preserve">2, </w:t>
+      </w:r>
+      <w:r>
+        <w:rPr>
+          <w:rFonts w:ascii="Arial" w:hAnsi="Arial" w:cs="Arial"/>
+          <w:sz w:val="24"/>
+          <w:szCs w:val="24"/>
+        </w:rPr>
+        <w:t>TRUE</w:t>
+      </w:r>
+      <w:r>
+        <w:rPr>
+          <w:rFonts w:ascii="Arial" w:hAnsi="Arial" w:cs="Arial"/>
+          <w:sz w:val="24"/>
+          <w:szCs w:val="24"/>
+        </w:rPr>
+        <w:t>}, saída {</w:t>
+      </w:r>
+      <w:r>
+        <w:rPr>
+          <w:rFonts w:ascii="Arial" w:hAnsi="Arial" w:cs="Arial"/>
+          <w:sz w:val="24"/>
+          <w:szCs w:val="24"/>
+        </w:rPr>
+        <w:t>142, 0, 357, 357</w:t>
+      </w:r>
+      <w:r>
+        <w:rPr>
+          <w:rFonts w:ascii="Arial" w:hAnsi="Arial" w:cs="Arial"/>
+          <w:sz w:val="24"/>
+          <w:szCs w:val="24"/>
+        </w:rPr>
+        <w:t>}</w:t>
+      </w:r>
+    </w:p>
+    <w:p>
+      <w:pPr>
+        <w:rPr>
+          <w:rFonts w:ascii="Arial" w:hAnsi="Arial" w:cs="Arial"/>
+          <w:sz w:val="24"/>
+          <w:szCs w:val="24"/>
+        </w:rPr>
+      </w:pPr>
+      <w:r>
+        <w:rPr>
+          <w:rFonts w:ascii="Arial" w:hAnsi="Arial" w:cs="Arial"/>
+          <w:sz w:val="24"/>
+          <w:szCs w:val="24"/>
+        </w:rPr>
+        <w:t>T4: entrada {</w:t>
+      </w:r>
+      <w:r>
+        <w:rPr>
+          <w:rFonts w:ascii="Arial" w:hAnsi="Arial" w:cs="Arial"/>
+          <w:sz w:val="24"/>
+          <w:szCs w:val="24"/>
+        </w:rPr>
+        <w:t>7143</w:t>
+      </w:r>
+      <w:r>
+        <w:rPr>
+          <w:rFonts w:ascii="Arial" w:hAnsi="Arial" w:cs="Arial"/>
+          <w:sz w:val="24"/>
+          <w:szCs w:val="24"/>
+        </w:rPr>
+        <w:t xml:space="preserve">, </w:t>
+      </w:r>
+      <w:r>
+        <w:rPr>
+          <w:rFonts w:ascii="Arial" w:hAnsi="Arial" w:cs="Arial"/>
+          <w:sz w:val="24"/>
+          <w:szCs w:val="24"/>
+        </w:rPr>
+        <w:t>TRUE</w:t>
+      </w:r>
+      <w:r>
+        <w:rPr>
+          <w:rFonts w:ascii="Arial" w:hAnsi="Arial" w:cs="Arial"/>
+          <w:sz w:val="24"/>
+          <w:szCs w:val="24"/>
+        </w:rPr>
+        <w:t>}, saída {</w:t>
+      </w:r>
+      <w:r>
+        <w:rPr>
+          <w:rFonts w:ascii="Arial" w:hAnsi="Arial" w:cs="Arial"/>
+          <w:sz w:val="24"/>
+          <w:szCs w:val="24"/>
+        </w:rPr>
+        <w:t>0, -1, 0</w:t>
+      </w:r>
+      <w:r>
+        <w:rPr>
+          <w:rFonts w:ascii="Arial" w:hAnsi="Arial" w:cs="Arial"/>
+          <w:sz w:val="24"/>
+          <w:szCs w:val="24"/>
+        </w:rPr>
+        <w:t>}</w:t>
+      </w:r>
+    </w:p>
+    <w:p>
+      <w:pPr>
+        <w:rPr>
+          <w:rFonts w:ascii="Arial" w:hAnsi="Arial" w:cs="Arial"/>
+          <w:sz w:val="24"/>
+          <w:szCs w:val="24"/>
+        </w:rPr>
+      </w:pPr>
+      <w:r>
+        <w:rPr>
+          <w:rFonts w:ascii="Arial" w:hAnsi="Arial" w:cs="Arial"/>
+          <w:sz w:val="24"/>
+          <w:szCs w:val="24"/>
+        </w:rPr>
+        <w:lastRenderedPageBreak/>
+        <w:t>T5: entrada {</w:t>
+      </w:r>
+      <w:r>
+        <w:rPr>
+          <w:rFonts w:ascii="Arial" w:hAnsi="Arial" w:cs="Arial"/>
+          <w:sz w:val="24"/>
+          <w:szCs w:val="24"/>
+        </w:rPr>
+        <w:t>5000</w:t>
+      </w:r>
+      <w:r>
+        <w:rPr>
+          <w:rFonts w:ascii="Arial" w:hAnsi="Arial" w:cs="Arial"/>
+          <w:sz w:val="24"/>
+          <w:szCs w:val="24"/>
+        </w:rPr>
+        <w:t xml:space="preserve">, </w:t>
+      </w:r>
+      <w:r>
+        <w:rPr>
+          <w:rFonts w:ascii="Arial" w:hAnsi="Arial" w:cs="Arial"/>
+          <w:sz w:val="24"/>
+          <w:szCs w:val="24"/>
+        </w:rPr>
+        <w:t>TRUE</w:t>
+      </w:r>
+      <w:r>
+        <w:rPr>
+          <w:rFonts w:ascii="Arial" w:hAnsi="Arial" w:cs="Arial"/>
+          <w:sz w:val="24"/>
+          <w:szCs w:val="24"/>
+        </w:rPr>
+        <w:t>}, saída {</w:t>
+      </w:r>
+      <w:r>
+        <w:rPr>
+          <w:rFonts w:ascii="Arial" w:hAnsi="Arial" w:cs="Arial"/>
+          <w:sz w:val="24"/>
+          <w:szCs w:val="24"/>
+        </w:rPr>
+        <w:t>250, 6500, 0, 0</w:t>
+      </w:r>
+      <w:r>
+        <w:rPr>
+          <w:rFonts w:ascii="Arial" w:hAnsi="Arial" w:cs="Arial"/>
+          <w:sz w:val="24"/>
+          <w:szCs w:val="24"/>
+        </w:rPr>
+        <w:t>}</w:t>
+      </w:r>
+    </w:p>
+    <w:p>
+      <w:pPr>
+        <w:rPr>
+          <w:rFonts w:ascii="Arial" w:hAnsi="Arial" w:cs="Arial"/>
+          <w:sz w:val="24"/>
+          <w:szCs w:val="24"/>
+        </w:rPr>
+      </w:pPr>
+      <w:r>
+        <w:rPr>
+          <w:rFonts w:ascii="Arial" w:hAnsi="Arial" w:cs="Arial"/>
+          <w:sz w:val="24"/>
+          <w:szCs w:val="24"/>
+        </w:rPr>
+        <w:t>T6: entrada {</w:t>
+      </w:r>
+      <w:r>
+        <w:rPr>
+          <w:rFonts w:ascii="Arial" w:hAnsi="Arial" w:cs="Arial"/>
+          <w:sz w:val="24"/>
+          <w:szCs w:val="24"/>
+        </w:rPr>
+        <w:t>5001</w:t>
+      </w:r>
+      <w:r>
+        <w:rPr>
+          <w:rFonts w:ascii="Arial" w:hAnsi="Arial" w:cs="Arial"/>
+          <w:sz w:val="24"/>
+          <w:szCs w:val="24"/>
+        </w:rPr>
+        <w:t xml:space="preserve">, </w:t>
+      </w:r>
+      <w:r>
+        <w:rPr>
+          <w:rFonts w:ascii="Arial" w:hAnsi="Arial" w:cs="Arial"/>
+          <w:sz w:val="24"/>
+          <w:szCs w:val="24"/>
+        </w:rPr>
+        <w:t>TRUE</w:t>
+      </w:r>
+      <w:r>
+        <w:rPr>
+          <w:rFonts w:ascii="Arial" w:hAnsi="Arial" w:cs="Arial"/>
+          <w:sz w:val="24"/>
+          <w:szCs w:val="24"/>
+        </w:rPr>
+        <w:t>}, saída {</w:t>
+      </w:r>
+      <w:r>
+        <w:rPr>
+          <w:rFonts w:ascii="Arial" w:hAnsi="Arial" w:cs="Arial"/>
+          <w:sz w:val="24"/>
+          <w:szCs w:val="24"/>
+        </w:rPr>
+        <w:t>0, 0, -1</w:t>
+      </w:r>
+      <w:r>
+        <w:rPr>
+          <w:rFonts w:ascii="Arial" w:hAnsi="Arial" w:cs="Arial"/>
+          <w:sz w:val="24"/>
+          <w:szCs w:val="24"/>
+        </w:rPr>
+        <w:t>}</w:t>
+      </w:r>
+    </w:p>
+    <w:p>
+      <w:pPr>
+        <w:rPr>
+          <w:rFonts w:ascii="Arial" w:hAnsi="Arial" w:cs="Arial"/>
+          <w:sz w:val="24"/>
+          <w:szCs w:val="24"/>
+        </w:rPr>
+      </w:pPr>
+    </w:p>
+    <w:p>
+      <w:pPr>
+        <w:rPr>
+          <w:rFonts w:ascii="Arial" w:hAnsi="Arial" w:cs="Arial"/>
+          <w:sz w:val="24"/>
+          <w:szCs w:val="24"/>
+        </w:rPr>
       </w:pPr>
     </w:p>
     <w:p>
@@ -5458,12 +6009,12 @@
     <w:tbl>
       <w:tblPr>
         <w:tblStyle w:val="Tabelacomgrade"/>
-        <w:tblW w:w="9067" w:type="dxa"/>
-        <w:tblInd w:w="-289" w:type="dxa"/>
+        <w:tblW w:w="9209" w:type="dxa"/>
+        <w:tblInd w:w="-431" w:type="dxa"/>
         <w:tblLook w:val="04A0" w:firstRow="1" w:lastRow="0" w:firstColumn="1" w:lastColumn="0" w:noHBand="0" w:noVBand="1"/>
       </w:tblPr>
       <w:tblGrid>
-        <w:gridCol w:w="2269"/>
+        <w:gridCol w:w="2411"/>
         <w:gridCol w:w="786"/>
         <w:gridCol w:w="1002"/>
         <w:gridCol w:w="1002"/>
@@ -5475,7 +6026,7 @@
       <w:tr>
         <w:tc>
           <w:tcPr>
-            <w:tcW w:w="2269" w:type="dxa"/>
+            <w:tcW w:w="2411" w:type="dxa"/>
             <w:shd w:val="clear" w:color="auto" w:fill="FFC000" w:themeFill="accent4"/>
           </w:tcPr>
           <w:p>
@@ -5677,7 +6228,7 @@
       <w:tr>
         <w:tc>
           <w:tcPr>
-            <w:tcW w:w="2269" w:type="dxa"/>
+            <w:tcW w:w="2411" w:type="dxa"/>
             <w:vMerge w:val="restart"/>
           </w:tcPr>
           <w:p>
@@ -5909,7 +6460,7 @@
       <w:tr>
         <w:tc>
           <w:tcPr>
-            <w:tcW w:w="2269" w:type="dxa"/>
+            <w:tcW w:w="2411" w:type="dxa"/>
             <w:vMerge/>
           </w:tcPr>
           <w:p>
@@ -5994,7 +6545,15 @@
                 <w:sz w:val="24"/>
                 <w:szCs w:val="24"/>
               </w:rPr>
-              <w:t>11</w:t>
+              <w:t>0</w:t>
+            </w:r>
+            <w:r>
+              <w:rPr>
+                <w:rFonts w:ascii="Arial" w:hAnsi="Arial" w:cs="Arial"/>
+                <w:sz w:val="24"/>
+                <w:szCs w:val="24"/>
+              </w:rPr>
+              <w:t>1</w:t>
             </w:r>
           </w:p>
         </w:tc>
@@ -6066,7 +6625,7 @@
       <w:tr>
         <w:tc>
           <w:tcPr>
-            <w:tcW w:w="2269" w:type="dxa"/>
+            <w:tcW w:w="2411" w:type="dxa"/>
             <w:shd w:val="clear" w:color="auto" w:fill="C5E0B3" w:themeFill="accent6" w:themeFillTint="66"/>
           </w:tcPr>
           <w:p>
@@ -6085,7 +6644,23 @@
                 <w:sz w:val="24"/>
                 <w:szCs w:val="24"/>
               </w:rPr>
-              <w:t>(tanque cheio)</w:t>
+              <w:t>(tanq</w:t>
+            </w:r>
+            <w:r>
+              <w:rPr>
+                <w:rFonts w:ascii="Arial" w:hAnsi="Arial" w:cs="Arial"/>
+                <w:sz w:val="24"/>
+                <w:szCs w:val="24"/>
+              </w:rPr>
+              <w:t>ue 90%</w:t>
+            </w:r>
+            <w:r>
+              <w:rPr>
+                <w:rFonts w:ascii="Arial" w:hAnsi="Arial" w:cs="Arial"/>
+                <w:sz w:val="24"/>
+                <w:szCs w:val="24"/>
+              </w:rPr>
+              <w:t xml:space="preserve"> cheio)</w:t>
             </w:r>
           </w:p>
         </w:tc>
@@ -6161,6 +6736,14 @@
                 <w:szCs w:val="24"/>
               </w:rPr>
             </w:pPr>
+            <w:r>
+              <w:rPr>
+                <w:rFonts w:ascii="Arial" w:hAnsi="Arial" w:cs="Arial"/>
+                <w:sz w:val="24"/>
+                <w:szCs w:val="24"/>
+              </w:rPr>
+              <w:t>450</w:t>
+            </w:r>
           </w:p>
         </w:tc>
         <w:tc>
@@ -6178,6 +6761,14 @@
                 <w:szCs w:val="24"/>
               </w:rPr>
             </w:pPr>
+            <w:r>
+              <w:rPr>
+                <w:rFonts w:ascii="Arial" w:hAnsi="Arial" w:cs="Arial"/>
+                <w:sz w:val="24"/>
+                <w:szCs w:val="24"/>
+              </w:rPr>
+              <w:t>450</w:t>
+            </w:r>
           </w:p>
         </w:tc>
         <w:tc>
@@ -6195,6 +6786,14 @@
                 <w:szCs w:val="24"/>
               </w:rPr>
             </w:pPr>
+            <w:r>
+              <w:rPr>
+                <w:rFonts w:ascii="Arial" w:hAnsi="Arial" w:cs="Arial"/>
+                <w:sz w:val="24"/>
+                <w:szCs w:val="24"/>
+              </w:rPr>
+              <w:t>450</w:t>
+            </w:r>
           </w:p>
         </w:tc>
         <w:tc>
@@ -6212,13 +6811,21 @@
                 <w:szCs w:val="24"/>
               </w:rPr>
             </w:pPr>
+            <w:r>
+              <w:rPr>
+                <w:rFonts w:ascii="Arial" w:hAnsi="Arial" w:cs="Arial"/>
+                <w:sz w:val="24"/>
+                <w:szCs w:val="24"/>
+              </w:rPr>
+              <w:t>450</w:t>
+            </w:r>
           </w:p>
         </w:tc>
       </w:tr>
       <w:tr>
         <w:tc>
           <w:tcPr>
-            <w:tcW w:w="2269" w:type="dxa"/>
+            <w:tcW w:w="2411" w:type="dxa"/>
             <w:vMerge w:val="restart"/>
           </w:tcPr>
           <w:p>
@@ -6370,7 +6977,15 @@
                 <w:sz w:val="24"/>
                 <w:szCs w:val="24"/>
               </w:rPr>
-              <w:t>3572</w:t>
+              <w:t>357</w:t>
+            </w:r>
+            <w:r>
+              <w:rPr>
+                <w:rFonts w:ascii="Arial" w:hAnsi="Arial" w:cs="Arial"/>
+                <w:sz w:val="24"/>
+                <w:szCs w:val="24"/>
+              </w:rPr>
+              <w:t>1</w:t>
             </w:r>
           </w:p>
         </w:tc>
@@ -6426,7 +7041,7 @@
       <w:tr>
         <w:tc>
           <w:tcPr>
-            <w:tcW w:w="2269" w:type="dxa"/>
+            <w:tcW w:w="2411" w:type="dxa"/>
             <w:vMerge/>
           </w:tcPr>
           <w:p>
@@ -6544,7 +7159,7 @@
                 <w:sz w:val="24"/>
                 <w:szCs w:val="24"/>
               </w:rPr>
-              <w:t>3</w:t>
+              <w:t>2</w:t>
             </w:r>
           </w:p>
         </w:tc>
@@ -6584,7 +7199,7 @@
       <w:tr>
         <w:tc>
           <w:tcPr>
-            <w:tcW w:w="2269" w:type="dxa"/>
+            <w:tcW w:w="2411" w:type="dxa"/>
             <w:shd w:val="clear" w:color="auto" w:fill="C5E0B3" w:themeFill="accent6" w:themeFillTint="66"/>
           </w:tcPr>
           <w:p>
@@ -6603,7 +7218,23 @@
                 <w:sz w:val="24"/>
                 <w:szCs w:val="24"/>
               </w:rPr>
-              <w:t>(tanque cheio)</w:t>
+              <w:t>(tanq</w:t>
+            </w:r>
+            <w:r>
+              <w:rPr>
+                <w:rFonts w:ascii="Arial" w:hAnsi="Arial" w:cs="Arial"/>
+                <w:sz w:val="24"/>
+                <w:szCs w:val="24"/>
+              </w:rPr>
+              <w:t>ue 90%</w:t>
+            </w:r>
+            <w:r>
+              <w:rPr>
+                <w:rFonts w:ascii="Arial" w:hAnsi="Arial" w:cs="Arial"/>
+                <w:sz w:val="24"/>
+                <w:szCs w:val="24"/>
+              </w:rPr>
+              <w:t xml:space="preserve"> cheio)</w:t>
             </w:r>
           </w:p>
         </w:tc>
@@ -6647,6 +7278,14 @@
                 <w:szCs w:val="24"/>
               </w:rPr>
             </w:pPr>
+            <w:r>
+              <w:rPr>
+                <w:rFonts w:ascii="Arial" w:hAnsi="Arial" w:cs="Arial"/>
+                <w:sz w:val="24"/>
+                <w:szCs w:val="24"/>
+              </w:rPr>
+              <w:t>9000</w:t>
+            </w:r>
           </w:p>
         </w:tc>
         <w:tc>
@@ -6664,6 +7303,14 @@
                 <w:szCs w:val="24"/>
               </w:rPr>
             </w:pPr>
+            <w:r>
+              <w:rPr>
+                <w:rFonts w:ascii="Arial" w:hAnsi="Arial" w:cs="Arial"/>
+                <w:sz w:val="24"/>
+                <w:szCs w:val="24"/>
+              </w:rPr>
+              <w:t>9000</w:t>
+            </w:r>
           </w:p>
         </w:tc>
         <w:tc>
@@ -6713,6 +7360,14 @@
                 <w:szCs w:val="24"/>
               </w:rPr>
             </w:pPr>
+            <w:r>
+              <w:rPr>
+                <w:rFonts w:ascii="Arial" w:hAnsi="Arial" w:cs="Arial"/>
+                <w:sz w:val="24"/>
+                <w:szCs w:val="24"/>
+              </w:rPr>
+              <w:t>9000</w:t>
+            </w:r>
           </w:p>
         </w:tc>
         <w:tc>
@@ -6730,13 +7385,21 @@
                 <w:szCs w:val="24"/>
               </w:rPr>
             </w:pPr>
+            <w:r>
+              <w:rPr>
+                <w:rFonts w:ascii="Arial" w:hAnsi="Arial" w:cs="Arial"/>
+                <w:sz w:val="24"/>
+                <w:szCs w:val="24"/>
+              </w:rPr>
+              <w:t>9000</w:t>
+            </w:r>
           </w:p>
         </w:tc>
       </w:tr>
       <w:tr>
         <w:tc>
           <w:tcPr>
-            <w:tcW w:w="2269" w:type="dxa"/>
+            <w:tcW w:w="2411" w:type="dxa"/>
             <w:vMerge w:val="restart"/>
           </w:tcPr>
           <w:p>
@@ -6936,7 +7599,7 @@
       <w:tr>
         <w:tc>
           <w:tcPr>
-            <w:tcW w:w="2269" w:type="dxa"/>
+            <w:tcW w:w="2411" w:type="dxa"/>
             <w:vMerge/>
           </w:tcPr>
           <w:p>
@@ -7077,7 +7740,15 @@
                 <w:sz w:val="24"/>
                 <w:szCs w:val="24"/>
               </w:rPr>
-              <w:t>2503</w:t>
+              <w:t>250</w:t>
+            </w:r>
+            <w:r>
+              <w:rPr>
+                <w:rFonts w:ascii="Arial" w:hAnsi="Arial" w:cs="Arial"/>
+                <w:sz w:val="24"/>
+                <w:szCs w:val="24"/>
+              </w:rPr>
+              <w:t>1</w:t>
             </w:r>
           </w:p>
         </w:tc>
@@ -7085,7 +7756,7 @@
       <w:tr>
         <w:tc>
           <w:tcPr>
-            <w:tcW w:w="2269" w:type="dxa"/>
+            <w:tcW w:w="2411" w:type="dxa"/>
             <w:shd w:val="clear" w:color="auto" w:fill="C5E0B3" w:themeFill="accent6" w:themeFillTint="66"/>
           </w:tcPr>
           <w:p>
@@ -7104,7 +7775,23 @@
                 <w:sz w:val="24"/>
                 <w:szCs w:val="24"/>
               </w:rPr>
-              <w:t>(tanque cheio)</w:t>
+              <w:t>(tanq</w:t>
+            </w:r>
+            <w:r>
+              <w:rPr>
+                <w:rFonts w:ascii="Arial" w:hAnsi="Arial" w:cs="Arial"/>
+                <w:sz w:val="24"/>
+                <w:szCs w:val="24"/>
+              </w:rPr>
+              <w:t>ue 90%</w:t>
+            </w:r>
+            <w:r>
+              <w:rPr>
+                <w:rFonts w:ascii="Arial" w:hAnsi="Arial" w:cs="Arial"/>
+                <w:sz w:val="24"/>
+                <w:szCs w:val="24"/>
+              </w:rPr>
+              <w:t xml:space="preserve"> cheio)</w:t>
             </w:r>
           </w:p>
         </w:tc>
@@ -7148,6 +7835,14 @@
                 <w:szCs w:val="24"/>
               </w:rPr>
             </w:pPr>
+            <w:r>
+              <w:rPr>
+                <w:rFonts w:ascii="Arial" w:hAnsi="Arial" w:cs="Arial"/>
+                <w:sz w:val="24"/>
+                <w:szCs w:val="24"/>
+              </w:rPr>
+              <w:t>2250</w:t>
+            </w:r>
           </w:p>
         </w:tc>
         <w:tc>
@@ -7165,6 +7860,14 @@
                 <w:szCs w:val="24"/>
               </w:rPr>
             </w:pPr>
+            <w:r>
+              <w:rPr>
+                <w:rFonts w:ascii="Arial" w:hAnsi="Arial" w:cs="Arial"/>
+                <w:sz w:val="24"/>
+                <w:szCs w:val="24"/>
+              </w:rPr>
+              <w:t>2250</w:t>
+            </w:r>
           </w:p>
         </w:tc>
         <w:tc>
@@ -7182,6 +7885,14 @@
                 <w:szCs w:val="24"/>
               </w:rPr>
             </w:pPr>
+            <w:r>
+              <w:rPr>
+                <w:rFonts w:ascii="Arial" w:hAnsi="Arial" w:cs="Arial"/>
+                <w:sz w:val="24"/>
+                <w:szCs w:val="24"/>
+              </w:rPr>
+              <w:t>2250</w:t>
+            </w:r>
           </w:p>
         </w:tc>
         <w:tc>
@@ -7199,6 +7910,14 @@
                 <w:szCs w:val="24"/>
               </w:rPr>
             </w:pPr>
+            <w:r>
+              <w:rPr>
+                <w:rFonts w:ascii="Arial" w:hAnsi="Arial" w:cs="Arial"/>
+                <w:sz w:val="24"/>
+                <w:szCs w:val="24"/>
+              </w:rPr>
+              <w:t>2250</w:t>
+            </w:r>
           </w:p>
         </w:tc>
         <w:tc>
@@ -7268,7 +7987,7 @@
           <w:sz w:val="24"/>
           <w:szCs w:val="24"/>
         </w:rPr>
-        <w:t xml:space="preserve">[125, 8250, </w:t>
+        <w:t xml:space="preserve">125, </w:t>
       </w:r>
       <w:r>
         <w:rPr>
@@ -7276,7 +7995,7 @@
           <w:sz w:val="24"/>
           <w:szCs w:val="24"/>
         </w:rPr>
-        <w:t>937, 937</w:t>
+        <w:t>7250</w:t>
       </w:r>
       <w:r>
         <w:rPr>
@@ -7284,7 +8003,7 @@
           <w:sz w:val="24"/>
           <w:szCs w:val="24"/>
         </w:rPr>
-        <w:t>]</w:t>
+        <w:t xml:space="preserve">, </w:t>
       </w:r>
       <w:r>
         <w:rPr>
@@ -7292,7 +8011,7 @@
           <w:sz w:val="24"/>
           <w:szCs w:val="24"/>
         </w:rPr>
-        <w:t>}</w:t>
+        <w:t>812</w:t>
       </w:r>
       <w:r>
         <w:rPr>
@@ -7300,57 +8019,56 @@
           <w:sz w:val="24"/>
           <w:szCs w:val="24"/>
         </w:rPr>
-        <w:t xml:space="preserve"> // ou 936</w:t>
-      </w:r>
-    </w:p>
-    <w:p>
-      <w:pPr>
+        <w:t xml:space="preserve">, </w:t>
+      </w:r>
+      <w:r>
         <w:rPr>
           <w:rFonts w:ascii="Arial" w:hAnsi="Arial" w:cs="Arial"/>
           <w:sz w:val="24"/>
           <w:szCs w:val="24"/>
         </w:rPr>
-      </w:pPr>
+        <w:t>812</w:t>
+      </w:r>
       <w:r>
         <w:rPr>
           <w:rFonts w:ascii="Arial" w:hAnsi="Arial" w:cs="Arial"/>
           <w:sz w:val="24"/>
           <w:szCs w:val="24"/>
         </w:rPr>
-        <w:t>T2: entrada {2511, FALSE}, saída {</w:t>
-      </w:r>
-      <w:r>
+        <w:t>}</w:t>
+      </w:r>
+    </w:p>
+    <w:p>
+      <w:pPr>
         <w:rPr>
           <w:rFonts w:ascii="Arial" w:hAnsi="Arial" w:cs="Arial"/>
           <w:sz w:val="24"/>
           <w:szCs w:val="24"/>
         </w:rPr>
-        <w:t>[-1, 0, 0]</w:t>
-      </w:r>
+      </w:pPr>
       <w:r>
         <w:rPr>
           <w:rFonts w:ascii="Arial" w:hAnsi="Arial" w:cs="Arial"/>
           <w:sz w:val="24"/>
           <w:szCs w:val="24"/>
         </w:rPr>
-        <w:t>}</w:t>
-      </w:r>
-    </w:p>
-    <w:p>
-      <w:pPr>
+        <w:t>T2: entrada {25</w:t>
+      </w:r>
+      <w:r>
         <w:rPr>
           <w:rFonts w:ascii="Arial" w:hAnsi="Arial" w:cs="Arial"/>
           <w:sz w:val="24"/>
           <w:szCs w:val="24"/>
         </w:rPr>
-      </w:pPr>
+        <w:t>0</w:t>
+      </w:r>
       <w:r>
         <w:rPr>
           <w:rFonts w:ascii="Arial" w:hAnsi="Arial" w:cs="Arial"/>
           <w:sz w:val="24"/>
           <w:szCs w:val="24"/>
         </w:rPr>
-        <w:t>T3: entrada {357</w:t>
+        <w:t>1, FALSE}, saída {</w:t>
       </w:r>
       <w:r>
         <w:rPr>
@@ -7358,7 +8076,7 @@
           <w:sz w:val="24"/>
           <w:szCs w:val="24"/>
         </w:rPr>
-        <w:t>2</w:t>
+        <w:t>-1, 0, 0</w:t>
       </w:r>
       <w:r>
         <w:rPr>
@@ -7366,23 +8084,25 @@
           <w:sz w:val="24"/>
           <w:szCs w:val="24"/>
         </w:rPr>
-        <w:t>, FALSE}, saída {</w:t>
-      </w:r>
-      <w:r>
+        <w:t>}</w:t>
+      </w:r>
+    </w:p>
+    <w:p>
+      <w:pPr>
         <w:rPr>
           <w:rFonts w:ascii="Arial" w:hAnsi="Arial" w:cs="Arial"/>
           <w:sz w:val="24"/>
           <w:szCs w:val="24"/>
-        </w:rPr>
-        <w:t>[321, 2500, 803, 803]</w:t>
-      </w:r>
+          <w:u w:val="single"/>
+        </w:rPr>
+      </w:pPr>
       <w:r>
         <w:rPr>
           <w:rFonts w:ascii="Arial" w:hAnsi="Arial" w:cs="Arial"/>
           <w:sz w:val="24"/>
           <w:szCs w:val="24"/>
         </w:rPr>
-        <w:t>}</w:t>
+        <w:t>T3: entrada {357</w:t>
       </w:r>
       <w:r>
         <w:rPr>
@@ -7390,24 +8110,23 @@
           <w:sz w:val="24"/>
           <w:szCs w:val="24"/>
         </w:rPr>
-        <w:t xml:space="preserve"> // ou 802</w:t>
-      </w:r>
-    </w:p>
-    <w:p>
-      <w:pPr>
+        <w:t>1</w:t>
+      </w:r>
+      <w:r>
         <w:rPr>
           <w:rFonts w:ascii="Arial" w:hAnsi="Arial" w:cs="Arial"/>
           <w:sz w:val="24"/>
           <w:szCs w:val="24"/>
         </w:rPr>
-      </w:pPr>
+        <w:t>, FALSE}, saída {</w:t>
+      </w:r>
       <w:r>
         <w:rPr>
           <w:rFonts w:ascii="Arial" w:hAnsi="Arial" w:cs="Arial"/>
           <w:sz w:val="24"/>
           <w:szCs w:val="24"/>
         </w:rPr>
-        <w:t>T4: entrada {357</w:t>
+        <w:t>271</w:t>
       </w:r>
       <w:r>
         <w:rPr>
@@ -7415,7 +8134,7 @@
           <w:sz w:val="24"/>
           <w:szCs w:val="24"/>
         </w:rPr>
-        <w:t>3</w:t>
+        <w:t xml:space="preserve">, 2500, </w:t>
       </w:r>
       <w:r>
         <w:rPr>
@@ -7423,7 +8142,7 @@
           <w:sz w:val="24"/>
           <w:szCs w:val="24"/>
         </w:rPr>
-        <w:t>, FALSE}, saída {</w:t>
+        <w:t>678</w:t>
       </w:r>
       <w:r>
         <w:rPr>
@@ -7431,7 +8150,7 @@
           <w:sz w:val="24"/>
           <w:szCs w:val="24"/>
         </w:rPr>
-        <w:t>[</w:t>
+        <w:t xml:space="preserve">, </w:t>
       </w:r>
       <w:r>
         <w:rPr>
@@ -7439,7 +8158,7 @@
           <w:sz w:val="24"/>
           <w:szCs w:val="24"/>
         </w:rPr>
-        <w:t>0, -1, 0</w:t>
+        <w:t>678</w:t>
       </w:r>
       <w:r>
         <w:rPr>
@@ -7447,32 +8166,32 @@
           <w:sz w:val="24"/>
           <w:szCs w:val="24"/>
         </w:rPr>
-        <w:t>]</w:t>
-      </w:r>
-      <w:r>
+        <w:t>}</w:t>
+      </w:r>
+    </w:p>
+    <w:p>
+      <w:pPr>
         <w:rPr>
           <w:rFonts w:ascii="Arial" w:hAnsi="Arial" w:cs="Arial"/>
           <w:sz w:val="24"/>
           <w:szCs w:val="24"/>
         </w:rPr>
-        <w:t>}</w:t>
-      </w:r>
-    </w:p>
-    <w:p>
-      <w:pPr>
+      </w:pPr>
+      <w:r>
         <w:rPr>
           <w:rFonts w:ascii="Arial" w:hAnsi="Arial" w:cs="Arial"/>
           <w:sz w:val="24"/>
           <w:szCs w:val="24"/>
         </w:rPr>
-      </w:pPr>
+        <w:t>T4: entrada {357</w:t>
+      </w:r>
       <w:r>
         <w:rPr>
           <w:rFonts w:ascii="Arial" w:hAnsi="Arial" w:cs="Arial"/>
           <w:sz w:val="24"/>
           <w:szCs w:val="24"/>
         </w:rPr>
-        <w:t>T5: entrada {, FALSE}, saída {</w:t>
+        <w:t>2</w:t>
       </w:r>
       <w:r>
         <w:rPr>
@@ -7480,7 +8199,7 @@
           <w:sz w:val="24"/>
           <w:szCs w:val="24"/>
         </w:rPr>
-        <w:t>[</w:t>
+        <w:t>, FALSE}, saída {</w:t>
       </w:r>
       <w:r>
         <w:rPr>
@@ -7488,7 +8207,7 @@
           <w:sz w:val="24"/>
           <w:szCs w:val="24"/>
         </w:rPr>
-        <w:t xml:space="preserve">375, 8250, </w:t>
+        <w:t>0, -1, 0</w:t>
       </w:r>
       <w:r>
         <w:rPr>
@@ -7496,23 +8215,24 @@
           <w:sz w:val="24"/>
           <w:szCs w:val="24"/>
         </w:rPr>
-        <w:t>313</w:t>
-      </w:r>
-      <w:r>
+        <w:t>}</w:t>
+      </w:r>
+    </w:p>
+    <w:p>
+      <w:pPr>
         <w:rPr>
           <w:rFonts w:ascii="Arial" w:hAnsi="Arial" w:cs="Arial"/>
           <w:sz w:val="24"/>
           <w:szCs w:val="24"/>
         </w:rPr>
-        <w:t>]</w:t>
-      </w:r>
+      </w:pPr>
       <w:r>
         <w:rPr>
           <w:rFonts w:ascii="Arial" w:hAnsi="Arial" w:cs="Arial"/>
           <w:sz w:val="24"/>
           <w:szCs w:val="24"/>
         </w:rPr>
-        <w:t>}</w:t>
+        <w:t>T5: entrada {</w:t>
       </w:r>
       <w:r>
         <w:rPr>
@@ -7520,24 +8240,23 @@
           <w:sz w:val="24"/>
           <w:szCs w:val="24"/>
         </w:rPr>
-        <w:t xml:space="preserve"> // tem que ver o 313</w:t>
-      </w:r>
-    </w:p>
-    <w:p>
-      <w:pPr>
+        <w:t>2500</w:t>
+      </w:r>
+      <w:r>
         <w:rPr>
           <w:rFonts w:ascii="Arial" w:hAnsi="Arial" w:cs="Arial"/>
           <w:sz w:val="24"/>
           <w:szCs w:val="24"/>
         </w:rPr>
-      </w:pPr>
+        <w:t>, FALSE}, saída {</w:t>
+      </w:r>
       <w:r>
         <w:rPr>
           <w:rFonts w:ascii="Arial" w:hAnsi="Arial" w:cs="Arial"/>
           <w:sz w:val="24"/>
           <w:szCs w:val="24"/>
         </w:rPr>
-        <w:t>T6: entrada {, FALSE}, saída {</w:t>
+        <w:t>325</w:t>
       </w:r>
       <w:r>
         <w:rPr>
@@ -7545,7 +8264,7 @@
           <w:sz w:val="24"/>
           <w:szCs w:val="24"/>
         </w:rPr>
-        <w:t>[</w:t>
+        <w:t xml:space="preserve">, </w:t>
       </w:r>
       <w:r>
         <w:rPr>
@@ -7553,7 +8272,7 @@
           <w:sz w:val="24"/>
           <w:szCs w:val="24"/>
         </w:rPr>
-        <w:t>0, 0, -1</w:t>
+        <w:t>7250</w:t>
       </w:r>
       <w:r>
         <w:rPr>
@@ -7561,7 +8280,7 @@
           <w:sz w:val="24"/>
           <w:szCs w:val="24"/>
         </w:rPr>
-        <w:t>]</w:t>
+        <w:t xml:space="preserve">, </w:t>
       </w:r>
       <w:r>
         <w:rPr>
@@ -7569,571 +8288,108 @@
           <w:sz w:val="24"/>
           <w:szCs w:val="24"/>
         </w:rPr>
-        <w:t>}</w:t>
-      </w:r>
-    </w:p>
-    <w:p>
-      <w:pPr>
+        <w:t>312, 312</w:t>
+      </w:r>
+      <w:r>
         <w:rPr>
           <w:rFonts w:ascii="Arial" w:hAnsi="Arial" w:cs="Arial"/>
           <w:sz w:val="24"/>
           <w:szCs w:val="24"/>
         </w:rPr>
-      </w:pPr>
-    </w:p>
-    <w:p>
-      <w:pPr>
-        <w:jc w:val="center"/>
+        <w:t>}</w:t>
+      </w:r>
+    </w:p>
+    <w:p>
+      <w:pPr>
         <w:rPr>
           <w:rFonts w:ascii="Arial" w:hAnsi="Arial" w:cs="Arial"/>
           <w:sz w:val="24"/>
           <w:szCs w:val="24"/>
         </w:rPr>
       </w:pPr>
-    </w:p>
-    <w:p>
-      <w:pPr>
-        <w:jc w:val="center"/>
+      <w:r>
         <w:rPr>
           <w:rFonts w:ascii="Arial" w:hAnsi="Arial" w:cs="Arial"/>
           <w:sz w:val="24"/>
           <w:szCs w:val="24"/>
         </w:rPr>
-      </w:pPr>
-    </w:p>
-    <w:p>
-      <w:pPr>
-        <w:jc w:val="center"/>
+        <w:t>T6: entrada {</w:t>
+      </w:r>
+      <w:r>
         <w:rPr>
           <w:rFonts w:ascii="Arial" w:hAnsi="Arial" w:cs="Arial"/>
           <w:sz w:val="24"/>
           <w:szCs w:val="24"/>
         </w:rPr>
-      </w:pPr>
-    </w:p>
-    <w:p>
-      <w:pPr>
-        <w:jc w:val="center"/>
+        <w:t>2501</w:t>
+      </w:r>
+      <w:r>
         <w:rPr>
           <w:rFonts w:ascii="Arial" w:hAnsi="Arial" w:cs="Arial"/>
           <w:sz w:val="24"/>
           <w:szCs w:val="24"/>
         </w:rPr>
-      </w:pPr>
-    </w:p>
-    <w:p>
-      <w:pPr>
-        <w:ind w:left="-284" w:right="-285"/>
-        <w:jc w:val="both"/>
-        <w:rPr>
-          <w:rFonts w:ascii="Times New Roman" w:hAnsi="Times New Roman" w:cs="Times New Roman"/>
-          <w:sz w:val="26"/>
-          <w:szCs w:val="26"/>
-        </w:rPr>
-      </w:pPr>
-      <w:r>
-        <w:rPr>
-          <w:rFonts w:ascii="Times New Roman" w:hAnsi="Times New Roman" w:cs="Times New Roman"/>
-          <w:b/>
-          <w:bCs/>
-          <w:sz w:val="26"/>
-          <w:szCs w:val="26"/>
-        </w:rPr>
-        <w:lastRenderedPageBreak/>
-        <w:t>Método</w:t>
-      </w:r>
-      <w:r>
-        <w:rPr>
-          <w:rFonts w:ascii="Times New Roman" w:hAnsi="Times New Roman" w:cs="Times New Roman"/>
-          <w:sz w:val="26"/>
-          <w:szCs w:val="26"/>
-        </w:rPr>
-        <w:t xml:space="preserve">: </w:t>
-      </w:r>
-      <w:r>
-        <w:rPr>
-          <w:rFonts w:ascii="Times New Roman" w:hAnsi="Times New Roman" w:cs="Times New Roman"/>
-          <w:sz w:val="26"/>
-          <w:szCs w:val="26"/>
-        </w:rPr>
-        <w:t>int recebeAditivo (</w:t>
-      </w:r>
-      <w:r>
-        <w:rPr>
-          <w:rFonts w:ascii="Times New Roman" w:hAnsi="Times New Roman" w:cs="Times New Roman"/>
-          <w:sz w:val="26"/>
-          <w:szCs w:val="26"/>
-        </w:rPr>
-        <w:t xml:space="preserve">int </w:t>
-      </w:r>
-      <w:r>
-        <w:rPr>
-          <w:rFonts w:ascii="Times New Roman" w:hAnsi="Times New Roman" w:cs="Times New Roman"/>
-          <w:sz w:val="26"/>
-          <w:szCs w:val="26"/>
-          <w:highlight w:val="green"/>
-        </w:rPr>
-        <w:t>quantidade</w:t>
-      </w:r>
-      <w:r>
-        <w:rPr>
-          <w:rFonts w:ascii="Times New Roman" w:hAnsi="Times New Roman" w:cs="Times New Roman"/>
-          <w:sz w:val="26"/>
-          <w:szCs w:val="26"/>
-        </w:rPr>
-        <w:t>)</w:t>
-      </w:r>
-    </w:p>
-    <w:p>
-      <w:pPr>
-        <w:ind w:left="-284" w:right="-285"/>
-        <w:jc w:val="both"/>
-        <w:rPr>
-          <w:rFonts w:ascii="Times New Roman" w:hAnsi="Times New Roman" w:cs="Times New Roman"/>
-          <w:sz w:val="26"/>
-          <w:szCs w:val="26"/>
-        </w:rPr>
-      </w:pPr>
-      <w:r>
-        <w:rPr>
-          <w:rFonts w:ascii="Times New Roman" w:hAnsi="Times New Roman" w:cs="Times New Roman"/>
-          <w:sz w:val="26"/>
-          <w:szCs w:val="26"/>
-        </w:rPr>
-        <w:t>.</w:t>
-      </w:r>
-      <w:r>
-        <w:rPr>
-          <w:rFonts w:ascii="Times New Roman" w:hAnsi="Times New Roman" w:cs="Times New Roman"/>
-          <w:sz w:val="26"/>
-          <w:szCs w:val="26"/>
-        </w:rPr>
-        <w:t>..</w:t>
-      </w:r>
-    </w:p>
-    <w:p>
-      <w:pPr>
-        <w:ind w:left="-284" w:right="-285"/>
-        <w:jc w:val="both"/>
-        <w:rPr>
-          <w:rFonts w:ascii="Times New Roman" w:hAnsi="Times New Roman" w:cs="Times New Roman"/>
-          <w:sz w:val="26"/>
-          <w:szCs w:val="26"/>
-        </w:rPr>
-      </w:pPr>
-    </w:p>
-    <w:p>
-      <w:pPr>
-        <w:ind w:left="-284" w:right="-285"/>
-        <w:jc w:val="both"/>
-        <w:rPr>
-          <w:rFonts w:ascii="Times New Roman" w:hAnsi="Times New Roman" w:cs="Times New Roman"/>
-          <w:sz w:val="26"/>
-          <w:szCs w:val="26"/>
-        </w:rPr>
-      </w:pPr>
-      <w:r>
-        <w:rPr>
-          <w:rFonts w:ascii="Times New Roman" w:hAnsi="Times New Roman" w:cs="Times New Roman"/>
-          <w:b/>
-          <w:bCs/>
-          <w:sz w:val="26"/>
-          <w:szCs w:val="26"/>
-        </w:rPr>
-        <w:t>Método</w:t>
-      </w:r>
-      <w:r>
-        <w:rPr>
-          <w:rFonts w:ascii="Times New Roman" w:hAnsi="Times New Roman" w:cs="Times New Roman"/>
-          <w:sz w:val="26"/>
-          <w:szCs w:val="26"/>
-        </w:rPr>
-        <w:t xml:space="preserve">: </w:t>
-      </w:r>
-      <w:r>
-        <w:rPr>
-          <w:rFonts w:ascii="Times New Roman" w:hAnsi="Times New Roman" w:cs="Times New Roman"/>
-          <w:sz w:val="26"/>
-          <w:szCs w:val="26"/>
-        </w:rPr>
-        <w:t>int recebeGasolina (</w:t>
-      </w:r>
-      <w:r>
-        <w:rPr>
-          <w:rFonts w:ascii="Times New Roman" w:hAnsi="Times New Roman" w:cs="Times New Roman"/>
-          <w:sz w:val="26"/>
-          <w:szCs w:val="26"/>
-        </w:rPr>
-        <w:t xml:space="preserve">int </w:t>
-      </w:r>
-      <w:r>
-        <w:rPr>
-          <w:rFonts w:ascii="Times New Roman" w:hAnsi="Times New Roman" w:cs="Times New Roman"/>
-          <w:sz w:val="26"/>
-          <w:szCs w:val="26"/>
-          <w:highlight w:val="green"/>
-        </w:rPr>
-        <w:t>quantidade</w:t>
-      </w:r>
-      <w:r>
-        <w:rPr>
-          <w:rFonts w:ascii="Times New Roman" w:hAnsi="Times New Roman" w:cs="Times New Roman"/>
-          <w:sz w:val="26"/>
-          <w:szCs w:val="26"/>
-        </w:rPr>
-        <w:t>)</w:t>
-      </w:r>
-    </w:p>
-    <w:p>
-      <w:pPr>
-        <w:ind w:left="-284" w:right="-285"/>
-        <w:jc w:val="both"/>
-        <w:rPr>
-          <w:rFonts w:ascii="Times New Roman" w:hAnsi="Times New Roman" w:cs="Times New Roman"/>
-          <w:sz w:val="26"/>
-          <w:szCs w:val="26"/>
-        </w:rPr>
-      </w:pPr>
-      <w:r>
-        <w:rPr>
-          <w:rFonts w:ascii="Times New Roman" w:hAnsi="Times New Roman" w:cs="Times New Roman"/>
-          <w:sz w:val="26"/>
-          <w:szCs w:val="26"/>
-        </w:rPr>
-        <w:t>.</w:t>
-      </w:r>
-      <w:r>
-        <w:rPr>
-          <w:rFonts w:ascii="Times New Roman" w:hAnsi="Times New Roman" w:cs="Times New Roman"/>
-          <w:sz w:val="26"/>
-          <w:szCs w:val="26"/>
-        </w:rPr>
-        <w:t>..</w:t>
-      </w:r>
+        <w:t>, FALSE}, saída {</w:t>
+      </w:r>
+      <w:r>
+        <w:rPr>
+          <w:rFonts w:ascii="Arial" w:hAnsi="Arial" w:cs="Arial"/>
+          <w:sz w:val="24"/>
+          <w:szCs w:val="24"/>
+        </w:rPr>
+        <w:t>0, 0, -1</w:t>
+      </w:r>
+      <w:r>
+        <w:rPr>
+          <w:rFonts w:ascii="Arial" w:hAnsi="Arial" w:cs="Arial"/>
+          <w:sz w:val="24"/>
+          <w:szCs w:val="24"/>
+        </w:rPr>
+        <w:t>}</w:t>
+      </w:r>
+    </w:p>
+    <w:p>
+      <w:pPr>
+        <w:rPr>
+          <w:rFonts w:ascii="Arial" w:hAnsi="Arial" w:cs="Arial"/>
+          <w:sz w:val="24"/>
+          <w:szCs w:val="24"/>
+        </w:rPr>
+      </w:pPr>
+    </w:p>
+    <w:p>
+      <w:pPr>
+        <w:jc w:val="center"/>
+        <w:rPr>
+          <w:rFonts w:ascii="Arial" w:hAnsi="Arial" w:cs="Arial"/>
+          <w:sz w:val="24"/>
+          <w:szCs w:val="24"/>
+        </w:rPr>
+      </w:pPr>
+    </w:p>
+    <w:p>
+      <w:pPr>
+        <w:jc w:val="center"/>
+        <w:rPr>
+          <w:rFonts w:ascii="Arial" w:hAnsi="Arial" w:cs="Arial"/>
+          <w:sz w:val="24"/>
+          <w:szCs w:val="24"/>
+        </w:rPr>
+      </w:pPr>
+    </w:p>
+    <w:p>
+      <w:pPr>
+        <w:jc w:val="center"/>
+        <w:rPr>
+          <w:rFonts w:ascii="Arial" w:hAnsi="Arial" w:cs="Arial"/>
+          <w:sz w:val="24"/>
+          <w:szCs w:val="24"/>
+        </w:rPr>
+      </w:pPr>
     </w:p>
     <w:p>
       <w:pPr>
         <w:ind w:right="-285"/>
-        <w:jc w:val="both"/>
-        <w:rPr>
-          <w:rFonts w:ascii="Times New Roman" w:hAnsi="Times New Roman" w:cs="Times New Roman"/>
-          <w:sz w:val="26"/>
-          <w:szCs w:val="26"/>
-        </w:rPr>
-      </w:pPr>
-    </w:p>
-    <w:p>
-      <w:pPr>
-        <w:ind w:left="-284" w:right="-285"/>
-        <w:jc w:val="both"/>
-        <w:rPr>
-          <w:rFonts w:ascii="Times New Roman" w:hAnsi="Times New Roman" w:cs="Times New Roman"/>
-          <w:sz w:val="26"/>
-          <w:szCs w:val="26"/>
-        </w:rPr>
-      </w:pPr>
-      <w:r>
-        <w:rPr>
-          <w:rFonts w:ascii="Times New Roman" w:hAnsi="Times New Roman" w:cs="Times New Roman"/>
-          <w:b/>
-          <w:bCs/>
-          <w:sz w:val="26"/>
-          <w:szCs w:val="26"/>
-        </w:rPr>
-        <w:t>Método</w:t>
-      </w:r>
-      <w:r>
-        <w:rPr>
-          <w:rFonts w:ascii="Times New Roman" w:hAnsi="Times New Roman" w:cs="Times New Roman"/>
-          <w:sz w:val="26"/>
-          <w:szCs w:val="26"/>
-        </w:rPr>
-        <w:t xml:space="preserve">: </w:t>
-      </w:r>
-      <w:r>
-        <w:rPr>
-          <w:rFonts w:ascii="Times New Roman" w:hAnsi="Times New Roman" w:cs="Times New Roman"/>
-          <w:sz w:val="26"/>
-          <w:szCs w:val="26"/>
-        </w:rPr>
-        <w:t>int recebeAlcool (</w:t>
-      </w:r>
-      <w:r>
-        <w:rPr>
-          <w:rFonts w:ascii="Times New Roman" w:hAnsi="Times New Roman" w:cs="Times New Roman"/>
-          <w:sz w:val="26"/>
-          <w:szCs w:val="26"/>
-        </w:rPr>
-        <w:t xml:space="preserve">int </w:t>
-      </w:r>
-      <w:r>
-        <w:rPr>
-          <w:rFonts w:ascii="Times New Roman" w:hAnsi="Times New Roman" w:cs="Times New Roman"/>
-          <w:sz w:val="26"/>
-          <w:szCs w:val="26"/>
-          <w:highlight w:val="green"/>
-        </w:rPr>
-        <w:t>quantidade</w:t>
-      </w:r>
-      <w:r>
-        <w:rPr>
-          <w:rFonts w:ascii="Times New Roman" w:hAnsi="Times New Roman" w:cs="Times New Roman"/>
-          <w:sz w:val="26"/>
-          <w:szCs w:val="26"/>
-        </w:rPr>
-        <w:t>)</w:t>
-      </w:r>
-    </w:p>
-    <w:p>
-      <w:pPr>
-        <w:ind w:left="-284" w:right="-285"/>
-        <w:jc w:val="both"/>
-        <w:rPr>
-          <w:rFonts w:ascii="Times New Roman" w:hAnsi="Times New Roman" w:cs="Times New Roman"/>
-          <w:sz w:val="26"/>
-          <w:szCs w:val="26"/>
-        </w:rPr>
-      </w:pPr>
-      <w:r>
-        <w:rPr>
-          <w:rFonts w:ascii="Times New Roman" w:hAnsi="Times New Roman" w:cs="Times New Roman"/>
-          <w:sz w:val="26"/>
-          <w:szCs w:val="26"/>
-        </w:rPr>
-        <w:t>.</w:t>
-      </w:r>
-      <w:r>
-        <w:rPr>
-          <w:rFonts w:ascii="Times New Roman" w:hAnsi="Times New Roman" w:cs="Times New Roman"/>
-          <w:sz w:val="26"/>
-          <w:szCs w:val="26"/>
-        </w:rPr>
-        <w:t>..</w:t>
-      </w:r>
-    </w:p>
-    <w:p>
-      <w:pPr>
-        <w:ind w:left="-284" w:right="-285"/>
-        <w:jc w:val="both"/>
-        <w:rPr>
-          <w:rFonts w:ascii="Times New Roman" w:hAnsi="Times New Roman" w:cs="Times New Roman"/>
-          <w:sz w:val="26"/>
-          <w:szCs w:val="26"/>
-        </w:rPr>
-      </w:pPr>
-    </w:p>
-    <w:p>
-      <w:pPr>
-        <w:ind w:left="-284" w:right="-285"/>
-        <w:jc w:val="both"/>
-        <w:rPr>
-          <w:rFonts w:ascii="Times New Roman" w:hAnsi="Times New Roman" w:cs="Times New Roman"/>
-          <w:sz w:val="26"/>
-          <w:szCs w:val="26"/>
-        </w:rPr>
-      </w:pPr>
-    </w:p>
-    <w:p>
-      <w:pPr>
-        <w:ind w:left="-284" w:right="-285"/>
-        <w:jc w:val="both"/>
-        <w:rPr>
-          <w:rFonts w:ascii="Times New Roman" w:hAnsi="Times New Roman" w:cs="Times New Roman"/>
-          <w:sz w:val="26"/>
-          <w:szCs w:val="26"/>
-        </w:rPr>
-      </w:pPr>
-    </w:p>
-    <w:p>
-      <w:pPr>
-        <w:ind w:left="-284" w:right="-285"/>
-        <w:jc w:val="both"/>
-        <w:rPr>
-          <w:rFonts w:ascii="Times New Roman" w:hAnsi="Times New Roman" w:cs="Times New Roman"/>
-          <w:sz w:val="26"/>
-          <w:szCs w:val="26"/>
-        </w:rPr>
-      </w:pPr>
-    </w:p>
-    <w:p>
-      <w:pPr>
-        <w:ind w:left="-284" w:right="-285"/>
-        <w:jc w:val="both"/>
-        <w:rPr>
-          <w:rFonts w:ascii="Times New Roman" w:hAnsi="Times New Roman" w:cs="Times New Roman"/>
-          <w:sz w:val="26"/>
-          <w:szCs w:val="26"/>
-        </w:rPr>
-      </w:pPr>
-    </w:p>
-    <w:p>
-      <w:pPr>
-        <w:ind w:left="-284" w:right="-285"/>
-        <w:jc w:val="both"/>
-        <w:rPr>
-          <w:rFonts w:ascii="Times New Roman" w:hAnsi="Times New Roman" w:cs="Times New Roman"/>
-          <w:sz w:val="26"/>
-          <w:szCs w:val="26"/>
-        </w:rPr>
-      </w:pPr>
-    </w:p>
-    <w:p>
-      <w:pPr>
-        <w:ind w:left="-284" w:right="-285"/>
-        <w:jc w:val="both"/>
-        <w:rPr>
-          <w:rFonts w:ascii="Times New Roman" w:hAnsi="Times New Roman" w:cs="Times New Roman"/>
-          <w:sz w:val="26"/>
-          <w:szCs w:val="26"/>
-        </w:rPr>
-      </w:pPr>
-    </w:p>
-    <w:p>
-      <w:pPr>
-        <w:ind w:left="-284" w:right="-285"/>
-        <w:jc w:val="both"/>
-        <w:rPr>
-          <w:rFonts w:ascii="Times New Roman" w:hAnsi="Times New Roman" w:cs="Times New Roman"/>
-          <w:sz w:val="26"/>
-          <w:szCs w:val="26"/>
-        </w:rPr>
-      </w:pPr>
-    </w:p>
-    <w:p>
-      <w:pPr>
-        <w:ind w:left="-284" w:right="-285"/>
-        <w:jc w:val="both"/>
-        <w:rPr>
-          <w:rFonts w:ascii="Times New Roman" w:hAnsi="Times New Roman" w:cs="Times New Roman"/>
-          <w:sz w:val="26"/>
-          <w:szCs w:val="26"/>
-        </w:rPr>
-      </w:pPr>
-    </w:p>
-    <w:p>
-      <w:pPr>
-        <w:ind w:left="-284" w:right="-285"/>
-        <w:jc w:val="both"/>
-        <w:rPr>
-          <w:rFonts w:ascii="Times New Roman" w:hAnsi="Times New Roman" w:cs="Times New Roman"/>
-          <w:sz w:val="26"/>
-          <w:szCs w:val="26"/>
-        </w:rPr>
-      </w:pPr>
-    </w:p>
-    <w:p>
-      <w:pPr>
-        <w:ind w:left="-284" w:right="-285"/>
-        <w:jc w:val="both"/>
-        <w:rPr>
-          <w:rFonts w:ascii="Times New Roman" w:hAnsi="Times New Roman" w:cs="Times New Roman"/>
-          <w:sz w:val="26"/>
-          <w:szCs w:val="26"/>
-        </w:rPr>
-      </w:pPr>
-    </w:p>
-    <w:p>
-      <w:pPr>
-        <w:ind w:left="-284" w:right="-285"/>
-        <w:jc w:val="both"/>
-        <w:rPr>
-          <w:rFonts w:ascii="Times New Roman" w:hAnsi="Times New Roman" w:cs="Times New Roman"/>
-          <w:sz w:val="26"/>
-          <w:szCs w:val="26"/>
-        </w:rPr>
-      </w:pPr>
-    </w:p>
-    <w:p>
-      <w:pPr>
-        <w:ind w:left="-284" w:right="-285"/>
-        <w:jc w:val="both"/>
-        <w:rPr>
-          <w:rFonts w:ascii="Times New Roman" w:hAnsi="Times New Roman" w:cs="Times New Roman"/>
-          <w:sz w:val="26"/>
-          <w:szCs w:val="26"/>
-        </w:rPr>
-      </w:pPr>
-    </w:p>
-    <w:p>
-      <w:pPr>
-        <w:ind w:left="-284" w:right="-285"/>
-        <w:jc w:val="both"/>
-        <w:rPr>
-          <w:rFonts w:ascii="Times New Roman" w:hAnsi="Times New Roman" w:cs="Times New Roman"/>
-          <w:sz w:val="26"/>
-          <w:szCs w:val="26"/>
-        </w:rPr>
-      </w:pPr>
-    </w:p>
-    <w:p>
-      <w:pPr>
-        <w:ind w:left="-284" w:right="-285"/>
-        <w:jc w:val="both"/>
-        <w:rPr>
-          <w:rFonts w:ascii="Times New Roman" w:hAnsi="Times New Roman" w:cs="Times New Roman"/>
-          <w:sz w:val="26"/>
-          <w:szCs w:val="26"/>
-        </w:rPr>
-      </w:pPr>
-    </w:p>
-    <w:p>
-      <w:pPr>
-        <w:ind w:left="-284" w:right="-285"/>
-        <w:jc w:val="both"/>
-        <w:rPr>
-          <w:rFonts w:ascii="Times New Roman" w:hAnsi="Times New Roman" w:cs="Times New Roman"/>
-          <w:sz w:val="26"/>
-          <w:szCs w:val="26"/>
-        </w:rPr>
-      </w:pPr>
-    </w:p>
-    <w:p>
-      <w:pPr>
-        <w:ind w:left="-284" w:right="-285"/>
-        <w:jc w:val="both"/>
-        <w:rPr>
-          <w:rFonts w:ascii="Times New Roman" w:hAnsi="Times New Roman" w:cs="Times New Roman"/>
-          <w:sz w:val="26"/>
-          <w:szCs w:val="26"/>
-        </w:rPr>
-      </w:pPr>
-    </w:p>
-    <w:p>
-      <w:pPr>
-        <w:ind w:left="-284" w:right="-285"/>
-        <w:jc w:val="both"/>
-        <w:rPr>
-          <w:rFonts w:ascii="Times New Roman" w:hAnsi="Times New Roman" w:cs="Times New Roman"/>
-          <w:sz w:val="26"/>
-          <w:szCs w:val="26"/>
-        </w:rPr>
-      </w:pPr>
-    </w:p>
-    <w:p>
-      <w:pPr>
-        <w:ind w:left="-284" w:right="-285"/>
-        <w:jc w:val="both"/>
-        <w:rPr>
-          <w:rFonts w:ascii="Times New Roman" w:hAnsi="Times New Roman" w:cs="Times New Roman"/>
-          <w:sz w:val="26"/>
-          <w:szCs w:val="26"/>
-        </w:rPr>
-      </w:pPr>
-    </w:p>
-    <w:p>
-      <w:pPr>
-        <w:ind w:left="-284" w:right="-285"/>
-        <w:jc w:val="both"/>
-        <w:rPr>
-          <w:rFonts w:ascii="Times New Roman" w:hAnsi="Times New Roman" w:cs="Times New Roman"/>
-          <w:sz w:val="26"/>
-          <w:szCs w:val="26"/>
-        </w:rPr>
-      </w:pPr>
-    </w:p>
-    <w:p>
-      <w:pPr>
-        <w:ind w:left="-284" w:right="-285"/>
         <w:jc w:val="both"/>
         <w:rPr>
           <w:rFonts w:ascii="Times New Roman" w:hAnsi="Times New Roman" w:cs="Times New Roman"/>
@@ -8593,6 +8849,30 @@
         </w:rPr>
         <w:t>Em uma linguagem orientada a objetos, além de usarmos os parâmetros para explorar classes de equivalência, devemos considerar também o estado dos atributos do objeto.</w:t>
       </w:r>
+    </w:p>
+    <w:p>
+      <w:pPr>
+        <w:spacing w:line="360" w:lineRule="auto"/>
+        <w:ind w:left="-284" w:right="-285" w:firstLine="568"/>
+        <w:jc w:val="both"/>
+        <w:rPr>
+          <w:rFonts w:ascii="Times New Roman" w:hAnsi="Times New Roman" w:cs="Times New Roman"/>
+          <w:sz w:val="26"/>
+          <w:szCs w:val="26"/>
+        </w:rPr>
+      </w:pPr>
+    </w:p>
+    <w:p>
+      <w:pPr>
+        <w:spacing w:line="360" w:lineRule="auto"/>
+        <w:ind w:left="-284" w:right="-285" w:firstLine="568"/>
+        <w:jc w:val="both"/>
+        <w:rPr>
+          <w:rFonts w:ascii="Times New Roman" w:hAnsi="Times New Roman" w:cs="Times New Roman"/>
+          <w:sz w:val="26"/>
+          <w:szCs w:val="26"/>
+        </w:rPr>
+      </w:pPr>
     </w:p>
     <w:p>
       <w:pPr>
@@ -8819,6 +9099,25 @@
     </w:p>
     <w:p>
       <w:pPr>
+        <w:ind w:firstLine="708"/>
+        <w:jc w:val="both"/>
+        <w:rPr>
+          <w:rFonts w:ascii="Times New Roman" w:hAnsi="Times New Roman" w:cs="Times New Roman"/>
+          <w:sz w:val="26"/>
+          <w:szCs w:val="26"/>
+        </w:rPr>
+      </w:pPr>
+      <w:r>
+        <w:rPr>
+          <w:rFonts w:ascii="Times New Roman" w:hAnsi="Times New Roman" w:cs="Times New Roman"/>
+          <w:sz w:val="26"/>
+          <w:szCs w:val="26"/>
+        </w:rPr>
+        <w:t>Já para criar as classes de equivalência nos métodos que enchem os tanques devemos analisar a quantidade que cada tanque já tinha para retornar o quanto foi possível ser abastecido. Segundo a especificação do problema, existe um caso onde será abastecido o quanto der e outro caso em que se passa uma quantidade inválida por parâmetro.</w:t>
+      </w:r>
+    </w:p>
+    <w:p>
+      <w:pPr>
         <w:ind w:left="-284" w:right="-285"/>
         <w:jc w:val="both"/>
         <w:rPr>
@@ -8827,14 +9126,6 @@
           <w:szCs w:val="26"/>
         </w:rPr>
       </w:pPr>
-      <w:r>
-        <w:rPr>
-          <w:rFonts w:ascii="Times New Roman" w:hAnsi="Times New Roman" w:cs="Times New Roman"/>
-          <w:sz w:val="26"/>
-          <w:szCs w:val="26"/>
-        </w:rPr>
-        <w:t xml:space="preserve">como temos três condições no método de vender gasolina, o numero de combinações de teste pode crescer rapidamente, logo devemos usar a estratégia do domínio simplicado onde utilizamos uma matriz para facilitar a criação de casos de teste. </w:t>
-      </w:r>
     </w:p>
     <w:p>
       <w:pPr>
@@ -8846,38 +9137,6 @@
           <w:szCs w:val="26"/>
         </w:rPr>
       </w:pPr>
-      <w:r>
-        <w:rPr>
-          <w:rFonts w:ascii="Times New Roman" w:hAnsi="Times New Roman" w:cs="Times New Roman"/>
-          <w:sz w:val="26"/>
-          <w:szCs w:val="26"/>
-        </w:rPr>
-        <w:t>A</w:t>
-      </w:r>
-      <w:r>
-        <w:rPr>
-          <w:rFonts w:ascii="Times New Roman" w:hAnsi="Times New Roman" w:cs="Times New Roman"/>
-          <w:sz w:val="26"/>
-          <w:szCs w:val="26"/>
-        </w:rPr>
-        <w:t xml:space="preserve"> fim de seguir a estratégia proposta decidimos variar os in-points nos diferentes testes</w:t>
-      </w:r>
-      <w:r>
-        <w:rPr>
-          <w:rFonts w:ascii="Times New Roman" w:hAnsi="Times New Roman" w:cs="Times New Roman"/>
-          <w:sz w:val="26"/>
-          <w:szCs w:val="26"/>
-        </w:rPr>
-        <w:t>(quando é true ou false na emergencia)</w:t>
-      </w:r>
-      <w:r>
-        <w:rPr>
-          <w:rFonts w:ascii="Times New Roman" w:hAnsi="Times New Roman" w:cs="Times New Roman"/>
-          <w:sz w:val="26"/>
-          <w:szCs w:val="26"/>
-        </w:rPr>
-        <w:t>. Isso permite verificar se o programa fornece resultados corretos para vários in-points.</w:t>
-      </w:r>
     </w:p>
     <w:p>
       <w:pPr>
@@ -8889,6 +9148,77 @@
           <w:szCs w:val="26"/>
         </w:rPr>
       </w:pPr>
+      <w:r>
+        <w:rPr>
+          <w:rFonts w:ascii="Times New Roman" w:hAnsi="Times New Roman" w:cs="Times New Roman"/>
+          <w:sz w:val="26"/>
+          <w:szCs w:val="26"/>
+        </w:rPr>
+        <w:t xml:space="preserve">como temos três condições no método de vender gasolina, o numero de combinações de teste pode crescer rapidamente, logo devemos usar a estratégia do domínio simplicado onde utilizamos uma matriz para facilitar a criação de casos de teste. </w:t>
+      </w:r>
+    </w:p>
+    <w:p>
+      <w:pPr>
+        <w:ind w:left="-284" w:right="-285"/>
+        <w:jc w:val="both"/>
+        <w:rPr>
+          <w:rFonts w:ascii="Times New Roman" w:hAnsi="Times New Roman" w:cs="Times New Roman"/>
+          <w:sz w:val="26"/>
+          <w:szCs w:val="26"/>
+        </w:rPr>
+      </w:pPr>
+      <w:r>
+        <w:rPr>
+          <w:rFonts w:ascii="Times New Roman" w:hAnsi="Times New Roman" w:cs="Times New Roman"/>
+          <w:sz w:val="26"/>
+          <w:szCs w:val="26"/>
+        </w:rPr>
+        <w:lastRenderedPageBreak/>
+        <w:t>A</w:t>
+      </w:r>
+      <w:r>
+        <w:rPr>
+          <w:rFonts w:ascii="Times New Roman" w:hAnsi="Times New Roman" w:cs="Times New Roman"/>
+          <w:sz w:val="26"/>
+          <w:szCs w:val="26"/>
+        </w:rPr>
+        <w:t xml:space="preserve"> fim de seguir a estratégia proposta decidimos variar os in-points nos diferentes testes</w:t>
+      </w:r>
+      <w:r>
+        <w:rPr>
+          <w:rFonts w:ascii="Times New Roman" w:hAnsi="Times New Roman" w:cs="Times New Roman"/>
+          <w:sz w:val="26"/>
+          <w:szCs w:val="26"/>
+        </w:rPr>
+        <w:t>(quando é true ou false na emergencia)</w:t>
+      </w:r>
+      <w:r>
+        <w:rPr>
+          <w:rFonts w:ascii="Times New Roman" w:hAnsi="Times New Roman" w:cs="Times New Roman"/>
+          <w:sz w:val="26"/>
+          <w:szCs w:val="26"/>
+        </w:rPr>
+        <w:t>. Isso permite verificar se o programa fornece resultados corretos para vários in-points.</w:t>
+      </w:r>
+    </w:p>
+    <w:p>
+      <w:pPr>
+        <w:ind w:left="-284" w:right="-285"/>
+        <w:jc w:val="both"/>
+        <w:rPr>
+          <w:rFonts w:ascii="Times New Roman" w:hAnsi="Times New Roman" w:cs="Times New Roman"/>
+          <w:sz w:val="26"/>
+          <w:szCs w:val="26"/>
+        </w:rPr>
+      </w:pPr>
+      <w:r>
+        <w:rPr>
+          <w:rFonts w:ascii="Times New Roman" w:hAnsi="Times New Roman" w:cs="Times New Roman"/>
+          <w:sz w:val="26"/>
+          <w:szCs w:val="26"/>
+        </w:rPr>
+        <w:t>Já para os métodos que enchem os tanques, foi deduzido que não haveria testes de valor limite já que as rotinas sempre tentarão encher até o máximo permitido dos tanques, diferentemente de casos onde se dá para traduzir in e off points como true e false em certas condições.</w:t>
+      </w:r>
     </w:p>
     <w:p>
       <w:pPr>

</xml_diff>